<commit_message>
[Benjamín]Pruebas manuales y modifiacion automaticas
Se intercambia algunos prototipos de pruebas con las automaticas y se llenan las manuales. teniendo todos los prototipos, queda pendiente completar los detalles de cada una de las pruebas.
</commit_message>
<xml_diff>
--- a/A3/Pruebas funcionales manuales.docx
+++ b/A3/Pruebas funcionales manuales.docx
@@ -124,6 +124,12 @@
                 <w:rFonts w:cstheme="minorHAnsi"/>
               </w:rPr>
             </w:pPr>
+            <w:r>
+              <w:rPr>
+                <w:rFonts w:cstheme="minorHAnsi"/>
+              </w:rPr>
+              <w:t>Realizar una búsqueda de un producto existente.</w:t>
+            </w:r>
           </w:p>
         </w:tc>
       </w:tr>
@@ -642,6 +648,12 @@
                 <w:rFonts w:cstheme="minorHAnsi"/>
               </w:rPr>
             </w:pPr>
+            <w:r>
+              <w:rPr>
+                <w:rFonts w:cstheme="minorHAnsi"/>
+              </w:rPr>
+              <w:t>1</w:t>
+            </w:r>
           </w:p>
         </w:tc>
         <w:tc>
@@ -654,6 +666,50 @@
                 <w:rFonts w:cstheme="minorHAnsi"/>
               </w:rPr>
             </w:pPr>
+            <w:r>
+              <w:rPr>
+                <w:rFonts w:cstheme="minorHAnsi"/>
+              </w:rPr>
+              <w:t xml:space="preserve">Ir a la </w:t>
+            </w:r>
+            <w:proofErr w:type="spellStart"/>
+            <w:r>
+              <w:rPr>
+                <w:rFonts w:cstheme="minorHAnsi"/>
+              </w:rPr>
+              <w:t>pagina</w:t>
+            </w:r>
+            <w:proofErr w:type="spellEnd"/>
+            <w:r>
+              <w:rPr>
+                <w:rFonts w:cstheme="minorHAnsi"/>
+              </w:rPr>
+              <w:t xml:space="preserve"> web de </w:t>
+            </w:r>
+            <w:proofErr w:type="spellStart"/>
+            <w:r>
+              <w:t>Automation</w:t>
+            </w:r>
+            <w:proofErr w:type="spellEnd"/>
+            <w:r>
+              <w:t xml:space="preserve"> </w:t>
+            </w:r>
+            <w:proofErr w:type="spellStart"/>
+            <w:r>
+              <w:t>Practice</w:t>
+            </w:r>
+            <w:proofErr w:type="spellEnd"/>
+            <w:r>
+              <w:t xml:space="preserve"> </w:t>
+            </w:r>
+            <w:proofErr w:type="spellStart"/>
+            <w:r>
+              <w:t>Website</w:t>
+            </w:r>
+            <w:proofErr w:type="spellEnd"/>
+            <w:r>
+              <w:t>.</w:t>
+            </w:r>
           </w:p>
         </w:tc>
         <w:tc>
@@ -666,6 +722,12 @@
                 <w:rFonts w:cstheme="minorHAnsi"/>
               </w:rPr>
             </w:pPr>
+            <w:r>
+              <w:rPr>
+                <w:rFonts w:cstheme="minorHAnsi"/>
+              </w:rPr>
+              <w:t>http://automationpractice.com/index.php</w:t>
+            </w:r>
           </w:p>
         </w:tc>
         <w:tc>
@@ -678,6 +740,12 @@
                 <w:rFonts w:cstheme="minorHAnsi"/>
               </w:rPr>
             </w:pPr>
+            <w:r>
+              <w:rPr>
+                <w:rFonts w:cstheme="minorHAnsi"/>
+              </w:rPr>
+              <w:t>Inicio de la página web se muestra en browser</w:t>
+            </w:r>
           </w:p>
         </w:tc>
         <w:tc>
@@ -728,6 +796,12 @@
                 <w:rFonts w:cstheme="minorHAnsi"/>
               </w:rPr>
             </w:pPr>
+            <w:r>
+              <w:rPr>
+                <w:rFonts w:cstheme="minorHAnsi"/>
+              </w:rPr>
+              <w:t>2</w:t>
+            </w:r>
           </w:p>
         </w:tc>
         <w:tc>
@@ -740,6 +814,12 @@
                 <w:rFonts w:cstheme="minorHAnsi"/>
               </w:rPr>
             </w:pPr>
+            <w:r>
+              <w:rPr>
+                <w:rFonts w:cstheme="minorHAnsi"/>
+              </w:rPr>
+              <w:t>Ingresar una palabra que exista en el buscador</w:t>
+            </w:r>
           </w:p>
         </w:tc>
         <w:tc>
@@ -752,6 +832,28 @@
                 <w:rFonts w:cstheme="minorHAnsi"/>
               </w:rPr>
             </w:pPr>
+            <w:proofErr w:type="spellStart"/>
+            <w:r>
+              <w:rPr>
+                <w:rFonts w:cstheme="minorHAnsi"/>
+              </w:rPr>
+              <w:t>yellow</w:t>
+            </w:r>
+            <w:proofErr w:type="spellEnd"/>
+            <w:r>
+              <w:rPr>
+                <w:rFonts w:cstheme="minorHAnsi"/>
+              </w:rPr>
+              <w:t xml:space="preserve"> </w:t>
+            </w:r>
+            <w:proofErr w:type="spellStart"/>
+            <w:r>
+              <w:rPr>
+                <w:rFonts w:cstheme="minorHAnsi"/>
+              </w:rPr>
+              <w:t>dresses</w:t>
+            </w:r>
+            <w:proofErr w:type="spellEnd"/>
           </w:p>
         </w:tc>
         <w:tc>
@@ -814,6 +916,12 @@
                 <w:rFonts w:cstheme="minorHAnsi"/>
               </w:rPr>
             </w:pPr>
+            <w:r>
+              <w:rPr>
+                <w:rFonts w:cstheme="minorHAnsi"/>
+              </w:rPr>
+              <w:t>3</w:t>
+            </w:r>
           </w:p>
         </w:tc>
         <w:tc>
@@ -826,6 +934,12 @@
                 <w:rFonts w:cstheme="minorHAnsi"/>
               </w:rPr>
             </w:pPr>
+            <w:r>
+              <w:rPr>
+                <w:rFonts w:cstheme="minorHAnsi"/>
+              </w:rPr>
+              <w:t>Presionar botón de búsqueda (lupa)</w:t>
+            </w:r>
           </w:p>
         </w:tc>
         <w:tc>
@@ -850,6 +964,12 @@
                 <w:rFonts w:cstheme="minorHAnsi"/>
               </w:rPr>
             </w:pPr>
+            <w:r>
+              <w:rPr>
+                <w:rFonts w:cstheme="minorHAnsi"/>
+              </w:rPr>
+              <w:t>Que se muestren la lista de opciones de vestidos de color amarillo</w:t>
+            </w:r>
           </w:p>
         </w:tc>
         <w:tc>
@@ -1020,6 +1140,1063 @@
                 <w:b/>
               </w:rPr>
               <w:t xml:space="preserve"> finales</w:t>
+            </w:r>
+          </w:p>
+        </w:tc>
+      </w:tr>
+      <w:tr>
+        <w:tc>
+          <w:tcPr>
+            <w:tcW w:w="12753" w:type="dxa"/>
+          </w:tcPr>
+          <w:p>
+            <w:pPr>
+              <w:rPr>
+                <w:rFonts w:cstheme="minorHAnsi"/>
+              </w:rPr>
+            </w:pPr>
+          </w:p>
+        </w:tc>
+      </w:tr>
+    </w:tbl>
+    <w:p>
+      <w:pPr>
+        <w:rPr>
+          <w:rFonts w:cstheme="minorHAnsi"/>
+          <w:b/>
+          <w:sz w:val="36"/>
+        </w:rPr>
+      </w:pPr>
+    </w:p>
+    <w:p>
+      <w:pPr>
+        <w:rPr>
+          <w:rFonts w:cstheme="minorHAnsi"/>
+          <w:b/>
+          <w:sz w:val="36"/>
+        </w:rPr>
+      </w:pPr>
+      <w:r>
+        <w:rPr>
+          <w:rFonts w:cstheme="minorHAnsi"/>
+          <w:b/>
+          <w:sz w:val="36"/>
+        </w:rPr>
+        <w:lastRenderedPageBreak/>
+        <w:br w:type="page"/>
+      </w:r>
+    </w:p>
+    <w:tbl>
+      <w:tblPr>
+        <w:tblStyle w:val="Tablaconcuadrcula"/>
+        <w:tblW w:w="12753" w:type="dxa"/>
+        <w:tblLook w:val="04A0" w:firstRow="1" w:lastRow="0" w:firstColumn="1" w:lastColumn="0" w:noHBand="0" w:noVBand="1"/>
+      </w:tblPr>
+      <w:tblGrid>
+        <w:gridCol w:w="3964"/>
+        <w:gridCol w:w="3329"/>
+        <w:gridCol w:w="2087"/>
+        <w:gridCol w:w="3373"/>
+      </w:tblGrid>
+      <w:tr>
+        <w:tc>
+          <w:tcPr>
+            <w:tcW w:w="3964" w:type="dxa"/>
+            <w:shd w:val="clear" w:color="auto" w:fill="000000" w:themeFill="text1"/>
+          </w:tcPr>
+          <w:p>
+            <w:pPr>
+              <w:rPr>
+                <w:rFonts w:cstheme="minorHAnsi"/>
+                <w:b/>
+                <w:color w:val="FFFFFF" w:themeColor="background1"/>
+                <w:sz w:val="32"/>
+                <w:szCs w:val="32"/>
+              </w:rPr>
+            </w:pPr>
+            <w:r>
+              <w:rPr>
+                <w:rFonts w:cstheme="minorHAnsi"/>
+                <w:b/>
+                <w:color w:val="FFFFFF" w:themeColor="background1"/>
+                <w:sz w:val="32"/>
+                <w:szCs w:val="32"/>
+              </w:rPr>
+              <w:lastRenderedPageBreak/>
+              <w:t>Test Case ID</w:t>
+            </w:r>
+          </w:p>
+        </w:tc>
+        <w:tc>
+          <w:tcPr>
+            <w:tcW w:w="8789" w:type="dxa"/>
+            <w:gridSpan w:val="3"/>
+            <w:shd w:val="clear" w:color="auto" w:fill="000000" w:themeFill="text1"/>
+          </w:tcPr>
+          <w:p>
+            <w:pPr>
+              <w:rPr>
+                <w:rFonts w:cstheme="minorHAnsi"/>
+                <w:b/>
+                <w:color w:val="FFFFFF" w:themeColor="background1"/>
+                <w:sz w:val="32"/>
+                <w:szCs w:val="32"/>
+              </w:rPr>
+            </w:pPr>
+            <w:r>
+              <w:rPr>
+                <w:rFonts w:cstheme="minorHAnsi"/>
+                <w:b/>
+                <w:color w:val="FFFFFF" w:themeColor="background1"/>
+                <w:sz w:val="32"/>
+                <w:szCs w:val="32"/>
+              </w:rPr>
+              <w:t>TC</w:t>
+            </w:r>
+            <w:r>
+              <w:rPr>
+                <w:rFonts w:cstheme="minorHAnsi"/>
+                <w:b/>
+                <w:color w:val="FFFFFF" w:themeColor="background1"/>
+                <w:sz w:val="32"/>
+                <w:szCs w:val="32"/>
+              </w:rPr>
+              <w:t>-00</w:t>
+            </w:r>
+            <w:r>
+              <w:rPr>
+                <w:rFonts w:cstheme="minorHAnsi"/>
+                <w:b/>
+                <w:color w:val="FFFFFF" w:themeColor="background1"/>
+                <w:sz w:val="32"/>
+                <w:szCs w:val="32"/>
+              </w:rPr>
+              <w:t>2</w:t>
+            </w:r>
+          </w:p>
+        </w:tc>
+      </w:tr>
+      <w:tr>
+        <w:tc>
+          <w:tcPr>
+            <w:tcW w:w="3964" w:type="dxa"/>
+            <w:shd w:val="clear" w:color="auto" w:fill="D0CECE" w:themeFill="background2" w:themeFillShade="E6"/>
+          </w:tcPr>
+          <w:p>
+            <w:pPr>
+              <w:rPr>
+                <w:rFonts w:cstheme="minorHAnsi"/>
+                <w:b/>
+              </w:rPr>
+            </w:pPr>
+            <w:r>
+              <w:rPr>
+                <w:rFonts w:cstheme="minorHAnsi"/>
+                <w:b/>
+              </w:rPr>
+              <w:t>Descripción</w:t>
+            </w:r>
+          </w:p>
+        </w:tc>
+        <w:tc>
+          <w:tcPr>
+            <w:tcW w:w="8789" w:type="dxa"/>
+            <w:gridSpan w:val="3"/>
+          </w:tcPr>
+          <w:p>
+            <w:pPr>
+              <w:rPr>
+                <w:rFonts w:cstheme="minorHAnsi"/>
+              </w:rPr>
+            </w:pPr>
+            <w:r>
+              <w:rPr>
+                <w:rFonts w:cstheme="minorHAnsi"/>
+              </w:rPr>
+              <w:t>Realizar una búsqueda de un producto inexistente.</w:t>
+            </w:r>
+          </w:p>
+        </w:tc>
+      </w:tr>
+      <w:tr>
+        <w:tc>
+          <w:tcPr>
+            <w:tcW w:w="3964" w:type="dxa"/>
+            <w:shd w:val="clear" w:color="auto" w:fill="D0CECE" w:themeFill="background2" w:themeFillShade="E6"/>
+          </w:tcPr>
+          <w:p>
+            <w:pPr>
+              <w:rPr>
+                <w:rFonts w:cstheme="minorHAnsi"/>
+                <w:b/>
+              </w:rPr>
+            </w:pPr>
+            <w:r>
+              <w:rPr>
+                <w:rFonts w:cstheme="minorHAnsi"/>
+                <w:b/>
+              </w:rPr>
+              <w:t>Escenario Prueba</w:t>
+            </w:r>
+          </w:p>
+        </w:tc>
+        <w:tc>
+          <w:tcPr>
+            <w:tcW w:w="8789" w:type="dxa"/>
+            <w:gridSpan w:val="3"/>
+          </w:tcPr>
+          <w:p>
+            <w:pPr>
+              <w:rPr>
+                <w:rFonts w:cstheme="minorHAnsi"/>
+              </w:rPr>
+            </w:pPr>
+          </w:p>
+        </w:tc>
+      </w:tr>
+      <w:tr>
+        <w:tc>
+          <w:tcPr>
+            <w:tcW w:w="3964" w:type="dxa"/>
+            <w:shd w:val="clear" w:color="auto" w:fill="D0CECE" w:themeFill="background2" w:themeFillShade="E6"/>
+          </w:tcPr>
+          <w:p>
+            <w:pPr>
+              <w:rPr>
+                <w:rFonts w:cstheme="minorHAnsi"/>
+                <w:b/>
+              </w:rPr>
+            </w:pPr>
+            <w:r>
+              <w:rPr>
+                <w:rFonts w:cstheme="minorHAnsi"/>
+                <w:b/>
+              </w:rPr>
+              <w:t>Creado por</w:t>
+            </w:r>
+          </w:p>
+        </w:tc>
+        <w:tc>
+          <w:tcPr>
+            <w:tcW w:w="3329" w:type="dxa"/>
+          </w:tcPr>
+          <w:p>
+            <w:pPr>
+              <w:rPr>
+                <w:rFonts w:cstheme="minorHAnsi"/>
+              </w:rPr>
+            </w:pPr>
+          </w:p>
+        </w:tc>
+        <w:tc>
+          <w:tcPr>
+            <w:tcW w:w="2087" w:type="dxa"/>
+            <w:shd w:val="clear" w:color="auto" w:fill="D0CECE" w:themeFill="background2" w:themeFillShade="E6"/>
+          </w:tcPr>
+          <w:p>
+            <w:pPr>
+              <w:rPr>
+                <w:rFonts w:cstheme="minorHAnsi"/>
+                <w:b/>
+              </w:rPr>
+            </w:pPr>
+            <w:r>
+              <w:rPr>
+                <w:rFonts w:cstheme="minorHAnsi"/>
+                <w:b/>
+              </w:rPr>
+              <w:t>Fecha Creación</w:t>
+            </w:r>
+          </w:p>
+        </w:tc>
+        <w:tc>
+          <w:tcPr>
+            <w:tcW w:w="3373" w:type="dxa"/>
+          </w:tcPr>
+          <w:p>
+            <w:pPr>
+              <w:rPr>
+                <w:rFonts w:cstheme="minorHAnsi"/>
+              </w:rPr>
+            </w:pPr>
+          </w:p>
+        </w:tc>
+      </w:tr>
+      <w:tr>
+        <w:tc>
+          <w:tcPr>
+            <w:tcW w:w="3964" w:type="dxa"/>
+            <w:shd w:val="clear" w:color="auto" w:fill="D0CECE" w:themeFill="background2" w:themeFillShade="E6"/>
+          </w:tcPr>
+          <w:p>
+            <w:pPr>
+              <w:rPr>
+                <w:rFonts w:cstheme="minorHAnsi"/>
+                <w:b/>
+              </w:rPr>
+            </w:pPr>
+            <w:r>
+              <w:rPr>
+                <w:rFonts w:cstheme="minorHAnsi"/>
+                <w:b/>
+              </w:rPr>
+              <w:t>Ejecutado por</w:t>
+            </w:r>
+          </w:p>
+        </w:tc>
+        <w:tc>
+          <w:tcPr>
+            <w:tcW w:w="3329" w:type="dxa"/>
+          </w:tcPr>
+          <w:p>
+            <w:pPr>
+              <w:rPr>
+                <w:rFonts w:cstheme="minorHAnsi"/>
+              </w:rPr>
+            </w:pPr>
+          </w:p>
+        </w:tc>
+        <w:tc>
+          <w:tcPr>
+            <w:tcW w:w="2087" w:type="dxa"/>
+            <w:shd w:val="clear" w:color="auto" w:fill="D0CECE" w:themeFill="background2" w:themeFillShade="E6"/>
+          </w:tcPr>
+          <w:p>
+            <w:pPr>
+              <w:rPr>
+                <w:rFonts w:cstheme="minorHAnsi"/>
+                <w:b/>
+              </w:rPr>
+            </w:pPr>
+            <w:r>
+              <w:rPr>
+                <w:rFonts w:cstheme="minorHAnsi"/>
+                <w:b/>
+              </w:rPr>
+              <w:t>Fecha Ejecución</w:t>
+            </w:r>
+          </w:p>
+        </w:tc>
+        <w:tc>
+          <w:tcPr>
+            <w:tcW w:w="3373" w:type="dxa"/>
+          </w:tcPr>
+          <w:p>
+            <w:pPr>
+              <w:rPr>
+                <w:rFonts w:cstheme="minorHAnsi"/>
+              </w:rPr>
+            </w:pPr>
+          </w:p>
+        </w:tc>
+      </w:tr>
+      <w:tr>
+        <w:tc>
+          <w:tcPr>
+            <w:tcW w:w="3964" w:type="dxa"/>
+            <w:shd w:val="clear" w:color="auto" w:fill="D0CECE" w:themeFill="background2" w:themeFillShade="E6"/>
+          </w:tcPr>
+          <w:p>
+            <w:pPr>
+              <w:rPr>
+                <w:rFonts w:cstheme="minorHAnsi"/>
+                <w:b/>
+              </w:rPr>
+            </w:pPr>
+            <w:r>
+              <w:rPr>
+                <w:rFonts w:cstheme="minorHAnsi"/>
+                <w:b/>
+              </w:rPr>
+              <w:t>Resultado Final de la Prueba (Pass / Fail)</w:t>
+            </w:r>
+          </w:p>
+        </w:tc>
+        <w:tc>
+          <w:tcPr>
+            <w:tcW w:w="8789" w:type="dxa"/>
+            <w:gridSpan w:val="3"/>
+          </w:tcPr>
+          <w:p>
+            <w:pPr>
+              <w:rPr>
+                <w:rFonts w:cstheme="minorHAnsi"/>
+              </w:rPr>
+            </w:pPr>
+          </w:p>
+        </w:tc>
+      </w:tr>
+    </w:tbl>
+    <w:p>
+      <w:pPr>
+        <w:rPr>
+          <w:rFonts w:cstheme="minorHAnsi"/>
+          <w:b/>
+        </w:rPr>
+      </w:pPr>
+    </w:p>
+    <w:tbl>
+      <w:tblPr>
+        <w:tblStyle w:val="Tablaconcuadrcula"/>
+        <w:tblW w:w="12753" w:type="dxa"/>
+        <w:tblLook w:val="04A0" w:firstRow="1" w:lastRow="0" w:firstColumn="1" w:lastColumn="0" w:noHBand="0" w:noVBand="1"/>
+      </w:tblPr>
+      <w:tblGrid>
+        <w:gridCol w:w="12753"/>
+      </w:tblGrid>
+      <w:tr>
+        <w:tc>
+          <w:tcPr>
+            <w:tcW w:w="12753" w:type="dxa"/>
+            <w:shd w:val="clear" w:color="auto" w:fill="D9D9D9" w:themeFill="background1" w:themeFillShade="D9"/>
+          </w:tcPr>
+          <w:p>
+            <w:pPr>
+              <w:rPr>
+                <w:rFonts w:cstheme="minorHAnsi"/>
+                <w:b/>
+              </w:rPr>
+            </w:pPr>
+            <w:r>
+              <w:rPr>
+                <w:rFonts w:cstheme="minorHAnsi"/>
+                <w:b/>
+              </w:rPr>
+              <w:t>Pre-Condiciones de la Prueba</w:t>
+            </w:r>
+          </w:p>
+        </w:tc>
+      </w:tr>
+      <w:tr>
+        <w:tc>
+          <w:tcPr>
+            <w:tcW w:w="12753" w:type="dxa"/>
+          </w:tcPr>
+          <w:p>
+            <w:pPr>
+              <w:pStyle w:val="Prrafodelista"/>
+              <w:rPr>
+                <w:rFonts w:cstheme="minorHAnsi"/>
+                <w:b/>
+              </w:rPr>
+            </w:pPr>
+          </w:p>
+        </w:tc>
+      </w:tr>
+    </w:tbl>
+    <w:p>
+      <w:pPr>
+        <w:rPr>
+          <w:rFonts w:cstheme="minorHAnsi"/>
+          <w:b/>
+        </w:rPr>
+      </w:pPr>
+    </w:p>
+    <w:tbl>
+      <w:tblPr>
+        <w:tblStyle w:val="Tablaconcuadrcula"/>
+        <w:tblW w:w="12753" w:type="dxa"/>
+        <w:tblLayout w:type="fixed"/>
+        <w:tblLook w:val="04A0" w:firstRow="1" w:lastRow="0" w:firstColumn="1" w:lastColumn="0" w:noHBand="0" w:noVBand="1"/>
+      </w:tblPr>
+      <w:tblGrid>
+        <w:gridCol w:w="383"/>
+        <w:gridCol w:w="2409"/>
+        <w:gridCol w:w="2873"/>
+        <w:gridCol w:w="1701"/>
+        <w:gridCol w:w="1418"/>
+        <w:gridCol w:w="992"/>
+        <w:gridCol w:w="2977"/>
+      </w:tblGrid>
+      <w:tr>
+        <w:tc>
+          <w:tcPr>
+            <w:tcW w:w="383" w:type="dxa"/>
+            <w:shd w:val="clear" w:color="auto" w:fill="D0CECE" w:themeFill="background2" w:themeFillShade="E6"/>
+            <w:vAlign w:val="center"/>
+          </w:tcPr>
+          <w:p>
+            <w:pPr>
+              <w:spacing w:before="40" w:after="40"/>
+              <w:rPr>
+                <w:rFonts w:cstheme="minorHAnsi"/>
+                <w:b/>
+                <w:sz w:val="20"/>
+                <w:szCs w:val="20"/>
+              </w:rPr>
+            </w:pPr>
+            <w:r>
+              <w:rPr>
+                <w:rFonts w:cstheme="minorHAnsi"/>
+                <w:b/>
+                <w:sz w:val="20"/>
+                <w:szCs w:val="20"/>
+              </w:rPr>
+              <w:t>N</w:t>
+            </w:r>
+          </w:p>
+        </w:tc>
+        <w:tc>
+          <w:tcPr>
+            <w:tcW w:w="2409" w:type="dxa"/>
+            <w:shd w:val="clear" w:color="auto" w:fill="D0CECE" w:themeFill="background2" w:themeFillShade="E6"/>
+            <w:vAlign w:val="center"/>
+          </w:tcPr>
+          <w:p>
+            <w:pPr>
+              <w:spacing w:before="40" w:after="40"/>
+              <w:rPr>
+                <w:rFonts w:cstheme="minorHAnsi"/>
+                <w:b/>
+                <w:sz w:val="20"/>
+                <w:szCs w:val="20"/>
+              </w:rPr>
+            </w:pPr>
+            <w:r>
+              <w:rPr>
+                <w:rFonts w:cstheme="minorHAnsi"/>
+                <w:b/>
+                <w:sz w:val="20"/>
+                <w:szCs w:val="20"/>
+              </w:rPr>
+              <w:t>Descripción Pasos</w:t>
+            </w:r>
+          </w:p>
+        </w:tc>
+        <w:tc>
+          <w:tcPr>
+            <w:tcW w:w="2873" w:type="dxa"/>
+            <w:shd w:val="clear" w:color="auto" w:fill="D0CECE" w:themeFill="background2" w:themeFillShade="E6"/>
+            <w:vAlign w:val="center"/>
+          </w:tcPr>
+          <w:p>
+            <w:pPr>
+              <w:spacing w:before="40" w:after="40"/>
+              <w:rPr>
+                <w:rFonts w:cstheme="minorHAnsi"/>
+                <w:b/>
+                <w:sz w:val="20"/>
+                <w:szCs w:val="20"/>
+              </w:rPr>
+            </w:pPr>
+            <w:r>
+              <w:rPr>
+                <w:rFonts w:cstheme="minorHAnsi"/>
+                <w:b/>
+                <w:sz w:val="20"/>
+                <w:szCs w:val="20"/>
+              </w:rPr>
+              <w:t>Datos Prueba</w:t>
+            </w:r>
+          </w:p>
+        </w:tc>
+        <w:tc>
+          <w:tcPr>
+            <w:tcW w:w="1701" w:type="dxa"/>
+            <w:shd w:val="clear" w:color="auto" w:fill="D0CECE" w:themeFill="background2" w:themeFillShade="E6"/>
+            <w:vAlign w:val="center"/>
+          </w:tcPr>
+          <w:p>
+            <w:pPr>
+              <w:spacing w:before="40" w:after="40"/>
+              <w:rPr>
+                <w:rFonts w:cstheme="minorHAnsi"/>
+                <w:b/>
+                <w:sz w:val="20"/>
+                <w:szCs w:val="20"/>
+              </w:rPr>
+            </w:pPr>
+            <w:r>
+              <w:rPr>
+                <w:rFonts w:cstheme="minorHAnsi"/>
+                <w:b/>
+                <w:sz w:val="20"/>
+                <w:szCs w:val="20"/>
+              </w:rPr>
+              <w:t>Resultado(s) Esperado</w:t>
+            </w:r>
+          </w:p>
+        </w:tc>
+        <w:tc>
+          <w:tcPr>
+            <w:tcW w:w="1418" w:type="dxa"/>
+            <w:shd w:val="clear" w:color="auto" w:fill="D0CECE" w:themeFill="background2" w:themeFillShade="E6"/>
+            <w:vAlign w:val="center"/>
+          </w:tcPr>
+          <w:p>
+            <w:pPr>
+              <w:spacing w:before="40" w:after="40"/>
+              <w:rPr>
+                <w:rFonts w:cstheme="minorHAnsi"/>
+                <w:b/>
+                <w:sz w:val="20"/>
+                <w:szCs w:val="20"/>
+              </w:rPr>
+            </w:pPr>
+            <w:r>
+              <w:rPr>
+                <w:rFonts w:cstheme="minorHAnsi"/>
+                <w:b/>
+                <w:sz w:val="20"/>
+                <w:szCs w:val="20"/>
+              </w:rPr>
+              <w:t>Resultado Obtenido</w:t>
+            </w:r>
+          </w:p>
+        </w:tc>
+        <w:tc>
+          <w:tcPr>
+            <w:tcW w:w="992" w:type="dxa"/>
+            <w:shd w:val="clear" w:color="auto" w:fill="D0CECE" w:themeFill="background2" w:themeFillShade="E6"/>
+          </w:tcPr>
+          <w:p>
+            <w:pPr>
+              <w:spacing w:before="40" w:after="40"/>
+              <w:rPr>
+                <w:rFonts w:cstheme="minorHAnsi"/>
+                <w:b/>
+                <w:sz w:val="20"/>
+                <w:szCs w:val="20"/>
+              </w:rPr>
+            </w:pPr>
+            <w:r>
+              <w:rPr>
+                <w:rFonts w:cstheme="minorHAnsi"/>
+                <w:b/>
+                <w:sz w:val="20"/>
+                <w:szCs w:val="20"/>
+              </w:rPr>
+              <w:t>Pass /</w:t>
+            </w:r>
+            <w:r>
+              <w:rPr>
+                <w:rFonts w:cstheme="minorHAnsi"/>
+                <w:b/>
+                <w:sz w:val="20"/>
+                <w:szCs w:val="20"/>
+              </w:rPr>
+              <w:t xml:space="preserve"> </w:t>
+            </w:r>
+            <w:r>
+              <w:rPr>
+                <w:rFonts w:cstheme="minorHAnsi"/>
+                <w:b/>
+                <w:sz w:val="20"/>
+                <w:szCs w:val="20"/>
+              </w:rPr>
+              <w:t>Fail</w:t>
+            </w:r>
+          </w:p>
+        </w:tc>
+        <w:tc>
+          <w:tcPr>
+            <w:tcW w:w="2977" w:type="dxa"/>
+            <w:shd w:val="clear" w:color="auto" w:fill="D0CECE" w:themeFill="background2" w:themeFillShade="E6"/>
+          </w:tcPr>
+          <w:p>
+            <w:pPr>
+              <w:spacing w:before="40" w:after="40"/>
+              <w:rPr>
+                <w:rFonts w:cstheme="minorHAnsi"/>
+                <w:b/>
+                <w:sz w:val="20"/>
+                <w:szCs w:val="20"/>
+              </w:rPr>
+            </w:pPr>
+            <w:r>
+              <w:rPr>
+                <w:rFonts w:cstheme="minorHAnsi"/>
+                <w:b/>
+                <w:sz w:val="20"/>
+                <w:szCs w:val="20"/>
+              </w:rPr>
+              <w:t>Observaciones/Comentarios</w:t>
+            </w:r>
+          </w:p>
+        </w:tc>
+      </w:tr>
+      <w:tr>
+        <w:tc>
+          <w:tcPr>
+            <w:tcW w:w="383" w:type="dxa"/>
+          </w:tcPr>
+          <w:p>
+            <w:pPr>
+              <w:rPr>
+                <w:rFonts w:cstheme="minorHAnsi"/>
+              </w:rPr>
+            </w:pPr>
+          </w:p>
+        </w:tc>
+        <w:tc>
+          <w:tcPr>
+            <w:tcW w:w="2409" w:type="dxa"/>
+          </w:tcPr>
+          <w:p>
+            <w:pPr>
+              <w:rPr>
+                <w:rFonts w:cstheme="minorHAnsi"/>
+              </w:rPr>
+            </w:pPr>
+          </w:p>
+        </w:tc>
+        <w:tc>
+          <w:tcPr>
+            <w:tcW w:w="2873" w:type="dxa"/>
+          </w:tcPr>
+          <w:p>
+            <w:pPr>
+              <w:rPr>
+                <w:rFonts w:cstheme="minorHAnsi"/>
+              </w:rPr>
+            </w:pPr>
+          </w:p>
+        </w:tc>
+        <w:tc>
+          <w:tcPr>
+            <w:tcW w:w="1701" w:type="dxa"/>
+          </w:tcPr>
+          <w:p>
+            <w:pPr>
+              <w:rPr>
+                <w:rFonts w:cstheme="minorHAnsi"/>
+              </w:rPr>
+            </w:pPr>
+          </w:p>
+        </w:tc>
+        <w:tc>
+          <w:tcPr>
+            <w:tcW w:w="1418" w:type="dxa"/>
+          </w:tcPr>
+          <w:p>
+            <w:pPr>
+              <w:rPr>
+                <w:rFonts w:cstheme="minorHAnsi"/>
+              </w:rPr>
+            </w:pPr>
+          </w:p>
+        </w:tc>
+        <w:tc>
+          <w:tcPr>
+            <w:tcW w:w="992" w:type="dxa"/>
+          </w:tcPr>
+          <w:p>
+            <w:pPr>
+              <w:rPr>
+                <w:rFonts w:cstheme="minorHAnsi"/>
+              </w:rPr>
+            </w:pPr>
+          </w:p>
+        </w:tc>
+        <w:tc>
+          <w:tcPr>
+            <w:tcW w:w="2977" w:type="dxa"/>
+          </w:tcPr>
+          <w:p>
+            <w:pPr>
+              <w:rPr>
+                <w:rFonts w:cstheme="minorHAnsi"/>
+              </w:rPr>
+            </w:pPr>
+          </w:p>
+        </w:tc>
+      </w:tr>
+      <w:tr>
+        <w:tc>
+          <w:tcPr>
+            <w:tcW w:w="383" w:type="dxa"/>
+          </w:tcPr>
+          <w:p>
+            <w:pPr>
+              <w:rPr>
+                <w:rFonts w:cstheme="minorHAnsi"/>
+              </w:rPr>
+            </w:pPr>
+          </w:p>
+        </w:tc>
+        <w:tc>
+          <w:tcPr>
+            <w:tcW w:w="2409" w:type="dxa"/>
+          </w:tcPr>
+          <w:p>
+            <w:pPr>
+              <w:rPr>
+                <w:rFonts w:cstheme="minorHAnsi"/>
+              </w:rPr>
+            </w:pPr>
+          </w:p>
+        </w:tc>
+        <w:tc>
+          <w:tcPr>
+            <w:tcW w:w="2873" w:type="dxa"/>
+          </w:tcPr>
+          <w:p>
+            <w:pPr>
+              <w:rPr>
+                <w:rFonts w:cstheme="minorHAnsi"/>
+              </w:rPr>
+            </w:pPr>
+          </w:p>
+        </w:tc>
+        <w:tc>
+          <w:tcPr>
+            <w:tcW w:w="1701" w:type="dxa"/>
+          </w:tcPr>
+          <w:p>
+            <w:pPr>
+              <w:rPr>
+                <w:rFonts w:cstheme="minorHAnsi"/>
+              </w:rPr>
+            </w:pPr>
+          </w:p>
+        </w:tc>
+        <w:tc>
+          <w:tcPr>
+            <w:tcW w:w="1418" w:type="dxa"/>
+          </w:tcPr>
+          <w:p>
+            <w:pPr>
+              <w:rPr>
+                <w:rFonts w:cstheme="minorHAnsi"/>
+              </w:rPr>
+            </w:pPr>
+          </w:p>
+        </w:tc>
+        <w:tc>
+          <w:tcPr>
+            <w:tcW w:w="992" w:type="dxa"/>
+          </w:tcPr>
+          <w:p>
+            <w:pPr>
+              <w:rPr>
+                <w:rFonts w:cstheme="minorHAnsi"/>
+              </w:rPr>
+            </w:pPr>
+          </w:p>
+        </w:tc>
+        <w:tc>
+          <w:tcPr>
+            <w:tcW w:w="2977" w:type="dxa"/>
+          </w:tcPr>
+          <w:p>
+            <w:pPr>
+              <w:rPr>
+                <w:rFonts w:cstheme="minorHAnsi"/>
+              </w:rPr>
+            </w:pPr>
+          </w:p>
+        </w:tc>
+      </w:tr>
+      <w:tr>
+        <w:tc>
+          <w:tcPr>
+            <w:tcW w:w="383" w:type="dxa"/>
+          </w:tcPr>
+          <w:p>
+            <w:pPr>
+              <w:rPr>
+                <w:rFonts w:cstheme="minorHAnsi"/>
+              </w:rPr>
+            </w:pPr>
+          </w:p>
+        </w:tc>
+        <w:tc>
+          <w:tcPr>
+            <w:tcW w:w="2409" w:type="dxa"/>
+          </w:tcPr>
+          <w:p>
+            <w:pPr>
+              <w:rPr>
+                <w:rFonts w:cstheme="minorHAnsi"/>
+              </w:rPr>
+            </w:pPr>
+          </w:p>
+        </w:tc>
+        <w:tc>
+          <w:tcPr>
+            <w:tcW w:w="2873" w:type="dxa"/>
+          </w:tcPr>
+          <w:p>
+            <w:pPr>
+              <w:rPr>
+                <w:rFonts w:cstheme="minorHAnsi"/>
+              </w:rPr>
+            </w:pPr>
+          </w:p>
+        </w:tc>
+        <w:tc>
+          <w:tcPr>
+            <w:tcW w:w="1701" w:type="dxa"/>
+          </w:tcPr>
+          <w:p>
+            <w:pPr>
+              <w:rPr>
+                <w:rFonts w:cstheme="minorHAnsi"/>
+              </w:rPr>
+            </w:pPr>
+          </w:p>
+        </w:tc>
+        <w:tc>
+          <w:tcPr>
+            <w:tcW w:w="1418" w:type="dxa"/>
+          </w:tcPr>
+          <w:p>
+            <w:pPr>
+              <w:rPr>
+                <w:rFonts w:cstheme="minorHAnsi"/>
+              </w:rPr>
+            </w:pPr>
+          </w:p>
+        </w:tc>
+        <w:tc>
+          <w:tcPr>
+            <w:tcW w:w="992" w:type="dxa"/>
+          </w:tcPr>
+          <w:p>
+            <w:pPr>
+              <w:rPr>
+                <w:rFonts w:cstheme="minorHAnsi"/>
+              </w:rPr>
+            </w:pPr>
+          </w:p>
+        </w:tc>
+        <w:tc>
+          <w:tcPr>
+            <w:tcW w:w="2977" w:type="dxa"/>
+          </w:tcPr>
+          <w:p>
+            <w:pPr>
+              <w:rPr>
+                <w:rFonts w:cstheme="minorHAnsi"/>
+              </w:rPr>
+            </w:pPr>
+          </w:p>
+        </w:tc>
+      </w:tr>
+      <w:tr>
+        <w:tc>
+          <w:tcPr>
+            <w:tcW w:w="383" w:type="dxa"/>
+          </w:tcPr>
+          <w:p>
+            <w:pPr>
+              <w:rPr>
+                <w:rFonts w:cstheme="minorHAnsi"/>
+              </w:rPr>
+            </w:pPr>
+          </w:p>
+        </w:tc>
+        <w:tc>
+          <w:tcPr>
+            <w:tcW w:w="2409" w:type="dxa"/>
+          </w:tcPr>
+          <w:p>
+            <w:pPr>
+              <w:rPr>
+                <w:rFonts w:cstheme="minorHAnsi"/>
+              </w:rPr>
+            </w:pPr>
+          </w:p>
+        </w:tc>
+        <w:tc>
+          <w:tcPr>
+            <w:tcW w:w="2873" w:type="dxa"/>
+          </w:tcPr>
+          <w:p>
+            <w:pPr>
+              <w:rPr>
+                <w:rFonts w:cstheme="minorHAnsi"/>
+              </w:rPr>
+            </w:pPr>
+          </w:p>
+        </w:tc>
+        <w:tc>
+          <w:tcPr>
+            <w:tcW w:w="1701" w:type="dxa"/>
+          </w:tcPr>
+          <w:p>
+            <w:pPr>
+              <w:rPr>
+                <w:rFonts w:cstheme="minorHAnsi"/>
+              </w:rPr>
+            </w:pPr>
+          </w:p>
+        </w:tc>
+        <w:tc>
+          <w:tcPr>
+            <w:tcW w:w="1418" w:type="dxa"/>
+          </w:tcPr>
+          <w:p>
+            <w:pPr>
+              <w:rPr>
+                <w:rFonts w:cstheme="minorHAnsi"/>
+              </w:rPr>
+            </w:pPr>
+          </w:p>
+        </w:tc>
+        <w:tc>
+          <w:tcPr>
+            <w:tcW w:w="992" w:type="dxa"/>
+          </w:tcPr>
+          <w:p>
+            <w:pPr>
+              <w:rPr>
+                <w:rFonts w:cstheme="minorHAnsi"/>
+              </w:rPr>
+            </w:pPr>
+          </w:p>
+        </w:tc>
+        <w:tc>
+          <w:tcPr>
+            <w:tcW w:w="2977" w:type="dxa"/>
+          </w:tcPr>
+          <w:p>
+            <w:pPr>
+              <w:rPr>
+                <w:rFonts w:cstheme="minorHAnsi"/>
+              </w:rPr>
+            </w:pPr>
+          </w:p>
+        </w:tc>
+      </w:tr>
+    </w:tbl>
+    <w:p>
+      <w:pPr>
+        <w:rPr>
+          <w:rFonts w:cstheme="minorHAnsi"/>
+          <w:b/>
+        </w:rPr>
+      </w:pPr>
+    </w:p>
+    <w:tbl>
+      <w:tblPr>
+        <w:tblStyle w:val="Tablaconcuadrcula"/>
+        <w:tblW w:w="12753" w:type="dxa"/>
+        <w:tblLayout w:type="fixed"/>
+        <w:tblLook w:val="04A0" w:firstRow="1" w:lastRow="0" w:firstColumn="1" w:lastColumn="0" w:noHBand="0" w:noVBand="1"/>
+      </w:tblPr>
+      <w:tblGrid>
+        <w:gridCol w:w="12753"/>
+      </w:tblGrid>
+      <w:tr>
+        <w:tc>
+          <w:tcPr>
+            <w:tcW w:w="12753" w:type="dxa"/>
+            <w:shd w:val="clear" w:color="auto" w:fill="D9D9D9" w:themeFill="background1" w:themeFillShade="D9"/>
+          </w:tcPr>
+          <w:p>
+            <w:pPr>
+              <w:rPr>
+                <w:rFonts w:cstheme="minorHAnsi"/>
+                <w:b/>
+              </w:rPr>
+            </w:pPr>
+            <w:r>
+              <w:rPr>
+                <w:rFonts w:cstheme="minorHAnsi"/>
+                <w:b/>
+              </w:rPr>
+              <w:t>Observaciones finales</w:t>
             </w:r>
           </w:p>
         </w:tc>
@@ -1150,7 +2327,7 @@
                 <w:sz w:val="32"/>
                 <w:szCs w:val="32"/>
               </w:rPr>
-              <w:t>2</w:t>
+              <w:t>3</w:t>
             </w:r>
           </w:p>
         </w:tc>
@@ -1188,6 +2365,12 @@
                 <w:rFonts w:cstheme="minorHAnsi"/>
               </w:rPr>
             </w:pPr>
+            <w:r>
+              <w:rPr>
+                <w:rFonts w:cstheme="minorHAnsi"/>
+              </w:rPr>
+              <w:t>Imprimir la descripción de un producto</w:t>
+            </w:r>
           </w:p>
         </w:tc>
       </w:tr>
@@ -2200,7 +3383,7 @@
                 <w:sz w:val="32"/>
                 <w:szCs w:val="32"/>
               </w:rPr>
-              <w:t>3</w:t>
+              <w:t>4</w:t>
             </w:r>
           </w:p>
         </w:tc>
@@ -2238,6 +3421,20 @@
                 <w:rFonts w:cstheme="minorHAnsi"/>
               </w:rPr>
             </w:pPr>
+            <w:r>
+              <w:rPr>
+                <w:rFonts w:cstheme="minorHAnsi"/>
+              </w:rPr>
+              <w:t xml:space="preserve">Probar funcionalidad de la lista de deseados estando </w:t>
+            </w:r>
+            <w:proofErr w:type="spellStart"/>
+            <w:r>
+              <w:rPr>
+                <w:rFonts w:cstheme="minorHAnsi"/>
+              </w:rPr>
+              <w:t>logeado</w:t>
+            </w:r>
+            <w:proofErr w:type="spellEnd"/>
           </w:p>
         </w:tc>
       </w:tr>
@@ -3250,7 +4447,7 @@
                 <w:sz w:val="32"/>
                 <w:szCs w:val="32"/>
               </w:rPr>
-              <w:t>4</w:t>
+              <w:t>5</w:t>
             </w:r>
           </w:p>
         </w:tc>
@@ -3288,6 +4485,12 @@
                 <w:rFonts w:cstheme="minorHAnsi"/>
               </w:rPr>
             </w:pPr>
+            <w:r>
+              <w:rPr>
+                <w:rFonts w:cstheme="minorHAnsi"/>
+              </w:rPr>
+              <w:t>Mostrar la dirección de las tiendas en el mapa</w:t>
+            </w:r>
           </w:p>
         </w:tc>
       </w:tr>
@@ -4300,7 +5503,7 @@
                 <w:sz w:val="32"/>
                 <w:szCs w:val="32"/>
               </w:rPr>
-              <w:t>5</w:t>
+              <w:t>6</w:t>
             </w:r>
           </w:p>
         </w:tc>
@@ -4338,6 +5541,12 @@
                 <w:rFonts w:cstheme="minorHAnsi"/>
               </w:rPr>
             </w:pPr>
+            <w:r>
+              <w:rPr>
+                <w:rFonts w:cstheme="minorHAnsi"/>
+              </w:rPr>
+              <w:t>Probar funcionalidad de la barra de información.</w:t>
+            </w:r>
           </w:p>
         </w:tc>
       </w:tr>
@@ -5350,7 +6559,7 @@
                 <w:sz w:val="32"/>
                 <w:szCs w:val="32"/>
               </w:rPr>
-              <w:t>6</w:t>
+              <w:t>7</w:t>
             </w:r>
           </w:p>
         </w:tc>
@@ -5388,6 +6597,26 @@
                 <w:rFonts w:cstheme="minorHAnsi"/>
               </w:rPr>
             </w:pPr>
+            <w:r>
+              <w:rPr>
+                <w:rFonts w:cstheme="minorHAnsi"/>
+              </w:rPr>
+              <w:t xml:space="preserve">Ver el historial de compras estando </w:t>
+            </w:r>
+            <w:proofErr w:type="spellStart"/>
+            <w:r>
+              <w:rPr>
+                <w:rFonts w:cstheme="minorHAnsi"/>
+              </w:rPr>
+              <w:t>logeado</w:t>
+            </w:r>
+            <w:proofErr w:type="spellEnd"/>
+            <w:r>
+              <w:rPr>
+                <w:rFonts w:cstheme="minorHAnsi"/>
+              </w:rPr>
+              <w:t>.</w:t>
+            </w:r>
           </w:p>
         </w:tc>
       </w:tr>
@@ -6400,7 +7629,7 @@
                 <w:sz w:val="32"/>
                 <w:szCs w:val="32"/>
               </w:rPr>
-              <w:t>7</w:t>
+              <w:t>8</w:t>
             </w:r>
           </w:p>
         </w:tc>
@@ -6438,6 +7667,12 @@
                 <w:rFonts w:cstheme="minorHAnsi"/>
               </w:rPr>
             </w:pPr>
+            <w:r>
+              <w:rPr>
+                <w:rFonts w:cstheme="minorHAnsi"/>
+              </w:rPr>
+              <w:t>Modificar información personal.</w:t>
+            </w:r>
           </w:p>
         </w:tc>
       </w:tr>
@@ -7450,7 +8685,7 @@
                 <w:sz w:val="32"/>
                 <w:szCs w:val="32"/>
               </w:rPr>
-              <w:t>8</w:t>
+              <w:t>9</w:t>
             </w:r>
           </w:p>
         </w:tc>
@@ -7488,6 +8723,12 @@
                 <w:rFonts w:cstheme="minorHAnsi"/>
               </w:rPr>
             </w:pPr>
+            <w:r>
+              <w:rPr>
+                <w:rFonts w:cstheme="minorHAnsi"/>
+              </w:rPr>
+              <w:t>Agregar una nueva dirección.</w:t>
+            </w:r>
           </w:p>
         </w:tc>
       </w:tr>
@@ -8490,7 +9731,7 @@
                 <w:sz w:val="32"/>
                 <w:szCs w:val="32"/>
               </w:rPr>
-              <w:t>-00</w:t>
+              <w:t>-0</w:t>
             </w:r>
             <w:r>
               <w:rPr>
@@ -8500,7 +9741,7 @@
                 <w:sz w:val="32"/>
                 <w:szCs w:val="32"/>
               </w:rPr>
-              <w:t>9</w:t>
+              <w:t>10</w:t>
             </w:r>
           </w:p>
         </w:tc>
@@ -8538,6 +9779,18 @@
                 <w:rFonts w:cstheme="minorHAnsi"/>
               </w:rPr>
             </w:pPr>
+            <w:r>
+              <w:rPr>
+                <w:rFonts w:cstheme="minorHAnsi"/>
+              </w:rPr>
+              <w:t xml:space="preserve">Escribir una </w:t>
+            </w:r>
+            <w:r>
+              <w:rPr>
+                <w:rFonts w:cstheme="minorHAnsi"/>
+              </w:rPr>
+              <w:t>reseña</w:t>
+            </w:r>
           </w:p>
         </w:tc>
       </w:tr>
@@ -9550,7 +10803,7 @@
                 <w:sz w:val="32"/>
                 <w:szCs w:val="32"/>
               </w:rPr>
-              <w:t>10</w:t>
+              <w:t>11</w:t>
             </w:r>
           </w:p>
         </w:tc>
@@ -9588,6 +10841,12 @@
                 <w:rFonts w:cstheme="minorHAnsi"/>
               </w:rPr>
             </w:pPr>
+            <w:r>
+              <w:rPr>
+                <w:rFonts w:cstheme="minorHAnsi"/>
+              </w:rPr>
+              <w:t>Probar funcionalidad de ordenamiento de los productos.</w:t>
+            </w:r>
           </w:p>
         </w:tc>
       </w:tr>
@@ -10600,7 +11859,7 @@
                 <w:sz w:val="32"/>
                 <w:szCs w:val="32"/>
               </w:rPr>
-              <w:t>11</w:t>
+              <w:t>12</w:t>
             </w:r>
           </w:p>
         </w:tc>
@@ -10634,1060 +11893,33 @@
           </w:tcPr>
           <w:p>
             <w:pPr>
-              <w:rPr>
-                <w:rFonts w:cstheme="minorHAnsi"/>
-              </w:rPr>
-            </w:pPr>
-          </w:p>
-        </w:tc>
-      </w:tr>
-      <w:tr>
-        <w:tc>
-          <w:tcPr>
-            <w:tcW w:w="3964" w:type="dxa"/>
-            <w:shd w:val="clear" w:color="auto" w:fill="D0CECE" w:themeFill="background2" w:themeFillShade="E6"/>
-          </w:tcPr>
-          <w:p>
-            <w:pPr>
-              <w:rPr>
-                <w:rFonts w:cstheme="minorHAnsi"/>
-                <w:b/>
-              </w:rPr>
-            </w:pPr>
-            <w:r>
-              <w:rPr>
-                <w:rFonts w:cstheme="minorHAnsi"/>
-                <w:b/>
-              </w:rPr>
-              <w:t>Escenario Prueba</w:t>
-            </w:r>
-          </w:p>
-        </w:tc>
-        <w:tc>
-          <w:tcPr>
-            <w:tcW w:w="8789" w:type="dxa"/>
-            <w:gridSpan w:val="3"/>
-          </w:tcPr>
-          <w:p>
-            <w:pPr>
-              <w:rPr>
-                <w:rFonts w:cstheme="minorHAnsi"/>
-              </w:rPr>
-            </w:pPr>
-          </w:p>
-        </w:tc>
-      </w:tr>
-      <w:tr>
-        <w:tc>
-          <w:tcPr>
-            <w:tcW w:w="3964" w:type="dxa"/>
-            <w:shd w:val="clear" w:color="auto" w:fill="D0CECE" w:themeFill="background2" w:themeFillShade="E6"/>
-          </w:tcPr>
-          <w:p>
-            <w:pPr>
-              <w:rPr>
-                <w:rFonts w:cstheme="minorHAnsi"/>
-                <w:b/>
-              </w:rPr>
-            </w:pPr>
-            <w:r>
-              <w:rPr>
-                <w:rFonts w:cstheme="minorHAnsi"/>
-                <w:b/>
-              </w:rPr>
-              <w:t>Creado por</w:t>
-            </w:r>
-          </w:p>
-        </w:tc>
-        <w:tc>
-          <w:tcPr>
-            <w:tcW w:w="3329" w:type="dxa"/>
-          </w:tcPr>
-          <w:p>
-            <w:pPr>
-              <w:rPr>
-                <w:rFonts w:cstheme="minorHAnsi"/>
-              </w:rPr>
-            </w:pPr>
-          </w:p>
-        </w:tc>
-        <w:tc>
-          <w:tcPr>
-            <w:tcW w:w="2087" w:type="dxa"/>
-            <w:shd w:val="clear" w:color="auto" w:fill="D0CECE" w:themeFill="background2" w:themeFillShade="E6"/>
-          </w:tcPr>
-          <w:p>
-            <w:pPr>
-              <w:rPr>
-                <w:rFonts w:cstheme="minorHAnsi"/>
-                <w:b/>
-              </w:rPr>
-            </w:pPr>
-            <w:r>
-              <w:rPr>
-                <w:rFonts w:cstheme="minorHAnsi"/>
-                <w:b/>
-              </w:rPr>
-              <w:t>Fecha Creación</w:t>
-            </w:r>
-          </w:p>
-        </w:tc>
-        <w:tc>
-          <w:tcPr>
-            <w:tcW w:w="3373" w:type="dxa"/>
-          </w:tcPr>
-          <w:p>
-            <w:pPr>
-              <w:rPr>
-                <w:rFonts w:cstheme="minorHAnsi"/>
-              </w:rPr>
-            </w:pPr>
-          </w:p>
-        </w:tc>
-      </w:tr>
-      <w:tr>
-        <w:tc>
-          <w:tcPr>
-            <w:tcW w:w="3964" w:type="dxa"/>
-            <w:shd w:val="clear" w:color="auto" w:fill="D0CECE" w:themeFill="background2" w:themeFillShade="E6"/>
-          </w:tcPr>
-          <w:p>
-            <w:pPr>
-              <w:rPr>
-                <w:rFonts w:cstheme="minorHAnsi"/>
-                <w:b/>
-              </w:rPr>
-            </w:pPr>
-            <w:r>
-              <w:rPr>
-                <w:rFonts w:cstheme="minorHAnsi"/>
-                <w:b/>
-              </w:rPr>
-              <w:t>Ejecutado por</w:t>
-            </w:r>
-          </w:p>
-        </w:tc>
-        <w:tc>
-          <w:tcPr>
-            <w:tcW w:w="3329" w:type="dxa"/>
-          </w:tcPr>
-          <w:p>
-            <w:pPr>
-              <w:rPr>
-                <w:rFonts w:cstheme="minorHAnsi"/>
-              </w:rPr>
-            </w:pPr>
-          </w:p>
-        </w:tc>
-        <w:tc>
-          <w:tcPr>
-            <w:tcW w:w="2087" w:type="dxa"/>
-            <w:shd w:val="clear" w:color="auto" w:fill="D0CECE" w:themeFill="background2" w:themeFillShade="E6"/>
-          </w:tcPr>
-          <w:p>
-            <w:pPr>
-              <w:rPr>
-                <w:rFonts w:cstheme="minorHAnsi"/>
-                <w:b/>
-              </w:rPr>
-            </w:pPr>
-            <w:r>
-              <w:rPr>
-                <w:rFonts w:cstheme="minorHAnsi"/>
-                <w:b/>
-              </w:rPr>
-              <w:t>Fecha Ejecución</w:t>
-            </w:r>
-          </w:p>
-        </w:tc>
-        <w:tc>
-          <w:tcPr>
-            <w:tcW w:w="3373" w:type="dxa"/>
-          </w:tcPr>
-          <w:p>
-            <w:pPr>
-              <w:rPr>
-                <w:rFonts w:cstheme="minorHAnsi"/>
-              </w:rPr>
-            </w:pPr>
-          </w:p>
-        </w:tc>
-      </w:tr>
-      <w:tr>
-        <w:tc>
-          <w:tcPr>
-            <w:tcW w:w="3964" w:type="dxa"/>
-            <w:shd w:val="clear" w:color="auto" w:fill="D0CECE" w:themeFill="background2" w:themeFillShade="E6"/>
-          </w:tcPr>
-          <w:p>
-            <w:pPr>
-              <w:rPr>
-                <w:rFonts w:cstheme="minorHAnsi"/>
-                <w:b/>
-              </w:rPr>
-            </w:pPr>
-            <w:r>
-              <w:rPr>
-                <w:rFonts w:cstheme="minorHAnsi"/>
-                <w:b/>
-              </w:rPr>
-              <w:t>Resultado Final de la Prueba (Pass / Fail)</w:t>
-            </w:r>
-          </w:p>
-        </w:tc>
-        <w:tc>
-          <w:tcPr>
-            <w:tcW w:w="8789" w:type="dxa"/>
-            <w:gridSpan w:val="3"/>
-          </w:tcPr>
-          <w:p>
-            <w:pPr>
-              <w:rPr>
-                <w:rFonts w:cstheme="minorHAnsi"/>
-              </w:rPr>
-            </w:pPr>
-          </w:p>
-        </w:tc>
-      </w:tr>
-    </w:tbl>
-    <w:p>
-      <w:pPr>
-        <w:rPr>
-          <w:rFonts w:cstheme="minorHAnsi"/>
-          <w:b/>
-        </w:rPr>
-      </w:pPr>
-    </w:p>
-    <w:tbl>
-      <w:tblPr>
-        <w:tblStyle w:val="Tablaconcuadrcula"/>
-        <w:tblW w:w="12753" w:type="dxa"/>
-        <w:tblLook w:val="04A0" w:firstRow="1" w:lastRow="0" w:firstColumn="1" w:lastColumn="0" w:noHBand="0" w:noVBand="1"/>
-      </w:tblPr>
-      <w:tblGrid>
-        <w:gridCol w:w="12753"/>
-      </w:tblGrid>
-      <w:tr>
-        <w:tc>
-          <w:tcPr>
-            <w:tcW w:w="12753" w:type="dxa"/>
-            <w:shd w:val="clear" w:color="auto" w:fill="D9D9D9" w:themeFill="background1" w:themeFillShade="D9"/>
-          </w:tcPr>
-          <w:p>
-            <w:pPr>
-              <w:rPr>
-                <w:rFonts w:cstheme="minorHAnsi"/>
-                <w:b/>
-              </w:rPr>
-            </w:pPr>
-            <w:r>
-              <w:rPr>
-                <w:rFonts w:cstheme="minorHAnsi"/>
-                <w:b/>
-              </w:rPr>
-              <w:t>Pre-Condiciones de la Prueba</w:t>
-            </w:r>
-          </w:p>
-        </w:tc>
-      </w:tr>
-      <w:tr>
-        <w:tc>
-          <w:tcPr>
-            <w:tcW w:w="12753" w:type="dxa"/>
-          </w:tcPr>
-          <w:p>
-            <w:pPr>
-              <w:pStyle w:val="Prrafodelista"/>
-              <w:rPr>
-                <w:rFonts w:cstheme="minorHAnsi"/>
-                <w:b/>
-              </w:rPr>
-            </w:pPr>
-          </w:p>
-        </w:tc>
-      </w:tr>
-    </w:tbl>
-    <w:p>
-      <w:pPr>
-        <w:rPr>
-          <w:rFonts w:cstheme="minorHAnsi"/>
-          <w:b/>
-        </w:rPr>
-      </w:pPr>
-    </w:p>
-    <w:tbl>
-      <w:tblPr>
-        <w:tblStyle w:val="Tablaconcuadrcula"/>
-        <w:tblW w:w="12753" w:type="dxa"/>
-        <w:tblLayout w:type="fixed"/>
-        <w:tblLook w:val="04A0" w:firstRow="1" w:lastRow="0" w:firstColumn="1" w:lastColumn="0" w:noHBand="0" w:noVBand="1"/>
-      </w:tblPr>
-      <w:tblGrid>
-        <w:gridCol w:w="383"/>
-        <w:gridCol w:w="2409"/>
-        <w:gridCol w:w="2873"/>
-        <w:gridCol w:w="1701"/>
-        <w:gridCol w:w="1418"/>
-        <w:gridCol w:w="992"/>
-        <w:gridCol w:w="2977"/>
-      </w:tblGrid>
-      <w:tr>
-        <w:tc>
-          <w:tcPr>
-            <w:tcW w:w="383" w:type="dxa"/>
-            <w:shd w:val="clear" w:color="auto" w:fill="D0CECE" w:themeFill="background2" w:themeFillShade="E6"/>
-            <w:vAlign w:val="center"/>
-          </w:tcPr>
-          <w:p>
-            <w:pPr>
-              <w:spacing w:before="40" w:after="40"/>
-              <w:rPr>
-                <w:rFonts w:cstheme="minorHAnsi"/>
-                <w:b/>
-                <w:sz w:val="20"/>
-                <w:szCs w:val="20"/>
-              </w:rPr>
-            </w:pPr>
-            <w:r>
-              <w:rPr>
-                <w:rFonts w:cstheme="minorHAnsi"/>
-                <w:b/>
-                <w:sz w:val="20"/>
-                <w:szCs w:val="20"/>
-              </w:rPr>
-              <w:t>N</w:t>
-            </w:r>
-          </w:p>
-        </w:tc>
-        <w:tc>
-          <w:tcPr>
-            <w:tcW w:w="2409" w:type="dxa"/>
-            <w:shd w:val="clear" w:color="auto" w:fill="D0CECE" w:themeFill="background2" w:themeFillShade="E6"/>
-            <w:vAlign w:val="center"/>
-          </w:tcPr>
-          <w:p>
-            <w:pPr>
-              <w:spacing w:before="40" w:after="40"/>
-              <w:rPr>
-                <w:rFonts w:cstheme="minorHAnsi"/>
-                <w:b/>
-                <w:sz w:val="20"/>
-                <w:szCs w:val="20"/>
-              </w:rPr>
-            </w:pPr>
-            <w:r>
-              <w:rPr>
-                <w:rFonts w:cstheme="minorHAnsi"/>
-                <w:b/>
-                <w:sz w:val="20"/>
-                <w:szCs w:val="20"/>
-              </w:rPr>
-              <w:t>Descripción Pasos</w:t>
-            </w:r>
-          </w:p>
-        </w:tc>
-        <w:tc>
-          <w:tcPr>
-            <w:tcW w:w="2873" w:type="dxa"/>
-            <w:shd w:val="clear" w:color="auto" w:fill="D0CECE" w:themeFill="background2" w:themeFillShade="E6"/>
-            <w:vAlign w:val="center"/>
-          </w:tcPr>
-          <w:p>
-            <w:pPr>
-              <w:spacing w:before="40" w:after="40"/>
-              <w:rPr>
-                <w:rFonts w:cstheme="minorHAnsi"/>
-                <w:b/>
-                <w:sz w:val="20"/>
-                <w:szCs w:val="20"/>
-              </w:rPr>
-            </w:pPr>
-            <w:r>
-              <w:rPr>
-                <w:rFonts w:cstheme="minorHAnsi"/>
-                <w:b/>
-                <w:sz w:val="20"/>
-                <w:szCs w:val="20"/>
-              </w:rPr>
-              <w:t>Datos Prueba</w:t>
-            </w:r>
-          </w:p>
-        </w:tc>
-        <w:tc>
-          <w:tcPr>
-            <w:tcW w:w="1701" w:type="dxa"/>
-            <w:shd w:val="clear" w:color="auto" w:fill="D0CECE" w:themeFill="background2" w:themeFillShade="E6"/>
-            <w:vAlign w:val="center"/>
-          </w:tcPr>
-          <w:p>
-            <w:pPr>
-              <w:spacing w:before="40" w:after="40"/>
-              <w:rPr>
-                <w:rFonts w:cstheme="minorHAnsi"/>
-                <w:b/>
-                <w:sz w:val="20"/>
-                <w:szCs w:val="20"/>
-              </w:rPr>
-            </w:pPr>
-            <w:r>
-              <w:rPr>
-                <w:rFonts w:cstheme="minorHAnsi"/>
-                <w:b/>
-                <w:sz w:val="20"/>
-                <w:szCs w:val="20"/>
-              </w:rPr>
-              <w:t>Resultado(s) Esperado</w:t>
-            </w:r>
-          </w:p>
-        </w:tc>
-        <w:tc>
-          <w:tcPr>
-            <w:tcW w:w="1418" w:type="dxa"/>
-            <w:shd w:val="clear" w:color="auto" w:fill="D0CECE" w:themeFill="background2" w:themeFillShade="E6"/>
-            <w:vAlign w:val="center"/>
-          </w:tcPr>
-          <w:p>
-            <w:pPr>
-              <w:spacing w:before="40" w:after="40"/>
-              <w:rPr>
-                <w:rFonts w:cstheme="minorHAnsi"/>
-                <w:b/>
-                <w:sz w:val="20"/>
-                <w:szCs w:val="20"/>
-              </w:rPr>
-            </w:pPr>
-            <w:r>
-              <w:rPr>
-                <w:rFonts w:cstheme="minorHAnsi"/>
-                <w:b/>
-                <w:sz w:val="20"/>
-                <w:szCs w:val="20"/>
-              </w:rPr>
-              <w:t>Resultado Obtenido</w:t>
-            </w:r>
-          </w:p>
-        </w:tc>
-        <w:tc>
-          <w:tcPr>
-            <w:tcW w:w="992" w:type="dxa"/>
-            <w:shd w:val="clear" w:color="auto" w:fill="D0CECE" w:themeFill="background2" w:themeFillShade="E6"/>
-          </w:tcPr>
-          <w:p>
-            <w:pPr>
-              <w:spacing w:before="40" w:after="40"/>
-              <w:rPr>
-                <w:rFonts w:cstheme="minorHAnsi"/>
-                <w:b/>
-                <w:sz w:val="20"/>
-                <w:szCs w:val="20"/>
-              </w:rPr>
-            </w:pPr>
-            <w:r>
-              <w:rPr>
-                <w:rFonts w:cstheme="minorHAnsi"/>
-                <w:b/>
-                <w:sz w:val="20"/>
-                <w:szCs w:val="20"/>
-              </w:rPr>
-              <w:t>Pass /</w:t>
-            </w:r>
-            <w:r>
-              <w:rPr>
-                <w:rFonts w:cstheme="minorHAnsi"/>
-                <w:b/>
-                <w:sz w:val="20"/>
-                <w:szCs w:val="20"/>
-              </w:rPr>
-              <w:t xml:space="preserve"> </w:t>
-            </w:r>
-            <w:r>
-              <w:rPr>
-                <w:rFonts w:cstheme="minorHAnsi"/>
-                <w:b/>
-                <w:sz w:val="20"/>
-                <w:szCs w:val="20"/>
-              </w:rPr>
-              <w:t>Fail</w:t>
-            </w:r>
-          </w:p>
-        </w:tc>
-        <w:tc>
-          <w:tcPr>
-            <w:tcW w:w="2977" w:type="dxa"/>
-            <w:shd w:val="clear" w:color="auto" w:fill="D0CECE" w:themeFill="background2" w:themeFillShade="E6"/>
-          </w:tcPr>
-          <w:p>
-            <w:pPr>
-              <w:spacing w:before="40" w:after="40"/>
-              <w:rPr>
-                <w:rFonts w:cstheme="minorHAnsi"/>
-                <w:b/>
-                <w:sz w:val="20"/>
-                <w:szCs w:val="20"/>
-              </w:rPr>
-            </w:pPr>
-            <w:r>
-              <w:rPr>
-                <w:rFonts w:cstheme="minorHAnsi"/>
-                <w:b/>
-                <w:sz w:val="20"/>
-                <w:szCs w:val="20"/>
-              </w:rPr>
-              <w:t>Observaciones/Comentarios</w:t>
-            </w:r>
-          </w:p>
-        </w:tc>
-      </w:tr>
-      <w:tr>
-        <w:tc>
-          <w:tcPr>
-            <w:tcW w:w="383" w:type="dxa"/>
-          </w:tcPr>
-          <w:p>
-            <w:pPr>
-              <w:rPr>
-                <w:rFonts w:cstheme="minorHAnsi"/>
-              </w:rPr>
-            </w:pPr>
-          </w:p>
-        </w:tc>
-        <w:tc>
-          <w:tcPr>
-            <w:tcW w:w="2409" w:type="dxa"/>
-          </w:tcPr>
-          <w:p>
-            <w:pPr>
-              <w:rPr>
-                <w:rFonts w:cstheme="minorHAnsi"/>
-              </w:rPr>
-            </w:pPr>
-          </w:p>
-        </w:tc>
-        <w:tc>
-          <w:tcPr>
-            <w:tcW w:w="2873" w:type="dxa"/>
-          </w:tcPr>
-          <w:p>
-            <w:pPr>
-              <w:rPr>
-                <w:rFonts w:cstheme="minorHAnsi"/>
-              </w:rPr>
-            </w:pPr>
-          </w:p>
-        </w:tc>
-        <w:tc>
-          <w:tcPr>
-            <w:tcW w:w="1701" w:type="dxa"/>
-          </w:tcPr>
-          <w:p>
-            <w:pPr>
-              <w:rPr>
-                <w:rFonts w:cstheme="minorHAnsi"/>
-              </w:rPr>
-            </w:pPr>
-          </w:p>
-        </w:tc>
-        <w:tc>
-          <w:tcPr>
-            <w:tcW w:w="1418" w:type="dxa"/>
-          </w:tcPr>
-          <w:p>
-            <w:pPr>
-              <w:rPr>
-                <w:rFonts w:cstheme="minorHAnsi"/>
-              </w:rPr>
-            </w:pPr>
-          </w:p>
-        </w:tc>
-        <w:tc>
-          <w:tcPr>
-            <w:tcW w:w="992" w:type="dxa"/>
-          </w:tcPr>
-          <w:p>
-            <w:pPr>
-              <w:rPr>
-                <w:rFonts w:cstheme="minorHAnsi"/>
-              </w:rPr>
-            </w:pPr>
-          </w:p>
-        </w:tc>
-        <w:tc>
-          <w:tcPr>
-            <w:tcW w:w="2977" w:type="dxa"/>
-          </w:tcPr>
-          <w:p>
-            <w:pPr>
-              <w:rPr>
-                <w:rFonts w:cstheme="minorHAnsi"/>
-              </w:rPr>
-            </w:pPr>
-          </w:p>
-        </w:tc>
-      </w:tr>
-      <w:tr>
-        <w:tc>
-          <w:tcPr>
-            <w:tcW w:w="383" w:type="dxa"/>
-          </w:tcPr>
-          <w:p>
-            <w:pPr>
-              <w:rPr>
-                <w:rFonts w:cstheme="minorHAnsi"/>
-              </w:rPr>
-            </w:pPr>
-          </w:p>
-        </w:tc>
-        <w:tc>
-          <w:tcPr>
-            <w:tcW w:w="2409" w:type="dxa"/>
-          </w:tcPr>
-          <w:p>
-            <w:pPr>
-              <w:rPr>
-                <w:rFonts w:cstheme="minorHAnsi"/>
-              </w:rPr>
-            </w:pPr>
-          </w:p>
-        </w:tc>
-        <w:tc>
-          <w:tcPr>
-            <w:tcW w:w="2873" w:type="dxa"/>
-          </w:tcPr>
-          <w:p>
-            <w:pPr>
-              <w:rPr>
-                <w:rFonts w:cstheme="minorHAnsi"/>
-              </w:rPr>
-            </w:pPr>
-          </w:p>
-        </w:tc>
-        <w:tc>
-          <w:tcPr>
-            <w:tcW w:w="1701" w:type="dxa"/>
-          </w:tcPr>
-          <w:p>
-            <w:pPr>
-              <w:rPr>
-                <w:rFonts w:cstheme="minorHAnsi"/>
-              </w:rPr>
-            </w:pPr>
-          </w:p>
-        </w:tc>
-        <w:tc>
-          <w:tcPr>
-            <w:tcW w:w="1418" w:type="dxa"/>
-          </w:tcPr>
-          <w:p>
-            <w:pPr>
-              <w:rPr>
-                <w:rFonts w:cstheme="minorHAnsi"/>
-              </w:rPr>
-            </w:pPr>
-          </w:p>
-        </w:tc>
-        <w:tc>
-          <w:tcPr>
-            <w:tcW w:w="992" w:type="dxa"/>
-          </w:tcPr>
-          <w:p>
-            <w:pPr>
-              <w:rPr>
-                <w:rFonts w:cstheme="minorHAnsi"/>
-              </w:rPr>
-            </w:pPr>
-          </w:p>
-        </w:tc>
-        <w:tc>
-          <w:tcPr>
-            <w:tcW w:w="2977" w:type="dxa"/>
-          </w:tcPr>
-          <w:p>
-            <w:pPr>
-              <w:rPr>
-                <w:rFonts w:cstheme="minorHAnsi"/>
-              </w:rPr>
-            </w:pPr>
-          </w:p>
-        </w:tc>
-      </w:tr>
-      <w:tr>
-        <w:tc>
-          <w:tcPr>
-            <w:tcW w:w="383" w:type="dxa"/>
-          </w:tcPr>
-          <w:p>
-            <w:pPr>
-              <w:rPr>
-                <w:rFonts w:cstheme="minorHAnsi"/>
-              </w:rPr>
-            </w:pPr>
-          </w:p>
-        </w:tc>
-        <w:tc>
-          <w:tcPr>
-            <w:tcW w:w="2409" w:type="dxa"/>
-          </w:tcPr>
-          <w:p>
-            <w:pPr>
-              <w:rPr>
-                <w:rFonts w:cstheme="minorHAnsi"/>
-              </w:rPr>
-            </w:pPr>
-          </w:p>
-        </w:tc>
-        <w:tc>
-          <w:tcPr>
-            <w:tcW w:w="2873" w:type="dxa"/>
-          </w:tcPr>
-          <w:p>
-            <w:pPr>
-              <w:rPr>
-                <w:rFonts w:cstheme="minorHAnsi"/>
-              </w:rPr>
-            </w:pPr>
-          </w:p>
-        </w:tc>
-        <w:tc>
-          <w:tcPr>
-            <w:tcW w:w="1701" w:type="dxa"/>
-          </w:tcPr>
-          <w:p>
-            <w:pPr>
-              <w:rPr>
-                <w:rFonts w:cstheme="minorHAnsi"/>
-              </w:rPr>
-            </w:pPr>
-          </w:p>
-        </w:tc>
-        <w:tc>
-          <w:tcPr>
-            <w:tcW w:w="1418" w:type="dxa"/>
-          </w:tcPr>
-          <w:p>
-            <w:pPr>
-              <w:rPr>
-                <w:rFonts w:cstheme="minorHAnsi"/>
-              </w:rPr>
-            </w:pPr>
-          </w:p>
-        </w:tc>
-        <w:tc>
-          <w:tcPr>
-            <w:tcW w:w="992" w:type="dxa"/>
-          </w:tcPr>
-          <w:p>
-            <w:pPr>
-              <w:rPr>
-                <w:rFonts w:cstheme="minorHAnsi"/>
-              </w:rPr>
-            </w:pPr>
-          </w:p>
-        </w:tc>
-        <w:tc>
-          <w:tcPr>
-            <w:tcW w:w="2977" w:type="dxa"/>
-          </w:tcPr>
-          <w:p>
-            <w:pPr>
-              <w:rPr>
-                <w:rFonts w:cstheme="minorHAnsi"/>
-              </w:rPr>
-            </w:pPr>
-          </w:p>
-        </w:tc>
-      </w:tr>
-      <w:tr>
-        <w:tc>
-          <w:tcPr>
-            <w:tcW w:w="383" w:type="dxa"/>
-          </w:tcPr>
-          <w:p>
-            <w:pPr>
-              <w:rPr>
-                <w:rFonts w:cstheme="minorHAnsi"/>
-              </w:rPr>
-            </w:pPr>
-          </w:p>
-        </w:tc>
-        <w:tc>
-          <w:tcPr>
-            <w:tcW w:w="2409" w:type="dxa"/>
-          </w:tcPr>
-          <w:p>
-            <w:pPr>
-              <w:rPr>
-                <w:rFonts w:cstheme="minorHAnsi"/>
-              </w:rPr>
-            </w:pPr>
-          </w:p>
-        </w:tc>
-        <w:tc>
-          <w:tcPr>
-            <w:tcW w:w="2873" w:type="dxa"/>
-          </w:tcPr>
-          <w:p>
-            <w:pPr>
-              <w:rPr>
-                <w:rFonts w:cstheme="minorHAnsi"/>
-              </w:rPr>
-            </w:pPr>
-          </w:p>
-        </w:tc>
-        <w:tc>
-          <w:tcPr>
-            <w:tcW w:w="1701" w:type="dxa"/>
-          </w:tcPr>
-          <w:p>
-            <w:pPr>
-              <w:rPr>
-                <w:rFonts w:cstheme="minorHAnsi"/>
-              </w:rPr>
-            </w:pPr>
-          </w:p>
-        </w:tc>
-        <w:tc>
-          <w:tcPr>
-            <w:tcW w:w="1418" w:type="dxa"/>
-          </w:tcPr>
-          <w:p>
-            <w:pPr>
-              <w:rPr>
-                <w:rFonts w:cstheme="minorHAnsi"/>
-              </w:rPr>
-            </w:pPr>
-          </w:p>
-        </w:tc>
-        <w:tc>
-          <w:tcPr>
-            <w:tcW w:w="992" w:type="dxa"/>
-          </w:tcPr>
-          <w:p>
-            <w:pPr>
-              <w:rPr>
-                <w:rFonts w:cstheme="minorHAnsi"/>
-              </w:rPr>
-            </w:pPr>
-          </w:p>
-        </w:tc>
-        <w:tc>
-          <w:tcPr>
-            <w:tcW w:w="2977" w:type="dxa"/>
-          </w:tcPr>
-          <w:p>
-            <w:pPr>
-              <w:rPr>
-                <w:rFonts w:cstheme="minorHAnsi"/>
-              </w:rPr>
-            </w:pPr>
-          </w:p>
-        </w:tc>
-      </w:tr>
-    </w:tbl>
-    <w:p>
-      <w:pPr>
-        <w:rPr>
-          <w:rFonts w:cstheme="minorHAnsi"/>
-          <w:b/>
-        </w:rPr>
-      </w:pPr>
-    </w:p>
-    <w:tbl>
-      <w:tblPr>
-        <w:tblStyle w:val="Tablaconcuadrcula"/>
-        <w:tblW w:w="12753" w:type="dxa"/>
-        <w:tblLayout w:type="fixed"/>
-        <w:tblLook w:val="04A0" w:firstRow="1" w:lastRow="0" w:firstColumn="1" w:lastColumn="0" w:noHBand="0" w:noVBand="1"/>
-      </w:tblPr>
-      <w:tblGrid>
-        <w:gridCol w:w="12753"/>
-      </w:tblGrid>
-      <w:tr>
-        <w:tc>
-          <w:tcPr>
-            <w:tcW w:w="12753" w:type="dxa"/>
-            <w:shd w:val="clear" w:color="auto" w:fill="D9D9D9" w:themeFill="background1" w:themeFillShade="D9"/>
-          </w:tcPr>
-          <w:p>
-            <w:pPr>
-              <w:rPr>
-                <w:rFonts w:cstheme="minorHAnsi"/>
-                <w:b/>
-              </w:rPr>
-            </w:pPr>
-            <w:r>
-              <w:rPr>
-                <w:rFonts w:cstheme="minorHAnsi"/>
-                <w:b/>
-              </w:rPr>
-              <w:t>Observaciones finales</w:t>
-            </w:r>
-          </w:p>
-        </w:tc>
-      </w:tr>
-      <w:tr>
-        <w:tc>
-          <w:tcPr>
-            <w:tcW w:w="12753" w:type="dxa"/>
-          </w:tcPr>
-          <w:p>
-            <w:pPr>
-              <w:rPr>
-                <w:rFonts w:cstheme="minorHAnsi"/>
-              </w:rPr>
-            </w:pPr>
-          </w:p>
-        </w:tc>
-      </w:tr>
-    </w:tbl>
-    <w:p>
-      <w:pPr>
-        <w:rPr>
-          <w:rFonts w:cstheme="minorHAnsi"/>
-          <w:b/>
-          <w:sz w:val="36"/>
-        </w:rPr>
-      </w:pPr>
-    </w:p>
-    <w:p>
-      <w:pPr>
-        <w:rPr>
-          <w:rFonts w:cstheme="minorHAnsi"/>
-          <w:b/>
-          <w:sz w:val="36"/>
-        </w:rPr>
-      </w:pPr>
-      <w:r>
-        <w:rPr>
-          <w:rFonts w:cstheme="minorHAnsi"/>
-          <w:b/>
-          <w:sz w:val="36"/>
-        </w:rPr>
-        <w:br w:type="page"/>
-      </w:r>
-    </w:p>
-    <w:tbl>
-      <w:tblPr>
-        <w:tblStyle w:val="Tablaconcuadrcula"/>
-        <w:tblW w:w="12753" w:type="dxa"/>
-        <w:tblLook w:val="04A0" w:firstRow="1" w:lastRow="0" w:firstColumn="1" w:lastColumn="0" w:noHBand="0" w:noVBand="1"/>
-      </w:tblPr>
-      <w:tblGrid>
-        <w:gridCol w:w="3964"/>
-        <w:gridCol w:w="3329"/>
-        <w:gridCol w:w="2087"/>
-        <w:gridCol w:w="3373"/>
-      </w:tblGrid>
-      <w:tr>
-        <w:tc>
-          <w:tcPr>
-            <w:tcW w:w="3964" w:type="dxa"/>
-            <w:shd w:val="clear" w:color="auto" w:fill="000000" w:themeFill="text1"/>
-          </w:tcPr>
-          <w:p>
-            <w:pPr>
-              <w:rPr>
-                <w:rFonts w:cstheme="minorHAnsi"/>
-                <w:b/>
-                <w:color w:val="FFFFFF" w:themeColor="background1"/>
-                <w:sz w:val="32"/>
-                <w:szCs w:val="32"/>
-              </w:rPr>
-            </w:pPr>
-            <w:r>
-              <w:rPr>
-                <w:rFonts w:cstheme="minorHAnsi"/>
-                <w:b/>
-                <w:color w:val="FFFFFF" w:themeColor="background1"/>
-                <w:sz w:val="32"/>
-                <w:szCs w:val="32"/>
-              </w:rPr>
-              <w:lastRenderedPageBreak/>
-              <w:t>Test Case ID</w:t>
-            </w:r>
-          </w:p>
-        </w:tc>
-        <w:tc>
-          <w:tcPr>
-            <w:tcW w:w="8789" w:type="dxa"/>
-            <w:gridSpan w:val="3"/>
-            <w:shd w:val="clear" w:color="auto" w:fill="000000" w:themeFill="text1"/>
-          </w:tcPr>
-          <w:p>
-            <w:pPr>
-              <w:rPr>
-                <w:rFonts w:cstheme="minorHAnsi"/>
-                <w:b/>
-                <w:color w:val="FFFFFF" w:themeColor="background1"/>
-                <w:sz w:val="32"/>
-                <w:szCs w:val="32"/>
-              </w:rPr>
-            </w:pPr>
-            <w:r>
-              <w:rPr>
-                <w:rFonts w:cstheme="minorHAnsi"/>
-                <w:b/>
-                <w:color w:val="FFFFFF" w:themeColor="background1"/>
-                <w:sz w:val="32"/>
-                <w:szCs w:val="32"/>
-              </w:rPr>
-              <w:t>TC</w:t>
-            </w:r>
-            <w:r>
-              <w:rPr>
-                <w:rFonts w:cstheme="minorHAnsi"/>
-                <w:b/>
-                <w:color w:val="FFFFFF" w:themeColor="background1"/>
-                <w:sz w:val="32"/>
-                <w:szCs w:val="32"/>
-              </w:rPr>
-              <w:t>-0</w:t>
-            </w:r>
-            <w:r>
-              <w:rPr>
-                <w:rFonts w:cstheme="minorHAnsi"/>
-                <w:b/>
-                <w:color w:val="FFFFFF" w:themeColor="background1"/>
-                <w:sz w:val="32"/>
-                <w:szCs w:val="32"/>
-              </w:rPr>
-              <w:t>12</w:t>
-            </w:r>
-          </w:p>
-        </w:tc>
-      </w:tr>
-      <w:tr>
-        <w:tc>
-          <w:tcPr>
-            <w:tcW w:w="3964" w:type="dxa"/>
-            <w:shd w:val="clear" w:color="auto" w:fill="D0CECE" w:themeFill="background2" w:themeFillShade="E6"/>
-          </w:tcPr>
-          <w:p>
-            <w:pPr>
-              <w:rPr>
-                <w:rFonts w:cstheme="minorHAnsi"/>
-                <w:b/>
-              </w:rPr>
-            </w:pPr>
-            <w:r>
-              <w:rPr>
-                <w:rFonts w:cstheme="minorHAnsi"/>
-                <w:b/>
-              </w:rPr>
-              <w:t>Descripción</w:t>
-            </w:r>
-          </w:p>
-        </w:tc>
-        <w:tc>
-          <w:tcPr>
-            <w:tcW w:w="8789" w:type="dxa"/>
-            <w:gridSpan w:val="3"/>
-          </w:tcPr>
-          <w:p>
-            <w:pPr>
-              <w:rPr>
-                <w:rFonts w:cstheme="minorHAnsi"/>
-              </w:rPr>
-            </w:pPr>
+              <w:tabs>
+                <w:tab w:val="left" w:pos="900"/>
+              </w:tabs>
+              <w:rPr>
+                <w:rFonts w:cstheme="minorHAnsi"/>
+              </w:rPr>
+            </w:pPr>
+            <w:r>
+              <w:rPr>
+                <w:rFonts w:cstheme="minorHAnsi"/>
+              </w:rPr>
+              <w:t>Probar la suscripción de novedades. (</w:t>
+            </w:r>
+            <w:proofErr w:type="spellStart"/>
+            <w:r>
+              <w:rPr>
+                <w:rFonts w:cstheme="minorHAnsi"/>
+              </w:rPr>
+              <w:t>newsletter</w:t>
+            </w:r>
+            <w:proofErr w:type="spellEnd"/>
+            <w:r>
+              <w:rPr>
+                <w:rFonts w:cstheme="minorHAnsi"/>
+              </w:rPr>
+              <w:t>)</w:t>
+            </w:r>
           </w:p>
         </w:tc>
       </w:tr>

</xml_diff>

<commit_message>
[Benjamin] Pruebas manuales y automaticas
Se completa algunos casos de prueba de ambos metodos
</commit_message>
<xml_diff>
--- a/A3/Pruebas funcionales manuales.docx
+++ b/A3/Pruebas funcionales manuales.docx
@@ -670,45 +670,10 @@
               <w:rPr>
                 <w:rFonts w:cstheme="minorHAnsi"/>
               </w:rPr>
-              <w:t xml:space="preserve">Ir a la </w:t>
-            </w:r>
-            <w:proofErr w:type="spellStart"/>
-            <w:r>
-              <w:rPr>
-                <w:rFonts w:cstheme="minorHAnsi"/>
-              </w:rPr>
-              <w:t>pagina</w:t>
-            </w:r>
-            <w:proofErr w:type="spellEnd"/>
-            <w:r>
-              <w:rPr>
-                <w:rFonts w:cstheme="minorHAnsi"/>
-              </w:rPr>
-              <w:t xml:space="preserve"> web de </w:t>
-            </w:r>
-            <w:proofErr w:type="spellStart"/>
-            <w:r>
-              <w:t>Automation</w:t>
-            </w:r>
-            <w:proofErr w:type="spellEnd"/>
-            <w:r>
-              <w:t xml:space="preserve"> </w:t>
-            </w:r>
-            <w:proofErr w:type="spellStart"/>
-            <w:r>
-              <w:t>Practice</w:t>
-            </w:r>
-            <w:proofErr w:type="spellEnd"/>
-            <w:r>
-              <w:t xml:space="preserve"> </w:t>
-            </w:r>
-            <w:proofErr w:type="spellStart"/>
-            <w:r>
-              <w:t>Website</w:t>
-            </w:r>
-            <w:proofErr w:type="spellEnd"/>
-            <w:r>
-              <w:t>.</w:t>
+              <w:t xml:space="preserve">Ir a la pagina web de </w:t>
+            </w:r>
+            <w:r>
+              <w:t>Automation Practice Website.</w:t>
             </w:r>
           </w:p>
         </w:tc>
@@ -832,28 +797,12 @@
                 <w:rFonts w:cstheme="minorHAnsi"/>
               </w:rPr>
             </w:pPr>
-            <w:proofErr w:type="spellStart"/>
-            <w:r>
-              <w:rPr>
-                <w:rFonts w:cstheme="minorHAnsi"/>
-              </w:rPr>
-              <w:t>yellow</w:t>
-            </w:r>
-            <w:proofErr w:type="spellEnd"/>
-            <w:r>
-              <w:rPr>
-                <w:rFonts w:cstheme="minorHAnsi"/>
-              </w:rPr>
-              <w:t xml:space="preserve"> </w:t>
-            </w:r>
-            <w:proofErr w:type="spellStart"/>
-            <w:r>
-              <w:rPr>
-                <w:rFonts w:cstheme="minorHAnsi"/>
-              </w:rPr>
-              <w:t>dresses</w:t>
-            </w:r>
-            <w:proofErr w:type="spellEnd"/>
+            <w:r>
+              <w:rPr>
+                <w:rFonts w:cstheme="minorHAnsi"/>
+              </w:rPr>
+              <w:t>yellow dresses</w:t>
+            </w:r>
           </w:p>
         </w:tc>
         <w:tc>
@@ -3425,16 +3374,8 @@
               <w:rPr>
                 <w:rFonts w:cstheme="minorHAnsi"/>
               </w:rPr>
-              <w:t xml:space="preserve">Probar funcionalidad de la lista de deseados estando </w:t>
-            </w:r>
-            <w:proofErr w:type="spellStart"/>
-            <w:r>
-              <w:rPr>
-                <w:rFonts w:cstheme="minorHAnsi"/>
-              </w:rPr>
-              <w:t>logeado</w:t>
-            </w:r>
-            <w:proofErr w:type="spellEnd"/>
+              <w:t>Probar funcionalidad de la lista de deseados estando logeado</w:t>
+            </w:r>
           </w:p>
         </w:tc>
       </w:tr>
@@ -6601,16 +6542,14 @@
               <w:rPr>
                 <w:rFonts w:cstheme="minorHAnsi"/>
               </w:rPr>
-              <w:t xml:space="preserve">Ver el historial de compras estando </w:t>
-            </w:r>
-            <w:proofErr w:type="spellStart"/>
-            <w:r>
-              <w:rPr>
-                <w:rFonts w:cstheme="minorHAnsi"/>
-              </w:rPr>
-              <w:t>logeado</w:t>
-            </w:r>
-            <w:proofErr w:type="spellEnd"/>
+              <w:t>Ver el historial de compra</w:t>
+            </w:r>
+            <w:r>
+              <w:rPr>
+                <w:rFonts w:cstheme="minorHAnsi"/>
+              </w:rPr>
+              <w:t>s de usuario (logeado)</w:t>
+            </w:r>
             <w:r>
               <w:rPr>
                 <w:rFonts w:cstheme="minorHAnsi"/>
@@ -6653,6 +6592,12 @@
                 <w:rFonts w:cstheme="minorHAnsi"/>
               </w:rPr>
             </w:pPr>
+            <w:r>
+              <w:rPr>
+                <w:rFonts w:cstheme="minorHAnsi"/>
+              </w:rPr>
+              <w:t>Verificar en la cuenta de usuario, la opción de historial de comprar de forma exitosa.</w:t>
+            </w:r>
           </w:p>
         </w:tc>
       </w:tr>
@@ -6688,6 +6633,12 @@
                 <w:rFonts w:cstheme="minorHAnsi"/>
               </w:rPr>
             </w:pPr>
+            <w:r>
+              <w:rPr>
+                <w:rFonts w:cstheme="minorHAnsi"/>
+              </w:rPr>
+              <w:t>Benjamin Cruz</w:t>
+            </w:r>
           </w:p>
         </w:tc>
         <w:tc>
@@ -6756,6 +6707,12 @@
                 <w:rFonts w:cstheme="minorHAnsi"/>
               </w:rPr>
             </w:pPr>
+            <w:r>
+              <w:rPr>
+                <w:rFonts w:cstheme="minorHAnsi"/>
+              </w:rPr>
+              <w:t>Benjamin Cruz</w:t>
+            </w:r>
           </w:p>
         </w:tc>
         <w:tc>
@@ -6825,6 +6782,12 @@
                 <w:rFonts w:cstheme="minorHAnsi"/>
               </w:rPr>
             </w:pPr>
+            <w:r>
+              <w:rPr>
+                <w:rFonts w:cstheme="minorHAnsi"/>
+              </w:rPr>
+              <w:t>Paso (todo ok)</w:t>
+            </w:r>
           </w:p>
         </w:tc>
       </w:tr>
@@ -6878,10 +6841,41 @@
             <w:pPr>
               <w:pStyle w:val="Prrafodelista"/>
               <w:rPr>
-                <w:rFonts w:cstheme="minorHAnsi"/>
-                <w:b/>
-              </w:rPr>
-            </w:pPr>
+                <w:lang w:val="es-ES"/>
+              </w:rPr>
+            </w:pPr>
+            <w:r>
+              <w:rPr>
+                <w:lang w:val="es-ES"/>
+              </w:rPr>
+              <w:t>-</w:t>
+            </w:r>
+            <w:r>
+              <w:rPr>
+                <w:lang w:val="es-ES"/>
+              </w:rPr>
+              <w:t>Automation Practice Website debe estar disponible para ser accedido desde un navegador web.</w:t>
+            </w:r>
+          </w:p>
+          <w:p>
+            <w:pPr>
+              <w:pStyle w:val="Prrafodelista"/>
+              <w:rPr>
+                <w:rFonts w:cstheme="minorHAnsi"/>
+              </w:rPr>
+            </w:pPr>
+            <w:r>
+              <w:rPr>
+                <w:lang w:val="es-ES"/>
+              </w:rPr>
+              <w:t>-El usuario debe estar logeado</w:t>
+            </w:r>
+            <w:r>
+              <w:rPr>
+                <w:lang w:val="es-ES"/>
+              </w:rPr>
+              <w:t>.</w:t>
+            </w:r>
           </w:p>
         </w:tc>
       </w:tr>
@@ -7128,6 +7122,12 @@
                 <w:rFonts w:cstheme="minorHAnsi"/>
               </w:rPr>
             </w:pPr>
+            <w:r>
+              <w:rPr>
+                <w:rFonts w:cstheme="minorHAnsi"/>
+              </w:rPr>
+              <w:t>1</w:t>
+            </w:r>
           </w:p>
         </w:tc>
         <w:tc>
@@ -7140,6 +7140,15 @@
                 <w:rFonts w:cstheme="minorHAnsi"/>
               </w:rPr>
             </w:pPr>
+            <w:r>
+              <w:rPr>
+                <w:rFonts w:cstheme="minorHAnsi"/>
+              </w:rPr>
+              <w:t xml:space="preserve">Ir a la página web de </w:t>
+            </w:r>
+            <w:r>
+              <w:t>Automation Practice Website.</w:t>
+            </w:r>
           </w:p>
         </w:tc>
         <w:tc>
@@ -7152,6 +7161,12 @@
                 <w:rFonts w:cstheme="minorHAnsi"/>
               </w:rPr>
             </w:pPr>
+            <w:r>
+              <w:rPr>
+                <w:rFonts w:cstheme="minorHAnsi"/>
+              </w:rPr>
+              <w:t>http://automationpractice.com/index.php</w:t>
+            </w:r>
           </w:p>
         </w:tc>
         <w:tc>
@@ -7164,6 +7179,12 @@
                 <w:rFonts w:cstheme="minorHAnsi"/>
               </w:rPr>
             </w:pPr>
+            <w:r>
+              <w:rPr>
+                <w:rFonts w:cstheme="minorHAnsi"/>
+              </w:rPr>
+              <w:t>Inicio de la página web se muestra en browser.</w:t>
+            </w:r>
           </w:p>
         </w:tc>
         <w:tc>
@@ -7176,6 +7197,12 @@
                 <w:rFonts w:cstheme="minorHAnsi"/>
               </w:rPr>
             </w:pPr>
+            <w:r>
+              <w:rPr>
+                <w:rFonts w:cstheme="minorHAnsi"/>
+              </w:rPr>
+              <w:t>Pagina si se carga</w:t>
+            </w:r>
           </w:p>
         </w:tc>
         <w:tc>
@@ -7188,6 +7215,12 @@
                 <w:rFonts w:cstheme="minorHAnsi"/>
               </w:rPr>
             </w:pPr>
+            <w:r>
+              <w:rPr>
+                <w:rFonts w:cstheme="minorHAnsi"/>
+              </w:rPr>
+              <w:t>Ok</w:t>
+            </w:r>
           </w:p>
         </w:tc>
         <w:tc>
@@ -7226,6 +7259,12 @@
                 <w:rFonts w:cstheme="minorHAnsi"/>
               </w:rPr>
             </w:pPr>
+            <w:r>
+              <w:rPr>
+                <w:rFonts w:cstheme="minorHAnsi"/>
+              </w:rPr>
+              <w:t>Presionar en el icono del usuario (donde aparece el nombre)</w:t>
+            </w:r>
           </w:p>
         </w:tc>
         <w:tc>
@@ -7250,6 +7289,12 @@
                 <w:rFonts w:cstheme="minorHAnsi"/>
               </w:rPr>
             </w:pPr>
+            <w:r>
+              <w:rPr>
+                <w:rFonts w:cstheme="minorHAnsi"/>
+              </w:rPr>
+              <w:t>Se muestra la pagina con las opciones de datos del usuario</w:t>
+            </w:r>
           </w:p>
         </w:tc>
         <w:tc>
@@ -7262,6 +7307,12 @@
                 <w:rFonts w:cstheme="minorHAnsi"/>
               </w:rPr>
             </w:pPr>
+            <w:r>
+              <w:rPr>
+                <w:rFonts w:cstheme="minorHAnsi"/>
+              </w:rPr>
+              <w:t>La pagina carga de forma correcta</w:t>
+            </w:r>
           </w:p>
         </w:tc>
         <w:tc>
@@ -7274,6 +7325,12 @@
                 <w:rFonts w:cstheme="minorHAnsi"/>
               </w:rPr>
             </w:pPr>
+            <w:r>
+              <w:rPr>
+                <w:rFonts w:cstheme="minorHAnsi"/>
+              </w:rPr>
+              <w:t>Ok</w:t>
+            </w:r>
           </w:p>
         </w:tc>
         <w:tc>
@@ -7312,6 +7369,18 @@
                 <w:rFonts w:cstheme="minorHAnsi"/>
               </w:rPr>
             </w:pPr>
+            <w:r>
+              <w:rPr>
+                <w:rFonts w:cstheme="minorHAnsi"/>
+              </w:rPr>
+              <w:t xml:space="preserve">Presionar en la opción de </w:t>
+            </w:r>
+            <w:r>
+              <w:rPr>
+                <w:rFonts w:cstheme="minorHAnsi"/>
+              </w:rPr>
+              <w:t>“Order History”</w:t>
+            </w:r>
           </w:p>
         </w:tc>
         <w:tc>
@@ -7336,6 +7405,12 @@
                 <w:rFonts w:cstheme="minorHAnsi"/>
               </w:rPr>
             </w:pPr>
+            <w:r>
+              <w:rPr>
+                <w:rFonts w:cstheme="minorHAnsi"/>
+              </w:rPr>
+              <w:t>Se carga la pagina con el historial de compras del usuario</w:t>
+            </w:r>
           </w:p>
         </w:tc>
         <w:tc>
@@ -7348,6 +7423,12 @@
                 <w:rFonts w:cstheme="minorHAnsi"/>
               </w:rPr>
             </w:pPr>
+            <w:r>
+              <w:rPr>
+                <w:rFonts w:cstheme="minorHAnsi"/>
+              </w:rPr>
+              <w:t>Se carga la página con el historial</w:t>
+            </w:r>
           </w:p>
         </w:tc>
         <w:tc>
@@ -7360,6 +7441,1265 @@
                 <w:rFonts w:cstheme="minorHAnsi"/>
               </w:rPr>
             </w:pPr>
+            <w:r>
+              <w:rPr>
+                <w:rFonts w:cstheme="minorHAnsi"/>
+              </w:rPr>
+              <w:t>Ok</w:t>
+            </w:r>
+          </w:p>
+        </w:tc>
+        <w:tc>
+          <w:tcPr>
+            <w:tcW w:w="2977" w:type="dxa"/>
+          </w:tcPr>
+          <w:p>
+            <w:pPr>
+              <w:rPr>
+                <w:rFonts w:cstheme="minorHAnsi"/>
+              </w:rPr>
+            </w:pPr>
+          </w:p>
+        </w:tc>
+      </w:tr>
+      <w:tr>
+        <w:tc>
+          <w:tcPr>
+            <w:tcW w:w="383" w:type="dxa"/>
+          </w:tcPr>
+          <w:p>
+            <w:pPr>
+              <w:rPr>
+                <w:rFonts w:cstheme="minorHAnsi"/>
+              </w:rPr>
+            </w:pPr>
+          </w:p>
+        </w:tc>
+        <w:tc>
+          <w:tcPr>
+            <w:tcW w:w="2409" w:type="dxa"/>
+          </w:tcPr>
+          <w:p>
+            <w:pPr>
+              <w:rPr>
+                <w:rFonts w:cstheme="minorHAnsi"/>
+              </w:rPr>
+            </w:pPr>
+          </w:p>
+        </w:tc>
+        <w:tc>
+          <w:tcPr>
+            <w:tcW w:w="2873" w:type="dxa"/>
+          </w:tcPr>
+          <w:p>
+            <w:pPr>
+              <w:rPr>
+                <w:rFonts w:cstheme="minorHAnsi"/>
+              </w:rPr>
+            </w:pPr>
+          </w:p>
+        </w:tc>
+        <w:tc>
+          <w:tcPr>
+            <w:tcW w:w="1701" w:type="dxa"/>
+          </w:tcPr>
+          <w:p>
+            <w:pPr>
+              <w:rPr>
+                <w:rFonts w:cstheme="minorHAnsi"/>
+              </w:rPr>
+            </w:pPr>
+          </w:p>
+        </w:tc>
+        <w:tc>
+          <w:tcPr>
+            <w:tcW w:w="1418" w:type="dxa"/>
+          </w:tcPr>
+          <w:p>
+            <w:pPr>
+              <w:rPr>
+                <w:rFonts w:cstheme="minorHAnsi"/>
+              </w:rPr>
+            </w:pPr>
+          </w:p>
+        </w:tc>
+        <w:tc>
+          <w:tcPr>
+            <w:tcW w:w="992" w:type="dxa"/>
+          </w:tcPr>
+          <w:p>
+            <w:pPr>
+              <w:rPr>
+                <w:rFonts w:cstheme="minorHAnsi"/>
+              </w:rPr>
+            </w:pPr>
+          </w:p>
+        </w:tc>
+        <w:tc>
+          <w:tcPr>
+            <w:tcW w:w="2977" w:type="dxa"/>
+          </w:tcPr>
+          <w:p>
+            <w:pPr>
+              <w:rPr>
+                <w:rFonts w:cstheme="minorHAnsi"/>
+              </w:rPr>
+            </w:pPr>
+          </w:p>
+        </w:tc>
+      </w:tr>
+    </w:tbl>
+    <w:p>
+      <w:pPr>
+        <w:rPr>
+          <w:rFonts w:cstheme="minorHAnsi"/>
+          <w:b/>
+        </w:rPr>
+      </w:pPr>
+    </w:p>
+    <w:tbl>
+      <w:tblPr>
+        <w:tblStyle w:val="Tablaconcuadrcula"/>
+        <w:tblW w:w="12753" w:type="dxa"/>
+        <w:tblLayout w:type="fixed"/>
+        <w:tblLook w:val="04A0" w:firstRow="1" w:lastRow="0" w:firstColumn="1" w:lastColumn="0" w:noHBand="0" w:noVBand="1"/>
+      </w:tblPr>
+      <w:tblGrid>
+        <w:gridCol w:w="12753"/>
+      </w:tblGrid>
+      <w:tr>
+        <w:tc>
+          <w:tcPr>
+            <w:tcW w:w="12753" w:type="dxa"/>
+            <w:shd w:val="clear" w:color="auto" w:fill="D9D9D9" w:themeFill="background1" w:themeFillShade="D9"/>
+          </w:tcPr>
+          <w:p>
+            <w:pPr>
+              <w:rPr>
+                <w:rFonts w:cstheme="minorHAnsi"/>
+                <w:b/>
+              </w:rPr>
+            </w:pPr>
+            <w:r>
+              <w:rPr>
+                <w:rFonts w:cstheme="minorHAnsi"/>
+                <w:b/>
+              </w:rPr>
+              <w:t>Observaciones finales</w:t>
+            </w:r>
+          </w:p>
+        </w:tc>
+      </w:tr>
+      <w:tr>
+        <w:tc>
+          <w:tcPr>
+            <w:tcW w:w="12753" w:type="dxa"/>
+          </w:tcPr>
+          <w:p>
+            <w:pPr>
+              <w:rPr>
+                <w:rFonts w:cstheme="minorHAnsi"/>
+              </w:rPr>
+            </w:pPr>
+          </w:p>
+        </w:tc>
+      </w:tr>
+    </w:tbl>
+    <w:p>
+      <w:pPr>
+        <w:rPr>
+          <w:rFonts w:cstheme="minorHAnsi"/>
+          <w:b/>
+          <w:sz w:val="36"/>
+        </w:rPr>
+      </w:pPr>
+    </w:p>
+    <w:tbl>
+      <w:tblPr>
+        <w:tblStyle w:val="Tablaconcuadrcula"/>
+        <w:tblW w:w="12753" w:type="dxa"/>
+        <w:tblLook w:val="04A0" w:firstRow="1" w:lastRow="0" w:firstColumn="1" w:lastColumn="0" w:noHBand="0" w:noVBand="1"/>
+      </w:tblPr>
+      <w:tblGrid>
+        <w:gridCol w:w="3964"/>
+        <w:gridCol w:w="3329"/>
+        <w:gridCol w:w="2087"/>
+        <w:gridCol w:w="3373"/>
+      </w:tblGrid>
+      <w:tr>
+        <w:tc>
+          <w:tcPr>
+            <w:tcW w:w="3964" w:type="dxa"/>
+            <w:shd w:val="clear" w:color="auto" w:fill="000000" w:themeFill="text1"/>
+          </w:tcPr>
+          <w:p>
+            <w:pPr>
+              <w:rPr>
+                <w:rFonts w:cstheme="minorHAnsi"/>
+                <w:b/>
+                <w:color w:val="FFFFFF" w:themeColor="background1"/>
+                <w:sz w:val="32"/>
+                <w:szCs w:val="32"/>
+              </w:rPr>
+            </w:pPr>
+            <w:r>
+              <w:rPr>
+                <w:rFonts w:cstheme="minorHAnsi"/>
+                <w:b/>
+                <w:color w:val="FFFFFF" w:themeColor="background1"/>
+                <w:sz w:val="32"/>
+                <w:szCs w:val="32"/>
+              </w:rPr>
+              <w:t>Test Case ID</w:t>
+            </w:r>
+          </w:p>
+        </w:tc>
+        <w:tc>
+          <w:tcPr>
+            <w:tcW w:w="8789" w:type="dxa"/>
+            <w:gridSpan w:val="3"/>
+            <w:shd w:val="clear" w:color="auto" w:fill="000000" w:themeFill="text1"/>
+          </w:tcPr>
+          <w:p>
+            <w:pPr>
+              <w:rPr>
+                <w:rFonts w:cstheme="minorHAnsi"/>
+                <w:b/>
+                <w:color w:val="FFFFFF" w:themeColor="background1"/>
+                <w:sz w:val="32"/>
+                <w:szCs w:val="32"/>
+              </w:rPr>
+            </w:pPr>
+            <w:r>
+              <w:rPr>
+                <w:rFonts w:cstheme="minorHAnsi"/>
+                <w:b/>
+                <w:color w:val="FFFFFF" w:themeColor="background1"/>
+                <w:sz w:val="32"/>
+                <w:szCs w:val="32"/>
+              </w:rPr>
+              <w:t>TC</w:t>
+            </w:r>
+            <w:r>
+              <w:rPr>
+                <w:rFonts w:cstheme="minorHAnsi"/>
+                <w:b/>
+                <w:color w:val="FFFFFF" w:themeColor="background1"/>
+                <w:sz w:val="32"/>
+                <w:szCs w:val="32"/>
+              </w:rPr>
+              <w:t>-00</w:t>
+            </w:r>
+            <w:r>
+              <w:rPr>
+                <w:rFonts w:cstheme="minorHAnsi"/>
+                <w:b/>
+                <w:color w:val="FFFFFF" w:themeColor="background1"/>
+                <w:sz w:val="32"/>
+                <w:szCs w:val="32"/>
+              </w:rPr>
+              <w:t>8</w:t>
+            </w:r>
+          </w:p>
+        </w:tc>
+      </w:tr>
+      <w:tr>
+        <w:tc>
+          <w:tcPr>
+            <w:tcW w:w="3964" w:type="dxa"/>
+            <w:shd w:val="clear" w:color="auto" w:fill="D0CECE" w:themeFill="background2" w:themeFillShade="E6"/>
+          </w:tcPr>
+          <w:p>
+            <w:pPr>
+              <w:rPr>
+                <w:rFonts w:cstheme="minorHAnsi"/>
+                <w:b/>
+              </w:rPr>
+            </w:pPr>
+            <w:r>
+              <w:rPr>
+                <w:rFonts w:cstheme="minorHAnsi"/>
+                <w:b/>
+              </w:rPr>
+              <w:t>Descripción</w:t>
+            </w:r>
+          </w:p>
+        </w:tc>
+        <w:tc>
+          <w:tcPr>
+            <w:tcW w:w="8789" w:type="dxa"/>
+            <w:gridSpan w:val="3"/>
+          </w:tcPr>
+          <w:p>
+            <w:pPr>
+              <w:rPr>
+                <w:rFonts w:cstheme="minorHAnsi"/>
+              </w:rPr>
+            </w:pPr>
+            <w:r>
+              <w:rPr>
+                <w:rFonts w:cstheme="minorHAnsi"/>
+              </w:rPr>
+              <w:t>Modificar información personal.</w:t>
+            </w:r>
+          </w:p>
+        </w:tc>
+      </w:tr>
+      <w:tr>
+        <w:tc>
+          <w:tcPr>
+            <w:tcW w:w="3964" w:type="dxa"/>
+            <w:shd w:val="clear" w:color="auto" w:fill="D0CECE" w:themeFill="background2" w:themeFillShade="E6"/>
+          </w:tcPr>
+          <w:p>
+            <w:pPr>
+              <w:rPr>
+                <w:rFonts w:cstheme="minorHAnsi"/>
+                <w:b/>
+              </w:rPr>
+            </w:pPr>
+            <w:r>
+              <w:rPr>
+                <w:rFonts w:cstheme="minorHAnsi"/>
+                <w:b/>
+              </w:rPr>
+              <w:t>Escenario Prueba</w:t>
+            </w:r>
+          </w:p>
+        </w:tc>
+        <w:tc>
+          <w:tcPr>
+            <w:tcW w:w="8789" w:type="dxa"/>
+            <w:gridSpan w:val="3"/>
+          </w:tcPr>
+          <w:p>
+            <w:pPr>
+              <w:rPr>
+                <w:rFonts w:cstheme="minorHAnsi"/>
+              </w:rPr>
+            </w:pPr>
+            <w:r>
+              <w:rPr>
+                <w:rFonts w:cstheme="minorHAnsi"/>
+              </w:rPr>
+              <w:t xml:space="preserve">Verificar en la cuenta de usuario, la </w:t>
+            </w:r>
+            <w:r>
+              <w:rPr>
+                <w:rFonts w:cstheme="minorHAnsi"/>
+              </w:rPr>
+              <w:t>modificar los datos personales completando o cambiando los campos.</w:t>
+            </w:r>
+          </w:p>
+        </w:tc>
+      </w:tr>
+      <w:tr>
+        <w:tc>
+          <w:tcPr>
+            <w:tcW w:w="3964" w:type="dxa"/>
+            <w:shd w:val="clear" w:color="auto" w:fill="D0CECE" w:themeFill="background2" w:themeFillShade="E6"/>
+          </w:tcPr>
+          <w:p>
+            <w:pPr>
+              <w:rPr>
+                <w:rFonts w:cstheme="minorHAnsi"/>
+                <w:b/>
+              </w:rPr>
+            </w:pPr>
+            <w:r>
+              <w:rPr>
+                <w:rFonts w:cstheme="minorHAnsi"/>
+                <w:b/>
+              </w:rPr>
+              <w:t>Creado por</w:t>
+            </w:r>
+          </w:p>
+        </w:tc>
+        <w:tc>
+          <w:tcPr>
+            <w:tcW w:w="3329" w:type="dxa"/>
+          </w:tcPr>
+          <w:p>
+            <w:pPr>
+              <w:rPr>
+                <w:rFonts w:cstheme="minorHAnsi"/>
+              </w:rPr>
+            </w:pPr>
+            <w:r>
+              <w:rPr>
+                <w:rFonts w:cstheme="minorHAnsi"/>
+              </w:rPr>
+              <w:t>Benjamin Cruz</w:t>
+            </w:r>
+          </w:p>
+        </w:tc>
+        <w:tc>
+          <w:tcPr>
+            <w:tcW w:w="2087" w:type="dxa"/>
+            <w:shd w:val="clear" w:color="auto" w:fill="D0CECE" w:themeFill="background2" w:themeFillShade="E6"/>
+          </w:tcPr>
+          <w:p>
+            <w:pPr>
+              <w:rPr>
+                <w:rFonts w:cstheme="minorHAnsi"/>
+                <w:b/>
+              </w:rPr>
+            </w:pPr>
+            <w:r>
+              <w:rPr>
+                <w:rFonts w:cstheme="minorHAnsi"/>
+                <w:b/>
+              </w:rPr>
+              <w:t>Fecha Creación</w:t>
+            </w:r>
+          </w:p>
+        </w:tc>
+        <w:tc>
+          <w:tcPr>
+            <w:tcW w:w="3373" w:type="dxa"/>
+          </w:tcPr>
+          <w:p>
+            <w:pPr>
+              <w:rPr>
+                <w:rFonts w:cstheme="minorHAnsi"/>
+              </w:rPr>
+            </w:pPr>
+          </w:p>
+        </w:tc>
+      </w:tr>
+      <w:tr>
+        <w:tc>
+          <w:tcPr>
+            <w:tcW w:w="3964" w:type="dxa"/>
+            <w:shd w:val="clear" w:color="auto" w:fill="D0CECE" w:themeFill="background2" w:themeFillShade="E6"/>
+          </w:tcPr>
+          <w:p>
+            <w:pPr>
+              <w:rPr>
+                <w:rFonts w:cstheme="minorHAnsi"/>
+                <w:b/>
+              </w:rPr>
+            </w:pPr>
+            <w:r>
+              <w:rPr>
+                <w:rFonts w:cstheme="minorHAnsi"/>
+                <w:b/>
+              </w:rPr>
+              <w:t>Ejecutado por</w:t>
+            </w:r>
+          </w:p>
+        </w:tc>
+        <w:tc>
+          <w:tcPr>
+            <w:tcW w:w="3329" w:type="dxa"/>
+          </w:tcPr>
+          <w:p>
+            <w:pPr>
+              <w:rPr>
+                <w:rFonts w:cstheme="minorHAnsi"/>
+              </w:rPr>
+            </w:pPr>
+            <w:r>
+              <w:rPr>
+                <w:rFonts w:cstheme="minorHAnsi"/>
+              </w:rPr>
+              <w:t>Benjamin Cruz</w:t>
+            </w:r>
+          </w:p>
+        </w:tc>
+        <w:tc>
+          <w:tcPr>
+            <w:tcW w:w="2087" w:type="dxa"/>
+            <w:shd w:val="clear" w:color="auto" w:fill="D0CECE" w:themeFill="background2" w:themeFillShade="E6"/>
+          </w:tcPr>
+          <w:p>
+            <w:pPr>
+              <w:rPr>
+                <w:rFonts w:cstheme="minorHAnsi"/>
+                <w:b/>
+              </w:rPr>
+            </w:pPr>
+            <w:r>
+              <w:rPr>
+                <w:rFonts w:cstheme="minorHAnsi"/>
+                <w:b/>
+              </w:rPr>
+              <w:t>Fecha Ejecución</w:t>
+            </w:r>
+          </w:p>
+        </w:tc>
+        <w:tc>
+          <w:tcPr>
+            <w:tcW w:w="3373" w:type="dxa"/>
+          </w:tcPr>
+          <w:p>
+            <w:pPr>
+              <w:rPr>
+                <w:rFonts w:cstheme="minorHAnsi"/>
+              </w:rPr>
+            </w:pPr>
+          </w:p>
+        </w:tc>
+      </w:tr>
+      <w:tr>
+        <w:tc>
+          <w:tcPr>
+            <w:tcW w:w="3964" w:type="dxa"/>
+            <w:shd w:val="clear" w:color="auto" w:fill="D0CECE" w:themeFill="background2" w:themeFillShade="E6"/>
+          </w:tcPr>
+          <w:p>
+            <w:pPr>
+              <w:rPr>
+                <w:rFonts w:cstheme="minorHAnsi"/>
+                <w:b/>
+              </w:rPr>
+            </w:pPr>
+            <w:r>
+              <w:rPr>
+                <w:rFonts w:cstheme="minorHAnsi"/>
+                <w:b/>
+              </w:rPr>
+              <w:t>Resultado Final de la Prueba (Pass / Fail)</w:t>
+            </w:r>
+          </w:p>
+        </w:tc>
+        <w:tc>
+          <w:tcPr>
+            <w:tcW w:w="8789" w:type="dxa"/>
+            <w:gridSpan w:val="3"/>
+          </w:tcPr>
+          <w:p>
+            <w:pPr>
+              <w:rPr>
+                <w:rFonts w:cstheme="minorHAnsi"/>
+              </w:rPr>
+            </w:pPr>
+            <w:r>
+              <w:rPr>
+                <w:rFonts w:cstheme="minorHAnsi"/>
+              </w:rPr>
+              <w:t>Paso (todo ok)</w:t>
+            </w:r>
+          </w:p>
+        </w:tc>
+      </w:tr>
+    </w:tbl>
+    <w:p>
+      <w:pPr>
+        <w:rPr>
+          <w:rFonts w:cstheme="minorHAnsi"/>
+          <w:b/>
+        </w:rPr>
+      </w:pPr>
+    </w:p>
+    <w:tbl>
+      <w:tblPr>
+        <w:tblStyle w:val="Tablaconcuadrcula"/>
+        <w:tblW w:w="12753" w:type="dxa"/>
+        <w:tblLook w:val="04A0" w:firstRow="1" w:lastRow="0" w:firstColumn="1" w:lastColumn="0" w:noHBand="0" w:noVBand="1"/>
+      </w:tblPr>
+      <w:tblGrid>
+        <w:gridCol w:w="12753"/>
+      </w:tblGrid>
+      <w:tr>
+        <w:tc>
+          <w:tcPr>
+            <w:tcW w:w="12753" w:type="dxa"/>
+            <w:shd w:val="clear" w:color="auto" w:fill="D9D9D9" w:themeFill="background1" w:themeFillShade="D9"/>
+          </w:tcPr>
+          <w:p>
+            <w:pPr>
+              <w:rPr>
+                <w:rFonts w:cstheme="minorHAnsi"/>
+                <w:b/>
+              </w:rPr>
+            </w:pPr>
+            <w:r>
+              <w:rPr>
+                <w:rFonts w:cstheme="minorHAnsi"/>
+                <w:b/>
+              </w:rPr>
+              <w:t>Pre-Condiciones de la Prueba</w:t>
+            </w:r>
+          </w:p>
+        </w:tc>
+      </w:tr>
+      <w:tr>
+        <w:tc>
+          <w:tcPr>
+            <w:tcW w:w="12753" w:type="dxa"/>
+          </w:tcPr>
+          <w:p>
+            <w:pPr>
+              <w:pStyle w:val="Prrafodelista"/>
+              <w:rPr>
+                <w:lang w:val="es-ES"/>
+              </w:rPr>
+            </w:pPr>
+            <w:r>
+              <w:rPr>
+                <w:lang w:val="es-ES"/>
+              </w:rPr>
+              <w:t>-</w:t>
+            </w:r>
+            <w:r>
+              <w:rPr>
+                <w:lang w:val="es-ES"/>
+              </w:rPr>
+              <w:t>Automation Practice Website debe estar d</w:t>
+            </w:r>
+            <w:r>
+              <w:rPr>
+                <w:lang w:val="es-ES"/>
+              </w:rPr>
+              <w:t>isponible para ser accedido desde un navegador web.</w:t>
+            </w:r>
+          </w:p>
+          <w:p>
+            <w:pPr>
+              <w:pStyle w:val="Prrafodelista"/>
+              <w:rPr>
+                <w:rFonts w:cstheme="minorHAnsi"/>
+                <w:b/>
+              </w:rPr>
+            </w:pPr>
+            <w:r>
+              <w:rPr>
+                <w:lang w:val="es-ES"/>
+              </w:rPr>
+              <w:t>-</w:t>
+            </w:r>
+            <w:r>
+              <w:rPr>
+                <w:lang w:val="es-ES"/>
+              </w:rPr>
+              <w:t>El usuario debe estar logeado</w:t>
+            </w:r>
+            <w:r>
+              <w:rPr>
+                <w:lang w:val="es-ES"/>
+              </w:rPr>
+              <w:t>.</w:t>
+            </w:r>
+          </w:p>
+        </w:tc>
+      </w:tr>
+    </w:tbl>
+    <w:p>
+      <w:pPr>
+        <w:rPr>
+          <w:rFonts w:cstheme="minorHAnsi"/>
+          <w:b/>
+        </w:rPr>
+      </w:pPr>
+    </w:p>
+    <w:tbl>
+      <w:tblPr>
+        <w:tblStyle w:val="Tablaconcuadrcula"/>
+        <w:tblW w:w="12753" w:type="dxa"/>
+        <w:tblLayout w:type="fixed"/>
+        <w:tblLook w:val="04A0" w:firstRow="1" w:lastRow="0" w:firstColumn="1" w:lastColumn="0" w:noHBand="0" w:noVBand="1"/>
+      </w:tblPr>
+      <w:tblGrid>
+        <w:gridCol w:w="383"/>
+        <w:gridCol w:w="2409"/>
+        <w:gridCol w:w="2873"/>
+        <w:gridCol w:w="1701"/>
+        <w:gridCol w:w="1418"/>
+        <w:gridCol w:w="992"/>
+        <w:gridCol w:w="2977"/>
+      </w:tblGrid>
+      <w:tr>
+        <w:tc>
+          <w:tcPr>
+            <w:tcW w:w="383" w:type="dxa"/>
+            <w:shd w:val="clear" w:color="auto" w:fill="D0CECE" w:themeFill="background2" w:themeFillShade="E6"/>
+            <w:vAlign w:val="center"/>
+          </w:tcPr>
+          <w:p>
+            <w:pPr>
+              <w:spacing w:before="40" w:after="40"/>
+              <w:rPr>
+                <w:rFonts w:cstheme="minorHAnsi"/>
+                <w:b/>
+                <w:sz w:val="20"/>
+                <w:szCs w:val="20"/>
+              </w:rPr>
+            </w:pPr>
+            <w:r>
+              <w:rPr>
+                <w:rFonts w:cstheme="minorHAnsi"/>
+                <w:b/>
+                <w:sz w:val="20"/>
+                <w:szCs w:val="20"/>
+              </w:rPr>
+              <w:t>N</w:t>
+            </w:r>
+          </w:p>
+        </w:tc>
+        <w:tc>
+          <w:tcPr>
+            <w:tcW w:w="2409" w:type="dxa"/>
+            <w:shd w:val="clear" w:color="auto" w:fill="D0CECE" w:themeFill="background2" w:themeFillShade="E6"/>
+            <w:vAlign w:val="center"/>
+          </w:tcPr>
+          <w:p>
+            <w:pPr>
+              <w:spacing w:before="40" w:after="40"/>
+              <w:rPr>
+                <w:rFonts w:cstheme="minorHAnsi"/>
+                <w:b/>
+                <w:sz w:val="20"/>
+                <w:szCs w:val="20"/>
+              </w:rPr>
+            </w:pPr>
+            <w:r>
+              <w:rPr>
+                <w:rFonts w:cstheme="minorHAnsi"/>
+                <w:b/>
+                <w:sz w:val="20"/>
+                <w:szCs w:val="20"/>
+              </w:rPr>
+              <w:t>Descripción Pasos</w:t>
+            </w:r>
+          </w:p>
+        </w:tc>
+        <w:tc>
+          <w:tcPr>
+            <w:tcW w:w="2873" w:type="dxa"/>
+            <w:shd w:val="clear" w:color="auto" w:fill="D0CECE" w:themeFill="background2" w:themeFillShade="E6"/>
+            <w:vAlign w:val="center"/>
+          </w:tcPr>
+          <w:p>
+            <w:pPr>
+              <w:spacing w:before="40" w:after="40"/>
+              <w:rPr>
+                <w:rFonts w:cstheme="minorHAnsi"/>
+                <w:b/>
+                <w:sz w:val="20"/>
+                <w:szCs w:val="20"/>
+              </w:rPr>
+            </w:pPr>
+            <w:r>
+              <w:rPr>
+                <w:rFonts w:cstheme="minorHAnsi"/>
+                <w:b/>
+                <w:sz w:val="20"/>
+                <w:szCs w:val="20"/>
+              </w:rPr>
+              <w:t>Datos Prueba</w:t>
+            </w:r>
+          </w:p>
+        </w:tc>
+        <w:tc>
+          <w:tcPr>
+            <w:tcW w:w="1701" w:type="dxa"/>
+            <w:shd w:val="clear" w:color="auto" w:fill="D0CECE" w:themeFill="background2" w:themeFillShade="E6"/>
+            <w:vAlign w:val="center"/>
+          </w:tcPr>
+          <w:p>
+            <w:pPr>
+              <w:spacing w:before="40" w:after="40"/>
+              <w:rPr>
+                <w:rFonts w:cstheme="minorHAnsi"/>
+                <w:b/>
+                <w:sz w:val="20"/>
+                <w:szCs w:val="20"/>
+              </w:rPr>
+            </w:pPr>
+            <w:r>
+              <w:rPr>
+                <w:rFonts w:cstheme="minorHAnsi"/>
+                <w:b/>
+                <w:sz w:val="20"/>
+                <w:szCs w:val="20"/>
+              </w:rPr>
+              <w:t>Resultado(s) Esperado</w:t>
+            </w:r>
+          </w:p>
+        </w:tc>
+        <w:tc>
+          <w:tcPr>
+            <w:tcW w:w="1418" w:type="dxa"/>
+            <w:shd w:val="clear" w:color="auto" w:fill="D0CECE" w:themeFill="background2" w:themeFillShade="E6"/>
+            <w:vAlign w:val="center"/>
+          </w:tcPr>
+          <w:p>
+            <w:pPr>
+              <w:spacing w:before="40" w:after="40"/>
+              <w:rPr>
+                <w:rFonts w:cstheme="minorHAnsi"/>
+                <w:b/>
+                <w:sz w:val="20"/>
+                <w:szCs w:val="20"/>
+              </w:rPr>
+            </w:pPr>
+            <w:r>
+              <w:rPr>
+                <w:rFonts w:cstheme="minorHAnsi"/>
+                <w:b/>
+                <w:sz w:val="20"/>
+                <w:szCs w:val="20"/>
+              </w:rPr>
+              <w:t>Resultado Obtenido</w:t>
+            </w:r>
+          </w:p>
+        </w:tc>
+        <w:tc>
+          <w:tcPr>
+            <w:tcW w:w="992" w:type="dxa"/>
+            <w:shd w:val="clear" w:color="auto" w:fill="D0CECE" w:themeFill="background2" w:themeFillShade="E6"/>
+          </w:tcPr>
+          <w:p>
+            <w:pPr>
+              <w:spacing w:before="40" w:after="40"/>
+              <w:rPr>
+                <w:rFonts w:cstheme="minorHAnsi"/>
+                <w:b/>
+                <w:sz w:val="20"/>
+                <w:szCs w:val="20"/>
+              </w:rPr>
+            </w:pPr>
+            <w:r>
+              <w:rPr>
+                <w:rFonts w:cstheme="minorHAnsi"/>
+                <w:b/>
+                <w:sz w:val="20"/>
+                <w:szCs w:val="20"/>
+              </w:rPr>
+              <w:t>Pass /</w:t>
+            </w:r>
+            <w:r>
+              <w:rPr>
+                <w:rFonts w:cstheme="minorHAnsi"/>
+                <w:b/>
+                <w:sz w:val="20"/>
+                <w:szCs w:val="20"/>
+              </w:rPr>
+              <w:t xml:space="preserve"> </w:t>
+            </w:r>
+            <w:r>
+              <w:rPr>
+                <w:rFonts w:cstheme="minorHAnsi"/>
+                <w:b/>
+                <w:sz w:val="20"/>
+                <w:szCs w:val="20"/>
+              </w:rPr>
+              <w:t>Fail</w:t>
+            </w:r>
+          </w:p>
+        </w:tc>
+        <w:tc>
+          <w:tcPr>
+            <w:tcW w:w="2977" w:type="dxa"/>
+            <w:shd w:val="clear" w:color="auto" w:fill="D0CECE" w:themeFill="background2" w:themeFillShade="E6"/>
+          </w:tcPr>
+          <w:p>
+            <w:pPr>
+              <w:spacing w:before="40" w:after="40"/>
+              <w:rPr>
+                <w:rFonts w:cstheme="minorHAnsi"/>
+                <w:b/>
+                <w:sz w:val="20"/>
+                <w:szCs w:val="20"/>
+              </w:rPr>
+            </w:pPr>
+            <w:r>
+              <w:rPr>
+                <w:rFonts w:cstheme="minorHAnsi"/>
+                <w:b/>
+                <w:sz w:val="20"/>
+                <w:szCs w:val="20"/>
+              </w:rPr>
+              <w:t>Observaciones/Comentarios</w:t>
+            </w:r>
+          </w:p>
+        </w:tc>
+      </w:tr>
+      <w:tr>
+        <w:tc>
+          <w:tcPr>
+            <w:tcW w:w="383" w:type="dxa"/>
+          </w:tcPr>
+          <w:p>
+            <w:pPr>
+              <w:rPr>
+                <w:rFonts w:cstheme="minorHAnsi"/>
+              </w:rPr>
+            </w:pPr>
+          </w:p>
+        </w:tc>
+        <w:tc>
+          <w:tcPr>
+            <w:tcW w:w="2409" w:type="dxa"/>
+          </w:tcPr>
+          <w:p>
+            <w:pPr>
+              <w:rPr>
+                <w:rFonts w:cstheme="minorHAnsi"/>
+              </w:rPr>
+            </w:pPr>
+            <w:r>
+              <w:rPr>
+                <w:rFonts w:cstheme="minorHAnsi"/>
+              </w:rPr>
+              <w:t xml:space="preserve">Ir a la página web de </w:t>
+            </w:r>
+            <w:r>
+              <w:t>Automation Practice Website.</w:t>
+            </w:r>
+          </w:p>
+        </w:tc>
+        <w:tc>
+          <w:tcPr>
+            <w:tcW w:w="2873" w:type="dxa"/>
+          </w:tcPr>
+          <w:p>
+            <w:pPr>
+              <w:rPr>
+                <w:rFonts w:cstheme="minorHAnsi"/>
+              </w:rPr>
+            </w:pPr>
+            <w:r>
+              <w:rPr>
+                <w:rFonts w:cstheme="minorHAnsi"/>
+              </w:rPr>
+              <w:t>http://automationpractice.com/index.php</w:t>
+            </w:r>
+          </w:p>
+        </w:tc>
+        <w:tc>
+          <w:tcPr>
+            <w:tcW w:w="1701" w:type="dxa"/>
+          </w:tcPr>
+          <w:p>
+            <w:pPr>
+              <w:rPr>
+                <w:rFonts w:cstheme="minorHAnsi"/>
+              </w:rPr>
+            </w:pPr>
+            <w:r>
+              <w:rPr>
+                <w:rFonts w:cstheme="minorHAnsi"/>
+              </w:rPr>
+              <w:t>Inicio de la página web se muestra en browser.</w:t>
+            </w:r>
+          </w:p>
+        </w:tc>
+        <w:tc>
+          <w:tcPr>
+            <w:tcW w:w="1418" w:type="dxa"/>
+          </w:tcPr>
+          <w:p>
+            <w:pPr>
+              <w:rPr>
+                <w:rFonts w:cstheme="minorHAnsi"/>
+              </w:rPr>
+            </w:pPr>
+            <w:r>
+              <w:rPr>
+                <w:rFonts w:cstheme="minorHAnsi"/>
+              </w:rPr>
+              <w:t>Pagina si se carga</w:t>
+            </w:r>
+          </w:p>
+        </w:tc>
+        <w:tc>
+          <w:tcPr>
+            <w:tcW w:w="992" w:type="dxa"/>
+          </w:tcPr>
+          <w:p>
+            <w:pPr>
+              <w:rPr>
+                <w:rFonts w:cstheme="minorHAnsi"/>
+              </w:rPr>
+            </w:pPr>
+            <w:r>
+              <w:rPr>
+                <w:rFonts w:cstheme="minorHAnsi"/>
+              </w:rPr>
+              <w:t>Ok</w:t>
+            </w:r>
+          </w:p>
+        </w:tc>
+        <w:tc>
+          <w:tcPr>
+            <w:tcW w:w="2977" w:type="dxa"/>
+          </w:tcPr>
+          <w:p>
+            <w:pPr>
+              <w:rPr>
+                <w:rFonts w:cstheme="minorHAnsi"/>
+              </w:rPr>
+            </w:pPr>
+          </w:p>
+        </w:tc>
+      </w:tr>
+      <w:tr>
+        <w:tc>
+          <w:tcPr>
+            <w:tcW w:w="383" w:type="dxa"/>
+          </w:tcPr>
+          <w:p>
+            <w:pPr>
+              <w:rPr>
+                <w:rFonts w:cstheme="minorHAnsi"/>
+              </w:rPr>
+            </w:pPr>
+          </w:p>
+        </w:tc>
+        <w:tc>
+          <w:tcPr>
+            <w:tcW w:w="2409" w:type="dxa"/>
+          </w:tcPr>
+          <w:p>
+            <w:pPr>
+              <w:rPr>
+                <w:rFonts w:cstheme="minorHAnsi"/>
+              </w:rPr>
+            </w:pPr>
+            <w:r>
+              <w:rPr>
+                <w:rFonts w:cstheme="minorHAnsi"/>
+              </w:rPr>
+              <w:t>Presionar en el icono del usuario (donde aparece el nombre)</w:t>
+            </w:r>
+          </w:p>
+        </w:tc>
+        <w:tc>
+          <w:tcPr>
+            <w:tcW w:w="2873" w:type="dxa"/>
+          </w:tcPr>
+          <w:p>
+            <w:pPr>
+              <w:rPr>
+                <w:rFonts w:cstheme="minorHAnsi"/>
+              </w:rPr>
+            </w:pPr>
+          </w:p>
+        </w:tc>
+        <w:tc>
+          <w:tcPr>
+            <w:tcW w:w="1701" w:type="dxa"/>
+          </w:tcPr>
+          <w:p>
+            <w:pPr>
+              <w:rPr>
+                <w:rFonts w:cstheme="minorHAnsi"/>
+              </w:rPr>
+            </w:pPr>
+            <w:r>
+              <w:rPr>
+                <w:rFonts w:cstheme="minorHAnsi"/>
+              </w:rPr>
+              <w:t xml:space="preserve">Se muestra la </w:t>
+            </w:r>
+            <w:r>
+              <w:rPr>
+                <w:rFonts w:cstheme="minorHAnsi"/>
+              </w:rPr>
+              <w:t>página</w:t>
+            </w:r>
+            <w:r>
+              <w:rPr>
+                <w:rFonts w:cstheme="minorHAnsi"/>
+              </w:rPr>
+              <w:t xml:space="preserve"> con las opciones de datos del usuario</w:t>
+            </w:r>
+          </w:p>
+        </w:tc>
+        <w:tc>
+          <w:tcPr>
+            <w:tcW w:w="1418" w:type="dxa"/>
+          </w:tcPr>
+          <w:p>
+            <w:pPr>
+              <w:rPr>
+                <w:rFonts w:cstheme="minorHAnsi"/>
+              </w:rPr>
+            </w:pPr>
+            <w:r>
+              <w:rPr>
+                <w:rFonts w:cstheme="minorHAnsi"/>
+              </w:rPr>
+              <w:t xml:space="preserve">La </w:t>
+            </w:r>
+            <w:r>
+              <w:rPr>
+                <w:rFonts w:cstheme="minorHAnsi"/>
+              </w:rPr>
+              <w:t>página</w:t>
+            </w:r>
+            <w:r>
+              <w:rPr>
+                <w:rFonts w:cstheme="minorHAnsi"/>
+              </w:rPr>
+              <w:t xml:space="preserve"> carga de forma correcta</w:t>
+            </w:r>
+          </w:p>
+        </w:tc>
+        <w:tc>
+          <w:tcPr>
+            <w:tcW w:w="992" w:type="dxa"/>
+          </w:tcPr>
+          <w:p>
+            <w:pPr>
+              <w:rPr>
+                <w:rFonts w:cstheme="minorHAnsi"/>
+              </w:rPr>
+            </w:pPr>
+            <w:r>
+              <w:rPr>
+                <w:rFonts w:cstheme="minorHAnsi"/>
+              </w:rPr>
+              <w:t>Ok</w:t>
+            </w:r>
+          </w:p>
+        </w:tc>
+        <w:tc>
+          <w:tcPr>
+            <w:tcW w:w="2977" w:type="dxa"/>
+          </w:tcPr>
+          <w:p>
+            <w:pPr>
+              <w:rPr>
+                <w:rFonts w:cstheme="minorHAnsi"/>
+              </w:rPr>
+            </w:pPr>
+          </w:p>
+        </w:tc>
+      </w:tr>
+      <w:tr>
+        <w:tc>
+          <w:tcPr>
+            <w:tcW w:w="383" w:type="dxa"/>
+          </w:tcPr>
+          <w:p>
+            <w:pPr>
+              <w:rPr>
+                <w:rFonts w:cstheme="minorHAnsi"/>
+              </w:rPr>
+            </w:pPr>
+          </w:p>
+        </w:tc>
+        <w:tc>
+          <w:tcPr>
+            <w:tcW w:w="2409" w:type="dxa"/>
+          </w:tcPr>
+          <w:p>
+            <w:pPr>
+              <w:rPr>
+                <w:rFonts w:cstheme="minorHAnsi"/>
+              </w:rPr>
+            </w:pPr>
+            <w:r>
+              <w:rPr>
+                <w:rFonts w:cstheme="minorHAnsi"/>
+              </w:rPr>
+              <w:t>Presionar en la opción de “</w:t>
+            </w:r>
+            <w:r>
+              <w:rPr>
+                <w:rFonts w:cstheme="minorHAnsi"/>
+              </w:rPr>
+              <w:t>My information Personal</w:t>
+            </w:r>
+            <w:r>
+              <w:rPr>
+                <w:rFonts w:cstheme="minorHAnsi"/>
+              </w:rPr>
+              <w:t>”</w:t>
+            </w:r>
+          </w:p>
+        </w:tc>
+        <w:tc>
+          <w:tcPr>
+            <w:tcW w:w="2873" w:type="dxa"/>
+          </w:tcPr>
+          <w:p>
+            <w:pPr>
+              <w:rPr>
+                <w:rFonts w:cstheme="minorHAnsi"/>
+              </w:rPr>
+            </w:pPr>
+          </w:p>
+        </w:tc>
+        <w:tc>
+          <w:tcPr>
+            <w:tcW w:w="1701" w:type="dxa"/>
+          </w:tcPr>
+          <w:p>
+            <w:pPr>
+              <w:rPr>
+                <w:rFonts w:cstheme="minorHAnsi"/>
+              </w:rPr>
+            </w:pPr>
+            <w:r>
+              <w:rPr>
+                <w:rFonts w:cstheme="minorHAnsi"/>
+              </w:rPr>
+              <w:t xml:space="preserve">Se carga la </w:t>
+            </w:r>
+            <w:r>
+              <w:rPr>
+                <w:rFonts w:cstheme="minorHAnsi"/>
+              </w:rPr>
+              <w:t>página</w:t>
+            </w:r>
+            <w:r>
+              <w:rPr>
+                <w:rFonts w:cstheme="minorHAnsi"/>
+              </w:rPr>
+              <w:t xml:space="preserve"> con </w:t>
+            </w:r>
+            <w:r>
+              <w:rPr>
+                <w:rFonts w:cstheme="minorHAnsi"/>
+              </w:rPr>
+              <w:t>los datos del usuario, con los respectivos campos</w:t>
+            </w:r>
+          </w:p>
+        </w:tc>
+        <w:tc>
+          <w:tcPr>
+            <w:tcW w:w="1418" w:type="dxa"/>
+          </w:tcPr>
+          <w:p>
+            <w:pPr>
+              <w:rPr>
+                <w:rFonts w:cstheme="minorHAnsi"/>
+              </w:rPr>
+            </w:pPr>
+            <w:r>
+              <w:rPr>
+                <w:rFonts w:cstheme="minorHAnsi"/>
+              </w:rPr>
+              <w:t xml:space="preserve">Se carga la página con </w:t>
+            </w:r>
+            <w:r>
+              <w:rPr>
+                <w:rFonts w:cstheme="minorHAnsi"/>
+              </w:rPr>
+              <w:t>el dato de usuario, para modificar.</w:t>
+            </w:r>
+          </w:p>
+        </w:tc>
+        <w:tc>
+          <w:tcPr>
+            <w:tcW w:w="992" w:type="dxa"/>
+          </w:tcPr>
+          <w:p>
+            <w:pPr>
+              <w:rPr>
+                <w:rFonts w:cstheme="minorHAnsi"/>
+              </w:rPr>
+            </w:pPr>
+            <w:r>
+              <w:rPr>
+                <w:rFonts w:cstheme="minorHAnsi"/>
+              </w:rPr>
+              <w:t>Ok</w:t>
+            </w:r>
           </w:p>
         </w:tc>
         <w:tc>
@@ -7629,7 +8969,7 @@
                 <w:sz w:val="32"/>
                 <w:szCs w:val="32"/>
               </w:rPr>
-              <w:t>8</w:t>
+              <w:t>9</w:t>
             </w:r>
           </w:p>
         </w:tc>
@@ -7671,7 +9011,7 @@
               <w:rPr>
                 <w:rFonts w:cstheme="minorHAnsi"/>
               </w:rPr>
-              <w:t>Modificar información personal.</w:t>
+              <w:t>Agregar una nueva dirección.</w:t>
             </w:r>
           </w:p>
         </w:tc>
@@ -7744,6 +9084,12 @@
                 <w:rFonts w:cstheme="minorHAnsi"/>
               </w:rPr>
             </w:pPr>
+            <w:r>
+              <w:rPr>
+                <w:rFonts w:cstheme="minorHAnsi"/>
+              </w:rPr>
+              <w:t>Benjamin Cruz</w:t>
+            </w:r>
           </w:p>
         </w:tc>
         <w:tc>
@@ -7812,6 +9158,12 @@
                 <w:rFonts w:cstheme="minorHAnsi"/>
               </w:rPr>
             </w:pPr>
+            <w:r>
+              <w:rPr>
+                <w:rFonts w:cstheme="minorHAnsi"/>
+              </w:rPr>
+              <w:t>Benjamin Cruz</w:t>
+            </w:r>
           </w:p>
         </w:tc>
         <w:tc>
@@ -7881,6 +9233,12 @@
                 <w:rFonts w:cstheme="minorHAnsi"/>
               </w:rPr>
             </w:pPr>
+            <w:r>
+              <w:rPr>
+                <w:rFonts w:cstheme="minorHAnsi"/>
+              </w:rPr>
+              <w:t>Paso (todo ok)</w:t>
+            </w:r>
           </w:p>
         </w:tc>
       </w:tr>
@@ -7934,10 +9292,61 @@
             <w:pPr>
               <w:pStyle w:val="Prrafodelista"/>
               <w:rPr>
-                <w:rFonts w:cstheme="minorHAnsi"/>
-                <w:b/>
-              </w:rPr>
-            </w:pPr>
+                <w:lang w:val="es-ES"/>
+              </w:rPr>
+            </w:pPr>
+            <w:r>
+              <w:rPr>
+                <w:lang w:val="es-ES"/>
+              </w:rPr>
+              <w:t>-</w:t>
+            </w:r>
+            <w:r>
+              <w:rPr>
+                <w:lang w:val="es-ES"/>
+              </w:rPr>
+              <w:t>Automation Practice Website debe estar d</w:t>
+            </w:r>
+            <w:r>
+              <w:rPr>
+                <w:lang w:val="es-ES"/>
+              </w:rPr>
+              <w:t>isponible para ser accedido desde un navegador web.</w:t>
+            </w:r>
+          </w:p>
+          <w:p>
+            <w:pPr>
+              <w:pStyle w:val="Prrafodelista"/>
+              <w:rPr>
+                <w:rFonts w:cstheme="minorHAnsi"/>
+                <w:b/>
+              </w:rPr>
+            </w:pPr>
+            <w:r>
+              <w:rPr>
+                <w:b/>
+                <w:lang w:val="es-ES"/>
+              </w:rPr>
+              <w:t>-</w:t>
+            </w:r>
+            <w:r>
+              <w:rPr>
+                <w:lang w:val="es-ES"/>
+              </w:rPr>
+              <w:t>-</w:t>
+            </w:r>
+            <w:r>
+              <w:rPr>
+                <w:lang w:val="es-ES"/>
+              </w:rPr>
+              <w:t>El usuario debe estar logeado</w:t>
+            </w:r>
+            <w:r>
+              <w:rPr>
+                <w:lang w:val="es-ES"/>
+              </w:rPr>
+              <w:t>.</w:t>
+            </w:r>
           </w:p>
         </w:tc>
       </w:tr>
@@ -8196,6 +9605,15 @@
                 <w:rFonts w:cstheme="minorHAnsi"/>
               </w:rPr>
             </w:pPr>
+            <w:r>
+              <w:rPr>
+                <w:rFonts w:cstheme="minorHAnsi"/>
+              </w:rPr>
+              <w:t xml:space="preserve">Ir a la página web de </w:t>
+            </w:r>
+            <w:r>
+              <w:t>Automation Practice Website.</w:t>
+            </w:r>
           </w:p>
         </w:tc>
         <w:tc>
@@ -8208,6 +9626,12 @@
                 <w:rFonts w:cstheme="minorHAnsi"/>
               </w:rPr>
             </w:pPr>
+            <w:r>
+              <w:rPr>
+                <w:rFonts w:cstheme="minorHAnsi"/>
+              </w:rPr>
+              <w:t>http://automationpractice.com/index.php</w:t>
+            </w:r>
           </w:p>
         </w:tc>
         <w:tc>
@@ -8220,6 +9644,12 @@
                 <w:rFonts w:cstheme="minorHAnsi"/>
               </w:rPr>
             </w:pPr>
+            <w:r>
+              <w:rPr>
+                <w:rFonts w:cstheme="minorHAnsi"/>
+              </w:rPr>
+              <w:t>Inicio de la página web se muestra en browser.</w:t>
+            </w:r>
           </w:p>
         </w:tc>
         <w:tc>
@@ -8232,6 +9662,12 @@
                 <w:rFonts w:cstheme="minorHAnsi"/>
               </w:rPr>
             </w:pPr>
+            <w:r>
+              <w:rPr>
+                <w:rFonts w:cstheme="minorHAnsi"/>
+              </w:rPr>
+              <w:t>Pagina si se carga</w:t>
+            </w:r>
           </w:p>
         </w:tc>
         <w:tc>
@@ -8244,6 +9680,12 @@
                 <w:rFonts w:cstheme="minorHAnsi"/>
               </w:rPr>
             </w:pPr>
+            <w:r>
+              <w:rPr>
+                <w:rFonts w:cstheme="minorHAnsi"/>
+              </w:rPr>
+              <w:t>Ok</w:t>
+            </w:r>
           </w:p>
         </w:tc>
         <w:tc>
@@ -8282,6 +9724,12 @@
                 <w:rFonts w:cstheme="minorHAnsi"/>
               </w:rPr>
             </w:pPr>
+            <w:r>
+              <w:rPr>
+                <w:rFonts w:cstheme="minorHAnsi"/>
+              </w:rPr>
+              <w:t>Presionar en el icono del usuario (donde aparece el nombre)</w:t>
+            </w:r>
           </w:p>
         </w:tc>
         <w:tc>
@@ -8306,6 +9754,12 @@
                 <w:rFonts w:cstheme="minorHAnsi"/>
               </w:rPr>
             </w:pPr>
+            <w:r>
+              <w:rPr>
+                <w:rFonts w:cstheme="minorHAnsi"/>
+              </w:rPr>
+              <w:t>Se muestra la página con las opciones de datos del usuario</w:t>
+            </w:r>
           </w:p>
         </w:tc>
         <w:tc>
@@ -8318,6 +9772,12 @@
                 <w:rFonts w:cstheme="minorHAnsi"/>
               </w:rPr>
             </w:pPr>
+            <w:r>
+              <w:rPr>
+                <w:rFonts w:cstheme="minorHAnsi"/>
+              </w:rPr>
+              <w:t>La página carga de forma correcta</w:t>
+            </w:r>
           </w:p>
         </w:tc>
         <w:tc>
@@ -8330,6 +9790,12 @@
                 <w:rFonts w:cstheme="minorHAnsi"/>
               </w:rPr>
             </w:pPr>
+            <w:r>
+              <w:rPr>
+                <w:rFonts w:cstheme="minorHAnsi"/>
+              </w:rPr>
+              <w:t>Ok</w:t>
+            </w:r>
           </w:p>
         </w:tc>
         <w:tc>
@@ -8368,6 +9834,24 @@
                 <w:rFonts w:cstheme="minorHAnsi"/>
               </w:rPr>
             </w:pPr>
+            <w:r>
+              <w:rPr>
+                <w:rFonts w:cstheme="minorHAnsi"/>
+              </w:rPr>
+              <w:t xml:space="preserve">Presionar en la opción de “My </w:t>
+            </w:r>
+            <w:r>
+              <w:rPr>
+                <w:rFonts w:cstheme="minorHAnsi"/>
+              </w:rPr>
+              <w:t>Address</w:t>
+            </w:r>
+            <w:r>
+              <w:rPr>
+                <w:rFonts w:cstheme="minorHAnsi"/>
+              </w:rPr>
+              <w:t>”</w:t>
+            </w:r>
           </w:p>
         </w:tc>
         <w:tc>
@@ -8392,6 +9876,24 @@
                 <w:rFonts w:cstheme="minorHAnsi"/>
               </w:rPr>
             </w:pPr>
+            <w:r>
+              <w:rPr>
+                <w:rFonts w:cstheme="minorHAnsi"/>
+              </w:rPr>
+              <w:t xml:space="preserve">Se carga la página </w:t>
+            </w:r>
+            <w:r>
+              <w:rPr>
+                <w:rFonts w:cstheme="minorHAnsi"/>
+              </w:rPr>
+              <w:t xml:space="preserve">con la dirección del </w:t>
+            </w:r>
+            <w:r>
+              <w:rPr>
+                <w:rFonts w:cstheme="minorHAnsi"/>
+              </w:rPr>
+              <w:t>usuario, con los respectivos campos</w:t>
+            </w:r>
           </w:p>
         </w:tc>
         <w:tc>
@@ -8404,6 +9906,36 @@
                 <w:rFonts w:cstheme="minorHAnsi"/>
               </w:rPr>
             </w:pPr>
+            <w:r>
+              <w:rPr>
+                <w:rFonts w:cstheme="minorHAnsi"/>
+              </w:rPr>
+              <w:t xml:space="preserve">Se carga la página con </w:t>
+            </w:r>
+            <w:r>
+              <w:rPr>
+                <w:rFonts w:cstheme="minorHAnsi"/>
+              </w:rPr>
+              <w:t>el dato</w:t>
+            </w:r>
+            <w:r>
+              <w:rPr>
+                <w:rFonts w:cstheme="minorHAnsi"/>
+              </w:rPr>
+              <w:t xml:space="preserve"> de </w:t>
+            </w:r>
+            <w:r>
+              <w:rPr>
+                <w:rFonts w:cstheme="minorHAnsi"/>
+              </w:rPr>
+              <w:t xml:space="preserve">Address </w:t>
+            </w:r>
+            <w:r>
+              <w:rPr>
+                <w:rFonts w:cstheme="minorHAnsi"/>
+              </w:rPr>
+              <w:t>usuario, para modificar</w:t>
+            </w:r>
           </w:p>
         </w:tc>
         <w:tc>
@@ -8416,6 +9948,12 @@
                 <w:rFonts w:cstheme="minorHAnsi"/>
               </w:rPr>
             </w:pPr>
+            <w:r>
+              <w:rPr>
+                <w:rFonts w:cstheme="minorHAnsi"/>
+              </w:rPr>
+              <w:t>Ok</w:t>
+            </w:r>
           </w:p>
         </w:tc>
         <w:tc>
@@ -8675,7 +10213,7 @@
                 <w:sz w:val="32"/>
                 <w:szCs w:val="32"/>
               </w:rPr>
-              <w:t>-00</w:t>
+              <w:t>-0</w:t>
             </w:r>
             <w:r>
               <w:rPr>
@@ -8685,7 +10223,7 @@
                 <w:sz w:val="32"/>
                 <w:szCs w:val="32"/>
               </w:rPr>
-              <w:t>9</w:t>
+              <w:t>10</w:t>
             </w:r>
           </w:p>
         </w:tc>
@@ -8727,7 +10265,13 @@
               <w:rPr>
                 <w:rFonts w:cstheme="minorHAnsi"/>
               </w:rPr>
-              <w:t>Agregar una nueva dirección.</w:t>
+              <w:t xml:space="preserve">Escribir una </w:t>
+            </w:r>
+            <w:r>
+              <w:rPr>
+                <w:rFonts w:cstheme="minorHAnsi"/>
+              </w:rPr>
+              <w:t>reseña</w:t>
             </w:r>
           </w:p>
         </w:tc>
@@ -8800,6 +10344,12 @@
                 <w:rFonts w:cstheme="minorHAnsi"/>
               </w:rPr>
             </w:pPr>
+            <w:r>
+              <w:rPr>
+                <w:rFonts w:cstheme="minorHAnsi"/>
+              </w:rPr>
+              <w:t>Benjamin Cruz</w:t>
+            </w:r>
           </w:p>
         </w:tc>
         <w:tc>
@@ -8868,6 +10418,12 @@
                 <w:rFonts w:cstheme="minorHAnsi"/>
               </w:rPr>
             </w:pPr>
+            <w:r>
+              <w:rPr>
+                <w:rFonts w:cstheme="minorHAnsi"/>
+              </w:rPr>
+              <w:t>Benjamin Cruz</w:t>
+            </w:r>
           </w:p>
         </w:tc>
         <w:tc>
@@ -8937,6 +10493,12 @@
                 <w:rFonts w:cstheme="minorHAnsi"/>
               </w:rPr>
             </w:pPr>
+            <w:r>
+              <w:rPr>
+                <w:rFonts w:cstheme="minorHAnsi"/>
+              </w:rPr>
+              <w:t>Paso (todo ok)</w:t>
+            </w:r>
           </w:p>
         </w:tc>
       </w:tr>
@@ -8994,6 +10556,18 @@
                 <w:b/>
               </w:rPr>
             </w:pPr>
+            <w:r>
+              <w:rPr>
+                <w:lang w:val="es-ES"/>
+              </w:rPr>
+              <w:t>Automation Practice Website debe estar d</w:t>
+            </w:r>
+            <w:r>
+              <w:rPr>
+                <w:lang w:val="es-ES"/>
+              </w:rPr>
+              <w:t>isponible para ser accedido desde un navegador web.</w:t>
+            </w:r>
           </w:p>
         </w:tc>
       </w:tr>
@@ -9741,7 +11315,7 @@
                 <w:sz w:val="32"/>
                 <w:szCs w:val="32"/>
               </w:rPr>
-              <w:t>10</w:t>
+              <w:t>11</w:t>
             </w:r>
           </w:p>
         </w:tc>
@@ -9783,13 +11357,7 @@
               <w:rPr>
                 <w:rFonts w:cstheme="minorHAnsi"/>
               </w:rPr>
-              <w:t xml:space="preserve">Escribir una </w:t>
-            </w:r>
-            <w:r>
-              <w:rPr>
-                <w:rFonts w:cstheme="minorHAnsi"/>
-              </w:rPr>
-              <w:t>reseña</w:t>
+              <w:t>Probar funcionalidad de ordenamiento de los productos.</w:t>
             </w:r>
           </w:p>
         </w:tc>
@@ -9862,6 +11430,12 @@
                 <w:rFonts w:cstheme="minorHAnsi"/>
               </w:rPr>
             </w:pPr>
+            <w:r>
+              <w:rPr>
+                <w:rFonts w:cstheme="minorHAnsi"/>
+              </w:rPr>
+              <w:t>Benjamin Cruz</w:t>
+            </w:r>
           </w:p>
         </w:tc>
         <w:tc>
@@ -9930,6 +11504,12 @@
                 <w:rFonts w:cstheme="minorHAnsi"/>
               </w:rPr>
             </w:pPr>
+            <w:r>
+              <w:rPr>
+                <w:rFonts w:cstheme="minorHAnsi"/>
+              </w:rPr>
+              <w:t>Benjamin Cruz</w:t>
+            </w:r>
           </w:p>
         </w:tc>
         <w:tc>
@@ -9999,6 +11579,12 @@
                 <w:rFonts w:cstheme="minorHAnsi"/>
               </w:rPr>
             </w:pPr>
+            <w:r>
+              <w:rPr>
+                <w:rFonts w:cstheme="minorHAnsi"/>
+              </w:rPr>
+              <w:t>Paso (todo ok)</w:t>
+            </w:r>
           </w:p>
         </w:tc>
       </w:tr>
@@ -10056,6 +11642,18 @@
                 <w:b/>
               </w:rPr>
             </w:pPr>
+            <w:r>
+              <w:rPr>
+                <w:lang w:val="es-ES"/>
+              </w:rPr>
+              <w:t>Automation Practice Website debe estar d</w:t>
+            </w:r>
+            <w:r>
+              <w:rPr>
+                <w:lang w:val="es-ES"/>
+              </w:rPr>
+              <w:t>isponible para ser accedido desde un navegador web.</w:t>
+            </w:r>
           </w:p>
         </w:tc>
       </w:tr>
@@ -10803,7 +12401,7 @@
                 <w:sz w:val="32"/>
                 <w:szCs w:val="32"/>
               </w:rPr>
-              <w:t>11</w:t>
+              <w:t>12</w:t>
             </w:r>
           </w:p>
         </w:tc>
@@ -10837,15 +12435,18 @@
           </w:tcPr>
           <w:p>
             <w:pPr>
-              <w:rPr>
-                <w:rFonts w:cstheme="minorHAnsi"/>
-              </w:rPr>
-            </w:pPr>
-            <w:r>
-              <w:rPr>
-                <w:rFonts w:cstheme="minorHAnsi"/>
-              </w:rPr>
-              <w:t>Probar funcionalidad de ordenamiento de los productos.</w:t>
+              <w:tabs>
+                <w:tab w:val="left" w:pos="900"/>
+              </w:tabs>
+              <w:rPr>
+                <w:rFonts w:cstheme="minorHAnsi"/>
+              </w:rPr>
+            </w:pPr>
+            <w:r>
+              <w:rPr>
+                <w:rFonts w:cstheme="minorHAnsi"/>
+              </w:rPr>
+              <w:t>Probar la suscripción de novedades. (newsletter)</w:t>
             </w:r>
           </w:p>
         </w:tc>
@@ -10918,6 +12519,12 @@
                 <w:rFonts w:cstheme="minorHAnsi"/>
               </w:rPr>
             </w:pPr>
+            <w:r>
+              <w:rPr>
+                <w:rFonts w:cstheme="minorHAnsi"/>
+              </w:rPr>
+              <w:t>Benjamin Cruz</w:t>
+            </w:r>
           </w:p>
         </w:tc>
         <w:tc>
@@ -10986,6 +12593,12 @@
                 <w:rFonts w:cstheme="minorHAnsi"/>
               </w:rPr>
             </w:pPr>
+            <w:r>
+              <w:rPr>
+                <w:rFonts w:cstheme="minorHAnsi"/>
+              </w:rPr>
+              <w:t>Benjamin Cruz</w:t>
+            </w:r>
           </w:p>
         </w:tc>
         <w:tc>
@@ -11055,6 +12668,12 @@
                 <w:rFonts w:cstheme="minorHAnsi"/>
               </w:rPr>
             </w:pPr>
+            <w:r>
+              <w:rPr>
+                <w:rFonts w:cstheme="minorHAnsi"/>
+              </w:rPr>
+              <w:t>Paso (todo ok)</w:t>
+            </w:r>
           </w:p>
         </w:tc>
       </w:tr>
@@ -11112,6 +12731,18 @@
                 <w:b/>
               </w:rPr>
             </w:pPr>
+            <w:r>
+              <w:rPr>
+                <w:lang w:val="es-ES"/>
+              </w:rPr>
+              <w:t>Automation Practice Website debe estar d</w:t>
+            </w:r>
+            <w:r>
+              <w:rPr>
+                <w:lang w:val="es-ES"/>
+              </w:rPr>
+              <w:t>isponible para ser accedido desde un navegador web.</w:t>
+            </w:r>
           </w:p>
         </w:tc>
       </w:tr>
@@ -11756,1096 +13387,6 @@
           <w:sz w:val="36"/>
         </w:rPr>
       </w:pPr>
-    </w:p>
-    <w:p>
-      <w:pPr>
-        <w:rPr>
-          <w:rFonts w:cstheme="minorHAnsi"/>
-          <w:b/>
-          <w:sz w:val="36"/>
-        </w:rPr>
-      </w:pPr>
-      <w:r>
-        <w:rPr>
-          <w:rFonts w:cstheme="minorHAnsi"/>
-          <w:b/>
-          <w:sz w:val="36"/>
-        </w:rPr>
-        <w:br w:type="page"/>
-      </w:r>
-    </w:p>
-    <w:tbl>
-      <w:tblPr>
-        <w:tblStyle w:val="Tablaconcuadrcula"/>
-        <w:tblW w:w="12753" w:type="dxa"/>
-        <w:tblLook w:val="04A0" w:firstRow="1" w:lastRow="0" w:firstColumn="1" w:lastColumn="0" w:noHBand="0" w:noVBand="1"/>
-      </w:tblPr>
-      <w:tblGrid>
-        <w:gridCol w:w="3964"/>
-        <w:gridCol w:w="3329"/>
-        <w:gridCol w:w="2087"/>
-        <w:gridCol w:w="3373"/>
-      </w:tblGrid>
-      <w:tr>
-        <w:tc>
-          <w:tcPr>
-            <w:tcW w:w="3964" w:type="dxa"/>
-            <w:shd w:val="clear" w:color="auto" w:fill="000000" w:themeFill="text1"/>
-          </w:tcPr>
-          <w:p>
-            <w:pPr>
-              <w:rPr>
-                <w:rFonts w:cstheme="minorHAnsi"/>
-                <w:b/>
-                <w:color w:val="FFFFFF" w:themeColor="background1"/>
-                <w:sz w:val="32"/>
-                <w:szCs w:val="32"/>
-              </w:rPr>
-            </w:pPr>
-            <w:r>
-              <w:rPr>
-                <w:rFonts w:cstheme="minorHAnsi"/>
-                <w:b/>
-                <w:color w:val="FFFFFF" w:themeColor="background1"/>
-                <w:sz w:val="32"/>
-                <w:szCs w:val="32"/>
-              </w:rPr>
-              <w:lastRenderedPageBreak/>
-              <w:t>Test Case ID</w:t>
-            </w:r>
-          </w:p>
-        </w:tc>
-        <w:tc>
-          <w:tcPr>
-            <w:tcW w:w="8789" w:type="dxa"/>
-            <w:gridSpan w:val="3"/>
-            <w:shd w:val="clear" w:color="auto" w:fill="000000" w:themeFill="text1"/>
-          </w:tcPr>
-          <w:p>
-            <w:pPr>
-              <w:rPr>
-                <w:rFonts w:cstheme="minorHAnsi"/>
-                <w:b/>
-                <w:color w:val="FFFFFF" w:themeColor="background1"/>
-                <w:sz w:val="32"/>
-                <w:szCs w:val="32"/>
-              </w:rPr>
-            </w:pPr>
-            <w:r>
-              <w:rPr>
-                <w:rFonts w:cstheme="minorHAnsi"/>
-                <w:b/>
-                <w:color w:val="FFFFFF" w:themeColor="background1"/>
-                <w:sz w:val="32"/>
-                <w:szCs w:val="32"/>
-              </w:rPr>
-              <w:t>TC</w:t>
-            </w:r>
-            <w:r>
-              <w:rPr>
-                <w:rFonts w:cstheme="minorHAnsi"/>
-                <w:b/>
-                <w:color w:val="FFFFFF" w:themeColor="background1"/>
-                <w:sz w:val="32"/>
-                <w:szCs w:val="32"/>
-              </w:rPr>
-              <w:t>-0</w:t>
-            </w:r>
-            <w:r>
-              <w:rPr>
-                <w:rFonts w:cstheme="minorHAnsi"/>
-                <w:b/>
-                <w:color w:val="FFFFFF" w:themeColor="background1"/>
-                <w:sz w:val="32"/>
-                <w:szCs w:val="32"/>
-              </w:rPr>
-              <w:t>12</w:t>
-            </w:r>
-          </w:p>
-        </w:tc>
-      </w:tr>
-      <w:tr>
-        <w:tc>
-          <w:tcPr>
-            <w:tcW w:w="3964" w:type="dxa"/>
-            <w:shd w:val="clear" w:color="auto" w:fill="D0CECE" w:themeFill="background2" w:themeFillShade="E6"/>
-          </w:tcPr>
-          <w:p>
-            <w:pPr>
-              <w:rPr>
-                <w:rFonts w:cstheme="minorHAnsi"/>
-                <w:b/>
-              </w:rPr>
-            </w:pPr>
-            <w:r>
-              <w:rPr>
-                <w:rFonts w:cstheme="minorHAnsi"/>
-                <w:b/>
-              </w:rPr>
-              <w:t>Descripción</w:t>
-            </w:r>
-          </w:p>
-        </w:tc>
-        <w:tc>
-          <w:tcPr>
-            <w:tcW w:w="8789" w:type="dxa"/>
-            <w:gridSpan w:val="3"/>
-          </w:tcPr>
-          <w:p>
-            <w:pPr>
-              <w:tabs>
-                <w:tab w:val="left" w:pos="900"/>
-              </w:tabs>
-              <w:rPr>
-                <w:rFonts w:cstheme="minorHAnsi"/>
-              </w:rPr>
-            </w:pPr>
-            <w:r>
-              <w:rPr>
-                <w:rFonts w:cstheme="minorHAnsi"/>
-              </w:rPr>
-              <w:t>Probar la suscripción de novedades. (</w:t>
-            </w:r>
-            <w:proofErr w:type="spellStart"/>
-            <w:r>
-              <w:rPr>
-                <w:rFonts w:cstheme="minorHAnsi"/>
-              </w:rPr>
-              <w:t>newsletter</w:t>
-            </w:r>
-            <w:proofErr w:type="spellEnd"/>
-            <w:r>
-              <w:rPr>
-                <w:rFonts w:cstheme="minorHAnsi"/>
-              </w:rPr>
-              <w:t>)</w:t>
-            </w:r>
-          </w:p>
-        </w:tc>
-      </w:tr>
-      <w:tr>
-        <w:tc>
-          <w:tcPr>
-            <w:tcW w:w="3964" w:type="dxa"/>
-            <w:shd w:val="clear" w:color="auto" w:fill="D0CECE" w:themeFill="background2" w:themeFillShade="E6"/>
-          </w:tcPr>
-          <w:p>
-            <w:pPr>
-              <w:rPr>
-                <w:rFonts w:cstheme="minorHAnsi"/>
-                <w:b/>
-              </w:rPr>
-            </w:pPr>
-            <w:r>
-              <w:rPr>
-                <w:rFonts w:cstheme="minorHAnsi"/>
-                <w:b/>
-              </w:rPr>
-              <w:t>Escenario Prueba</w:t>
-            </w:r>
-          </w:p>
-        </w:tc>
-        <w:tc>
-          <w:tcPr>
-            <w:tcW w:w="8789" w:type="dxa"/>
-            <w:gridSpan w:val="3"/>
-          </w:tcPr>
-          <w:p>
-            <w:pPr>
-              <w:rPr>
-                <w:rFonts w:cstheme="minorHAnsi"/>
-              </w:rPr>
-            </w:pPr>
-          </w:p>
-        </w:tc>
-      </w:tr>
-      <w:tr>
-        <w:tc>
-          <w:tcPr>
-            <w:tcW w:w="3964" w:type="dxa"/>
-            <w:shd w:val="clear" w:color="auto" w:fill="D0CECE" w:themeFill="background2" w:themeFillShade="E6"/>
-          </w:tcPr>
-          <w:p>
-            <w:pPr>
-              <w:rPr>
-                <w:rFonts w:cstheme="minorHAnsi"/>
-                <w:b/>
-              </w:rPr>
-            </w:pPr>
-            <w:r>
-              <w:rPr>
-                <w:rFonts w:cstheme="minorHAnsi"/>
-                <w:b/>
-              </w:rPr>
-              <w:t>Creado por</w:t>
-            </w:r>
-          </w:p>
-        </w:tc>
-        <w:tc>
-          <w:tcPr>
-            <w:tcW w:w="3329" w:type="dxa"/>
-          </w:tcPr>
-          <w:p>
-            <w:pPr>
-              <w:rPr>
-                <w:rFonts w:cstheme="minorHAnsi"/>
-              </w:rPr>
-            </w:pPr>
-          </w:p>
-        </w:tc>
-        <w:tc>
-          <w:tcPr>
-            <w:tcW w:w="2087" w:type="dxa"/>
-            <w:shd w:val="clear" w:color="auto" w:fill="D0CECE" w:themeFill="background2" w:themeFillShade="E6"/>
-          </w:tcPr>
-          <w:p>
-            <w:pPr>
-              <w:rPr>
-                <w:rFonts w:cstheme="minorHAnsi"/>
-                <w:b/>
-              </w:rPr>
-            </w:pPr>
-            <w:r>
-              <w:rPr>
-                <w:rFonts w:cstheme="minorHAnsi"/>
-                <w:b/>
-              </w:rPr>
-              <w:t>Fecha Creación</w:t>
-            </w:r>
-          </w:p>
-        </w:tc>
-        <w:tc>
-          <w:tcPr>
-            <w:tcW w:w="3373" w:type="dxa"/>
-          </w:tcPr>
-          <w:p>
-            <w:pPr>
-              <w:rPr>
-                <w:rFonts w:cstheme="minorHAnsi"/>
-              </w:rPr>
-            </w:pPr>
-          </w:p>
-        </w:tc>
-      </w:tr>
-      <w:tr>
-        <w:tc>
-          <w:tcPr>
-            <w:tcW w:w="3964" w:type="dxa"/>
-            <w:shd w:val="clear" w:color="auto" w:fill="D0CECE" w:themeFill="background2" w:themeFillShade="E6"/>
-          </w:tcPr>
-          <w:p>
-            <w:pPr>
-              <w:rPr>
-                <w:rFonts w:cstheme="minorHAnsi"/>
-                <w:b/>
-              </w:rPr>
-            </w:pPr>
-            <w:r>
-              <w:rPr>
-                <w:rFonts w:cstheme="minorHAnsi"/>
-                <w:b/>
-              </w:rPr>
-              <w:t>Ejecutado por</w:t>
-            </w:r>
-          </w:p>
-        </w:tc>
-        <w:tc>
-          <w:tcPr>
-            <w:tcW w:w="3329" w:type="dxa"/>
-          </w:tcPr>
-          <w:p>
-            <w:pPr>
-              <w:rPr>
-                <w:rFonts w:cstheme="minorHAnsi"/>
-              </w:rPr>
-            </w:pPr>
-          </w:p>
-        </w:tc>
-        <w:tc>
-          <w:tcPr>
-            <w:tcW w:w="2087" w:type="dxa"/>
-            <w:shd w:val="clear" w:color="auto" w:fill="D0CECE" w:themeFill="background2" w:themeFillShade="E6"/>
-          </w:tcPr>
-          <w:p>
-            <w:pPr>
-              <w:rPr>
-                <w:rFonts w:cstheme="minorHAnsi"/>
-                <w:b/>
-              </w:rPr>
-            </w:pPr>
-            <w:r>
-              <w:rPr>
-                <w:rFonts w:cstheme="minorHAnsi"/>
-                <w:b/>
-              </w:rPr>
-              <w:t>Fecha Ejecución</w:t>
-            </w:r>
-          </w:p>
-        </w:tc>
-        <w:tc>
-          <w:tcPr>
-            <w:tcW w:w="3373" w:type="dxa"/>
-          </w:tcPr>
-          <w:p>
-            <w:pPr>
-              <w:rPr>
-                <w:rFonts w:cstheme="minorHAnsi"/>
-              </w:rPr>
-            </w:pPr>
-          </w:p>
-        </w:tc>
-      </w:tr>
-      <w:tr>
-        <w:tc>
-          <w:tcPr>
-            <w:tcW w:w="3964" w:type="dxa"/>
-            <w:shd w:val="clear" w:color="auto" w:fill="D0CECE" w:themeFill="background2" w:themeFillShade="E6"/>
-          </w:tcPr>
-          <w:p>
-            <w:pPr>
-              <w:rPr>
-                <w:rFonts w:cstheme="minorHAnsi"/>
-                <w:b/>
-              </w:rPr>
-            </w:pPr>
-            <w:r>
-              <w:rPr>
-                <w:rFonts w:cstheme="minorHAnsi"/>
-                <w:b/>
-              </w:rPr>
-              <w:t>Resultado Final de la Prueba (Pass / Fail)</w:t>
-            </w:r>
-          </w:p>
-        </w:tc>
-        <w:tc>
-          <w:tcPr>
-            <w:tcW w:w="8789" w:type="dxa"/>
-            <w:gridSpan w:val="3"/>
-          </w:tcPr>
-          <w:p>
-            <w:pPr>
-              <w:rPr>
-                <w:rFonts w:cstheme="minorHAnsi"/>
-              </w:rPr>
-            </w:pPr>
-          </w:p>
-        </w:tc>
-      </w:tr>
-    </w:tbl>
-    <w:p>
-      <w:pPr>
-        <w:rPr>
-          <w:rFonts w:cstheme="minorHAnsi"/>
-          <w:b/>
-        </w:rPr>
-      </w:pPr>
-    </w:p>
-    <w:tbl>
-      <w:tblPr>
-        <w:tblStyle w:val="Tablaconcuadrcula"/>
-        <w:tblW w:w="12753" w:type="dxa"/>
-        <w:tblLook w:val="04A0" w:firstRow="1" w:lastRow="0" w:firstColumn="1" w:lastColumn="0" w:noHBand="0" w:noVBand="1"/>
-      </w:tblPr>
-      <w:tblGrid>
-        <w:gridCol w:w="12753"/>
-      </w:tblGrid>
-      <w:tr>
-        <w:tc>
-          <w:tcPr>
-            <w:tcW w:w="12753" w:type="dxa"/>
-            <w:shd w:val="clear" w:color="auto" w:fill="D9D9D9" w:themeFill="background1" w:themeFillShade="D9"/>
-          </w:tcPr>
-          <w:p>
-            <w:pPr>
-              <w:rPr>
-                <w:rFonts w:cstheme="minorHAnsi"/>
-                <w:b/>
-              </w:rPr>
-            </w:pPr>
-            <w:r>
-              <w:rPr>
-                <w:rFonts w:cstheme="minorHAnsi"/>
-                <w:b/>
-              </w:rPr>
-              <w:t>Pre-Condiciones de la Prueba</w:t>
-            </w:r>
-          </w:p>
-        </w:tc>
-      </w:tr>
-      <w:tr>
-        <w:tc>
-          <w:tcPr>
-            <w:tcW w:w="12753" w:type="dxa"/>
-          </w:tcPr>
-          <w:p>
-            <w:pPr>
-              <w:pStyle w:val="Prrafodelista"/>
-              <w:rPr>
-                <w:rFonts w:cstheme="minorHAnsi"/>
-                <w:b/>
-              </w:rPr>
-            </w:pPr>
-          </w:p>
-        </w:tc>
-      </w:tr>
-    </w:tbl>
-    <w:p>
-      <w:pPr>
-        <w:rPr>
-          <w:rFonts w:cstheme="minorHAnsi"/>
-          <w:b/>
-        </w:rPr>
-      </w:pPr>
-    </w:p>
-    <w:tbl>
-      <w:tblPr>
-        <w:tblStyle w:val="Tablaconcuadrcula"/>
-        <w:tblW w:w="12753" w:type="dxa"/>
-        <w:tblLayout w:type="fixed"/>
-        <w:tblLook w:val="04A0" w:firstRow="1" w:lastRow="0" w:firstColumn="1" w:lastColumn="0" w:noHBand="0" w:noVBand="1"/>
-      </w:tblPr>
-      <w:tblGrid>
-        <w:gridCol w:w="383"/>
-        <w:gridCol w:w="2409"/>
-        <w:gridCol w:w="2873"/>
-        <w:gridCol w:w="1701"/>
-        <w:gridCol w:w="1418"/>
-        <w:gridCol w:w="992"/>
-        <w:gridCol w:w="2977"/>
-      </w:tblGrid>
-      <w:tr>
-        <w:tc>
-          <w:tcPr>
-            <w:tcW w:w="383" w:type="dxa"/>
-            <w:shd w:val="clear" w:color="auto" w:fill="D0CECE" w:themeFill="background2" w:themeFillShade="E6"/>
-            <w:vAlign w:val="center"/>
-          </w:tcPr>
-          <w:p>
-            <w:pPr>
-              <w:spacing w:before="40" w:after="40"/>
-              <w:rPr>
-                <w:rFonts w:cstheme="minorHAnsi"/>
-                <w:b/>
-                <w:sz w:val="20"/>
-                <w:szCs w:val="20"/>
-              </w:rPr>
-            </w:pPr>
-            <w:r>
-              <w:rPr>
-                <w:rFonts w:cstheme="minorHAnsi"/>
-                <w:b/>
-                <w:sz w:val="20"/>
-                <w:szCs w:val="20"/>
-              </w:rPr>
-              <w:t>N</w:t>
-            </w:r>
-          </w:p>
-        </w:tc>
-        <w:tc>
-          <w:tcPr>
-            <w:tcW w:w="2409" w:type="dxa"/>
-            <w:shd w:val="clear" w:color="auto" w:fill="D0CECE" w:themeFill="background2" w:themeFillShade="E6"/>
-            <w:vAlign w:val="center"/>
-          </w:tcPr>
-          <w:p>
-            <w:pPr>
-              <w:spacing w:before="40" w:after="40"/>
-              <w:rPr>
-                <w:rFonts w:cstheme="minorHAnsi"/>
-                <w:b/>
-                <w:sz w:val="20"/>
-                <w:szCs w:val="20"/>
-              </w:rPr>
-            </w:pPr>
-            <w:r>
-              <w:rPr>
-                <w:rFonts w:cstheme="minorHAnsi"/>
-                <w:b/>
-                <w:sz w:val="20"/>
-                <w:szCs w:val="20"/>
-              </w:rPr>
-              <w:t>Descripción Pasos</w:t>
-            </w:r>
-          </w:p>
-        </w:tc>
-        <w:tc>
-          <w:tcPr>
-            <w:tcW w:w="2873" w:type="dxa"/>
-            <w:shd w:val="clear" w:color="auto" w:fill="D0CECE" w:themeFill="background2" w:themeFillShade="E6"/>
-            <w:vAlign w:val="center"/>
-          </w:tcPr>
-          <w:p>
-            <w:pPr>
-              <w:spacing w:before="40" w:after="40"/>
-              <w:rPr>
-                <w:rFonts w:cstheme="minorHAnsi"/>
-                <w:b/>
-                <w:sz w:val="20"/>
-                <w:szCs w:val="20"/>
-              </w:rPr>
-            </w:pPr>
-            <w:r>
-              <w:rPr>
-                <w:rFonts w:cstheme="minorHAnsi"/>
-                <w:b/>
-                <w:sz w:val="20"/>
-                <w:szCs w:val="20"/>
-              </w:rPr>
-              <w:t>Datos Prueba</w:t>
-            </w:r>
-          </w:p>
-        </w:tc>
-        <w:tc>
-          <w:tcPr>
-            <w:tcW w:w="1701" w:type="dxa"/>
-            <w:shd w:val="clear" w:color="auto" w:fill="D0CECE" w:themeFill="background2" w:themeFillShade="E6"/>
-            <w:vAlign w:val="center"/>
-          </w:tcPr>
-          <w:p>
-            <w:pPr>
-              <w:spacing w:before="40" w:after="40"/>
-              <w:rPr>
-                <w:rFonts w:cstheme="minorHAnsi"/>
-                <w:b/>
-                <w:sz w:val="20"/>
-                <w:szCs w:val="20"/>
-              </w:rPr>
-            </w:pPr>
-            <w:r>
-              <w:rPr>
-                <w:rFonts w:cstheme="minorHAnsi"/>
-                <w:b/>
-                <w:sz w:val="20"/>
-                <w:szCs w:val="20"/>
-              </w:rPr>
-              <w:t>Resultado(s) Esperado</w:t>
-            </w:r>
-          </w:p>
-        </w:tc>
-        <w:tc>
-          <w:tcPr>
-            <w:tcW w:w="1418" w:type="dxa"/>
-            <w:shd w:val="clear" w:color="auto" w:fill="D0CECE" w:themeFill="background2" w:themeFillShade="E6"/>
-            <w:vAlign w:val="center"/>
-          </w:tcPr>
-          <w:p>
-            <w:pPr>
-              <w:spacing w:before="40" w:after="40"/>
-              <w:rPr>
-                <w:rFonts w:cstheme="minorHAnsi"/>
-                <w:b/>
-                <w:sz w:val="20"/>
-                <w:szCs w:val="20"/>
-              </w:rPr>
-            </w:pPr>
-            <w:r>
-              <w:rPr>
-                <w:rFonts w:cstheme="minorHAnsi"/>
-                <w:b/>
-                <w:sz w:val="20"/>
-                <w:szCs w:val="20"/>
-              </w:rPr>
-              <w:t>Resultado Obtenido</w:t>
-            </w:r>
-          </w:p>
-        </w:tc>
-        <w:tc>
-          <w:tcPr>
-            <w:tcW w:w="992" w:type="dxa"/>
-            <w:shd w:val="clear" w:color="auto" w:fill="D0CECE" w:themeFill="background2" w:themeFillShade="E6"/>
-          </w:tcPr>
-          <w:p>
-            <w:pPr>
-              <w:spacing w:before="40" w:after="40"/>
-              <w:rPr>
-                <w:rFonts w:cstheme="minorHAnsi"/>
-                <w:b/>
-                <w:sz w:val="20"/>
-                <w:szCs w:val="20"/>
-              </w:rPr>
-            </w:pPr>
-            <w:r>
-              <w:rPr>
-                <w:rFonts w:cstheme="minorHAnsi"/>
-                <w:b/>
-                <w:sz w:val="20"/>
-                <w:szCs w:val="20"/>
-              </w:rPr>
-              <w:t>Pass /</w:t>
-            </w:r>
-            <w:r>
-              <w:rPr>
-                <w:rFonts w:cstheme="minorHAnsi"/>
-                <w:b/>
-                <w:sz w:val="20"/>
-                <w:szCs w:val="20"/>
-              </w:rPr>
-              <w:t xml:space="preserve"> </w:t>
-            </w:r>
-            <w:r>
-              <w:rPr>
-                <w:rFonts w:cstheme="minorHAnsi"/>
-                <w:b/>
-                <w:sz w:val="20"/>
-                <w:szCs w:val="20"/>
-              </w:rPr>
-              <w:t>Fail</w:t>
-            </w:r>
-          </w:p>
-        </w:tc>
-        <w:tc>
-          <w:tcPr>
-            <w:tcW w:w="2977" w:type="dxa"/>
-            <w:shd w:val="clear" w:color="auto" w:fill="D0CECE" w:themeFill="background2" w:themeFillShade="E6"/>
-          </w:tcPr>
-          <w:p>
-            <w:pPr>
-              <w:spacing w:before="40" w:after="40"/>
-              <w:rPr>
-                <w:rFonts w:cstheme="minorHAnsi"/>
-                <w:b/>
-                <w:sz w:val="20"/>
-                <w:szCs w:val="20"/>
-              </w:rPr>
-            </w:pPr>
-            <w:r>
-              <w:rPr>
-                <w:rFonts w:cstheme="minorHAnsi"/>
-                <w:b/>
-                <w:sz w:val="20"/>
-                <w:szCs w:val="20"/>
-              </w:rPr>
-              <w:t>Observaciones/Comentarios</w:t>
-            </w:r>
-          </w:p>
-        </w:tc>
-      </w:tr>
-      <w:tr>
-        <w:tc>
-          <w:tcPr>
-            <w:tcW w:w="383" w:type="dxa"/>
-          </w:tcPr>
-          <w:p>
-            <w:pPr>
-              <w:rPr>
-                <w:rFonts w:cstheme="minorHAnsi"/>
-              </w:rPr>
-            </w:pPr>
-          </w:p>
-        </w:tc>
-        <w:tc>
-          <w:tcPr>
-            <w:tcW w:w="2409" w:type="dxa"/>
-          </w:tcPr>
-          <w:p>
-            <w:pPr>
-              <w:rPr>
-                <w:rFonts w:cstheme="minorHAnsi"/>
-              </w:rPr>
-            </w:pPr>
-          </w:p>
-        </w:tc>
-        <w:tc>
-          <w:tcPr>
-            <w:tcW w:w="2873" w:type="dxa"/>
-          </w:tcPr>
-          <w:p>
-            <w:pPr>
-              <w:rPr>
-                <w:rFonts w:cstheme="minorHAnsi"/>
-              </w:rPr>
-            </w:pPr>
-          </w:p>
-        </w:tc>
-        <w:tc>
-          <w:tcPr>
-            <w:tcW w:w="1701" w:type="dxa"/>
-          </w:tcPr>
-          <w:p>
-            <w:pPr>
-              <w:rPr>
-                <w:rFonts w:cstheme="minorHAnsi"/>
-              </w:rPr>
-            </w:pPr>
-          </w:p>
-        </w:tc>
-        <w:tc>
-          <w:tcPr>
-            <w:tcW w:w="1418" w:type="dxa"/>
-          </w:tcPr>
-          <w:p>
-            <w:pPr>
-              <w:rPr>
-                <w:rFonts w:cstheme="minorHAnsi"/>
-              </w:rPr>
-            </w:pPr>
-          </w:p>
-        </w:tc>
-        <w:tc>
-          <w:tcPr>
-            <w:tcW w:w="992" w:type="dxa"/>
-          </w:tcPr>
-          <w:p>
-            <w:pPr>
-              <w:rPr>
-                <w:rFonts w:cstheme="minorHAnsi"/>
-              </w:rPr>
-            </w:pPr>
-          </w:p>
-        </w:tc>
-        <w:tc>
-          <w:tcPr>
-            <w:tcW w:w="2977" w:type="dxa"/>
-          </w:tcPr>
-          <w:p>
-            <w:pPr>
-              <w:rPr>
-                <w:rFonts w:cstheme="minorHAnsi"/>
-              </w:rPr>
-            </w:pPr>
-          </w:p>
-        </w:tc>
-      </w:tr>
-      <w:tr>
-        <w:tc>
-          <w:tcPr>
-            <w:tcW w:w="383" w:type="dxa"/>
-          </w:tcPr>
-          <w:p>
-            <w:pPr>
-              <w:rPr>
-                <w:rFonts w:cstheme="minorHAnsi"/>
-              </w:rPr>
-            </w:pPr>
-          </w:p>
-        </w:tc>
-        <w:tc>
-          <w:tcPr>
-            <w:tcW w:w="2409" w:type="dxa"/>
-          </w:tcPr>
-          <w:p>
-            <w:pPr>
-              <w:rPr>
-                <w:rFonts w:cstheme="minorHAnsi"/>
-              </w:rPr>
-            </w:pPr>
-          </w:p>
-        </w:tc>
-        <w:tc>
-          <w:tcPr>
-            <w:tcW w:w="2873" w:type="dxa"/>
-          </w:tcPr>
-          <w:p>
-            <w:pPr>
-              <w:rPr>
-                <w:rFonts w:cstheme="minorHAnsi"/>
-              </w:rPr>
-            </w:pPr>
-          </w:p>
-        </w:tc>
-        <w:tc>
-          <w:tcPr>
-            <w:tcW w:w="1701" w:type="dxa"/>
-          </w:tcPr>
-          <w:p>
-            <w:pPr>
-              <w:rPr>
-                <w:rFonts w:cstheme="minorHAnsi"/>
-              </w:rPr>
-            </w:pPr>
-          </w:p>
-        </w:tc>
-        <w:tc>
-          <w:tcPr>
-            <w:tcW w:w="1418" w:type="dxa"/>
-          </w:tcPr>
-          <w:p>
-            <w:pPr>
-              <w:rPr>
-                <w:rFonts w:cstheme="minorHAnsi"/>
-              </w:rPr>
-            </w:pPr>
-          </w:p>
-        </w:tc>
-        <w:tc>
-          <w:tcPr>
-            <w:tcW w:w="992" w:type="dxa"/>
-          </w:tcPr>
-          <w:p>
-            <w:pPr>
-              <w:rPr>
-                <w:rFonts w:cstheme="minorHAnsi"/>
-              </w:rPr>
-            </w:pPr>
-          </w:p>
-        </w:tc>
-        <w:tc>
-          <w:tcPr>
-            <w:tcW w:w="2977" w:type="dxa"/>
-          </w:tcPr>
-          <w:p>
-            <w:pPr>
-              <w:rPr>
-                <w:rFonts w:cstheme="minorHAnsi"/>
-              </w:rPr>
-            </w:pPr>
-          </w:p>
-        </w:tc>
-      </w:tr>
-      <w:tr>
-        <w:tc>
-          <w:tcPr>
-            <w:tcW w:w="383" w:type="dxa"/>
-          </w:tcPr>
-          <w:p>
-            <w:pPr>
-              <w:rPr>
-                <w:rFonts w:cstheme="minorHAnsi"/>
-              </w:rPr>
-            </w:pPr>
-          </w:p>
-        </w:tc>
-        <w:tc>
-          <w:tcPr>
-            <w:tcW w:w="2409" w:type="dxa"/>
-          </w:tcPr>
-          <w:p>
-            <w:pPr>
-              <w:rPr>
-                <w:rFonts w:cstheme="minorHAnsi"/>
-              </w:rPr>
-            </w:pPr>
-          </w:p>
-        </w:tc>
-        <w:tc>
-          <w:tcPr>
-            <w:tcW w:w="2873" w:type="dxa"/>
-          </w:tcPr>
-          <w:p>
-            <w:pPr>
-              <w:rPr>
-                <w:rFonts w:cstheme="minorHAnsi"/>
-              </w:rPr>
-            </w:pPr>
-          </w:p>
-        </w:tc>
-        <w:tc>
-          <w:tcPr>
-            <w:tcW w:w="1701" w:type="dxa"/>
-          </w:tcPr>
-          <w:p>
-            <w:pPr>
-              <w:rPr>
-                <w:rFonts w:cstheme="minorHAnsi"/>
-              </w:rPr>
-            </w:pPr>
-          </w:p>
-        </w:tc>
-        <w:tc>
-          <w:tcPr>
-            <w:tcW w:w="1418" w:type="dxa"/>
-          </w:tcPr>
-          <w:p>
-            <w:pPr>
-              <w:rPr>
-                <w:rFonts w:cstheme="minorHAnsi"/>
-              </w:rPr>
-            </w:pPr>
-          </w:p>
-        </w:tc>
-        <w:tc>
-          <w:tcPr>
-            <w:tcW w:w="992" w:type="dxa"/>
-          </w:tcPr>
-          <w:p>
-            <w:pPr>
-              <w:rPr>
-                <w:rFonts w:cstheme="minorHAnsi"/>
-              </w:rPr>
-            </w:pPr>
-          </w:p>
-        </w:tc>
-        <w:tc>
-          <w:tcPr>
-            <w:tcW w:w="2977" w:type="dxa"/>
-          </w:tcPr>
-          <w:p>
-            <w:pPr>
-              <w:rPr>
-                <w:rFonts w:cstheme="minorHAnsi"/>
-              </w:rPr>
-            </w:pPr>
-          </w:p>
-        </w:tc>
-      </w:tr>
-      <w:tr>
-        <w:tc>
-          <w:tcPr>
-            <w:tcW w:w="383" w:type="dxa"/>
-          </w:tcPr>
-          <w:p>
-            <w:pPr>
-              <w:rPr>
-                <w:rFonts w:cstheme="minorHAnsi"/>
-              </w:rPr>
-            </w:pPr>
-          </w:p>
-        </w:tc>
-        <w:tc>
-          <w:tcPr>
-            <w:tcW w:w="2409" w:type="dxa"/>
-          </w:tcPr>
-          <w:p>
-            <w:pPr>
-              <w:rPr>
-                <w:rFonts w:cstheme="minorHAnsi"/>
-              </w:rPr>
-            </w:pPr>
-          </w:p>
-        </w:tc>
-        <w:tc>
-          <w:tcPr>
-            <w:tcW w:w="2873" w:type="dxa"/>
-          </w:tcPr>
-          <w:p>
-            <w:pPr>
-              <w:rPr>
-                <w:rFonts w:cstheme="minorHAnsi"/>
-              </w:rPr>
-            </w:pPr>
-          </w:p>
-        </w:tc>
-        <w:tc>
-          <w:tcPr>
-            <w:tcW w:w="1701" w:type="dxa"/>
-          </w:tcPr>
-          <w:p>
-            <w:pPr>
-              <w:rPr>
-                <w:rFonts w:cstheme="minorHAnsi"/>
-              </w:rPr>
-            </w:pPr>
-          </w:p>
-        </w:tc>
-        <w:tc>
-          <w:tcPr>
-            <w:tcW w:w="1418" w:type="dxa"/>
-          </w:tcPr>
-          <w:p>
-            <w:pPr>
-              <w:rPr>
-                <w:rFonts w:cstheme="minorHAnsi"/>
-              </w:rPr>
-            </w:pPr>
-          </w:p>
-        </w:tc>
-        <w:tc>
-          <w:tcPr>
-            <w:tcW w:w="992" w:type="dxa"/>
-          </w:tcPr>
-          <w:p>
-            <w:pPr>
-              <w:rPr>
-                <w:rFonts w:cstheme="minorHAnsi"/>
-              </w:rPr>
-            </w:pPr>
-          </w:p>
-        </w:tc>
-        <w:tc>
-          <w:tcPr>
-            <w:tcW w:w="2977" w:type="dxa"/>
-          </w:tcPr>
-          <w:p>
-            <w:pPr>
-              <w:rPr>
-                <w:rFonts w:cstheme="minorHAnsi"/>
-              </w:rPr>
-            </w:pPr>
-          </w:p>
-        </w:tc>
-      </w:tr>
-    </w:tbl>
-    <w:p>
-      <w:pPr>
-        <w:rPr>
-          <w:rFonts w:cstheme="minorHAnsi"/>
-          <w:b/>
-        </w:rPr>
-      </w:pPr>
-    </w:p>
-    <w:tbl>
-      <w:tblPr>
-        <w:tblStyle w:val="Tablaconcuadrcula"/>
-        <w:tblW w:w="12753" w:type="dxa"/>
-        <w:tblLayout w:type="fixed"/>
-        <w:tblLook w:val="04A0" w:firstRow="1" w:lastRow="0" w:firstColumn="1" w:lastColumn="0" w:noHBand="0" w:noVBand="1"/>
-      </w:tblPr>
-      <w:tblGrid>
-        <w:gridCol w:w="12753"/>
-      </w:tblGrid>
-      <w:tr>
-        <w:tc>
-          <w:tcPr>
-            <w:tcW w:w="12753" w:type="dxa"/>
-            <w:shd w:val="clear" w:color="auto" w:fill="D9D9D9" w:themeFill="background1" w:themeFillShade="D9"/>
-          </w:tcPr>
-          <w:p>
-            <w:pPr>
-              <w:rPr>
-                <w:rFonts w:cstheme="minorHAnsi"/>
-                <w:b/>
-              </w:rPr>
-            </w:pPr>
-            <w:r>
-              <w:rPr>
-                <w:rFonts w:cstheme="minorHAnsi"/>
-                <w:b/>
-              </w:rPr>
-              <w:t>Observaciones finales</w:t>
-            </w:r>
-          </w:p>
-        </w:tc>
-      </w:tr>
-      <w:tr>
-        <w:tc>
-          <w:tcPr>
-            <w:tcW w:w="12753" w:type="dxa"/>
-          </w:tcPr>
-          <w:p>
-            <w:pPr>
-              <w:rPr>
-                <w:rFonts w:cstheme="minorHAnsi"/>
-              </w:rPr>
-            </w:pPr>
-          </w:p>
-        </w:tc>
-      </w:tr>
-    </w:tbl>
-    <w:p>
-      <w:pPr>
-        <w:rPr>
-          <w:rFonts w:cstheme="minorHAnsi"/>
-          <w:b/>
-          <w:sz w:val="36"/>
-        </w:rPr>
-      </w:pPr>
-    </w:p>
-    <w:p>
-      <w:pPr>
-        <w:rPr>
-          <w:rFonts w:cstheme="minorHAnsi"/>
-          <w:b/>
-          <w:sz w:val="36"/>
-        </w:rPr>
-      </w:pPr>
-      <w:r>
-        <w:rPr>
-          <w:rFonts w:cstheme="minorHAnsi"/>
-          <w:b/>
-          <w:sz w:val="36"/>
-        </w:rPr>
-        <w:br w:type="page"/>
-      </w:r>
     </w:p>
     <w:p>
       <w:pPr>

</xml_diff>

<commit_message>
[Damián] Prueba manual 1 y 2
Se completan las pruebas manuales 1 y 2.
</commit_message>
<xml_diff>
--- a/A3/Pruebas funcionales manuales.docx
+++ b/A3/Pruebas funcionales manuales.docx
@@ -166,6 +166,26 @@
                 <w:rFonts w:cstheme="minorHAnsi"/>
               </w:rPr>
             </w:pPr>
+            <w:r>
+              <w:rPr>
+                <w:rFonts w:cstheme="minorHAnsi"/>
+              </w:rPr>
+              <w:t xml:space="preserve">Verificar el sistema para una búsqueda de un producto existente desde un usuario </w:t>
+            </w:r>
+            <w:proofErr w:type="spellStart"/>
+            <w:r>
+              <w:rPr>
+                <w:rFonts w:cstheme="minorHAnsi"/>
+              </w:rPr>
+              <w:t>logeado</w:t>
+            </w:r>
+            <w:proofErr w:type="spellEnd"/>
+            <w:r>
+              <w:rPr>
+                <w:rFonts w:cstheme="minorHAnsi"/>
+              </w:rPr>
+              <w:t xml:space="preserve"> o no. Se debe mostrar todos los productos que coincidan con la búsqueda.</w:t>
+            </w:r>
           </w:p>
         </w:tc>
       </w:tr>
@@ -201,6 +221,12 @@
                 <w:rFonts w:cstheme="minorHAnsi"/>
               </w:rPr>
             </w:pPr>
+            <w:r>
+              <w:rPr>
+                <w:rFonts w:cstheme="minorHAnsi"/>
+              </w:rPr>
+              <w:t>Damián Guzmán</w:t>
+            </w:r>
           </w:p>
         </w:tc>
         <w:tc>
@@ -234,6 +260,12 @@
                 <w:rFonts w:cstheme="minorHAnsi"/>
               </w:rPr>
             </w:pPr>
+            <w:r>
+              <w:rPr>
+                <w:rFonts w:cstheme="minorHAnsi"/>
+              </w:rPr>
+              <w:t>27/10/2021</w:t>
+            </w:r>
           </w:p>
         </w:tc>
       </w:tr>
@@ -269,6 +301,12 @@
                 <w:rFonts w:cstheme="minorHAnsi"/>
               </w:rPr>
             </w:pPr>
+            <w:r>
+              <w:rPr>
+                <w:rFonts w:cstheme="minorHAnsi"/>
+              </w:rPr>
+              <w:t>Damián Guzmán</w:t>
+            </w:r>
           </w:p>
         </w:tc>
         <w:tc>
@@ -302,6 +340,12 @@
                 <w:rFonts w:cstheme="minorHAnsi"/>
               </w:rPr>
             </w:pPr>
+            <w:r>
+              <w:rPr>
+                <w:rFonts w:cstheme="minorHAnsi"/>
+              </w:rPr>
+              <w:t>27/10/2021</w:t>
+            </w:r>
           </w:p>
         </w:tc>
       </w:tr>
@@ -323,7 +367,23 @@
                 <w:rFonts w:cstheme="minorHAnsi"/>
                 <w:b/>
               </w:rPr>
-              <w:t>Resultado Final de la Prueba (Pass / Fail)</w:t>
+              <w:t xml:space="preserve">Resultado Final de la Prueba (Pass / </w:t>
+            </w:r>
+            <w:proofErr w:type="spellStart"/>
+            <w:r>
+              <w:rPr>
+                <w:rFonts w:cstheme="minorHAnsi"/>
+                <w:b/>
+              </w:rPr>
+              <w:t>Fail</w:t>
+            </w:r>
+            <w:proofErr w:type="spellEnd"/>
+            <w:r>
+              <w:rPr>
+                <w:rFonts w:cstheme="minorHAnsi"/>
+                <w:b/>
+              </w:rPr>
+              <w:t>)</w:t>
             </w:r>
           </w:p>
         </w:tc>
@@ -338,6 +398,12 @@
                 <w:rFonts w:cstheme="minorHAnsi"/>
               </w:rPr>
             </w:pPr>
+            <w:r>
+              <w:rPr>
+                <w:rFonts w:cstheme="minorHAnsi"/>
+              </w:rPr>
+              <w:t>Pass</w:t>
+            </w:r>
           </w:p>
         </w:tc>
       </w:tr>
@@ -397,11 +463,39 @@
           <w:p>
             <w:pPr>
               <w:pStyle w:val="Prrafodelista"/>
-              <w:rPr>
-                <w:rFonts w:cstheme="minorHAnsi"/>
-                <w:b/>
-              </w:rPr>
-            </w:pPr>
+              <w:numPr>
+                <w:ilvl w:val="0"/>
+                <w:numId w:val="3"/>
+              </w:numPr>
+              <w:rPr>
+                <w:rFonts w:cstheme="minorHAnsi"/>
+                <w:b/>
+              </w:rPr>
+            </w:pPr>
+            <w:proofErr w:type="spellStart"/>
+            <w:r>
+              <w:t>Automation</w:t>
+            </w:r>
+            <w:proofErr w:type="spellEnd"/>
+            <w:r>
+              <w:t xml:space="preserve"> </w:t>
+            </w:r>
+            <w:proofErr w:type="spellStart"/>
+            <w:r>
+              <w:t>Practice</w:t>
+            </w:r>
+            <w:proofErr w:type="spellEnd"/>
+            <w:r>
+              <w:t xml:space="preserve"> </w:t>
+            </w:r>
+            <w:proofErr w:type="spellStart"/>
+            <w:r>
+              <w:t>Website</w:t>
+            </w:r>
+            <w:proofErr w:type="spellEnd"/>
+            <w:r>
+              <w:t xml:space="preserve"> debe estar disponible para ser accedido desde un navegador WEB.</w:t>
+            </w:r>
           </w:p>
         </w:tc>
       </w:tr>
@@ -599,6 +693,7 @@
               </w:rPr>
               <w:t xml:space="preserve"> </w:t>
             </w:r>
+            <w:proofErr w:type="spellStart"/>
             <w:r>
               <w:rPr>
                 <w:rFonts w:cstheme="minorHAnsi"/>
@@ -608,6 +703,7 @@
               </w:rPr>
               <w:t>Fail</w:t>
             </w:r>
+            <w:proofErr w:type="spellEnd"/>
           </w:p>
         </w:tc>
         <w:tc>
@@ -670,10 +766,43 @@
               <w:rPr>
                 <w:rFonts w:cstheme="minorHAnsi"/>
               </w:rPr>
-              <w:t xml:space="preserve">Ir a la pagina web de </w:t>
-            </w:r>
-            <w:r>
-              <w:t>Automation Practice Website.</w:t>
+              <w:t xml:space="preserve">Ir a la </w:t>
+            </w:r>
+            <w:r>
+              <w:rPr>
+                <w:rFonts w:cstheme="minorHAnsi"/>
+              </w:rPr>
+              <w:t>página</w:t>
+            </w:r>
+            <w:r>
+              <w:rPr>
+                <w:rFonts w:cstheme="minorHAnsi"/>
+              </w:rPr>
+              <w:t xml:space="preserve"> web de </w:t>
+            </w:r>
+            <w:proofErr w:type="spellStart"/>
+            <w:r>
+              <w:t>Automation</w:t>
+            </w:r>
+            <w:proofErr w:type="spellEnd"/>
+            <w:r>
+              <w:t xml:space="preserve"> </w:t>
+            </w:r>
+            <w:proofErr w:type="spellStart"/>
+            <w:r>
+              <w:t>Practice</w:t>
+            </w:r>
+            <w:proofErr w:type="spellEnd"/>
+            <w:r>
+              <w:t xml:space="preserve"> </w:t>
+            </w:r>
+            <w:proofErr w:type="spellStart"/>
+            <w:r>
+              <w:t>Website</w:t>
+            </w:r>
+            <w:proofErr w:type="spellEnd"/>
+            <w:r>
+              <w:t>.</w:t>
             </w:r>
           </w:p>
         </w:tc>
@@ -723,6 +852,18 @@
                 <w:rFonts w:cstheme="minorHAnsi"/>
               </w:rPr>
             </w:pPr>
+            <w:r>
+              <w:rPr>
+                <w:rFonts w:cstheme="minorHAnsi"/>
+              </w:rPr>
+              <w:t>l</w:t>
+            </w:r>
+            <w:r>
+              <w:rPr>
+                <w:rFonts w:cstheme="minorHAnsi"/>
+              </w:rPr>
+              <w:t>a página web se muestra en browser</w:t>
+            </w:r>
           </w:p>
         </w:tc>
         <w:tc>
@@ -735,6 +876,12 @@
                 <w:rFonts w:cstheme="minorHAnsi"/>
               </w:rPr>
             </w:pPr>
+            <w:r>
+              <w:rPr>
+                <w:rFonts w:cstheme="minorHAnsi"/>
+              </w:rPr>
+              <w:t>Pass</w:t>
+            </w:r>
           </w:p>
         </w:tc>
         <w:tc>
@@ -783,7 +930,19 @@
               <w:rPr>
                 <w:rFonts w:cstheme="minorHAnsi"/>
               </w:rPr>
-              <w:t>Ingresar una palabra que exista en el buscador</w:t>
+              <w:t xml:space="preserve">Ingresar una palabra </w:t>
+            </w:r>
+            <w:r>
+              <w:rPr>
+                <w:rFonts w:cstheme="minorHAnsi"/>
+              </w:rPr>
+              <w:t xml:space="preserve">o producto </w:t>
+            </w:r>
+            <w:r>
+              <w:rPr>
+                <w:rFonts w:cstheme="minorHAnsi"/>
+              </w:rPr>
+              <w:t>que exista en el buscador</w:t>
             </w:r>
           </w:p>
         </w:tc>
@@ -797,12 +956,28 @@
                 <w:rFonts w:cstheme="minorHAnsi"/>
               </w:rPr>
             </w:pPr>
-            <w:r>
-              <w:rPr>
-                <w:rFonts w:cstheme="minorHAnsi"/>
-              </w:rPr>
-              <w:t>yellow dresses</w:t>
-            </w:r>
+            <w:proofErr w:type="spellStart"/>
+            <w:r>
+              <w:rPr>
+                <w:rFonts w:cstheme="minorHAnsi"/>
+              </w:rPr>
+              <w:t>yellow</w:t>
+            </w:r>
+            <w:proofErr w:type="spellEnd"/>
+            <w:r>
+              <w:rPr>
+                <w:rFonts w:cstheme="minorHAnsi"/>
+              </w:rPr>
+              <w:t xml:space="preserve"> </w:t>
+            </w:r>
+            <w:proofErr w:type="spellStart"/>
+            <w:r>
+              <w:rPr>
+                <w:rFonts w:cstheme="minorHAnsi"/>
+              </w:rPr>
+              <w:t>dresses</w:t>
+            </w:r>
+            <w:proofErr w:type="spellEnd"/>
           </w:p>
         </w:tc>
         <w:tc>
@@ -839,6 +1014,12 @@
                 <w:rFonts w:cstheme="minorHAnsi"/>
               </w:rPr>
             </w:pPr>
+            <w:r>
+              <w:rPr>
+                <w:rFonts w:cstheme="minorHAnsi"/>
+              </w:rPr>
+              <w:t>Pass</w:t>
+            </w:r>
           </w:p>
         </w:tc>
         <w:tc>
@@ -917,7 +1098,25 @@
               <w:rPr>
                 <w:rFonts w:cstheme="minorHAnsi"/>
               </w:rPr>
-              <w:t>Que se muestren la lista de opciones de vestidos de color amarillo</w:t>
+              <w:t>Se</w:t>
+            </w:r>
+            <w:r>
+              <w:rPr>
+                <w:rFonts w:cstheme="minorHAnsi"/>
+              </w:rPr>
+              <w:t xml:space="preserve"> muestr</w:t>
+            </w:r>
+            <w:r>
+              <w:rPr>
+                <w:rFonts w:cstheme="minorHAnsi"/>
+              </w:rPr>
+              <w:t>a</w:t>
+            </w:r>
+            <w:r>
+              <w:rPr>
+                <w:rFonts w:cstheme="minorHAnsi"/>
+              </w:rPr>
+              <w:t xml:space="preserve"> la lista de opciones de vestidos de color amarillo</w:t>
             </w:r>
           </w:p>
         </w:tc>
@@ -931,6 +1130,24 @@
                 <w:rFonts w:cstheme="minorHAnsi"/>
               </w:rPr>
             </w:pPr>
+            <w:r>
+              <w:rPr>
+                <w:rFonts w:cstheme="minorHAnsi"/>
+              </w:rPr>
+              <w:t>se muestr</w:t>
+            </w:r>
+            <w:r>
+              <w:rPr>
+                <w:rFonts w:cstheme="minorHAnsi"/>
+              </w:rPr>
+              <w:t>a</w:t>
+            </w:r>
+            <w:r>
+              <w:rPr>
+                <w:rFonts w:cstheme="minorHAnsi"/>
+              </w:rPr>
+              <w:t xml:space="preserve"> la lista de opciones de vestidos de color amarillo</w:t>
+            </w:r>
           </w:p>
         </w:tc>
         <w:tc>
@@ -943,6 +1160,12 @@
                 <w:rFonts w:cstheme="minorHAnsi"/>
               </w:rPr>
             </w:pPr>
+            <w:r>
+              <w:rPr>
+                <w:rFonts w:cstheme="minorHAnsi"/>
+              </w:rPr>
+              <w:t>Pass</w:t>
+            </w:r>
           </w:p>
         </w:tc>
         <w:tc>
@@ -969,6 +1192,12 @@
                 <w:rFonts w:cstheme="minorHAnsi"/>
               </w:rPr>
             </w:pPr>
+            <w:r>
+              <w:rPr>
+                <w:rFonts w:cstheme="minorHAnsi"/>
+              </w:rPr>
+              <w:t>4</w:t>
+            </w:r>
           </w:p>
         </w:tc>
         <w:tc>
@@ -981,6 +1210,12 @@
                 <w:rFonts w:cstheme="minorHAnsi"/>
               </w:rPr>
             </w:pPr>
+            <w:r>
+              <w:rPr>
+                <w:rFonts w:cstheme="minorHAnsi"/>
+              </w:rPr>
+              <w:t>Realizar otra búsqueda con otro producto existente desde la página actual</w:t>
+            </w:r>
           </w:p>
         </w:tc>
         <w:tc>
@@ -993,6 +1228,20 @@
                 <w:rFonts w:cstheme="minorHAnsi"/>
               </w:rPr>
             </w:pPr>
+            <w:r>
+              <w:rPr>
+                <w:rFonts w:cstheme="minorHAnsi"/>
+              </w:rPr>
+              <w:t xml:space="preserve">Black </w:t>
+            </w:r>
+            <w:proofErr w:type="spellStart"/>
+            <w:r>
+              <w:rPr>
+                <w:rFonts w:cstheme="minorHAnsi"/>
+              </w:rPr>
+              <w:t>blouse</w:t>
+            </w:r>
+            <w:proofErr w:type="spellEnd"/>
           </w:p>
         </w:tc>
         <w:tc>
@@ -1041,6 +1290,384 @@
                 <w:rFonts w:cstheme="minorHAnsi"/>
               </w:rPr>
             </w:pPr>
+          </w:p>
+        </w:tc>
+      </w:tr>
+      <w:tr>
+        <w:tc>
+          <w:tcPr>
+            <w:tcW w:w="383" w:type="dxa"/>
+          </w:tcPr>
+          <w:p>
+            <w:pPr>
+              <w:rPr>
+                <w:rFonts w:cstheme="minorHAnsi"/>
+              </w:rPr>
+            </w:pPr>
+            <w:r>
+              <w:rPr>
+                <w:rFonts w:cstheme="minorHAnsi"/>
+              </w:rPr>
+              <w:t>5</w:t>
+            </w:r>
+          </w:p>
+        </w:tc>
+        <w:tc>
+          <w:tcPr>
+            <w:tcW w:w="2409" w:type="dxa"/>
+          </w:tcPr>
+          <w:p>
+            <w:pPr>
+              <w:rPr>
+                <w:rFonts w:cstheme="minorHAnsi"/>
+              </w:rPr>
+            </w:pPr>
+            <w:r>
+              <w:rPr>
+                <w:rFonts w:cstheme="minorHAnsi"/>
+              </w:rPr>
+              <w:t>Presionar botón de búsqueda (lupa)</w:t>
+            </w:r>
+          </w:p>
+        </w:tc>
+        <w:tc>
+          <w:tcPr>
+            <w:tcW w:w="2873" w:type="dxa"/>
+          </w:tcPr>
+          <w:p>
+            <w:pPr>
+              <w:rPr>
+                <w:rFonts w:cstheme="minorHAnsi"/>
+              </w:rPr>
+            </w:pPr>
+          </w:p>
+        </w:tc>
+        <w:tc>
+          <w:tcPr>
+            <w:tcW w:w="1701" w:type="dxa"/>
+          </w:tcPr>
+          <w:p>
+            <w:pPr>
+              <w:rPr>
+                <w:rFonts w:cstheme="minorHAnsi"/>
+              </w:rPr>
+            </w:pPr>
+            <w:r>
+              <w:rPr>
+                <w:rFonts w:cstheme="minorHAnsi"/>
+              </w:rPr>
+              <w:t xml:space="preserve">Se muestra la lista de </w:t>
+            </w:r>
+            <w:r>
+              <w:rPr>
+                <w:rFonts w:cstheme="minorHAnsi"/>
+              </w:rPr>
+              <w:lastRenderedPageBreak/>
+              <w:t xml:space="preserve">opciones de </w:t>
+            </w:r>
+            <w:r>
+              <w:rPr>
+                <w:rFonts w:cstheme="minorHAnsi"/>
+              </w:rPr>
+              <w:t>blusa de color negro</w:t>
+            </w:r>
+          </w:p>
+        </w:tc>
+        <w:tc>
+          <w:tcPr>
+            <w:tcW w:w="1418" w:type="dxa"/>
+          </w:tcPr>
+          <w:p>
+            <w:pPr>
+              <w:rPr>
+                <w:rFonts w:cstheme="minorHAnsi"/>
+              </w:rPr>
+            </w:pPr>
+            <w:r>
+              <w:rPr>
+                <w:rFonts w:cstheme="minorHAnsi"/>
+              </w:rPr>
+              <w:lastRenderedPageBreak/>
+              <w:t xml:space="preserve">Se muestra la lista de </w:t>
+            </w:r>
+            <w:r>
+              <w:rPr>
+                <w:rFonts w:cstheme="minorHAnsi"/>
+              </w:rPr>
+              <w:lastRenderedPageBreak/>
+              <w:t>opciones de blusa de color negro</w:t>
+            </w:r>
+          </w:p>
+        </w:tc>
+        <w:tc>
+          <w:tcPr>
+            <w:tcW w:w="992" w:type="dxa"/>
+          </w:tcPr>
+          <w:p>
+            <w:pPr>
+              <w:rPr>
+                <w:rFonts w:cstheme="minorHAnsi"/>
+              </w:rPr>
+            </w:pPr>
+            <w:r>
+              <w:rPr>
+                <w:rFonts w:cstheme="minorHAnsi"/>
+              </w:rPr>
+              <w:lastRenderedPageBreak/>
+              <w:t>Pass</w:t>
+            </w:r>
+          </w:p>
+        </w:tc>
+        <w:tc>
+          <w:tcPr>
+            <w:tcW w:w="2977" w:type="dxa"/>
+          </w:tcPr>
+          <w:p>
+            <w:pPr>
+              <w:rPr>
+                <w:rFonts w:cstheme="minorHAnsi"/>
+              </w:rPr>
+            </w:pPr>
+          </w:p>
+        </w:tc>
+      </w:tr>
+      <w:tr>
+        <w:tc>
+          <w:tcPr>
+            <w:tcW w:w="383" w:type="dxa"/>
+          </w:tcPr>
+          <w:p>
+            <w:pPr>
+              <w:rPr>
+                <w:rFonts w:cstheme="minorHAnsi"/>
+              </w:rPr>
+            </w:pPr>
+            <w:r>
+              <w:rPr>
+                <w:rFonts w:cstheme="minorHAnsi"/>
+              </w:rPr>
+              <w:t>6</w:t>
+            </w:r>
+          </w:p>
+        </w:tc>
+        <w:tc>
+          <w:tcPr>
+            <w:tcW w:w="2409" w:type="dxa"/>
+          </w:tcPr>
+          <w:p>
+            <w:pPr>
+              <w:rPr>
+                <w:rFonts w:cstheme="minorHAnsi"/>
+              </w:rPr>
+            </w:pPr>
+            <w:r>
+              <w:rPr>
+                <w:rFonts w:cstheme="minorHAnsi"/>
+              </w:rPr>
+              <w:t>Realizar otra búsqueda desde la página actual, pero sin especificar color.</w:t>
+            </w:r>
+          </w:p>
+        </w:tc>
+        <w:tc>
+          <w:tcPr>
+            <w:tcW w:w="2873" w:type="dxa"/>
+          </w:tcPr>
+          <w:p>
+            <w:pPr>
+              <w:rPr>
+                <w:rFonts w:cstheme="minorHAnsi"/>
+              </w:rPr>
+            </w:pPr>
+            <w:proofErr w:type="spellStart"/>
+            <w:r>
+              <w:rPr>
+                <w:rFonts w:cstheme="minorHAnsi"/>
+              </w:rPr>
+              <w:t>dress</w:t>
+            </w:r>
+            <w:proofErr w:type="spellEnd"/>
+          </w:p>
+        </w:tc>
+        <w:tc>
+          <w:tcPr>
+            <w:tcW w:w="1701" w:type="dxa"/>
+          </w:tcPr>
+          <w:p>
+            <w:pPr>
+              <w:rPr>
+                <w:rFonts w:cstheme="minorHAnsi"/>
+              </w:rPr>
+            </w:pPr>
+          </w:p>
+        </w:tc>
+        <w:tc>
+          <w:tcPr>
+            <w:tcW w:w="1418" w:type="dxa"/>
+          </w:tcPr>
+          <w:p>
+            <w:pPr>
+              <w:rPr>
+                <w:rFonts w:cstheme="minorHAnsi"/>
+              </w:rPr>
+            </w:pPr>
+          </w:p>
+        </w:tc>
+        <w:tc>
+          <w:tcPr>
+            <w:tcW w:w="992" w:type="dxa"/>
+          </w:tcPr>
+          <w:p>
+            <w:pPr>
+              <w:rPr>
+                <w:rFonts w:cstheme="minorHAnsi"/>
+              </w:rPr>
+            </w:pPr>
+            <w:r>
+              <w:rPr>
+                <w:rFonts w:cstheme="minorHAnsi"/>
+              </w:rPr>
+              <w:t>Pass</w:t>
+            </w:r>
+          </w:p>
+        </w:tc>
+        <w:tc>
+          <w:tcPr>
+            <w:tcW w:w="2977" w:type="dxa"/>
+          </w:tcPr>
+          <w:p>
+            <w:pPr>
+              <w:rPr>
+                <w:rFonts w:cstheme="minorHAnsi"/>
+              </w:rPr>
+            </w:pPr>
+          </w:p>
+        </w:tc>
+      </w:tr>
+      <w:tr>
+        <w:tc>
+          <w:tcPr>
+            <w:tcW w:w="383" w:type="dxa"/>
+          </w:tcPr>
+          <w:p>
+            <w:pPr>
+              <w:rPr>
+                <w:rFonts w:cstheme="minorHAnsi"/>
+              </w:rPr>
+            </w:pPr>
+            <w:r>
+              <w:rPr>
+                <w:rFonts w:cstheme="minorHAnsi"/>
+              </w:rPr>
+              <w:t>7</w:t>
+            </w:r>
+          </w:p>
+        </w:tc>
+        <w:tc>
+          <w:tcPr>
+            <w:tcW w:w="2409" w:type="dxa"/>
+          </w:tcPr>
+          <w:p>
+            <w:pPr>
+              <w:rPr>
+                <w:rFonts w:cstheme="minorHAnsi"/>
+              </w:rPr>
+            </w:pPr>
+            <w:r>
+              <w:rPr>
+                <w:rFonts w:cstheme="minorHAnsi"/>
+              </w:rPr>
+              <w:t>Presionar botón de búsqueda (lupa)</w:t>
+            </w:r>
+          </w:p>
+        </w:tc>
+        <w:tc>
+          <w:tcPr>
+            <w:tcW w:w="2873" w:type="dxa"/>
+          </w:tcPr>
+          <w:p>
+            <w:pPr>
+              <w:rPr>
+                <w:rFonts w:cstheme="minorHAnsi"/>
+              </w:rPr>
+            </w:pPr>
+          </w:p>
+        </w:tc>
+        <w:tc>
+          <w:tcPr>
+            <w:tcW w:w="1701" w:type="dxa"/>
+          </w:tcPr>
+          <w:p>
+            <w:pPr>
+              <w:rPr>
+                <w:rFonts w:cstheme="minorHAnsi"/>
+              </w:rPr>
+            </w:pPr>
+            <w:r>
+              <w:rPr>
+                <w:rFonts w:cstheme="minorHAnsi"/>
+              </w:rPr>
+              <w:t>Se muestra la lista de</w:t>
+            </w:r>
+            <w:r>
+              <w:rPr>
+                <w:rFonts w:cstheme="minorHAnsi"/>
+              </w:rPr>
+              <w:t xml:space="preserve"> todos los vestidos</w:t>
+            </w:r>
+          </w:p>
+        </w:tc>
+        <w:tc>
+          <w:tcPr>
+            <w:tcW w:w="1418" w:type="dxa"/>
+          </w:tcPr>
+          <w:p>
+            <w:pPr>
+              <w:rPr>
+                <w:rFonts w:cstheme="minorHAnsi"/>
+              </w:rPr>
+            </w:pPr>
+            <w:r>
+              <w:rPr>
+                <w:rFonts w:cstheme="minorHAnsi"/>
+              </w:rPr>
+              <w:t>Se muestra la lista de todos los vestidos</w:t>
+            </w:r>
+          </w:p>
+        </w:tc>
+        <w:tc>
+          <w:tcPr>
+            <w:tcW w:w="992" w:type="dxa"/>
+          </w:tcPr>
+          <w:p>
+            <w:pPr>
+              <w:rPr>
+                <w:rFonts w:cstheme="minorHAnsi"/>
+              </w:rPr>
+            </w:pPr>
+            <w:r>
+              <w:rPr>
+                <w:rFonts w:cstheme="minorHAnsi"/>
+              </w:rPr>
+              <w:t>Pass</w:t>
+            </w:r>
+          </w:p>
+        </w:tc>
+        <w:tc>
+          <w:tcPr>
+            <w:tcW w:w="2977" w:type="dxa"/>
+          </w:tcPr>
+          <w:p>
+            <w:pPr>
+              <w:rPr>
+                <w:rFonts w:cstheme="minorHAnsi"/>
+              </w:rPr>
+            </w:pPr>
+            <w:r>
+              <w:rPr>
+                <w:rFonts w:cstheme="minorHAnsi"/>
+              </w:rPr>
+              <w:t>Se muestran todos los vestidos, pero además muestra poleras y blusas.</w:t>
+            </w:r>
           </w:p>
         </w:tc>
       </w:tr>
@@ -1117,24 +1744,6 @@
         </w:rPr>
       </w:pPr>
     </w:p>
-    <w:p>
-      <w:pPr>
-        <w:rPr>
-          <w:rFonts w:cstheme="minorHAnsi"/>
-          <w:b/>
-          <w:sz w:val="36"/>
-        </w:rPr>
-      </w:pPr>
-      <w:r>
-        <w:rPr>
-          <w:rFonts w:cstheme="minorHAnsi"/>
-          <w:b/>
-          <w:sz w:val="36"/>
-        </w:rPr>
-        <w:lastRenderedPageBreak/>
-        <w:br w:type="page"/>
-      </w:r>
-    </w:p>
     <w:tbl>
       <w:tblPr>
         <w:tblStyle w:val="Tablaconcuadrcula"/>
@@ -1171,7 +1780,6 @@
                 <w:sz w:val="32"/>
                 <w:szCs w:val="32"/>
               </w:rPr>
-              <w:lastRenderedPageBreak/>
               <w:t>Test Case ID</w:t>
             </w:r>
           </w:p>
@@ -1262,7 +1870,19 @@
               <w:rPr>
                 <w:rFonts w:cstheme="minorHAnsi"/>
               </w:rPr>
-              <w:t>Realizar una búsqueda de un producto inexistente.</w:t>
+              <w:t>Realizar una búsqueda de un producto inexistente</w:t>
+            </w:r>
+            <w:r>
+              <w:rPr>
+                <w:rFonts w:cstheme="minorHAnsi"/>
+              </w:rPr>
+              <w:t xml:space="preserve"> o búsqueda en blanco</w:t>
+            </w:r>
+            <w:r>
+              <w:rPr>
+                <w:rFonts w:cstheme="minorHAnsi"/>
+              </w:rPr>
+              <w:t>.</w:t>
             </w:r>
           </w:p>
         </w:tc>
@@ -1300,6 +1920,38 @@
                 <w:rFonts w:cstheme="minorHAnsi"/>
               </w:rPr>
             </w:pPr>
+            <w:r>
+              <w:rPr>
+                <w:rFonts w:cstheme="minorHAnsi"/>
+              </w:rPr>
+              <w:t xml:space="preserve">Verificar el sistema para una búsqueda de un producto </w:t>
+            </w:r>
+            <w:r>
+              <w:rPr>
+                <w:rFonts w:cstheme="minorHAnsi"/>
+              </w:rPr>
+              <w:t>in</w:t>
+            </w:r>
+            <w:r>
+              <w:rPr>
+                <w:rFonts w:cstheme="minorHAnsi"/>
+              </w:rPr>
+              <w:t xml:space="preserve">existente desde un usuario </w:t>
+            </w:r>
+            <w:proofErr w:type="spellStart"/>
+            <w:r>
+              <w:rPr>
+                <w:rFonts w:cstheme="minorHAnsi"/>
+              </w:rPr>
+              <w:t>logeado</w:t>
+            </w:r>
+            <w:proofErr w:type="spellEnd"/>
+            <w:r>
+              <w:rPr>
+                <w:rFonts w:cstheme="minorHAnsi"/>
+              </w:rPr>
+              <w:t xml:space="preserve"> o no. Se debe mostrar todos los productos que coincidan con la búsqueda.</w:t>
+            </w:r>
           </w:p>
         </w:tc>
       </w:tr>
@@ -1335,6 +1987,12 @@
                 <w:rFonts w:cstheme="minorHAnsi"/>
               </w:rPr>
             </w:pPr>
+            <w:r>
+              <w:rPr>
+                <w:rFonts w:cstheme="minorHAnsi"/>
+              </w:rPr>
+              <w:t>Damián Guzmán</w:t>
+            </w:r>
           </w:p>
         </w:tc>
         <w:tc>
@@ -1368,6 +2026,12 @@
                 <w:rFonts w:cstheme="minorHAnsi"/>
               </w:rPr>
             </w:pPr>
+            <w:r>
+              <w:rPr>
+                <w:rFonts w:cstheme="minorHAnsi"/>
+              </w:rPr>
+              <w:t>27/10/2021</w:t>
+            </w:r>
           </w:p>
         </w:tc>
       </w:tr>
@@ -1403,6 +2067,12 @@
                 <w:rFonts w:cstheme="minorHAnsi"/>
               </w:rPr>
             </w:pPr>
+            <w:r>
+              <w:rPr>
+                <w:rFonts w:cstheme="minorHAnsi"/>
+              </w:rPr>
+              <w:t>Damián Guzmán</w:t>
+            </w:r>
           </w:p>
         </w:tc>
         <w:tc>
@@ -1436,6 +2106,12 @@
                 <w:rFonts w:cstheme="minorHAnsi"/>
               </w:rPr>
             </w:pPr>
+            <w:r>
+              <w:rPr>
+                <w:rFonts w:cstheme="minorHAnsi"/>
+              </w:rPr>
+              <w:t>27/10/2021</w:t>
+            </w:r>
           </w:p>
         </w:tc>
       </w:tr>
@@ -1457,7 +2133,23 @@
                 <w:rFonts w:cstheme="minorHAnsi"/>
                 <w:b/>
               </w:rPr>
-              <w:t>Resultado Final de la Prueba (Pass / Fail)</w:t>
+              <w:t xml:space="preserve">Resultado Final de la Prueba (Pass / </w:t>
+            </w:r>
+            <w:proofErr w:type="spellStart"/>
+            <w:r>
+              <w:rPr>
+                <w:rFonts w:cstheme="minorHAnsi"/>
+                <w:b/>
+              </w:rPr>
+              <w:t>Fail</w:t>
+            </w:r>
+            <w:proofErr w:type="spellEnd"/>
+            <w:r>
+              <w:rPr>
+                <w:rFonts w:cstheme="minorHAnsi"/>
+                <w:b/>
+              </w:rPr>
+              <w:t>)</w:t>
             </w:r>
           </w:p>
         </w:tc>
@@ -1472,6 +2164,14 @@
                 <w:rFonts w:cstheme="minorHAnsi"/>
               </w:rPr>
             </w:pPr>
+            <w:proofErr w:type="spellStart"/>
+            <w:r>
+              <w:rPr>
+                <w:rFonts w:cstheme="minorHAnsi"/>
+              </w:rPr>
+              <w:t>Fail</w:t>
+            </w:r>
+            <w:proofErr w:type="spellEnd"/>
           </w:p>
         </w:tc>
       </w:tr>
@@ -1529,6 +2229,30 @@
                 <w:b/>
               </w:rPr>
             </w:pPr>
+            <w:proofErr w:type="spellStart"/>
+            <w:r>
+              <w:t>Automation</w:t>
+            </w:r>
+            <w:proofErr w:type="spellEnd"/>
+            <w:r>
+              <w:t xml:space="preserve"> </w:t>
+            </w:r>
+            <w:proofErr w:type="spellStart"/>
+            <w:r>
+              <w:t>Practice</w:t>
+            </w:r>
+            <w:proofErr w:type="spellEnd"/>
+            <w:r>
+              <w:t xml:space="preserve"> </w:t>
+            </w:r>
+            <w:proofErr w:type="spellStart"/>
+            <w:r>
+              <w:t>Website</w:t>
+            </w:r>
+            <w:proofErr w:type="spellEnd"/>
+            <w:r>
+              <w:t xml:space="preserve"> debe estar disponible para ser accedido desde un navegador WEB.</w:t>
+            </w:r>
           </w:p>
         </w:tc>
       </w:tr>
@@ -1549,8 +2273,8 @@
         <w:tblLook w:val="04A0" w:firstRow="1" w:lastRow="0" w:firstColumn="1" w:lastColumn="0" w:noHBand="0" w:noVBand="1"/>
       </w:tblPr>
       <w:tblGrid>
-        <w:gridCol w:w="383"/>
-        <w:gridCol w:w="2409"/>
+        <w:gridCol w:w="421"/>
+        <w:gridCol w:w="2371"/>
         <w:gridCol w:w="2873"/>
         <w:gridCol w:w="1701"/>
         <w:gridCol w:w="1418"/>
@@ -1560,7 +2284,7 @@
       <w:tr>
         <w:tc>
           <w:tcPr>
-            <w:tcW w:w="383" w:type="dxa"/>
+            <w:tcW w:w="421" w:type="dxa"/>
             <w:shd w:val="clear" w:color="auto" w:fill="D0CECE" w:themeFill="background2" w:themeFillShade="E6"/>
             <w:vAlign w:val="center"/>
           </w:tcPr>
@@ -1587,7 +2311,7 @@
         </w:tc>
         <w:tc>
           <w:tcPr>
-            <w:tcW w:w="2409" w:type="dxa"/>
+            <w:tcW w:w="2371" w:type="dxa"/>
             <w:shd w:val="clear" w:color="auto" w:fill="D0CECE" w:themeFill="background2" w:themeFillShade="E6"/>
             <w:vAlign w:val="center"/>
           </w:tcPr>
@@ -1726,6 +2450,7 @@
               </w:rPr>
               <w:t xml:space="preserve"> </w:t>
             </w:r>
+            <w:proofErr w:type="spellStart"/>
             <w:r>
               <w:rPr>
                 <w:rFonts w:cstheme="minorHAnsi"/>
@@ -1735,6 +2460,7 @@
               </w:rPr>
               <w:t>Fail</w:t>
             </w:r>
+            <w:proofErr w:type="spellEnd"/>
           </w:p>
         </w:tc>
         <w:tc>
@@ -1767,26 +2493,63 @@
       <w:tr>
         <w:tc>
           <w:tcPr>
-            <w:tcW w:w="383" w:type="dxa"/>
-          </w:tcPr>
-          <w:p>
-            <w:pPr>
-              <w:rPr>
-                <w:rFonts w:cstheme="minorHAnsi"/>
-              </w:rPr>
-            </w:pPr>
-          </w:p>
-        </w:tc>
-        <w:tc>
-          <w:tcPr>
-            <w:tcW w:w="2409" w:type="dxa"/>
-          </w:tcPr>
-          <w:p>
-            <w:pPr>
-              <w:rPr>
-                <w:rFonts w:cstheme="minorHAnsi"/>
-              </w:rPr>
-            </w:pPr>
+            <w:tcW w:w="421" w:type="dxa"/>
+          </w:tcPr>
+          <w:p>
+            <w:pPr>
+              <w:rPr>
+                <w:rFonts w:cstheme="minorHAnsi"/>
+              </w:rPr>
+            </w:pPr>
+            <w:r>
+              <w:rPr>
+                <w:rFonts w:cstheme="minorHAnsi"/>
+              </w:rPr>
+              <w:lastRenderedPageBreak/>
+              <w:t>1</w:t>
+            </w:r>
+          </w:p>
+        </w:tc>
+        <w:tc>
+          <w:tcPr>
+            <w:tcW w:w="2371" w:type="dxa"/>
+          </w:tcPr>
+          <w:p>
+            <w:pPr>
+              <w:rPr>
+                <w:rFonts w:cstheme="minorHAnsi"/>
+              </w:rPr>
+            </w:pPr>
+            <w:r>
+              <w:rPr>
+                <w:rFonts w:cstheme="minorHAnsi"/>
+              </w:rPr>
+              <w:t xml:space="preserve">Ir a la página web de </w:t>
+            </w:r>
+            <w:proofErr w:type="spellStart"/>
+            <w:r>
+              <w:t>Automation</w:t>
+            </w:r>
+            <w:proofErr w:type="spellEnd"/>
+            <w:r>
+              <w:t xml:space="preserve"> </w:t>
+            </w:r>
+            <w:proofErr w:type="spellStart"/>
+            <w:r>
+              <w:t>Practice</w:t>
+            </w:r>
+            <w:proofErr w:type="spellEnd"/>
+            <w:r>
+              <w:t xml:space="preserve"> </w:t>
+            </w:r>
+            <w:proofErr w:type="spellStart"/>
+            <w:r>
+              <w:t>Website</w:t>
+            </w:r>
+            <w:proofErr w:type="spellEnd"/>
+            <w:r>
+              <w:t>.</w:t>
+            </w:r>
           </w:p>
         </w:tc>
         <w:tc>
@@ -1799,6 +2562,12 @@
                 <w:rFonts w:cstheme="minorHAnsi"/>
               </w:rPr>
             </w:pPr>
+            <w:r>
+              <w:rPr>
+                <w:rFonts w:cstheme="minorHAnsi"/>
+              </w:rPr>
+              <w:t>http://automationpractice.com/index.php</w:t>
+            </w:r>
           </w:p>
         </w:tc>
         <w:tc>
@@ -1811,6 +2580,12 @@
                 <w:rFonts w:cstheme="minorHAnsi"/>
               </w:rPr>
             </w:pPr>
+            <w:r>
+              <w:rPr>
+                <w:rFonts w:cstheme="minorHAnsi"/>
+              </w:rPr>
+              <w:t>Inicio de la página web se muestra en browser</w:t>
+            </w:r>
           </w:p>
         </w:tc>
         <w:tc>
@@ -1823,6 +2598,12 @@
                 <w:rFonts w:cstheme="minorHAnsi"/>
               </w:rPr>
             </w:pPr>
+            <w:r>
+              <w:rPr>
+                <w:rFonts w:cstheme="minorHAnsi"/>
+              </w:rPr>
+              <w:t>la página web se muestra en browser</w:t>
+            </w:r>
           </w:p>
         </w:tc>
         <w:tc>
@@ -1835,6 +2616,12 @@
                 <w:rFonts w:cstheme="minorHAnsi"/>
               </w:rPr>
             </w:pPr>
+            <w:r>
+              <w:rPr>
+                <w:rFonts w:cstheme="minorHAnsi"/>
+              </w:rPr>
+              <w:t>Pass</w:t>
+            </w:r>
           </w:p>
         </w:tc>
         <w:tc>
@@ -1853,26 +2640,50 @@
       <w:tr>
         <w:tc>
           <w:tcPr>
-            <w:tcW w:w="383" w:type="dxa"/>
-          </w:tcPr>
-          <w:p>
-            <w:pPr>
-              <w:rPr>
-                <w:rFonts w:cstheme="minorHAnsi"/>
-              </w:rPr>
-            </w:pPr>
-          </w:p>
-        </w:tc>
-        <w:tc>
-          <w:tcPr>
-            <w:tcW w:w="2409" w:type="dxa"/>
-          </w:tcPr>
-          <w:p>
-            <w:pPr>
-              <w:rPr>
-                <w:rFonts w:cstheme="minorHAnsi"/>
-              </w:rPr>
-            </w:pPr>
+            <w:tcW w:w="421" w:type="dxa"/>
+          </w:tcPr>
+          <w:p>
+            <w:pPr>
+              <w:rPr>
+                <w:rFonts w:cstheme="minorHAnsi"/>
+              </w:rPr>
+            </w:pPr>
+            <w:r>
+              <w:rPr>
+                <w:rFonts w:cstheme="minorHAnsi"/>
+              </w:rPr>
+              <w:t>2</w:t>
+            </w:r>
+          </w:p>
+        </w:tc>
+        <w:tc>
+          <w:tcPr>
+            <w:tcW w:w="2371" w:type="dxa"/>
+          </w:tcPr>
+          <w:p>
+            <w:pPr>
+              <w:rPr>
+                <w:rFonts w:cstheme="minorHAnsi"/>
+              </w:rPr>
+            </w:pPr>
+            <w:r>
+              <w:rPr>
+                <w:rFonts w:cstheme="minorHAnsi"/>
+              </w:rPr>
+              <w:t xml:space="preserve">Ingresar una palabra o producto que </w:t>
+            </w:r>
+            <w:r>
+              <w:rPr>
+                <w:rFonts w:cstheme="minorHAnsi"/>
+              </w:rPr>
+              <w:t xml:space="preserve">no </w:t>
+            </w:r>
+            <w:r>
+              <w:rPr>
+                <w:rFonts w:cstheme="minorHAnsi"/>
+              </w:rPr>
+              <w:t>exista en el buscador</w:t>
+            </w:r>
           </w:p>
         </w:tc>
         <w:tc>
@@ -1885,6 +2696,14 @@
                 <w:rFonts w:cstheme="minorHAnsi"/>
               </w:rPr>
             </w:pPr>
+            <w:proofErr w:type="spellStart"/>
+            <w:r>
+              <w:rPr>
+                <w:rFonts w:cstheme="minorHAnsi"/>
+              </w:rPr>
+              <w:t>headphones</w:t>
+            </w:r>
+            <w:proofErr w:type="spellEnd"/>
           </w:p>
         </w:tc>
         <w:tc>
@@ -1921,6 +2740,12 @@
                 <w:rFonts w:cstheme="minorHAnsi"/>
               </w:rPr>
             </w:pPr>
+            <w:r>
+              <w:rPr>
+                <w:rFonts w:cstheme="minorHAnsi"/>
+              </w:rPr>
+              <w:t>Pass</w:t>
+            </w:r>
           </w:p>
         </w:tc>
         <w:tc>
@@ -1939,26 +2764,38 @@
       <w:tr>
         <w:tc>
           <w:tcPr>
-            <w:tcW w:w="383" w:type="dxa"/>
-          </w:tcPr>
-          <w:p>
-            <w:pPr>
-              <w:rPr>
-                <w:rFonts w:cstheme="minorHAnsi"/>
-              </w:rPr>
-            </w:pPr>
-          </w:p>
-        </w:tc>
-        <w:tc>
-          <w:tcPr>
-            <w:tcW w:w="2409" w:type="dxa"/>
-          </w:tcPr>
-          <w:p>
-            <w:pPr>
-              <w:rPr>
-                <w:rFonts w:cstheme="minorHAnsi"/>
-              </w:rPr>
-            </w:pPr>
+            <w:tcW w:w="421" w:type="dxa"/>
+          </w:tcPr>
+          <w:p>
+            <w:pPr>
+              <w:rPr>
+                <w:rFonts w:cstheme="minorHAnsi"/>
+              </w:rPr>
+            </w:pPr>
+            <w:r>
+              <w:rPr>
+                <w:rFonts w:cstheme="minorHAnsi"/>
+              </w:rPr>
+              <w:t>3</w:t>
+            </w:r>
+          </w:p>
+        </w:tc>
+        <w:tc>
+          <w:tcPr>
+            <w:tcW w:w="2371" w:type="dxa"/>
+          </w:tcPr>
+          <w:p>
+            <w:pPr>
+              <w:rPr>
+                <w:rFonts w:cstheme="minorHAnsi"/>
+              </w:rPr>
+            </w:pPr>
+            <w:r>
+              <w:rPr>
+                <w:rFonts w:cstheme="minorHAnsi"/>
+              </w:rPr>
+              <w:t>Presionar botón de búsqueda (lupa)</w:t>
+            </w:r>
           </w:p>
         </w:tc>
         <w:tc>
@@ -1983,6 +2820,18 @@
                 <w:rFonts w:cstheme="minorHAnsi"/>
               </w:rPr>
             </w:pPr>
+            <w:r>
+              <w:rPr>
+                <w:rFonts w:cstheme="minorHAnsi"/>
+              </w:rPr>
+              <w:t xml:space="preserve">Se </w:t>
+            </w:r>
+            <w:r>
+              <w:rPr>
+                <w:rFonts w:cstheme="minorHAnsi"/>
+              </w:rPr>
+              <w:t>muestra un mensaje que indica que el producto buscado no existe</w:t>
+            </w:r>
           </w:p>
         </w:tc>
         <w:tc>
@@ -1995,6 +2844,18 @@
                 <w:rFonts w:cstheme="minorHAnsi"/>
               </w:rPr>
             </w:pPr>
+            <w:r>
+              <w:rPr>
+                <w:rFonts w:cstheme="minorHAnsi"/>
+              </w:rPr>
+              <w:t xml:space="preserve">Se muestra un mensaje que indica que el producto buscado </w:t>
+            </w:r>
+            <w:r>
+              <w:rPr>
+                <w:rFonts w:cstheme="minorHAnsi"/>
+              </w:rPr>
+              <w:t>no fue encontrado.</w:t>
+            </w:r>
           </w:p>
         </w:tc>
         <w:tc>
@@ -2007,6 +2868,12 @@
                 <w:rFonts w:cstheme="minorHAnsi"/>
               </w:rPr>
             </w:pPr>
+            <w:r>
+              <w:rPr>
+                <w:rFonts w:cstheme="minorHAnsi"/>
+              </w:rPr>
+              <w:t>Pass</w:t>
+            </w:r>
           </w:p>
         </w:tc>
         <w:tc>
@@ -2025,26 +2892,50 @@
       <w:tr>
         <w:tc>
           <w:tcPr>
-            <w:tcW w:w="383" w:type="dxa"/>
-          </w:tcPr>
-          <w:p>
-            <w:pPr>
-              <w:rPr>
-                <w:rFonts w:cstheme="minorHAnsi"/>
-              </w:rPr>
-            </w:pPr>
-          </w:p>
-        </w:tc>
-        <w:tc>
-          <w:tcPr>
-            <w:tcW w:w="2409" w:type="dxa"/>
-          </w:tcPr>
-          <w:p>
-            <w:pPr>
-              <w:rPr>
-                <w:rFonts w:cstheme="minorHAnsi"/>
-              </w:rPr>
-            </w:pPr>
+            <w:tcW w:w="421" w:type="dxa"/>
+          </w:tcPr>
+          <w:p>
+            <w:pPr>
+              <w:rPr>
+                <w:rFonts w:cstheme="minorHAnsi"/>
+              </w:rPr>
+            </w:pPr>
+            <w:r>
+              <w:rPr>
+                <w:rFonts w:cstheme="minorHAnsi"/>
+              </w:rPr>
+              <w:t>4</w:t>
+            </w:r>
+          </w:p>
+        </w:tc>
+        <w:tc>
+          <w:tcPr>
+            <w:tcW w:w="2371" w:type="dxa"/>
+          </w:tcPr>
+          <w:p>
+            <w:pPr>
+              <w:rPr>
+                <w:rFonts w:cstheme="minorHAnsi"/>
+              </w:rPr>
+            </w:pPr>
+            <w:r>
+              <w:rPr>
+                <w:rFonts w:cstheme="minorHAnsi"/>
+              </w:rPr>
+              <w:t xml:space="preserve">Realizar otra búsqueda con otro producto </w:t>
+            </w:r>
+            <w:r>
+              <w:rPr>
+                <w:rFonts w:cstheme="minorHAnsi"/>
+              </w:rPr>
+              <w:t>in</w:t>
+            </w:r>
+            <w:r>
+              <w:rPr>
+                <w:rFonts w:cstheme="minorHAnsi"/>
+              </w:rPr>
+              <w:t>existente desde la página actual</w:t>
+            </w:r>
           </w:p>
         </w:tc>
         <w:tc>
@@ -2057,6 +2948,28 @@
                 <w:rFonts w:cstheme="minorHAnsi"/>
               </w:rPr>
             </w:pPr>
+            <w:proofErr w:type="spellStart"/>
+            <w:r>
+              <w:rPr>
+                <w:rFonts w:cstheme="minorHAnsi"/>
+              </w:rPr>
+              <w:t>Fast</w:t>
+            </w:r>
+            <w:proofErr w:type="spellEnd"/>
+            <w:r>
+              <w:rPr>
+                <w:rFonts w:cstheme="minorHAnsi"/>
+              </w:rPr>
+              <w:t xml:space="preserve"> </w:t>
+            </w:r>
+            <w:proofErr w:type="spellStart"/>
+            <w:r>
+              <w:rPr>
+                <w:rFonts w:cstheme="minorHAnsi"/>
+              </w:rPr>
+              <w:t>food</w:t>
+            </w:r>
+            <w:proofErr w:type="spellEnd"/>
           </w:p>
         </w:tc>
         <w:tc>
@@ -2093,6 +3006,372 @@
                 <w:rFonts w:cstheme="minorHAnsi"/>
               </w:rPr>
             </w:pPr>
+          </w:p>
+        </w:tc>
+        <w:tc>
+          <w:tcPr>
+            <w:tcW w:w="2977" w:type="dxa"/>
+          </w:tcPr>
+          <w:p>
+            <w:pPr>
+              <w:rPr>
+                <w:rFonts w:cstheme="minorHAnsi"/>
+              </w:rPr>
+            </w:pPr>
+          </w:p>
+        </w:tc>
+      </w:tr>
+      <w:tr>
+        <w:tc>
+          <w:tcPr>
+            <w:tcW w:w="421" w:type="dxa"/>
+          </w:tcPr>
+          <w:p>
+            <w:pPr>
+              <w:rPr>
+                <w:rFonts w:cstheme="minorHAnsi"/>
+              </w:rPr>
+            </w:pPr>
+            <w:r>
+              <w:rPr>
+                <w:rFonts w:cstheme="minorHAnsi"/>
+              </w:rPr>
+              <w:t>5</w:t>
+            </w:r>
+          </w:p>
+        </w:tc>
+        <w:tc>
+          <w:tcPr>
+            <w:tcW w:w="2371" w:type="dxa"/>
+          </w:tcPr>
+          <w:p>
+            <w:pPr>
+              <w:rPr>
+                <w:rFonts w:cstheme="minorHAnsi"/>
+              </w:rPr>
+            </w:pPr>
+            <w:r>
+              <w:rPr>
+                <w:rFonts w:cstheme="minorHAnsi"/>
+              </w:rPr>
+              <w:t>Presionar botón de búsqueda (lupa)</w:t>
+            </w:r>
+          </w:p>
+        </w:tc>
+        <w:tc>
+          <w:tcPr>
+            <w:tcW w:w="2873" w:type="dxa"/>
+          </w:tcPr>
+          <w:p>
+            <w:pPr>
+              <w:rPr>
+                <w:rFonts w:cstheme="minorHAnsi"/>
+              </w:rPr>
+            </w:pPr>
+          </w:p>
+        </w:tc>
+        <w:tc>
+          <w:tcPr>
+            <w:tcW w:w="1701" w:type="dxa"/>
+          </w:tcPr>
+          <w:p>
+            <w:pPr>
+              <w:rPr>
+                <w:rFonts w:cstheme="minorHAnsi"/>
+              </w:rPr>
+            </w:pPr>
+            <w:r>
+              <w:rPr>
+                <w:rFonts w:cstheme="minorHAnsi"/>
+              </w:rPr>
+              <w:t>Se muestra un mensaje que indica que el producto buscado no existe</w:t>
+            </w:r>
+          </w:p>
+        </w:tc>
+        <w:tc>
+          <w:tcPr>
+            <w:tcW w:w="1418" w:type="dxa"/>
+          </w:tcPr>
+          <w:p>
+            <w:pPr>
+              <w:rPr>
+                <w:rFonts w:cstheme="minorHAnsi"/>
+              </w:rPr>
+            </w:pPr>
+            <w:r>
+              <w:rPr>
+                <w:rFonts w:cstheme="minorHAnsi"/>
+              </w:rPr>
+              <w:t>Se muestra un mensaje que indica que el producto buscado no fue encontrado.</w:t>
+            </w:r>
+          </w:p>
+        </w:tc>
+        <w:tc>
+          <w:tcPr>
+            <w:tcW w:w="992" w:type="dxa"/>
+          </w:tcPr>
+          <w:p>
+            <w:pPr>
+              <w:rPr>
+                <w:rFonts w:cstheme="minorHAnsi"/>
+              </w:rPr>
+            </w:pPr>
+            <w:r>
+              <w:rPr>
+                <w:rFonts w:cstheme="minorHAnsi"/>
+              </w:rPr>
+              <w:t>Pass</w:t>
+            </w:r>
+          </w:p>
+        </w:tc>
+        <w:tc>
+          <w:tcPr>
+            <w:tcW w:w="2977" w:type="dxa"/>
+          </w:tcPr>
+          <w:p>
+            <w:pPr>
+              <w:rPr>
+                <w:rFonts w:cstheme="minorHAnsi"/>
+              </w:rPr>
+            </w:pPr>
+          </w:p>
+        </w:tc>
+      </w:tr>
+      <w:tr>
+        <w:tc>
+          <w:tcPr>
+            <w:tcW w:w="421" w:type="dxa"/>
+          </w:tcPr>
+          <w:p>
+            <w:pPr>
+              <w:rPr>
+                <w:rFonts w:cstheme="minorHAnsi"/>
+              </w:rPr>
+            </w:pPr>
+            <w:r>
+              <w:rPr>
+                <w:rFonts w:cstheme="minorHAnsi"/>
+              </w:rPr>
+              <w:t>6</w:t>
+            </w:r>
+          </w:p>
+        </w:tc>
+        <w:tc>
+          <w:tcPr>
+            <w:tcW w:w="2371" w:type="dxa"/>
+          </w:tcPr>
+          <w:p>
+            <w:pPr>
+              <w:rPr>
+                <w:rFonts w:cstheme="minorHAnsi"/>
+              </w:rPr>
+            </w:pPr>
+            <w:r>
+              <w:rPr>
+                <w:rFonts w:cstheme="minorHAnsi"/>
+              </w:rPr>
+              <w:t xml:space="preserve">Realizar otra búsqueda desde la página actual, pero </w:t>
+            </w:r>
+            <w:r>
+              <w:rPr>
+                <w:rFonts w:cstheme="minorHAnsi"/>
+              </w:rPr>
+              <w:t>con el buscador en blanco.</w:t>
+            </w:r>
+          </w:p>
+        </w:tc>
+        <w:tc>
+          <w:tcPr>
+            <w:tcW w:w="2873" w:type="dxa"/>
+          </w:tcPr>
+          <w:p>
+            <w:pPr>
+              <w:rPr>
+                <w:rFonts w:cstheme="minorHAnsi"/>
+              </w:rPr>
+            </w:pPr>
+          </w:p>
+        </w:tc>
+        <w:tc>
+          <w:tcPr>
+            <w:tcW w:w="1701" w:type="dxa"/>
+          </w:tcPr>
+          <w:p>
+            <w:pPr>
+              <w:rPr>
+                <w:rFonts w:cstheme="minorHAnsi"/>
+              </w:rPr>
+            </w:pPr>
+          </w:p>
+        </w:tc>
+        <w:tc>
+          <w:tcPr>
+            <w:tcW w:w="1418" w:type="dxa"/>
+          </w:tcPr>
+          <w:p>
+            <w:pPr>
+              <w:rPr>
+                <w:rFonts w:cstheme="minorHAnsi"/>
+              </w:rPr>
+            </w:pPr>
+          </w:p>
+        </w:tc>
+        <w:tc>
+          <w:tcPr>
+            <w:tcW w:w="992" w:type="dxa"/>
+          </w:tcPr>
+          <w:p>
+            <w:pPr>
+              <w:rPr>
+                <w:rFonts w:cstheme="minorHAnsi"/>
+              </w:rPr>
+            </w:pPr>
+            <w:r>
+              <w:rPr>
+                <w:rFonts w:cstheme="minorHAnsi"/>
+              </w:rPr>
+              <w:t>Pass</w:t>
+            </w:r>
+          </w:p>
+        </w:tc>
+        <w:tc>
+          <w:tcPr>
+            <w:tcW w:w="2977" w:type="dxa"/>
+          </w:tcPr>
+          <w:p>
+            <w:pPr>
+              <w:rPr>
+                <w:rFonts w:cstheme="minorHAnsi"/>
+              </w:rPr>
+            </w:pPr>
+          </w:p>
+        </w:tc>
+      </w:tr>
+      <w:tr>
+        <w:tc>
+          <w:tcPr>
+            <w:tcW w:w="421" w:type="dxa"/>
+          </w:tcPr>
+          <w:p>
+            <w:pPr>
+              <w:rPr>
+                <w:rFonts w:cstheme="minorHAnsi"/>
+              </w:rPr>
+            </w:pPr>
+            <w:r>
+              <w:rPr>
+                <w:rFonts w:cstheme="minorHAnsi"/>
+              </w:rPr>
+              <w:t>7</w:t>
+            </w:r>
+          </w:p>
+        </w:tc>
+        <w:tc>
+          <w:tcPr>
+            <w:tcW w:w="2371" w:type="dxa"/>
+          </w:tcPr>
+          <w:p>
+            <w:pPr>
+              <w:rPr>
+                <w:rFonts w:cstheme="minorHAnsi"/>
+              </w:rPr>
+            </w:pPr>
+            <w:r>
+              <w:rPr>
+                <w:rFonts w:cstheme="minorHAnsi"/>
+              </w:rPr>
+              <w:t>Presionar botón de búsqueda (lupa)</w:t>
+            </w:r>
+          </w:p>
+        </w:tc>
+        <w:tc>
+          <w:tcPr>
+            <w:tcW w:w="2873" w:type="dxa"/>
+          </w:tcPr>
+          <w:p>
+            <w:pPr>
+              <w:rPr>
+                <w:rFonts w:cstheme="minorHAnsi"/>
+              </w:rPr>
+            </w:pPr>
+          </w:p>
+        </w:tc>
+        <w:tc>
+          <w:tcPr>
+            <w:tcW w:w="1701" w:type="dxa"/>
+          </w:tcPr>
+          <w:p>
+            <w:pPr>
+              <w:rPr>
+                <w:rFonts w:cstheme="minorHAnsi"/>
+              </w:rPr>
+            </w:pPr>
+            <w:r>
+              <w:rPr>
+                <w:rFonts w:cstheme="minorHAnsi"/>
+              </w:rPr>
+              <w:t xml:space="preserve">Se muestra la lista de todos </w:t>
+            </w:r>
+            <w:r>
+              <w:rPr>
+                <w:rFonts w:cstheme="minorHAnsi"/>
+              </w:rPr>
+              <w:lastRenderedPageBreak/>
+              <w:t xml:space="preserve">los </w:t>
+            </w:r>
+            <w:r>
+              <w:rPr>
+                <w:rFonts w:cstheme="minorHAnsi"/>
+              </w:rPr>
+              <w:t>productos disponibles.</w:t>
+            </w:r>
+          </w:p>
+        </w:tc>
+        <w:tc>
+          <w:tcPr>
+            <w:tcW w:w="1418" w:type="dxa"/>
+          </w:tcPr>
+          <w:p>
+            <w:pPr>
+              <w:rPr>
+                <w:rFonts w:cstheme="minorHAnsi"/>
+              </w:rPr>
+            </w:pPr>
+            <w:r>
+              <w:rPr>
+                <w:rFonts w:cstheme="minorHAnsi"/>
+              </w:rPr>
+              <w:lastRenderedPageBreak/>
+              <w:t xml:space="preserve">Se muestra un mensaje solicitando </w:t>
+            </w:r>
+            <w:r>
+              <w:rPr>
+                <w:rFonts w:cstheme="minorHAnsi"/>
+              </w:rPr>
+              <w:lastRenderedPageBreak/>
+              <w:t>que se ingrese alguna palabra clave.</w:t>
+            </w:r>
+          </w:p>
+        </w:tc>
+        <w:tc>
+          <w:tcPr>
+            <w:tcW w:w="992" w:type="dxa"/>
+          </w:tcPr>
+          <w:p>
+            <w:pPr>
+              <w:rPr>
+                <w:rFonts w:cstheme="minorHAnsi"/>
+              </w:rPr>
+            </w:pPr>
+            <w:proofErr w:type="spellStart"/>
+            <w:r>
+              <w:rPr>
+                <w:rFonts w:cstheme="minorHAnsi"/>
+              </w:rPr>
+              <w:lastRenderedPageBreak/>
+              <w:t>Fail</w:t>
+            </w:r>
+            <w:proofErr w:type="spellEnd"/>
           </w:p>
         </w:tc>
         <w:tc>
@@ -2356,6 +3635,26 @@
                 <w:rFonts w:cstheme="minorHAnsi"/>
               </w:rPr>
             </w:pPr>
+            <w:r>
+              <w:rPr>
+                <w:rFonts w:cstheme="minorHAnsi"/>
+              </w:rPr>
+              <w:t>Un usuario (</w:t>
+            </w:r>
+            <w:proofErr w:type="spellStart"/>
+            <w:r>
+              <w:rPr>
+                <w:rFonts w:cstheme="minorHAnsi"/>
+              </w:rPr>
+              <w:t>logeado</w:t>
+            </w:r>
+            <w:proofErr w:type="spellEnd"/>
+            <w:r>
+              <w:rPr>
+                <w:rFonts w:cstheme="minorHAnsi"/>
+              </w:rPr>
+              <w:t xml:space="preserve"> o no), desea imprimir los detalles de un producto. Debe poder imprimir la descripción del producto que desea.</w:t>
+            </w:r>
           </w:p>
         </w:tc>
       </w:tr>
@@ -2391,6 +3690,12 @@
                 <w:rFonts w:cstheme="minorHAnsi"/>
               </w:rPr>
             </w:pPr>
+            <w:r>
+              <w:rPr>
+                <w:rFonts w:cstheme="minorHAnsi"/>
+              </w:rPr>
+              <w:t>Damián Guzmán</w:t>
+            </w:r>
           </w:p>
         </w:tc>
         <w:tc>
@@ -2424,6 +3729,12 @@
                 <w:rFonts w:cstheme="minorHAnsi"/>
               </w:rPr>
             </w:pPr>
+            <w:r>
+              <w:rPr>
+                <w:rFonts w:cstheme="minorHAnsi"/>
+              </w:rPr>
+              <w:t>27/10/2021</w:t>
+            </w:r>
           </w:p>
         </w:tc>
       </w:tr>
@@ -2459,6 +3770,12 @@
                 <w:rFonts w:cstheme="minorHAnsi"/>
               </w:rPr>
             </w:pPr>
+            <w:r>
+              <w:rPr>
+                <w:rFonts w:cstheme="minorHAnsi"/>
+              </w:rPr>
+              <w:t>Damián Guzmán</w:t>
+            </w:r>
           </w:p>
         </w:tc>
         <w:tc>
@@ -2492,6 +3809,12 @@
                 <w:rFonts w:cstheme="minorHAnsi"/>
               </w:rPr>
             </w:pPr>
+            <w:r>
+              <w:rPr>
+                <w:rFonts w:cstheme="minorHAnsi"/>
+              </w:rPr>
+              <w:t>27/10/2021</w:t>
+            </w:r>
           </w:p>
         </w:tc>
       </w:tr>
@@ -2513,7 +3836,23 @@
                 <w:rFonts w:cstheme="minorHAnsi"/>
                 <w:b/>
               </w:rPr>
-              <w:t>Resultado Final de la Prueba (Pass / Fail)</w:t>
+              <w:t xml:space="preserve">Resultado Final de la Prueba (Pass / </w:t>
+            </w:r>
+            <w:proofErr w:type="spellStart"/>
+            <w:r>
+              <w:rPr>
+                <w:rFonts w:cstheme="minorHAnsi"/>
+                <w:b/>
+              </w:rPr>
+              <w:t>Fail</w:t>
+            </w:r>
+            <w:proofErr w:type="spellEnd"/>
+            <w:r>
+              <w:rPr>
+                <w:rFonts w:cstheme="minorHAnsi"/>
+                <w:b/>
+              </w:rPr>
+              <w:t>)</w:t>
             </w:r>
           </w:p>
         </w:tc>
@@ -2585,6 +3924,30 @@
                 <w:b/>
               </w:rPr>
             </w:pPr>
+            <w:proofErr w:type="spellStart"/>
+            <w:r>
+              <w:t>Automation</w:t>
+            </w:r>
+            <w:proofErr w:type="spellEnd"/>
+            <w:r>
+              <w:t xml:space="preserve"> </w:t>
+            </w:r>
+            <w:proofErr w:type="spellStart"/>
+            <w:r>
+              <w:t>Practice</w:t>
+            </w:r>
+            <w:proofErr w:type="spellEnd"/>
+            <w:r>
+              <w:t xml:space="preserve"> </w:t>
+            </w:r>
+            <w:proofErr w:type="spellStart"/>
+            <w:r>
+              <w:t>Website</w:t>
+            </w:r>
+            <w:proofErr w:type="spellEnd"/>
+            <w:r>
+              <w:t xml:space="preserve"> debe estar disponible para ser accedido desde un navegador WEB.</w:t>
+            </w:r>
           </w:p>
         </w:tc>
       </w:tr>
@@ -2782,6 +4145,7 @@
               </w:rPr>
               <w:t xml:space="preserve"> </w:t>
             </w:r>
+            <w:proofErr w:type="spellStart"/>
             <w:r>
               <w:rPr>
                 <w:rFonts w:cstheme="minorHAnsi"/>
@@ -2791,6 +4155,7 @@
               </w:rPr>
               <w:t>Fail</w:t>
             </w:r>
+            <w:proofErr w:type="spellEnd"/>
           </w:p>
         </w:tc>
         <w:tc>
@@ -2831,6 +4196,12 @@
                 <w:rFonts w:cstheme="minorHAnsi"/>
               </w:rPr>
             </w:pPr>
+            <w:r>
+              <w:rPr>
+                <w:rFonts w:cstheme="minorHAnsi"/>
+              </w:rPr>
+              <w:t>1</w:t>
+            </w:r>
           </w:p>
         </w:tc>
         <w:tc>
@@ -2843,6 +4214,36 @@
                 <w:rFonts w:cstheme="minorHAnsi"/>
               </w:rPr>
             </w:pPr>
+            <w:r>
+              <w:rPr>
+                <w:rFonts w:cstheme="minorHAnsi"/>
+              </w:rPr>
+              <w:t xml:space="preserve">Ir a la página web de </w:t>
+            </w:r>
+            <w:proofErr w:type="spellStart"/>
+            <w:r>
+              <w:t>Automation</w:t>
+            </w:r>
+            <w:proofErr w:type="spellEnd"/>
+            <w:r>
+              <w:t xml:space="preserve"> </w:t>
+            </w:r>
+            <w:proofErr w:type="spellStart"/>
+            <w:r>
+              <w:t>Practice</w:t>
+            </w:r>
+            <w:proofErr w:type="spellEnd"/>
+            <w:r>
+              <w:t xml:space="preserve"> </w:t>
+            </w:r>
+            <w:proofErr w:type="spellStart"/>
+            <w:r>
+              <w:t>Website</w:t>
+            </w:r>
+            <w:proofErr w:type="spellEnd"/>
+            <w:r>
+              <w:t>.</w:t>
+            </w:r>
           </w:p>
         </w:tc>
         <w:tc>
@@ -2855,6 +4256,12 @@
                 <w:rFonts w:cstheme="minorHAnsi"/>
               </w:rPr>
             </w:pPr>
+            <w:r>
+              <w:rPr>
+                <w:rFonts w:cstheme="minorHAnsi"/>
+              </w:rPr>
+              <w:t>http://automationpractice.com/index.php</w:t>
+            </w:r>
           </w:p>
         </w:tc>
         <w:tc>
@@ -2867,6 +4274,12 @@
                 <w:rFonts w:cstheme="minorHAnsi"/>
               </w:rPr>
             </w:pPr>
+            <w:r>
+              <w:rPr>
+                <w:rFonts w:cstheme="minorHAnsi"/>
+              </w:rPr>
+              <w:t>Inicio de la página web se muestra en browser</w:t>
+            </w:r>
           </w:p>
         </w:tc>
         <w:tc>
@@ -2879,6 +4292,12 @@
                 <w:rFonts w:cstheme="minorHAnsi"/>
               </w:rPr>
             </w:pPr>
+            <w:r>
+              <w:rPr>
+                <w:rFonts w:cstheme="minorHAnsi"/>
+              </w:rPr>
+              <w:t>la página web se muestra en browser</w:t>
+            </w:r>
           </w:p>
         </w:tc>
         <w:tc>
@@ -2891,6 +4310,12 @@
                 <w:rFonts w:cstheme="minorHAnsi"/>
               </w:rPr>
             </w:pPr>
+            <w:r>
+              <w:rPr>
+                <w:rFonts w:cstheme="minorHAnsi"/>
+              </w:rPr>
+              <w:t>Pass</w:t>
+            </w:r>
           </w:p>
         </w:tc>
         <w:tc>
@@ -3374,8 +4799,16 @@
               <w:rPr>
                 <w:rFonts w:cstheme="minorHAnsi"/>
               </w:rPr>
-              <w:t>Probar funcionalidad de la lista de deseados estando logeado</w:t>
-            </w:r>
+              <w:t xml:space="preserve">Probar funcionalidad de la lista de deseados estando </w:t>
+            </w:r>
+            <w:proofErr w:type="spellStart"/>
+            <w:r>
+              <w:rPr>
+                <w:rFonts w:cstheme="minorHAnsi"/>
+              </w:rPr>
+              <w:t>logeado</w:t>
+            </w:r>
+            <w:proofErr w:type="spellEnd"/>
           </w:p>
         </w:tc>
       </w:tr>
@@ -3447,6 +4880,12 @@
                 <w:rFonts w:cstheme="minorHAnsi"/>
               </w:rPr>
             </w:pPr>
+            <w:r>
+              <w:rPr>
+                <w:rFonts w:cstheme="minorHAnsi"/>
+              </w:rPr>
+              <w:t>Damián Guzmán</w:t>
+            </w:r>
           </w:p>
         </w:tc>
         <w:tc>
@@ -3480,6 +4919,12 @@
                 <w:rFonts w:cstheme="minorHAnsi"/>
               </w:rPr>
             </w:pPr>
+            <w:r>
+              <w:rPr>
+                <w:rFonts w:cstheme="minorHAnsi"/>
+              </w:rPr>
+              <w:t>27/10/2021</w:t>
+            </w:r>
           </w:p>
         </w:tc>
       </w:tr>
@@ -3515,6 +4960,12 @@
                 <w:rFonts w:cstheme="minorHAnsi"/>
               </w:rPr>
             </w:pPr>
+            <w:r>
+              <w:rPr>
+                <w:rFonts w:cstheme="minorHAnsi"/>
+              </w:rPr>
+              <w:t>Damián Guzmán</w:t>
+            </w:r>
           </w:p>
         </w:tc>
         <w:tc>
@@ -3548,6 +4999,12 @@
                 <w:rFonts w:cstheme="minorHAnsi"/>
               </w:rPr>
             </w:pPr>
+            <w:r>
+              <w:rPr>
+                <w:rFonts w:cstheme="minorHAnsi"/>
+              </w:rPr>
+              <w:t>27/10/2021</w:t>
+            </w:r>
           </w:p>
         </w:tc>
       </w:tr>
@@ -3569,7 +5026,23 @@
                 <w:rFonts w:cstheme="minorHAnsi"/>
                 <w:b/>
               </w:rPr>
-              <w:t>Resultado Final de la Prueba (Pass / Fail)</w:t>
+              <w:t xml:space="preserve">Resultado Final de la Prueba (Pass / </w:t>
+            </w:r>
+            <w:proofErr w:type="spellStart"/>
+            <w:r>
+              <w:rPr>
+                <w:rFonts w:cstheme="minorHAnsi"/>
+                <w:b/>
+              </w:rPr>
+              <w:t>Fail</w:t>
+            </w:r>
+            <w:proofErr w:type="spellEnd"/>
+            <w:r>
+              <w:rPr>
+                <w:rFonts w:cstheme="minorHAnsi"/>
+                <w:b/>
+              </w:rPr>
+              <w:t>)</w:t>
             </w:r>
           </w:p>
         </w:tc>
@@ -3641,6 +5114,30 @@
                 <w:b/>
               </w:rPr>
             </w:pPr>
+            <w:proofErr w:type="spellStart"/>
+            <w:r>
+              <w:t>Automation</w:t>
+            </w:r>
+            <w:proofErr w:type="spellEnd"/>
+            <w:r>
+              <w:t xml:space="preserve"> </w:t>
+            </w:r>
+            <w:proofErr w:type="spellStart"/>
+            <w:r>
+              <w:t>Practice</w:t>
+            </w:r>
+            <w:proofErr w:type="spellEnd"/>
+            <w:r>
+              <w:t xml:space="preserve"> </w:t>
+            </w:r>
+            <w:proofErr w:type="spellStart"/>
+            <w:r>
+              <w:t>Website</w:t>
+            </w:r>
+            <w:proofErr w:type="spellEnd"/>
+            <w:r>
+              <w:t xml:space="preserve"> debe estar disponible para ser accedido desde un navegador WEB.</w:t>
+            </w:r>
           </w:p>
         </w:tc>
       </w:tr>
@@ -3838,6 +5335,7 @@
               </w:rPr>
               <w:t xml:space="preserve"> </w:t>
             </w:r>
+            <w:proofErr w:type="spellStart"/>
             <w:r>
               <w:rPr>
                 <w:rFonts w:cstheme="minorHAnsi"/>
@@ -3847,6 +5345,7 @@
               </w:rPr>
               <w:t>Fail</w:t>
             </w:r>
+            <w:proofErr w:type="spellEnd"/>
           </w:p>
         </w:tc>
         <w:tc>
@@ -3887,6 +5386,12 @@
                 <w:rFonts w:cstheme="minorHAnsi"/>
               </w:rPr>
             </w:pPr>
+            <w:r>
+              <w:rPr>
+                <w:rFonts w:cstheme="minorHAnsi"/>
+              </w:rPr>
+              <w:t>1</w:t>
+            </w:r>
           </w:p>
         </w:tc>
         <w:tc>
@@ -3899,6 +5404,36 @@
                 <w:rFonts w:cstheme="minorHAnsi"/>
               </w:rPr>
             </w:pPr>
+            <w:r>
+              <w:rPr>
+                <w:rFonts w:cstheme="minorHAnsi"/>
+              </w:rPr>
+              <w:t xml:space="preserve">Ir a la página web de </w:t>
+            </w:r>
+            <w:proofErr w:type="spellStart"/>
+            <w:r>
+              <w:t>Automation</w:t>
+            </w:r>
+            <w:proofErr w:type="spellEnd"/>
+            <w:r>
+              <w:t xml:space="preserve"> </w:t>
+            </w:r>
+            <w:proofErr w:type="spellStart"/>
+            <w:r>
+              <w:t>Practice</w:t>
+            </w:r>
+            <w:proofErr w:type="spellEnd"/>
+            <w:r>
+              <w:t xml:space="preserve"> </w:t>
+            </w:r>
+            <w:proofErr w:type="spellStart"/>
+            <w:r>
+              <w:t>Website</w:t>
+            </w:r>
+            <w:proofErr w:type="spellEnd"/>
+            <w:r>
+              <w:t>.</w:t>
+            </w:r>
           </w:p>
         </w:tc>
         <w:tc>
@@ -3911,6 +5446,12 @@
                 <w:rFonts w:cstheme="minorHAnsi"/>
               </w:rPr>
             </w:pPr>
+            <w:r>
+              <w:rPr>
+                <w:rFonts w:cstheme="minorHAnsi"/>
+              </w:rPr>
+              <w:t>http://automationpractice.com/index.php</w:t>
+            </w:r>
           </w:p>
         </w:tc>
         <w:tc>
@@ -3923,6 +5464,12 @@
                 <w:rFonts w:cstheme="minorHAnsi"/>
               </w:rPr>
             </w:pPr>
+            <w:r>
+              <w:rPr>
+                <w:rFonts w:cstheme="minorHAnsi"/>
+              </w:rPr>
+              <w:t>Inicio de la página web se muestra en browser</w:t>
+            </w:r>
           </w:p>
         </w:tc>
         <w:tc>
@@ -3935,6 +5482,12 @@
                 <w:rFonts w:cstheme="minorHAnsi"/>
               </w:rPr>
             </w:pPr>
+            <w:r>
+              <w:rPr>
+                <w:rFonts w:cstheme="minorHAnsi"/>
+              </w:rPr>
+              <w:t>la página web se muestra en browser</w:t>
+            </w:r>
           </w:p>
         </w:tc>
         <w:tc>
@@ -3947,6 +5500,12 @@
                 <w:rFonts w:cstheme="minorHAnsi"/>
               </w:rPr>
             </w:pPr>
+            <w:r>
+              <w:rPr>
+                <w:rFonts w:cstheme="minorHAnsi"/>
+              </w:rPr>
+              <w:t>Pass</w:t>
+            </w:r>
           </w:p>
         </w:tc>
         <w:tc>
@@ -4503,6 +6062,12 @@
                 <w:rFonts w:cstheme="minorHAnsi"/>
               </w:rPr>
             </w:pPr>
+            <w:r>
+              <w:rPr>
+                <w:rFonts w:cstheme="minorHAnsi"/>
+              </w:rPr>
+              <w:t>Damián Guzmán</w:t>
+            </w:r>
           </w:p>
         </w:tc>
         <w:tc>
@@ -4536,6 +6101,12 @@
                 <w:rFonts w:cstheme="minorHAnsi"/>
               </w:rPr>
             </w:pPr>
+            <w:r>
+              <w:rPr>
+                <w:rFonts w:cstheme="minorHAnsi"/>
+              </w:rPr>
+              <w:t>27/10/2021</w:t>
+            </w:r>
           </w:p>
         </w:tc>
       </w:tr>
@@ -4571,6 +6142,12 @@
                 <w:rFonts w:cstheme="minorHAnsi"/>
               </w:rPr>
             </w:pPr>
+            <w:r>
+              <w:rPr>
+                <w:rFonts w:cstheme="minorHAnsi"/>
+              </w:rPr>
+              <w:t>Damián Guzmán</w:t>
+            </w:r>
           </w:p>
         </w:tc>
         <w:tc>
@@ -4604,6 +6181,12 @@
                 <w:rFonts w:cstheme="minorHAnsi"/>
               </w:rPr>
             </w:pPr>
+            <w:r>
+              <w:rPr>
+                <w:rFonts w:cstheme="minorHAnsi"/>
+              </w:rPr>
+              <w:t>27/10/2021</w:t>
+            </w:r>
           </w:p>
         </w:tc>
       </w:tr>
@@ -4625,7 +6208,23 @@
                 <w:rFonts w:cstheme="minorHAnsi"/>
                 <w:b/>
               </w:rPr>
-              <w:t>Resultado Final de la Prueba (Pass / Fail)</w:t>
+              <w:t xml:space="preserve">Resultado Final de la Prueba (Pass / </w:t>
+            </w:r>
+            <w:proofErr w:type="spellStart"/>
+            <w:r>
+              <w:rPr>
+                <w:rFonts w:cstheme="minorHAnsi"/>
+                <w:b/>
+              </w:rPr>
+              <w:t>Fail</w:t>
+            </w:r>
+            <w:proofErr w:type="spellEnd"/>
+            <w:r>
+              <w:rPr>
+                <w:rFonts w:cstheme="minorHAnsi"/>
+                <w:b/>
+              </w:rPr>
+              <w:t>)</w:t>
             </w:r>
           </w:p>
         </w:tc>
@@ -4697,6 +6296,30 @@
                 <w:b/>
               </w:rPr>
             </w:pPr>
+            <w:proofErr w:type="spellStart"/>
+            <w:r>
+              <w:t>Automation</w:t>
+            </w:r>
+            <w:proofErr w:type="spellEnd"/>
+            <w:r>
+              <w:t xml:space="preserve"> </w:t>
+            </w:r>
+            <w:proofErr w:type="spellStart"/>
+            <w:r>
+              <w:t>Practice</w:t>
+            </w:r>
+            <w:proofErr w:type="spellEnd"/>
+            <w:r>
+              <w:t xml:space="preserve"> </w:t>
+            </w:r>
+            <w:proofErr w:type="spellStart"/>
+            <w:r>
+              <w:t>Website</w:t>
+            </w:r>
+            <w:proofErr w:type="spellEnd"/>
+            <w:r>
+              <w:t xml:space="preserve"> debe estar disponible para ser accedido desde un navegador WEB.</w:t>
+            </w:r>
           </w:p>
         </w:tc>
       </w:tr>
@@ -4894,6 +6517,7 @@
               </w:rPr>
               <w:t xml:space="preserve"> </w:t>
             </w:r>
+            <w:proofErr w:type="spellStart"/>
             <w:r>
               <w:rPr>
                 <w:rFonts w:cstheme="minorHAnsi"/>
@@ -4903,6 +6527,7 @@
               </w:rPr>
               <w:t>Fail</w:t>
             </w:r>
+            <w:proofErr w:type="spellEnd"/>
           </w:p>
         </w:tc>
         <w:tc>
@@ -4943,6 +6568,12 @@
                 <w:rFonts w:cstheme="minorHAnsi"/>
               </w:rPr>
             </w:pPr>
+            <w:r>
+              <w:rPr>
+                <w:rFonts w:cstheme="minorHAnsi"/>
+              </w:rPr>
+              <w:t>1</w:t>
+            </w:r>
           </w:p>
         </w:tc>
         <w:tc>
@@ -4955,6 +6586,36 @@
                 <w:rFonts w:cstheme="minorHAnsi"/>
               </w:rPr>
             </w:pPr>
+            <w:r>
+              <w:rPr>
+                <w:rFonts w:cstheme="minorHAnsi"/>
+              </w:rPr>
+              <w:t xml:space="preserve">Ir a la página web de </w:t>
+            </w:r>
+            <w:proofErr w:type="spellStart"/>
+            <w:r>
+              <w:t>Automation</w:t>
+            </w:r>
+            <w:proofErr w:type="spellEnd"/>
+            <w:r>
+              <w:t xml:space="preserve"> </w:t>
+            </w:r>
+            <w:proofErr w:type="spellStart"/>
+            <w:r>
+              <w:t>Practice</w:t>
+            </w:r>
+            <w:proofErr w:type="spellEnd"/>
+            <w:r>
+              <w:t xml:space="preserve"> </w:t>
+            </w:r>
+            <w:proofErr w:type="spellStart"/>
+            <w:r>
+              <w:t>Website</w:t>
+            </w:r>
+            <w:proofErr w:type="spellEnd"/>
+            <w:r>
+              <w:t>.</w:t>
+            </w:r>
           </w:p>
         </w:tc>
         <w:tc>
@@ -4967,6 +6628,12 @@
                 <w:rFonts w:cstheme="minorHAnsi"/>
               </w:rPr>
             </w:pPr>
+            <w:r>
+              <w:rPr>
+                <w:rFonts w:cstheme="minorHAnsi"/>
+              </w:rPr>
+              <w:t>http://automationpractice.com/index.php</w:t>
+            </w:r>
           </w:p>
         </w:tc>
         <w:tc>
@@ -4979,6 +6646,12 @@
                 <w:rFonts w:cstheme="minorHAnsi"/>
               </w:rPr>
             </w:pPr>
+            <w:r>
+              <w:rPr>
+                <w:rFonts w:cstheme="minorHAnsi"/>
+              </w:rPr>
+              <w:t>Inicio de la página web se muestra en browser</w:t>
+            </w:r>
           </w:p>
         </w:tc>
         <w:tc>
@@ -4991,6 +6664,12 @@
                 <w:rFonts w:cstheme="minorHAnsi"/>
               </w:rPr>
             </w:pPr>
+            <w:r>
+              <w:rPr>
+                <w:rFonts w:cstheme="minorHAnsi"/>
+              </w:rPr>
+              <w:t>la página web se muestra en browser</w:t>
+            </w:r>
           </w:p>
         </w:tc>
         <w:tc>
@@ -5003,6 +6682,12 @@
                 <w:rFonts w:cstheme="minorHAnsi"/>
               </w:rPr>
             </w:pPr>
+            <w:r>
+              <w:rPr>
+                <w:rFonts w:cstheme="minorHAnsi"/>
+              </w:rPr>
+              <w:t>Pass</w:t>
+            </w:r>
           </w:p>
         </w:tc>
         <w:tc>
@@ -5559,6 +7244,12 @@
                 <w:rFonts w:cstheme="minorHAnsi"/>
               </w:rPr>
             </w:pPr>
+            <w:r>
+              <w:rPr>
+                <w:rFonts w:cstheme="minorHAnsi"/>
+              </w:rPr>
+              <w:t>Damián Guzmán</w:t>
+            </w:r>
           </w:p>
         </w:tc>
         <w:tc>
@@ -5592,6 +7283,12 @@
                 <w:rFonts w:cstheme="minorHAnsi"/>
               </w:rPr>
             </w:pPr>
+            <w:r>
+              <w:rPr>
+                <w:rFonts w:cstheme="minorHAnsi"/>
+              </w:rPr>
+              <w:t>27/10/2021</w:t>
+            </w:r>
           </w:p>
         </w:tc>
       </w:tr>
@@ -5627,6 +7324,12 @@
                 <w:rFonts w:cstheme="minorHAnsi"/>
               </w:rPr>
             </w:pPr>
+            <w:r>
+              <w:rPr>
+                <w:rFonts w:cstheme="minorHAnsi"/>
+              </w:rPr>
+              <w:t>Damián Guzmán</w:t>
+            </w:r>
           </w:p>
         </w:tc>
         <w:tc>
@@ -5660,6 +7363,12 @@
                 <w:rFonts w:cstheme="minorHAnsi"/>
               </w:rPr>
             </w:pPr>
+            <w:r>
+              <w:rPr>
+                <w:rFonts w:cstheme="minorHAnsi"/>
+              </w:rPr>
+              <w:t>27/10/2021</w:t>
+            </w:r>
           </w:p>
         </w:tc>
       </w:tr>
@@ -5681,7 +7390,23 @@
                 <w:rFonts w:cstheme="minorHAnsi"/>
                 <w:b/>
               </w:rPr>
-              <w:t>Resultado Final de la Prueba (Pass / Fail)</w:t>
+              <w:t xml:space="preserve">Resultado Final de la Prueba (Pass / </w:t>
+            </w:r>
+            <w:proofErr w:type="spellStart"/>
+            <w:r>
+              <w:rPr>
+                <w:rFonts w:cstheme="minorHAnsi"/>
+                <w:b/>
+              </w:rPr>
+              <w:t>Fail</w:t>
+            </w:r>
+            <w:proofErr w:type="spellEnd"/>
+            <w:r>
+              <w:rPr>
+                <w:rFonts w:cstheme="minorHAnsi"/>
+                <w:b/>
+              </w:rPr>
+              <w:t>)</w:t>
             </w:r>
           </w:p>
         </w:tc>
@@ -5753,6 +7478,30 @@
                 <w:b/>
               </w:rPr>
             </w:pPr>
+            <w:proofErr w:type="spellStart"/>
+            <w:r>
+              <w:t>Automation</w:t>
+            </w:r>
+            <w:proofErr w:type="spellEnd"/>
+            <w:r>
+              <w:t xml:space="preserve"> </w:t>
+            </w:r>
+            <w:proofErr w:type="spellStart"/>
+            <w:r>
+              <w:t>Practice</w:t>
+            </w:r>
+            <w:proofErr w:type="spellEnd"/>
+            <w:r>
+              <w:t xml:space="preserve"> </w:t>
+            </w:r>
+            <w:proofErr w:type="spellStart"/>
+            <w:r>
+              <w:t>Website</w:t>
+            </w:r>
+            <w:proofErr w:type="spellEnd"/>
+            <w:r>
+              <w:t xml:space="preserve"> debe estar disponible para ser accedido desde un navegador WEB.</w:t>
+            </w:r>
           </w:p>
         </w:tc>
       </w:tr>
@@ -5950,6 +7699,7 @@
               </w:rPr>
               <w:t xml:space="preserve"> </w:t>
             </w:r>
+            <w:proofErr w:type="spellStart"/>
             <w:r>
               <w:rPr>
                 <w:rFonts w:cstheme="minorHAnsi"/>
@@ -5959,6 +7709,7 @@
               </w:rPr>
               <w:t>Fail</w:t>
             </w:r>
+            <w:proofErr w:type="spellEnd"/>
           </w:p>
         </w:tc>
         <w:tc>
@@ -5999,6 +7750,12 @@
                 <w:rFonts w:cstheme="minorHAnsi"/>
               </w:rPr>
             </w:pPr>
+            <w:r>
+              <w:rPr>
+                <w:rFonts w:cstheme="minorHAnsi"/>
+              </w:rPr>
+              <w:t>1</w:t>
+            </w:r>
           </w:p>
         </w:tc>
         <w:tc>
@@ -6011,6 +7768,36 @@
                 <w:rFonts w:cstheme="minorHAnsi"/>
               </w:rPr>
             </w:pPr>
+            <w:r>
+              <w:rPr>
+                <w:rFonts w:cstheme="minorHAnsi"/>
+              </w:rPr>
+              <w:t xml:space="preserve">Ir a la página web de </w:t>
+            </w:r>
+            <w:proofErr w:type="spellStart"/>
+            <w:r>
+              <w:t>Automation</w:t>
+            </w:r>
+            <w:proofErr w:type="spellEnd"/>
+            <w:r>
+              <w:t xml:space="preserve"> </w:t>
+            </w:r>
+            <w:proofErr w:type="spellStart"/>
+            <w:r>
+              <w:t>Practice</w:t>
+            </w:r>
+            <w:proofErr w:type="spellEnd"/>
+            <w:r>
+              <w:t xml:space="preserve"> </w:t>
+            </w:r>
+            <w:proofErr w:type="spellStart"/>
+            <w:r>
+              <w:t>Website</w:t>
+            </w:r>
+            <w:proofErr w:type="spellEnd"/>
+            <w:r>
+              <w:t>.</w:t>
+            </w:r>
           </w:p>
         </w:tc>
         <w:tc>
@@ -6023,6 +7810,12 @@
                 <w:rFonts w:cstheme="minorHAnsi"/>
               </w:rPr>
             </w:pPr>
+            <w:r>
+              <w:rPr>
+                <w:rFonts w:cstheme="minorHAnsi"/>
+              </w:rPr>
+              <w:t>http://automationpractice.com/index.php</w:t>
+            </w:r>
           </w:p>
         </w:tc>
         <w:tc>
@@ -6035,6 +7828,12 @@
                 <w:rFonts w:cstheme="minorHAnsi"/>
               </w:rPr>
             </w:pPr>
+            <w:r>
+              <w:rPr>
+                <w:rFonts w:cstheme="minorHAnsi"/>
+              </w:rPr>
+              <w:t>Inicio de la página web se muestra en browser</w:t>
+            </w:r>
           </w:p>
         </w:tc>
         <w:tc>
@@ -6047,6 +7846,12 @@
                 <w:rFonts w:cstheme="minorHAnsi"/>
               </w:rPr>
             </w:pPr>
+            <w:r>
+              <w:rPr>
+                <w:rFonts w:cstheme="minorHAnsi"/>
+              </w:rPr>
+              <w:t>la página web se muestra en browser</w:t>
+            </w:r>
           </w:p>
         </w:tc>
         <w:tc>
@@ -6059,6 +7864,12 @@
                 <w:rFonts w:cstheme="minorHAnsi"/>
               </w:rPr>
             </w:pPr>
+            <w:r>
+              <w:rPr>
+                <w:rFonts w:cstheme="minorHAnsi"/>
+              </w:rPr>
+              <w:t>Pass</w:t>
+            </w:r>
           </w:p>
         </w:tc>
         <w:tc>
@@ -6548,7 +8359,21 @@
               <w:rPr>
                 <w:rFonts w:cstheme="minorHAnsi"/>
               </w:rPr>
-              <w:t>s de usuario (logeado)</w:t>
+              <w:t>s de usuario (</w:t>
+            </w:r>
+            <w:proofErr w:type="spellStart"/>
+            <w:r>
+              <w:rPr>
+                <w:rFonts w:cstheme="minorHAnsi"/>
+              </w:rPr>
+              <w:t>logeado</w:t>
+            </w:r>
+            <w:proofErr w:type="spellEnd"/>
+            <w:r>
+              <w:rPr>
+                <w:rFonts w:cstheme="minorHAnsi"/>
+              </w:rPr>
+              <w:t>)</w:t>
             </w:r>
             <w:r>
               <w:rPr>
@@ -6633,11 +8458,19 @@
                 <w:rFonts w:cstheme="minorHAnsi"/>
               </w:rPr>
             </w:pPr>
-            <w:r>
-              <w:rPr>
-                <w:rFonts w:cstheme="minorHAnsi"/>
-              </w:rPr>
-              <w:t>Benjamin Cruz</w:t>
+            <w:proofErr w:type="spellStart"/>
+            <w:r>
+              <w:rPr>
+                <w:rFonts w:cstheme="minorHAnsi"/>
+              </w:rPr>
+              <w:t>Benjamin</w:t>
+            </w:r>
+            <w:proofErr w:type="spellEnd"/>
+            <w:r>
+              <w:rPr>
+                <w:rFonts w:cstheme="minorHAnsi"/>
+              </w:rPr>
+              <w:t xml:space="preserve"> Cruz</w:t>
             </w:r>
           </w:p>
         </w:tc>
@@ -6707,11 +8540,19 @@
                 <w:rFonts w:cstheme="minorHAnsi"/>
               </w:rPr>
             </w:pPr>
-            <w:r>
-              <w:rPr>
-                <w:rFonts w:cstheme="minorHAnsi"/>
-              </w:rPr>
-              <w:t>Benjamin Cruz</w:t>
+            <w:proofErr w:type="spellStart"/>
+            <w:r>
+              <w:rPr>
+                <w:rFonts w:cstheme="minorHAnsi"/>
+              </w:rPr>
+              <w:t>Benjamin</w:t>
+            </w:r>
+            <w:proofErr w:type="spellEnd"/>
+            <w:r>
+              <w:rPr>
+                <w:rFonts w:cstheme="minorHAnsi"/>
+              </w:rPr>
+              <w:t xml:space="preserve"> Cruz</w:t>
             </w:r>
           </w:p>
         </w:tc>
@@ -6767,7 +8608,23 @@
                 <w:rFonts w:cstheme="minorHAnsi"/>
                 <w:b/>
               </w:rPr>
-              <w:t>Resultado Final de la Prueba (Pass / Fail)</w:t>
+              <w:t xml:space="preserve">Resultado Final de la Prueba (Pass / </w:t>
+            </w:r>
+            <w:proofErr w:type="spellStart"/>
+            <w:r>
+              <w:rPr>
+                <w:rFonts w:cstheme="minorHAnsi"/>
+                <w:b/>
+              </w:rPr>
+              <w:t>Fail</w:t>
+            </w:r>
+            <w:proofErr w:type="spellEnd"/>
+            <w:r>
+              <w:rPr>
+                <w:rFonts w:cstheme="minorHAnsi"/>
+                <w:b/>
+              </w:rPr>
+              <w:t>)</w:t>
             </w:r>
           </w:p>
         </w:tc>
@@ -6850,11 +8707,47 @@
               </w:rPr>
               <w:t>-</w:t>
             </w:r>
+            <w:proofErr w:type="spellStart"/>
             <w:r>
               <w:rPr>
                 <w:lang w:val="es-ES"/>
               </w:rPr>
-              <w:t>Automation Practice Website debe estar disponible para ser accedido desde un navegador web.</w:t>
+              <w:t>Automation</w:t>
+            </w:r>
+            <w:proofErr w:type="spellEnd"/>
+            <w:r>
+              <w:rPr>
+                <w:lang w:val="es-ES"/>
+              </w:rPr>
+              <w:t xml:space="preserve"> </w:t>
+            </w:r>
+            <w:proofErr w:type="spellStart"/>
+            <w:r>
+              <w:rPr>
+                <w:lang w:val="es-ES"/>
+              </w:rPr>
+              <w:t>Practice</w:t>
+            </w:r>
+            <w:proofErr w:type="spellEnd"/>
+            <w:r>
+              <w:rPr>
+                <w:lang w:val="es-ES"/>
+              </w:rPr>
+              <w:t xml:space="preserve"> </w:t>
+            </w:r>
+            <w:proofErr w:type="spellStart"/>
+            <w:r>
+              <w:rPr>
+                <w:lang w:val="es-ES"/>
+              </w:rPr>
+              <w:t>Website</w:t>
+            </w:r>
+            <w:proofErr w:type="spellEnd"/>
+            <w:r>
+              <w:rPr>
+                <w:lang w:val="es-ES"/>
+              </w:rPr>
+              <w:t xml:space="preserve"> debe estar disponible para ser accedido desde un navegador web.</w:t>
             </w:r>
           </w:p>
           <w:p>
@@ -6868,8 +8761,16 @@
               <w:rPr>
                 <w:lang w:val="es-ES"/>
               </w:rPr>
-              <w:t>-El usuario debe estar logeado</w:t>
-            </w:r>
+              <w:t xml:space="preserve">-El usuario debe estar </w:t>
+            </w:r>
+            <w:proofErr w:type="spellStart"/>
+            <w:r>
+              <w:rPr>
+                <w:lang w:val="es-ES"/>
+              </w:rPr>
+              <w:t>logeado</w:t>
+            </w:r>
+            <w:proofErr w:type="spellEnd"/>
             <w:r>
               <w:rPr>
                 <w:lang w:val="es-ES"/>
@@ -7073,6 +8974,7 @@
               </w:rPr>
               <w:t xml:space="preserve"> </w:t>
             </w:r>
+            <w:proofErr w:type="spellStart"/>
             <w:r>
               <w:rPr>
                 <w:rFonts w:cstheme="minorHAnsi"/>
@@ -7082,6 +8984,7 @@
               </w:rPr>
               <w:t>Fail</w:t>
             </w:r>
+            <w:proofErr w:type="spellEnd"/>
           </w:p>
         </w:tc>
         <w:tc>
@@ -7146,8 +9049,29 @@
               </w:rPr>
               <w:t xml:space="preserve">Ir a la página web de </w:t>
             </w:r>
-            <w:r>
-              <w:t>Automation Practice Website.</w:t>
+            <w:proofErr w:type="spellStart"/>
+            <w:r>
+              <w:t>Automation</w:t>
+            </w:r>
+            <w:proofErr w:type="spellEnd"/>
+            <w:r>
+              <w:t xml:space="preserve"> </w:t>
+            </w:r>
+            <w:proofErr w:type="spellStart"/>
+            <w:r>
+              <w:t>Practice</w:t>
+            </w:r>
+            <w:proofErr w:type="spellEnd"/>
+            <w:r>
+              <w:t xml:space="preserve"> </w:t>
+            </w:r>
+            <w:proofErr w:type="spellStart"/>
+            <w:r>
+              <w:t>Website</w:t>
+            </w:r>
+            <w:proofErr w:type="spellEnd"/>
+            <w:r>
+              <w:t>.</w:t>
             </w:r>
           </w:p>
         </w:tc>
@@ -7293,7 +9217,21 @@
               <w:rPr>
                 <w:rFonts w:cstheme="minorHAnsi"/>
               </w:rPr>
-              <w:t>Se muestra la pagina con las opciones de datos del usuario</w:t>
+              <w:t xml:space="preserve">Se muestra la </w:t>
+            </w:r>
+            <w:proofErr w:type="spellStart"/>
+            <w:r>
+              <w:rPr>
+                <w:rFonts w:cstheme="minorHAnsi"/>
+              </w:rPr>
+              <w:t>pagina</w:t>
+            </w:r>
+            <w:proofErr w:type="spellEnd"/>
+            <w:r>
+              <w:rPr>
+                <w:rFonts w:cstheme="minorHAnsi"/>
+              </w:rPr>
+              <w:t xml:space="preserve"> con las opciones de datos del usuario</w:t>
             </w:r>
           </w:p>
         </w:tc>
@@ -7311,7 +9249,21 @@
               <w:rPr>
                 <w:rFonts w:cstheme="minorHAnsi"/>
               </w:rPr>
-              <w:t>La pagina carga de forma correcta</w:t>
+              <w:t xml:space="preserve">La </w:t>
+            </w:r>
+            <w:proofErr w:type="spellStart"/>
+            <w:r>
+              <w:rPr>
+                <w:rFonts w:cstheme="minorHAnsi"/>
+              </w:rPr>
+              <w:t>pagina</w:t>
+            </w:r>
+            <w:proofErr w:type="spellEnd"/>
+            <w:r>
+              <w:rPr>
+                <w:rFonts w:cstheme="minorHAnsi"/>
+              </w:rPr>
+              <w:t xml:space="preserve"> carga de forma correcta</w:t>
             </w:r>
           </w:p>
         </w:tc>
@@ -7379,7 +9331,35 @@
               <w:rPr>
                 <w:rFonts w:cstheme="minorHAnsi"/>
               </w:rPr>
-              <w:t>“Order History”</w:t>
+              <w:t>“</w:t>
+            </w:r>
+            <w:proofErr w:type="spellStart"/>
+            <w:r>
+              <w:rPr>
+                <w:rFonts w:cstheme="minorHAnsi"/>
+              </w:rPr>
+              <w:t>Order</w:t>
+            </w:r>
+            <w:proofErr w:type="spellEnd"/>
+            <w:r>
+              <w:rPr>
+                <w:rFonts w:cstheme="minorHAnsi"/>
+              </w:rPr>
+              <w:t xml:space="preserve"> </w:t>
+            </w:r>
+            <w:proofErr w:type="spellStart"/>
+            <w:r>
+              <w:rPr>
+                <w:rFonts w:cstheme="minorHAnsi"/>
+              </w:rPr>
+              <w:t>History</w:t>
+            </w:r>
+            <w:proofErr w:type="spellEnd"/>
+            <w:r>
+              <w:rPr>
+                <w:rFonts w:cstheme="minorHAnsi"/>
+              </w:rPr>
+              <w:t>”</w:t>
             </w:r>
           </w:p>
         </w:tc>
@@ -7409,7 +9389,21 @@
               <w:rPr>
                 <w:rFonts w:cstheme="minorHAnsi"/>
               </w:rPr>
-              <w:t>Se carga la pagina con el historial de compras del usuario</w:t>
+              <w:t xml:space="preserve">Se carga la </w:t>
+            </w:r>
+            <w:proofErr w:type="spellStart"/>
+            <w:r>
+              <w:rPr>
+                <w:rFonts w:cstheme="minorHAnsi"/>
+              </w:rPr>
+              <w:t>pagina</w:t>
+            </w:r>
+            <w:proofErr w:type="spellEnd"/>
+            <w:r>
+              <w:rPr>
+                <w:rFonts w:cstheme="minorHAnsi"/>
+              </w:rPr>
+              <w:t xml:space="preserve"> con el historial de compras del usuario</w:t>
             </w:r>
           </w:p>
         </w:tc>
@@ -7782,13 +9776,7 @@
               <w:rPr>
                 <w:rFonts w:cstheme="minorHAnsi"/>
               </w:rPr>
-              <w:t xml:space="preserve">Verificar en la cuenta de usuario, la </w:t>
-            </w:r>
-            <w:r>
-              <w:rPr>
-                <w:rFonts w:cstheme="minorHAnsi"/>
-              </w:rPr>
-              <w:t>modificar los datos personales completando o cambiando los campos.</w:t>
+              <w:t>Verificar en la cuenta de usuario, la modificar los datos personales completando o cambiando los campos.</w:t>
             </w:r>
           </w:p>
         </w:tc>
@@ -7825,11 +9813,19 @@
                 <w:rFonts w:cstheme="minorHAnsi"/>
               </w:rPr>
             </w:pPr>
-            <w:r>
-              <w:rPr>
-                <w:rFonts w:cstheme="minorHAnsi"/>
-              </w:rPr>
-              <w:t>Benjamin Cruz</w:t>
+            <w:proofErr w:type="spellStart"/>
+            <w:r>
+              <w:rPr>
+                <w:rFonts w:cstheme="minorHAnsi"/>
+              </w:rPr>
+              <w:t>Benjamin</w:t>
+            </w:r>
+            <w:proofErr w:type="spellEnd"/>
+            <w:r>
+              <w:rPr>
+                <w:rFonts w:cstheme="minorHAnsi"/>
+              </w:rPr>
+              <w:t xml:space="preserve"> Cruz</w:t>
             </w:r>
           </w:p>
         </w:tc>
@@ -7899,11 +9895,19 @@
                 <w:rFonts w:cstheme="minorHAnsi"/>
               </w:rPr>
             </w:pPr>
-            <w:r>
-              <w:rPr>
-                <w:rFonts w:cstheme="minorHAnsi"/>
-              </w:rPr>
-              <w:t>Benjamin Cruz</w:t>
+            <w:proofErr w:type="spellStart"/>
+            <w:r>
+              <w:rPr>
+                <w:rFonts w:cstheme="minorHAnsi"/>
+              </w:rPr>
+              <w:t>Benjamin</w:t>
+            </w:r>
+            <w:proofErr w:type="spellEnd"/>
+            <w:r>
+              <w:rPr>
+                <w:rFonts w:cstheme="minorHAnsi"/>
+              </w:rPr>
+              <w:t xml:space="preserve"> Cruz</w:t>
             </w:r>
           </w:p>
         </w:tc>
@@ -7959,7 +9963,23 @@
                 <w:rFonts w:cstheme="minorHAnsi"/>
                 <w:b/>
               </w:rPr>
-              <w:t>Resultado Final de la Prueba (Pass / Fail)</w:t>
+              <w:t xml:space="preserve">Resultado Final de la Prueba (Pass / </w:t>
+            </w:r>
+            <w:proofErr w:type="spellStart"/>
+            <w:r>
+              <w:rPr>
+                <w:rFonts w:cstheme="minorHAnsi"/>
+                <w:b/>
+              </w:rPr>
+              <w:t>Fail</w:t>
+            </w:r>
+            <w:proofErr w:type="spellEnd"/>
+            <w:r>
+              <w:rPr>
+                <w:rFonts w:cstheme="minorHAnsi"/>
+                <w:b/>
+              </w:rPr>
+              <w:t>)</w:t>
             </w:r>
           </w:p>
         </w:tc>
@@ -8042,16 +10062,52 @@
               </w:rPr>
               <w:t>-</w:t>
             </w:r>
+            <w:proofErr w:type="spellStart"/>
             <w:r>
               <w:rPr>
                 <w:lang w:val="es-ES"/>
               </w:rPr>
-              <w:t>Automation Practice Website debe estar d</w:t>
-            </w:r>
+              <w:t>Automation</w:t>
+            </w:r>
+            <w:proofErr w:type="spellEnd"/>
             <w:r>
               <w:rPr>
                 <w:lang w:val="es-ES"/>
               </w:rPr>
+              <w:t xml:space="preserve"> </w:t>
+            </w:r>
+            <w:proofErr w:type="spellStart"/>
+            <w:r>
+              <w:rPr>
+                <w:lang w:val="es-ES"/>
+              </w:rPr>
+              <w:t>Practice</w:t>
+            </w:r>
+            <w:proofErr w:type="spellEnd"/>
+            <w:r>
+              <w:rPr>
+                <w:lang w:val="es-ES"/>
+              </w:rPr>
+              <w:t xml:space="preserve"> </w:t>
+            </w:r>
+            <w:proofErr w:type="spellStart"/>
+            <w:r>
+              <w:rPr>
+                <w:lang w:val="es-ES"/>
+              </w:rPr>
+              <w:t>Website</w:t>
+            </w:r>
+            <w:proofErr w:type="spellEnd"/>
+            <w:r>
+              <w:rPr>
+                <w:lang w:val="es-ES"/>
+              </w:rPr>
+              <w:t xml:space="preserve"> debe estar d</w:t>
+            </w:r>
+            <w:r>
+              <w:rPr>
+                <w:lang w:val="es-ES"/>
+              </w:rPr>
               <w:t>isponible para ser accedido desde un navegador web.</w:t>
             </w:r>
           </w:p>
@@ -8073,8 +10129,16 @@
               <w:rPr>
                 <w:lang w:val="es-ES"/>
               </w:rPr>
-              <w:t>El usuario debe estar logeado</w:t>
-            </w:r>
+              <w:t xml:space="preserve">El usuario debe estar </w:t>
+            </w:r>
+            <w:proofErr w:type="spellStart"/>
+            <w:r>
+              <w:rPr>
+                <w:lang w:val="es-ES"/>
+              </w:rPr>
+              <w:t>logeado</w:t>
+            </w:r>
+            <w:proofErr w:type="spellEnd"/>
             <w:r>
               <w:rPr>
                 <w:lang w:val="es-ES"/>
@@ -8278,6 +10342,7 @@
               </w:rPr>
               <w:t xml:space="preserve"> </w:t>
             </w:r>
+            <w:proofErr w:type="spellStart"/>
             <w:r>
               <w:rPr>
                 <w:rFonts w:cstheme="minorHAnsi"/>
@@ -8287,6 +10352,7 @@
               </w:rPr>
               <w:t>Fail</w:t>
             </w:r>
+            <w:proofErr w:type="spellEnd"/>
           </w:p>
         </w:tc>
         <w:tc>
@@ -8345,8 +10411,29 @@
               </w:rPr>
               <w:t xml:space="preserve">Ir a la página web de </w:t>
             </w:r>
-            <w:r>
-              <w:t>Automation Practice Website.</w:t>
+            <w:proofErr w:type="spellStart"/>
+            <w:r>
+              <w:t>Automation</w:t>
+            </w:r>
+            <w:proofErr w:type="spellEnd"/>
+            <w:r>
+              <w:t xml:space="preserve"> </w:t>
+            </w:r>
+            <w:proofErr w:type="spellStart"/>
+            <w:r>
+              <w:t>Practice</w:t>
+            </w:r>
+            <w:proofErr w:type="spellEnd"/>
+            <w:r>
+              <w:t xml:space="preserve"> </w:t>
+            </w:r>
+            <w:proofErr w:type="spellStart"/>
+            <w:r>
+              <w:t>Website</w:t>
+            </w:r>
+            <w:proofErr w:type="spellEnd"/>
+            <w:r>
+              <w:t>.</w:t>
             </w:r>
           </w:p>
         </w:tc>
@@ -8492,19 +10579,7 @@
               <w:rPr>
                 <w:rFonts w:cstheme="minorHAnsi"/>
               </w:rPr>
-              <w:t xml:space="preserve">Se muestra la </w:t>
-            </w:r>
-            <w:r>
-              <w:rPr>
-                <w:rFonts w:cstheme="minorHAnsi"/>
-              </w:rPr>
-              <w:t>página</w:t>
-            </w:r>
-            <w:r>
-              <w:rPr>
-                <w:rFonts w:cstheme="minorHAnsi"/>
-              </w:rPr>
-              <w:t xml:space="preserve"> con las opciones de datos del usuario</w:t>
+              <w:t>Se muestra la página con las opciones de datos del usuario</w:t>
             </w:r>
           </w:p>
         </w:tc>
@@ -8522,19 +10597,7 @@
               <w:rPr>
                 <w:rFonts w:cstheme="minorHAnsi"/>
               </w:rPr>
-              <w:t xml:space="preserve">La </w:t>
-            </w:r>
-            <w:r>
-              <w:rPr>
-                <w:rFonts w:cstheme="minorHAnsi"/>
-              </w:rPr>
-              <w:t>página</w:t>
-            </w:r>
-            <w:r>
-              <w:rPr>
-                <w:rFonts w:cstheme="minorHAnsi"/>
-              </w:rPr>
-              <w:t xml:space="preserve"> carga de forma correcta</w:t>
+              <w:t>La página carga de forma correcta</w:t>
             </w:r>
           </w:p>
         </w:tc>
@@ -8598,17 +10661,33 @@
               </w:rPr>
               <w:t>Presionar en la opción de “</w:t>
             </w:r>
-            <w:r>
-              <w:rPr>
-                <w:rFonts w:cstheme="minorHAnsi"/>
-              </w:rPr>
-              <w:t>My information Personal</w:t>
-            </w:r>
-            <w:r>
-              <w:rPr>
-                <w:rFonts w:cstheme="minorHAnsi"/>
-              </w:rPr>
-              <w:t>”</w:t>
+            <w:proofErr w:type="spellStart"/>
+            <w:r>
+              <w:rPr>
+                <w:rFonts w:cstheme="minorHAnsi"/>
+              </w:rPr>
+              <w:t>My</w:t>
+            </w:r>
+            <w:proofErr w:type="spellEnd"/>
+            <w:r>
+              <w:rPr>
+                <w:rFonts w:cstheme="minorHAnsi"/>
+              </w:rPr>
+              <w:t xml:space="preserve"> </w:t>
+            </w:r>
+            <w:proofErr w:type="spellStart"/>
+            <w:r>
+              <w:rPr>
+                <w:rFonts w:cstheme="minorHAnsi"/>
+              </w:rPr>
+              <w:t>information</w:t>
+            </w:r>
+            <w:proofErr w:type="spellEnd"/>
+            <w:r>
+              <w:rPr>
+                <w:rFonts w:cstheme="minorHAnsi"/>
+              </w:rPr>
+              <w:t xml:space="preserve"> Personal”</w:t>
             </w:r>
           </w:p>
         </w:tc>
@@ -8638,25 +10717,7 @@
               <w:rPr>
                 <w:rFonts w:cstheme="minorHAnsi"/>
               </w:rPr>
-              <w:t xml:space="preserve">Se carga la </w:t>
-            </w:r>
-            <w:r>
-              <w:rPr>
-                <w:rFonts w:cstheme="minorHAnsi"/>
-              </w:rPr>
-              <w:t>página</w:t>
-            </w:r>
-            <w:r>
-              <w:rPr>
-                <w:rFonts w:cstheme="minorHAnsi"/>
-              </w:rPr>
-              <w:t xml:space="preserve"> con </w:t>
-            </w:r>
-            <w:r>
-              <w:rPr>
-                <w:rFonts w:cstheme="minorHAnsi"/>
-              </w:rPr>
-              <w:t>los datos del usuario, con los respectivos campos</w:t>
+              <w:t>Se carga la página con los datos del usuario, con los respectivos campos</w:t>
             </w:r>
           </w:p>
         </w:tc>
@@ -8674,13 +10735,7 @@
               <w:rPr>
                 <w:rFonts w:cstheme="minorHAnsi"/>
               </w:rPr>
-              <w:t xml:space="preserve">Se carga la página con </w:t>
-            </w:r>
-            <w:r>
-              <w:rPr>
-                <w:rFonts w:cstheme="minorHAnsi"/>
-              </w:rPr>
-              <w:t>el dato de usuario, para modificar.</w:t>
+              <w:t>Se carga la página con el dato de usuario, para modificar.</w:t>
             </w:r>
           </w:p>
         </w:tc>
@@ -9084,11 +11139,19 @@
                 <w:rFonts w:cstheme="minorHAnsi"/>
               </w:rPr>
             </w:pPr>
-            <w:r>
-              <w:rPr>
-                <w:rFonts w:cstheme="minorHAnsi"/>
-              </w:rPr>
-              <w:t>Benjamin Cruz</w:t>
+            <w:proofErr w:type="spellStart"/>
+            <w:r>
+              <w:rPr>
+                <w:rFonts w:cstheme="minorHAnsi"/>
+              </w:rPr>
+              <w:t>Benjamin</w:t>
+            </w:r>
+            <w:proofErr w:type="spellEnd"/>
+            <w:r>
+              <w:rPr>
+                <w:rFonts w:cstheme="minorHAnsi"/>
+              </w:rPr>
+              <w:t xml:space="preserve"> Cruz</w:t>
             </w:r>
           </w:p>
         </w:tc>
@@ -9158,11 +11221,19 @@
                 <w:rFonts w:cstheme="minorHAnsi"/>
               </w:rPr>
             </w:pPr>
-            <w:r>
-              <w:rPr>
-                <w:rFonts w:cstheme="minorHAnsi"/>
-              </w:rPr>
-              <w:t>Benjamin Cruz</w:t>
+            <w:proofErr w:type="spellStart"/>
+            <w:r>
+              <w:rPr>
+                <w:rFonts w:cstheme="minorHAnsi"/>
+              </w:rPr>
+              <w:t>Benjamin</w:t>
+            </w:r>
+            <w:proofErr w:type="spellEnd"/>
+            <w:r>
+              <w:rPr>
+                <w:rFonts w:cstheme="minorHAnsi"/>
+              </w:rPr>
+              <w:t xml:space="preserve"> Cruz</w:t>
             </w:r>
           </w:p>
         </w:tc>
@@ -9218,7 +11289,23 @@
                 <w:rFonts w:cstheme="minorHAnsi"/>
                 <w:b/>
               </w:rPr>
-              <w:t>Resultado Final de la Prueba (Pass / Fail)</w:t>
+              <w:t xml:space="preserve">Resultado Final de la Prueba (Pass / </w:t>
+            </w:r>
+            <w:proofErr w:type="spellStart"/>
+            <w:r>
+              <w:rPr>
+                <w:rFonts w:cstheme="minorHAnsi"/>
+                <w:b/>
+              </w:rPr>
+              <w:t>Fail</w:t>
+            </w:r>
+            <w:proofErr w:type="spellEnd"/>
+            <w:r>
+              <w:rPr>
+                <w:rFonts w:cstheme="minorHAnsi"/>
+                <w:b/>
+              </w:rPr>
+              <w:t>)</w:t>
             </w:r>
           </w:p>
         </w:tc>
@@ -9301,16 +11388,52 @@
               </w:rPr>
               <w:t>-</w:t>
             </w:r>
+            <w:proofErr w:type="spellStart"/>
             <w:r>
               <w:rPr>
                 <w:lang w:val="es-ES"/>
               </w:rPr>
-              <w:t>Automation Practice Website debe estar d</w:t>
-            </w:r>
+              <w:t>Automation</w:t>
+            </w:r>
+            <w:proofErr w:type="spellEnd"/>
             <w:r>
               <w:rPr>
                 <w:lang w:val="es-ES"/>
               </w:rPr>
+              <w:t xml:space="preserve"> </w:t>
+            </w:r>
+            <w:proofErr w:type="spellStart"/>
+            <w:r>
+              <w:rPr>
+                <w:lang w:val="es-ES"/>
+              </w:rPr>
+              <w:t>Practice</w:t>
+            </w:r>
+            <w:proofErr w:type="spellEnd"/>
+            <w:r>
+              <w:rPr>
+                <w:lang w:val="es-ES"/>
+              </w:rPr>
+              <w:t xml:space="preserve"> </w:t>
+            </w:r>
+            <w:proofErr w:type="spellStart"/>
+            <w:r>
+              <w:rPr>
+                <w:lang w:val="es-ES"/>
+              </w:rPr>
+              <w:t>Website</w:t>
+            </w:r>
+            <w:proofErr w:type="spellEnd"/>
+            <w:r>
+              <w:rPr>
+                <w:lang w:val="es-ES"/>
+              </w:rPr>
+              <w:t xml:space="preserve"> debe estar d</w:t>
+            </w:r>
+            <w:r>
+              <w:rPr>
+                <w:lang w:val="es-ES"/>
+              </w:rPr>
               <w:t>isponible para ser accedido desde un navegador web.</w:t>
             </w:r>
           </w:p>
@@ -9339,8 +11462,16 @@
               <w:rPr>
                 <w:lang w:val="es-ES"/>
               </w:rPr>
-              <w:t>El usuario debe estar logeado</w:t>
-            </w:r>
+              <w:t xml:space="preserve">El usuario debe estar </w:t>
+            </w:r>
+            <w:proofErr w:type="spellStart"/>
+            <w:r>
+              <w:rPr>
+                <w:lang w:val="es-ES"/>
+              </w:rPr>
+              <w:t>logeado</w:t>
+            </w:r>
+            <w:proofErr w:type="spellEnd"/>
             <w:r>
               <w:rPr>
                 <w:lang w:val="es-ES"/>
@@ -9544,6 +11675,7 @@
               </w:rPr>
               <w:t xml:space="preserve"> </w:t>
             </w:r>
+            <w:proofErr w:type="spellStart"/>
             <w:r>
               <w:rPr>
                 <w:rFonts w:cstheme="minorHAnsi"/>
@@ -9553,6 +11685,7 @@
               </w:rPr>
               <w:t>Fail</w:t>
             </w:r>
+            <w:proofErr w:type="spellEnd"/>
           </w:p>
         </w:tc>
         <w:tc>
@@ -9611,8 +11744,29 @@
               </w:rPr>
               <w:t xml:space="preserve">Ir a la página web de </w:t>
             </w:r>
-            <w:r>
-              <w:t>Automation Practice Website.</w:t>
+            <w:proofErr w:type="spellStart"/>
+            <w:r>
+              <w:t>Automation</w:t>
+            </w:r>
+            <w:proofErr w:type="spellEnd"/>
+            <w:r>
+              <w:t xml:space="preserve"> </w:t>
+            </w:r>
+            <w:proofErr w:type="spellStart"/>
+            <w:r>
+              <w:t>Practice</w:t>
+            </w:r>
+            <w:proofErr w:type="spellEnd"/>
+            <w:r>
+              <w:t xml:space="preserve"> </w:t>
+            </w:r>
+            <w:proofErr w:type="spellStart"/>
+            <w:r>
+              <w:t>Website</w:t>
+            </w:r>
+            <w:proofErr w:type="spellEnd"/>
+            <w:r>
+              <w:t>.</w:t>
             </w:r>
           </w:p>
         </w:tc>
@@ -9838,14 +11992,30 @@
               <w:rPr>
                 <w:rFonts w:cstheme="minorHAnsi"/>
               </w:rPr>
-              <w:t xml:space="preserve">Presionar en la opción de “My </w:t>
-            </w:r>
+              <w:t>Presionar en la opción de “</w:t>
+            </w:r>
+            <w:proofErr w:type="spellStart"/>
+            <w:r>
+              <w:rPr>
+                <w:rFonts w:cstheme="minorHAnsi"/>
+              </w:rPr>
+              <w:t>My</w:t>
+            </w:r>
+            <w:proofErr w:type="spellEnd"/>
+            <w:r>
+              <w:rPr>
+                <w:rFonts w:cstheme="minorHAnsi"/>
+              </w:rPr>
+              <w:t xml:space="preserve"> </w:t>
+            </w:r>
+            <w:proofErr w:type="spellStart"/>
             <w:r>
               <w:rPr>
                 <w:rFonts w:cstheme="minorHAnsi"/>
               </w:rPr>
               <w:t>Address</w:t>
             </w:r>
+            <w:proofErr w:type="spellEnd"/>
             <w:r>
               <w:rPr>
                 <w:rFonts w:cstheme="minorHAnsi"/>
@@ -9880,19 +12050,7 @@
               <w:rPr>
                 <w:rFonts w:cstheme="minorHAnsi"/>
               </w:rPr>
-              <w:t xml:space="preserve">Se carga la página </w:t>
-            </w:r>
-            <w:r>
-              <w:rPr>
-                <w:rFonts w:cstheme="minorHAnsi"/>
-              </w:rPr>
-              <w:t xml:space="preserve">con la dirección del </w:t>
-            </w:r>
-            <w:r>
-              <w:rPr>
-                <w:rFonts w:cstheme="minorHAnsi"/>
-              </w:rPr>
-              <w:t>usuario, con los respectivos campos</w:t>
+              <w:t>Se carga la página con la dirección del usuario, con los respectivos campos</w:t>
             </w:r>
           </w:p>
         </w:tc>
@@ -9910,31 +12068,21 @@
               <w:rPr>
                 <w:rFonts w:cstheme="minorHAnsi"/>
               </w:rPr>
-              <w:t xml:space="preserve">Se carga la página con </w:t>
-            </w:r>
-            <w:r>
-              <w:rPr>
-                <w:rFonts w:cstheme="minorHAnsi"/>
-              </w:rPr>
-              <w:t>el dato</w:t>
-            </w:r>
-            <w:r>
-              <w:rPr>
-                <w:rFonts w:cstheme="minorHAnsi"/>
-              </w:rPr>
-              <w:t xml:space="preserve"> de </w:t>
-            </w:r>
-            <w:r>
-              <w:rPr>
-                <w:rFonts w:cstheme="minorHAnsi"/>
-              </w:rPr>
-              <w:t xml:space="preserve">Address </w:t>
-            </w:r>
-            <w:r>
-              <w:rPr>
-                <w:rFonts w:cstheme="minorHAnsi"/>
-              </w:rPr>
-              <w:t>usuario, para modificar</w:t>
+              <w:t xml:space="preserve">Se carga la página con el dato de </w:t>
+            </w:r>
+            <w:proofErr w:type="spellStart"/>
+            <w:r>
+              <w:rPr>
+                <w:rFonts w:cstheme="minorHAnsi"/>
+              </w:rPr>
+              <w:t>Address</w:t>
+            </w:r>
+            <w:proofErr w:type="spellEnd"/>
+            <w:r>
+              <w:rPr>
+                <w:rFonts w:cstheme="minorHAnsi"/>
+              </w:rPr>
+              <w:t xml:space="preserve"> usuario, para modificar</w:t>
             </w:r>
           </w:p>
         </w:tc>
@@ -10344,11 +12492,19 @@
                 <w:rFonts w:cstheme="minorHAnsi"/>
               </w:rPr>
             </w:pPr>
-            <w:r>
-              <w:rPr>
-                <w:rFonts w:cstheme="minorHAnsi"/>
-              </w:rPr>
-              <w:t>Benjamin Cruz</w:t>
+            <w:proofErr w:type="spellStart"/>
+            <w:r>
+              <w:rPr>
+                <w:rFonts w:cstheme="minorHAnsi"/>
+              </w:rPr>
+              <w:t>Benjamin</w:t>
+            </w:r>
+            <w:proofErr w:type="spellEnd"/>
+            <w:r>
+              <w:rPr>
+                <w:rFonts w:cstheme="minorHAnsi"/>
+              </w:rPr>
+              <w:t xml:space="preserve"> Cruz</w:t>
             </w:r>
           </w:p>
         </w:tc>
@@ -10418,11 +12574,19 @@
                 <w:rFonts w:cstheme="minorHAnsi"/>
               </w:rPr>
             </w:pPr>
-            <w:r>
-              <w:rPr>
-                <w:rFonts w:cstheme="minorHAnsi"/>
-              </w:rPr>
-              <w:t>Benjamin Cruz</w:t>
+            <w:proofErr w:type="spellStart"/>
+            <w:r>
+              <w:rPr>
+                <w:rFonts w:cstheme="minorHAnsi"/>
+              </w:rPr>
+              <w:t>Benjamin</w:t>
+            </w:r>
+            <w:proofErr w:type="spellEnd"/>
+            <w:r>
+              <w:rPr>
+                <w:rFonts w:cstheme="minorHAnsi"/>
+              </w:rPr>
+              <w:t xml:space="preserve"> Cruz</w:t>
             </w:r>
           </w:p>
         </w:tc>
@@ -10478,7 +12642,23 @@
                 <w:rFonts w:cstheme="minorHAnsi"/>
                 <w:b/>
               </w:rPr>
-              <w:t>Resultado Final de la Prueba (Pass / Fail)</w:t>
+              <w:t xml:space="preserve">Resultado Final de la Prueba (Pass / </w:t>
+            </w:r>
+            <w:proofErr w:type="spellStart"/>
+            <w:r>
+              <w:rPr>
+                <w:rFonts w:cstheme="minorHAnsi"/>
+                <w:b/>
+              </w:rPr>
+              <w:t>Fail</w:t>
+            </w:r>
+            <w:proofErr w:type="spellEnd"/>
+            <w:r>
+              <w:rPr>
+                <w:rFonts w:cstheme="minorHAnsi"/>
+                <w:b/>
+              </w:rPr>
+              <w:t>)</w:t>
             </w:r>
           </w:p>
         </w:tc>
@@ -10556,11 +12736,47 @@
                 <w:b/>
               </w:rPr>
             </w:pPr>
+            <w:proofErr w:type="spellStart"/>
             <w:r>
               <w:rPr>
                 <w:lang w:val="es-ES"/>
               </w:rPr>
-              <w:t>Automation Practice Website debe estar d</w:t>
+              <w:t>Automation</w:t>
+            </w:r>
+            <w:proofErr w:type="spellEnd"/>
+            <w:r>
+              <w:rPr>
+                <w:lang w:val="es-ES"/>
+              </w:rPr>
+              <w:t xml:space="preserve"> </w:t>
+            </w:r>
+            <w:proofErr w:type="spellStart"/>
+            <w:r>
+              <w:rPr>
+                <w:lang w:val="es-ES"/>
+              </w:rPr>
+              <w:t>Practice</w:t>
+            </w:r>
+            <w:proofErr w:type="spellEnd"/>
+            <w:r>
+              <w:rPr>
+                <w:lang w:val="es-ES"/>
+              </w:rPr>
+              <w:t xml:space="preserve"> </w:t>
+            </w:r>
+            <w:proofErr w:type="spellStart"/>
+            <w:r>
+              <w:rPr>
+                <w:lang w:val="es-ES"/>
+              </w:rPr>
+              <w:t>Website</w:t>
+            </w:r>
+            <w:proofErr w:type="spellEnd"/>
+            <w:r>
+              <w:rPr>
+                <w:lang w:val="es-ES"/>
+              </w:rPr>
+              <w:t xml:space="preserve"> debe estar d</w:t>
             </w:r>
             <w:r>
               <w:rPr>
@@ -10765,6 +12981,7 @@
               </w:rPr>
               <w:t xml:space="preserve"> </w:t>
             </w:r>
+            <w:proofErr w:type="spellStart"/>
             <w:r>
               <w:rPr>
                 <w:rFonts w:cstheme="minorHAnsi"/>
@@ -10774,6 +12991,7 @@
               </w:rPr>
               <w:t>Fail</w:t>
             </w:r>
+            <w:proofErr w:type="spellEnd"/>
           </w:p>
         </w:tc>
         <w:tc>
@@ -11430,11 +13648,19 @@
                 <w:rFonts w:cstheme="minorHAnsi"/>
               </w:rPr>
             </w:pPr>
-            <w:r>
-              <w:rPr>
-                <w:rFonts w:cstheme="minorHAnsi"/>
-              </w:rPr>
-              <w:t>Benjamin Cruz</w:t>
+            <w:proofErr w:type="spellStart"/>
+            <w:r>
+              <w:rPr>
+                <w:rFonts w:cstheme="minorHAnsi"/>
+              </w:rPr>
+              <w:t>Benjamin</w:t>
+            </w:r>
+            <w:proofErr w:type="spellEnd"/>
+            <w:r>
+              <w:rPr>
+                <w:rFonts w:cstheme="minorHAnsi"/>
+              </w:rPr>
+              <w:t xml:space="preserve"> Cruz</w:t>
             </w:r>
           </w:p>
         </w:tc>
@@ -11504,11 +13730,19 @@
                 <w:rFonts w:cstheme="minorHAnsi"/>
               </w:rPr>
             </w:pPr>
-            <w:r>
-              <w:rPr>
-                <w:rFonts w:cstheme="minorHAnsi"/>
-              </w:rPr>
-              <w:t>Benjamin Cruz</w:t>
+            <w:proofErr w:type="spellStart"/>
+            <w:r>
+              <w:rPr>
+                <w:rFonts w:cstheme="minorHAnsi"/>
+              </w:rPr>
+              <w:t>Benjamin</w:t>
+            </w:r>
+            <w:proofErr w:type="spellEnd"/>
+            <w:r>
+              <w:rPr>
+                <w:rFonts w:cstheme="minorHAnsi"/>
+              </w:rPr>
+              <w:t xml:space="preserve"> Cruz</w:t>
             </w:r>
           </w:p>
         </w:tc>
@@ -11564,7 +13798,23 @@
                 <w:rFonts w:cstheme="minorHAnsi"/>
                 <w:b/>
               </w:rPr>
-              <w:t>Resultado Final de la Prueba (Pass / Fail)</w:t>
+              <w:t xml:space="preserve">Resultado Final de la Prueba (Pass / </w:t>
+            </w:r>
+            <w:proofErr w:type="spellStart"/>
+            <w:r>
+              <w:rPr>
+                <w:rFonts w:cstheme="minorHAnsi"/>
+                <w:b/>
+              </w:rPr>
+              <w:t>Fail</w:t>
+            </w:r>
+            <w:proofErr w:type="spellEnd"/>
+            <w:r>
+              <w:rPr>
+                <w:rFonts w:cstheme="minorHAnsi"/>
+                <w:b/>
+              </w:rPr>
+              <w:t>)</w:t>
             </w:r>
           </w:p>
         </w:tc>
@@ -11642,11 +13892,47 @@
                 <w:b/>
               </w:rPr>
             </w:pPr>
+            <w:proofErr w:type="spellStart"/>
             <w:r>
               <w:rPr>
                 <w:lang w:val="es-ES"/>
               </w:rPr>
-              <w:t>Automation Practice Website debe estar d</w:t>
+              <w:t>Automation</w:t>
+            </w:r>
+            <w:proofErr w:type="spellEnd"/>
+            <w:r>
+              <w:rPr>
+                <w:lang w:val="es-ES"/>
+              </w:rPr>
+              <w:t xml:space="preserve"> </w:t>
+            </w:r>
+            <w:proofErr w:type="spellStart"/>
+            <w:r>
+              <w:rPr>
+                <w:lang w:val="es-ES"/>
+              </w:rPr>
+              <w:t>Practice</w:t>
+            </w:r>
+            <w:proofErr w:type="spellEnd"/>
+            <w:r>
+              <w:rPr>
+                <w:lang w:val="es-ES"/>
+              </w:rPr>
+              <w:t xml:space="preserve"> </w:t>
+            </w:r>
+            <w:proofErr w:type="spellStart"/>
+            <w:r>
+              <w:rPr>
+                <w:lang w:val="es-ES"/>
+              </w:rPr>
+              <w:t>Website</w:t>
+            </w:r>
+            <w:proofErr w:type="spellEnd"/>
+            <w:r>
+              <w:rPr>
+                <w:lang w:val="es-ES"/>
+              </w:rPr>
+              <w:t xml:space="preserve"> debe estar d</w:t>
             </w:r>
             <w:r>
               <w:rPr>
@@ -11851,6 +14137,7 @@
               </w:rPr>
               <w:t xml:space="preserve"> </w:t>
             </w:r>
+            <w:proofErr w:type="spellStart"/>
             <w:r>
               <w:rPr>
                 <w:rFonts w:cstheme="minorHAnsi"/>
@@ -11860,6 +14147,7 @@
               </w:rPr>
               <w:t>Fail</w:t>
             </w:r>
+            <w:proofErr w:type="spellEnd"/>
           </w:p>
         </w:tc>
         <w:tc>
@@ -12446,7 +14734,21 @@
               <w:rPr>
                 <w:rFonts w:cstheme="minorHAnsi"/>
               </w:rPr>
-              <w:t>Probar la suscripción de novedades. (newsletter)</w:t>
+              <w:t>Probar la suscripción de novedades. (</w:t>
+            </w:r>
+            <w:proofErr w:type="spellStart"/>
+            <w:r>
+              <w:rPr>
+                <w:rFonts w:cstheme="minorHAnsi"/>
+              </w:rPr>
+              <w:t>newsletter</w:t>
+            </w:r>
+            <w:proofErr w:type="spellEnd"/>
+            <w:r>
+              <w:rPr>
+                <w:rFonts w:cstheme="minorHAnsi"/>
+              </w:rPr>
+              <w:t>)</w:t>
             </w:r>
           </w:p>
         </w:tc>
@@ -12519,11 +14821,19 @@
                 <w:rFonts w:cstheme="minorHAnsi"/>
               </w:rPr>
             </w:pPr>
-            <w:r>
-              <w:rPr>
-                <w:rFonts w:cstheme="minorHAnsi"/>
-              </w:rPr>
-              <w:t>Benjamin Cruz</w:t>
+            <w:proofErr w:type="spellStart"/>
+            <w:r>
+              <w:rPr>
+                <w:rFonts w:cstheme="minorHAnsi"/>
+              </w:rPr>
+              <w:t>Benjamin</w:t>
+            </w:r>
+            <w:proofErr w:type="spellEnd"/>
+            <w:r>
+              <w:rPr>
+                <w:rFonts w:cstheme="minorHAnsi"/>
+              </w:rPr>
+              <w:t xml:space="preserve"> Cruz</w:t>
             </w:r>
           </w:p>
         </w:tc>
@@ -12593,11 +14903,19 @@
                 <w:rFonts w:cstheme="minorHAnsi"/>
               </w:rPr>
             </w:pPr>
-            <w:r>
-              <w:rPr>
-                <w:rFonts w:cstheme="minorHAnsi"/>
-              </w:rPr>
-              <w:t>Benjamin Cruz</w:t>
+            <w:proofErr w:type="spellStart"/>
+            <w:r>
+              <w:rPr>
+                <w:rFonts w:cstheme="minorHAnsi"/>
+              </w:rPr>
+              <w:t>Benjamin</w:t>
+            </w:r>
+            <w:proofErr w:type="spellEnd"/>
+            <w:r>
+              <w:rPr>
+                <w:rFonts w:cstheme="minorHAnsi"/>
+              </w:rPr>
+              <w:t xml:space="preserve"> Cruz</w:t>
             </w:r>
           </w:p>
         </w:tc>
@@ -12653,7 +14971,23 @@
                 <w:rFonts w:cstheme="minorHAnsi"/>
                 <w:b/>
               </w:rPr>
-              <w:t>Resultado Final de la Prueba (Pass / Fail)</w:t>
+              <w:t xml:space="preserve">Resultado Final de la Prueba (Pass / </w:t>
+            </w:r>
+            <w:proofErr w:type="spellStart"/>
+            <w:r>
+              <w:rPr>
+                <w:rFonts w:cstheme="minorHAnsi"/>
+                <w:b/>
+              </w:rPr>
+              <w:t>Fail</w:t>
+            </w:r>
+            <w:proofErr w:type="spellEnd"/>
+            <w:r>
+              <w:rPr>
+                <w:rFonts w:cstheme="minorHAnsi"/>
+                <w:b/>
+              </w:rPr>
+              <w:t>)</w:t>
             </w:r>
           </w:p>
         </w:tc>
@@ -12731,11 +15065,47 @@
                 <w:b/>
               </w:rPr>
             </w:pPr>
+            <w:proofErr w:type="spellStart"/>
             <w:r>
               <w:rPr>
                 <w:lang w:val="es-ES"/>
               </w:rPr>
-              <w:t>Automation Practice Website debe estar d</w:t>
+              <w:t>Automation</w:t>
+            </w:r>
+            <w:proofErr w:type="spellEnd"/>
+            <w:r>
+              <w:rPr>
+                <w:lang w:val="es-ES"/>
+              </w:rPr>
+              <w:t xml:space="preserve"> </w:t>
+            </w:r>
+            <w:proofErr w:type="spellStart"/>
+            <w:r>
+              <w:rPr>
+                <w:lang w:val="es-ES"/>
+              </w:rPr>
+              <w:t>Practice</w:t>
+            </w:r>
+            <w:proofErr w:type="spellEnd"/>
+            <w:r>
+              <w:rPr>
+                <w:lang w:val="es-ES"/>
+              </w:rPr>
+              <w:t xml:space="preserve"> </w:t>
+            </w:r>
+            <w:proofErr w:type="spellStart"/>
+            <w:r>
+              <w:rPr>
+                <w:lang w:val="es-ES"/>
+              </w:rPr>
+              <w:t>Website</w:t>
+            </w:r>
+            <w:proofErr w:type="spellEnd"/>
+            <w:r>
+              <w:rPr>
+                <w:lang w:val="es-ES"/>
+              </w:rPr>
+              <w:t xml:space="preserve"> debe estar d</w:t>
             </w:r>
             <w:r>
               <w:rPr>
@@ -12940,6 +15310,7 @@
               </w:rPr>
               <w:t xml:space="preserve"> </w:t>
             </w:r>
+            <w:proofErr w:type="spellStart"/>
             <w:r>
               <w:rPr>
                 <w:rFonts w:cstheme="minorHAnsi"/>
@@ -12949,6 +15320,7 @@
               </w:rPr>
               <w:t>Fail</w:t>
             </w:r>
+            <w:proofErr w:type="spellEnd"/>
           </w:p>
         </w:tc>
         <w:tc>
@@ -13410,6 +15782,118 @@
 <file path=word/numbering.xml><?xml version="1.0" encoding="utf-8"?>
 <w:numbering xmlns:wpc="http://schemas.microsoft.com/office/word/2010/wordprocessingCanvas" xmlns:cx="http://schemas.microsoft.com/office/drawing/2014/chartex" xmlns:cx1="http://schemas.microsoft.com/office/drawing/2015/9/8/chartex" xmlns:cx2="http://schemas.microsoft.com/office/drawing/2015/10/21/chartex" xmlns:cx3="http://schemas.microsoft.com/office/drawing/2016/5/9/chartex" xmlns:cx4="http://schemas.microsoft.com/office/drawing/2016/5/10/chartex" xmlns:cx5="http://schemas.microsoft.com/office/drawing/2016/5/11/chartex" xmlns:cx6="http://schemas.microsoft.com/office/drawing/2016/5/12/chartex" xmlns:cx7="http://schemas.microsoft.com/office/drawing/2016/5/13/chartex" xmlns:cx8="http://schemas.microsoft.com/office/drawing/2016/5/14/chartex" xmlns:mc="http://schemas.openxmlformats.org/markup-compatibility/2006" xmlns:aink="http://schemas.microsoft.com/office/drawing/2016/ink" xmlns:am3d="http://schemas.microsoft.com/office/drawing/2017/model3d" xmlns:o="urn:schemas-microsoft-com:office:office" xmlns:r="http://schemas.openxmlformats.org/officeDocument/2006/relationships" xmlns:m="http://schemas.openxmlformats.org/officeDocument/2006/math" xmlns:v="urn:schemas-microsoft-com:vml" xmlns:wp14="http://schemas.microsoft.com/office/word/2010/wordprocessingDrawing" xmlns:wp="http://schemas.openxmlformats.org/drawingml/2006/wordprocessingDrawing" xmlns:w10="urn:schemas-microsoft-com:office:word" xmlns:w="http://schemas.openxmlformats.org/wordprocessingml/2006/main" xmlns:w14="http://schemas.microsoft.com/office/word/2010/wordml" xmlns:w15="http://schemas.microsoft.com/office/word/2012/wordml" xmlns:w16cex="http://schemas.microsoft.com/office/word/2018/wordml/cex" xmlns:w16cid="http://schemas.microsoft.com/office/word/2016/wordml/cid" xmlns:w16="http://schemas.microsoft.com/office/word/2018/wordml" xmlns:w16sdtdh="http://schemas.microsoft.com/office/word/2020/wordml/sdtdatahash" xmlns:w16se="http://schemas.microsoft.com/office/word/2015/wordml/symex" xmlns:wpg="http://schemas.microsoft.com/office/word/2010/wordprocessingGroup" xmlns:wpi="http://schemas.microsoft.com/office/word/2010/wordprocessingInk" xmlns:wne="http://schemas.microsoft.com/office/word/2006/wordml" xmlns:wps="http://schemas.microsoft.com/office/word/2010/wordprocessingShape" mc:Ignorable="w14 w15 w16se w16cid w16 w16cex w16sdtdh wp14">
   <w:abstractNum w:abstractNumId="0" w15:restartNumberingAfterBreak="0">
+    <w:nsid w:val="14605725"/>
+    <w:multiLevelType w:val="hybridMultilevel"/>
+    <w:tmpl w:val="B50E77FE"/>
+    <w:lvl w:ilvl="0" w:tplc="41DC043C">
+      <w:numFmt w:val="bullet"/>
+      <w:lvlText w:val="-"/>
+      <w:lvlJc w:val="left"/>
+      <w:pPr>
+        <w:ind w:left="1080" w:hanging="360"/>
+      </w:pPr>
+      <w:rPr>
+        <w:rFonts w:ascii="Calibri" w:eastAsiaTheme="minorHAnsi" w:hAnsi="Calibri" w:cs="Calibri" w:hint="default"/>
+      </w:rPr>
+    </w:lvl>
+    <w:lvl w:ilvl="1" w:tplc="0C0A0003" w:tentative="1">
+      <w:start w:val="1"/>
+      <w:numFmt w:val="bullet"/>
+      <w:lvlText w:val="o"/>
+      <w:lvlJc w:val="left"/>
+      <w:pPr>
+        <w:ind w:left="1800" w:hanging="360"/>
+      </w:pPr>
+      <w:rPr>
+        <w:rFonts w:ascii="Courier New" w:hAnsi="Courier New" w:cs="Courier New" w:hint="default"/>
+      </w:rPr>
+    </w:lvl>
+    <w:lvl w:ilvl="2" w:tplc="0C0A0005" w:tentative="1">
+      <w:start w:val="1"/>
+      <w:numFmt w:val="bullet"/>
+      <w:lvlText w:val=""/>
+      <w:lvlJc w:val="left"/>
+      <w:pPr>
+        <w:ind w:left="2520" w:hanging="360"/>
+      </w:pPr>
+      <w:rPr>
+        <w:rFonts w:ascii="Wingdings" w:hAnsi="Wingdings" w:hint="default"/>
+      </w:rPr>
+    </w:lvl>
+    <w:lvl w:ilvl="3" w:tplc="0C0A0001" w:tentative="1">
+      <w:start w:val="1"/>
+      <w:numFmt w:val="bullet"/>
+      <w:lvlText w:val=""/>
+      <w:lvlJc w:val="left"/>
+      <w:pPr>
+        <w:ind w:left="3240" w:hanging="360"/>
+      </w:pPr>
+      <w:rPr>
+        <w:rFonts w:ascii="Symbol" w:hAnsi="Symbol" w:hint="default"/>
+      </w:rPr>
+    </w:lvl>
+    <w:lvl w:ilvl="4" w:tplc="0C0A0003" w:tentative="1">
+      <w:start w:val="1"/>
+      <w:numFmt w:val="bullet"/>
+      <w:lvlText w:val="o"/>
+      <w:lvlJc w:val="left"/>
+      <w:pPr>
+        <w:ind w:left="3960" w:hanging="360"/>
+      </w:pPr>
+      <w:rPr>
+        <w:rFonts w:ascii="Courier New" w:hAnsi="Courier New" w:cs="Courier New" w:hint="default"/>
+      </w:rPr>
+    </w:lvl>
+    <w:lvl w:ilvl="5" w:tplc="0C0A0005" w:tentative="1">
+      <w:start w:val="1"/>
+      <w:numFmt w:val="bullet"/>
+      <w:lvlText w:val=""/>
+      <w:lvlJc w:val="left"/>
+      <w:pPr>
+        <w:ind w:left="4680" w:hanging="360"/>
+      </w:pPr>
+      <w:rPr>
+        <w:rFonts w:ascii="Wingdings" w:hAnsi="Wingdings" w:hint="default"/>
+      </w:rPr>
+    </w:lvl>
+    <w:lvl w:ilvl="6" w:tplc="0C0A0001" w:tentative="1">
+      <w:start w:val="1"/>
+      <w:numFmt w:val="bullet"/>
+      <w:lvlText w:val=""/>
+      <w:lvlJc w:val="left"/>
+      <w:pPr>
+        <w:ind w:left="5400" w:hanging="360"/>
+      </w:pPr>
+      <w:rPr>
+        <w:rFonts w:ascii="Symbol" w:hAnsi="Symbol" w:hint="default"/>
+      </w:rPr>
+    </w:lvl>
+    <w:lvl w:ilvl="7" w:tplc="0C0A0003" w:tentative="1">
+      <w:start w:val="1"/>
+      <w:numFmt w:val="bullet"/>
+      <w:lvlText w:val="o"/>
+      <w:lvlJc w:val="left"/>
+      <w:pPr>
+        <w:ind w:left="6120" w:hanging="360"/>
+      </w:pPr>
+      <w:rPr>
+        <w:rFonts w:ascii="Courier New" w:hAnsi="Courier New" w:cs="Courier New" w:hint="default"/>
+      </w:rPr>
+    </w:lvl>
+    <w:lvl w:ilvl="8" w:tplc="0C0A0005" w:tentative="1">
+      <w:start w:val="1"/>
+      <w:numFmt w:val="bullet"/>
+      <w:lvlText w:val=""/>
+      <w:lvlJc w:val="left"/>
+      <w:pPr>
+        <w:ind w:left="6840" w:hanging="360"/>
+      </w:pPr>
+      <w:rPr>
+        <w:rFonts w:ascii="Wingdings" w:hAnsi="Wingdings" w:hint="default"/>
+      </w:rPr>
+    </w:lvl>
+  </w:abstractNum>
+  <w:abstractNum w:abstractNumId="1" w15:restartNumberingAfterBreak="0">
     <w:nsid w:val="177A47EC"/>
     <w:multiLevelType w:val="hybridMultilevel"/>
     <w:tmpl w:val="332C9268"/>
@@ -13521,7 +16005,7 @@
       </w:rPr>
     </w:lvl>
   </w:abstractNum>
-  <w:abstractNum w:abstractNumId="1" w15:restartNumberingAfterBreak="0">
+  <w:abstractNum w:abstractNumId="2" w15:restartNumberingAfterBreak="0">
     <w:nsid w:val="472059E5"/>
     <w:multiLevelType w:val="hybridMultilevel"/>
     <w:tmpl w:val="DA0240C2"/>
@@ -13634,10 +16118,13 @@
     </w:lvl>
   </w:abstractNum>
   <w:num w:numId="1">
-    <w:abstractNumId w:val="0"/>
+    <w:abstractNumId w:val="1"/>
   </w:num>
   <w:num w:numId="2">
-    <w:abstractNumId w:val="1"/>
+    <w:abstractNumId w:val="2"/>
+  </w:num>
+  <w:num w:numId="3">
+    <w:abstractNumId w:val="0"/>
   </w:num>
 </w:numbering>
 </file>

</xml_diff>

<commit_message>
[Benjamin] Se completa pruebas manuales y pruebas automatizadas
Se corrige algunas pruebas automatizadas
</commit_message>
<xml_diff>
--- a/A3/Pruebas funcionales manuales.docx
+++ b/A3/Pruebas funcionales manuales.docx
@@ -5604,13 +5604,7 @@
               <w:rPr>
                 <w:rFonts w:cstheme="minorHAnsi"/>
               </w:rPr>
-              <w:t>Redirecciona a</w:t>
-            </w:r>
-            <w:r>
-              <w:rPr>
-                <w:rFonts w:cstheme="minorHAnsi"/>
-              </w:rPr>
-              <w:t>l inicio de la página web.</w:t>
+              <w:t>Redirecciona al inicio de la página web.</w:t>
             </w:r>
           </w:p>
         </w:tc>
@@ -5628,19 +5622,7 @@
               <w:rPr>
                 <w:rFonts w:cstheme="minorHAnsi"/>
               </w:rPr>
-              <w:t xml:space="preserve">Redirecciona al inicio de la </w:t>
-            </w:r>
-            <w:r>
-              <w:rPr>
-                <w:rFonts w:cstheme="minorHAnsi"/>
-              </w:rPr>
-              <w:t>página</w:t>
-            </w:r>
-            <w:r>
-              <w:rPr>
-                <w:rFonts w:cstheme="minorHAnsi"/>
-              </w:rPr>
-              <w:t xml:space="preserve"> web.</w:t>
+              <w:t>Redirecciona al inicio de la página web.</w:t>
             </w:r>
           </w:p>
         </w:tc>
@@ -7329,19 +7311,7 @@
               <w:rPr>
                 <w:rFonts w:cstheme="minorHAnsi"/>
               </w:rPr>
-              <w:t xml:space="preserve">Redirecciona hacia la </w:t>
-            </w:r>
-            <w:r>
-              <w:rPr>
-                <w:rFonts w:cstheme="minorHAnsi"/>
-              </w:rPr>
-              <w:t>página</w:t>
-            </w:r>
-            <w:r>
-              <w:rPr>
-                <w:rFonts w:cstheme="minorHAnsi"/>
-              </w:rPr>
-              <w:t xml:space="preserve"> donde se mostrarán las tiendas</w:t>
+              <w:t>Redirecciona hacia la página donde se mostrarán las tiendas</w:t>
             </w:r>
           </w:p>
         </w:tc>
@@ -7513,19 +7483,7 @@
               <w:rPr>
                 <w:rFonts w:cstheme="minorHAnsi"/>
               </w:rPr>
-              <w:t>P</w:t>
-            </w:r>
-            <w:r>
-              <w:rPr>
-                <w:rFonts w:cstheme="minorHAnsi"/>
-              </w:rPr>
-              <w:t>resionar</w:t>
-            </w:r>
-            <w:r>
-              <w:rPr>
-                <w:rFonts w:cstheme="minorHAnsi"/>
-              </w:rPr>
-              <w:t xml:space="preserve"> sobre la tienda que se desea</w:t>
+              <w:t>Presionar sobre la tienda que se desea</w:t>
             </w:r>
           </w:p>
         </w:tc>
@@ -8639,25 +8597,7 @@
               <w:rPr>
                 <w:rFonts w:cstheme="minorHAnsi"/>
               </w:rPr>
-              <w:t xml:space="preserve">Presionar el botón </w:t>
-            </w:r>
-            <w:r>
-              <w:rPr>
-                <w:rFonts w:cstheme="minorHAnsi"/>
-              </w:rPr>
-              <w:t xml:space="preserve">New products </w:t>
-            </w:r>
-            <w:r>
-              <w:rPr>
-                <w:rFonts w:cstheme="minorHAnsi"/>
-              </w:rPr>
-              <w:t>en la barra de información</w:t>
-            </w:r>
-            <w:r>
-              <w:rPr>
-                <w:rFonts w:cstheme="minorHAnsi"/>
-              </w:rPr>
-              <w:t>.</w:t>
+              <w:t>Presionar el botón New products en la barra de información.</w:t>
             </w:r>
           </w:p>
         </w:tc>
@@ -8711,13 +8651,7 @@
               <w:rPr>
                 <w:rFonts w:cstheme="minorHAnsi"/>
               </w:rPr>
-              <w:t>Muestra los productos nuevos</w:t>
-            </w:r>
-            <w:r>
-              <w:rPr>
-                <w:rFonts w:cstheme="minorHAnsi"/>
-              </w:rPr>
-              <w:t xml:space="preserve"> (No hay así muestra un mensaje.)</w:t>
+              <w:t>Muestra los productos nuevos (No hay así muestra un mensaje.)</w:t>
             </w:r>
           </w:p>
         </w:tc>
@@ -8785,19 +8719,7 @@
               <w:rPr>
                 <w:rFonts w:cstheme="minorHAnsi"/>
               </w:rPr>
-              <w:t xml:space="preserve">Presionar el botón </w:t>
-            </w:r>
-            <w:r>
-              <w:rPr>
-                <w:rFonts w:cstheme="minorHAnsi"/>
-              </w:rPr>
-              <w:t>Best sellers</w:t>
-            </w:r>
-            <w:r>
-              <w:rPr>
-                <w:rFonts w:cstheme="minorHAnsi"/>
-              </w:rPr>
-              <w:t xml:space="preserve"> en la barra de información.</w:t>
+              <w:t>Presionar el botón Best sellers en la barra de información.</w:t>
             </w:r>
           </w:p>
         </w:tc>
@@ -8851,19 +8773,7 @@
               <w:rPr>
                 <w:rFonts w:cstheme="minorHAnsi"/>
               </w:rPr>
-              <w:t xml:space="preserve">Muestra lo </w:t>
-            </w:r>
-            <w:r>
-              <w:rPr>
-                <w:rFonts w:cstheme="minorHAnsi"/>
-              </w:rPr>
-              <w:t>más</w:t>
-            </w:r>
-            <w:r>
-              <w:rPr>
-                <w:rFonts w:cstheme="minorHAnsi"/>
-              </w:rPr>
-              <w:t xml:space="preserve"> vendido.</w:t>
+              <w:t>Muestra lo más vendido.</w:t>
             </w:r>
           </w:p>
         </w:tc>
@@ -8931,19 +8841,7 @@
               <w:rPr>
                 <w:rFonts w:cstheme="minorHAnsi"/>
               </w:rPr>
-              <w:t xml:space="preserve">Presionar el botón </w:t>
-            </w:r>
-            <w:r>
-              <w:rPr>
-                <w:rFonts w:cstheme="minorHAnsi"/>
-              </w:rPr>
-              <w:t xml:space="preserve">Our stores </w:t>
-            </w:r>
-            <w:r>
-              <w:rPr>
-                <w:rFonts w:cstheme="minorHAnsi"/>
-              </w:rPr>
-              <w:t>en la barra de información.</w:t>
+              <w:t>Presionar el botón Our stores en la barra de información.</w:t>
             </w:r>
           </w:p>
         </w:tc>
@@ -9081,19 +8979,7 @@
               <w:rPr>
                 <w:rFonts w:cstheme="minorHAnsi"/>
               </w:rPr>
-              <w:t xml:space="preserve">Presionar el botón </w:t>
-            </w:r>
-            <w:r>
-              <w:rPr>
-                <w:rFonts w:cstheme="minorHAnsi"/>
-              </w:rPr>
-              <w:t xml:space="preserve">Contact us </w:t>
-            </w:r>
-            <w:r>
-              <w:rPr>
-                <w:rFonts w:cstheme="minorHAnsi"/>
-              </w:rPr>
-              <w:t>en la barra de información.</w:t>
+              <w:t>Presionar el botón Contact us en la barra de información.</w:t>
             </w:r>
           </w:p>
         </w:tc>
@@ -9215,19 +9101,7 @@
               <w:rPr>
                 <w:rFonts w:cstheme="minorHAnsi"/>
               </w:rPr>
-              <w:t xml:space="preserve">Presionar el botón </w:t>
-            </w:r>
-            <w:r>
-              <w:rPr>
-                <w:rFonts w:cstheme="minorHAnsi"/>
-              </w:rPr>
-              <w:t>Terms and conditions of use</w:t>
-            </w:r>
-            <w:r>
-              <w:rPr>
-                <w:rFonts w:cstheme="minorHAnsi"/>
-              </w:rPr>
-              <w:t xml:space="preserve"> en la barra de información.</w:t>
+              <w:t>Presionar el botón Terms and conditions of use en la barra de información.</w:t>
             </w:r>
           </w:p>
         </w:tc>
@@ -9349,19 +9223,7 @@
               <w:rPr>
                 <w:rFonts w:cstheme="minorHAnsi"/>
               </w:rPr>
-              <w:t xml:space="preserve">Presionar el botón </w:t>
-            </w:r>
-            <w:r>
-              <w:rPr>
-                <w:rFonts w:cstheme="minorHAnsi"/>
-              </w:rPr>
-              <w:t>About us</w:t>
-            </w:r>
-            <w:r>
-              <w:rPr>
-                <w:rFonts w:cstheme="minorHAnsi"/>
-              </w:rPr>
-              <w:t xml:space="preserve"> en la barra de información.</w:t>
+              <w:t>Presionar el botón About us en la barra de información.</w:t>
             </w:r>
           </w:p>
         </w:tc>
@@ -9415,19 +9277,7 @@
               <w:rPr>
                 <w:rFonts w:cstheme="minorHAnsi"/>
               </w:rPr>
-              <w:t xml:space="preserve">Muestra los detalles de la </w:t>
-            </w:r>
-            <w:r>
-              <w:rPr>
-                <w:rFonts w:cstheme="minorHAnsi"/>
-              </w:rPr>
-              <w:t>compañía y el equipo</w:t>
-            </w:r>
-            <w:r>
-              <w:rPr>
-                <w:rFonts w:cstheme="minorHAnsi"/>
-              </w:rPr>
-              <w:t>.</w:t>
+              <w:t>Muestra los detalles de la compañía y el equipo.</w:t>
             </w:r>
           </w:p>
         </w:tc>
@@ -9495,19 +9345,7 @@
               <w:rPr>
                 <w:rFonts w:cstheme="minorHAnsi"/>
               </w:rPr>
-              <w:t xml:space="preserve">Presionar el botón </w:t>
-            </w:r>
-            <w:r>
-              <w:rPr>
-                <w:rFonts w:cstheme="minorHAnsi"/>
-              </w:rPr>
-              <w:t>Sitemap</w:t>
-            </w:r>
-            <w:r>
-              <w:rPr>
-                <w:rFonts w:cstheme="minorHAnsi"/>
-              </w:rPr>
-              <w:t xml:space="preserve"> en la barra de información.</w:t>
+              <w:t>Presionar el botón Sitemap en la barra de información.</w:t>
             </w:r>
           </w:p>
         </w:tc>
@@ -10505,6 +10343,12 @@
                 <w:rFonts w:cstheme="minorHAnsi"/>
               </w:rPr>
             </w:pPr>
+            <w:r>
+              <w:rPr>
+                <w:rFonts w:cstheme="minorHAnsi"/>
+              </w:rPr>
+              <w:t>2</w:t>
+            </w:r>
           </w:p>
         </w:tc>
         <w:tc>
@@ -10551,7 +10395,19 @@
               <w:rPr>
                 <w:rFonts w:cstheme="minorHAnsi"/>
               </w:rPr>
-              <w:t>Se muestra la pagina con las opciones de datos del usuario</w:t>
+              <w:t xml:space="preserve">Se muestra la </w:t>
+            </w:r>
+            <w:r>
+              <w:rPr>
+                <w:rFonts w:cstheme="minorHAnsi"/>
+              </w:rPr>
+              <w:t>página</w:t>
+            </w:r>
+            <w:r>
+              <w:rPr>
+                <w:rFonts w:cstheme="minorHAnsi"/>
+              </w:rPr>
+              <w:t xml:space="preserve"> con las opciones de datos del usuario</w:t>
             </w:r>
           </w:p>
         </w:tc>
@@ -10569,7 +10425,19 @@
               <w:rPr>
                 <w:rFonts w:cstheme="minorHAnsi"/>
               </w:rPr>
-              <w:t>La pagina carga de forma correcta</w:t>
+              <w:t xml:space="preserve">La </w:t>
+            </w:r>
+            <w:r>
+              <w:rPr>
+                <w:rFonts w:cstheme="minorHAnsi"/>
+              </w:rPr>
+              <w:t>página</w:t>
+            </w:r>
+            <w:r>
+              <w:rPr>
+                <w:rFonts w:cstheme="minorHAnsi"/>
+              </w:rPr>
+              <w:t xml:space="preserve"> carga de forma correcta</w:t>
             </w:r>
           </w:p>
         </w:tc>
@@ -10615,6 +10483,12 @@
                 <w:rFonts w:cstheme="minorHAnsi"/>
               </w:rPr>
             </w:pPr>
+            <w:r>
+              <w:rPr>
+                <w:rFonts w:cstheme="minorHAnsi"/>
+              </w:rPr>
+              <w:t>3</w:t>
+            </w:r>
           </w:p>
         </w:tc>
         <w:tc>
@@ -10667,7 +10541,19 @@
               <w:rPr>
                 <w:rFonts w:cstheme="minorHAnsi"/>
               </w:rPr>
-              <w:t>Se carga la pagina con el historial de compras del usuario</w:t>
+              <w:t xml:space="preserve">Se carga la </w:t>
+            </w:r>
+            <w:r>
+              <w:rPr>
+                <w:rFonts w:cstheme="minorHAnsi"/>
+              </w:rPr>
+              <w:t>página</w:t>
+            </w:r>
+            <w:r>
+              <w:rPr>
+                <w:rFonts w:cstheme="minorHAnsi"/>
+              </w:rPr>
+              <w:t xml:space="preserve"> con el historial de compras del usuario</w:t>
             </w:r>
           </w:p>
         </w:tc>
@@ -10998,7 +10884,13 @@
               <w:rPr>
                 <w:rFonts w:cstheme="minorHAnsi"/>
               </w:rPr>
-              <w:t>Modificar información personal.</w:t>
+              <w:t xml:space="preserve">Modificar </w:t>
+            </w:r>
+            <w:r>
+              <w:rPr>
+                <w:rFonts w:cstheme="minorHAnsi"/>
+              </w:rPr>
+              <w:t>contraseña.</w:t>
             </w:r>
           </w:p>
         </w:tc>
@@ -11040,7 +10932,19 @@
               <w:rPr>
                 <w:rFonts w:cstheme="minorHAnsi"/>
               </w:rPr>
-              <w:t>Verificar en la cuenta de usuario, la modificar los datos personales completando o cambiando los campos.</w:t>
+              <w:t xml:space="preserve">Verificar en la cuenta de usuario, la modificar los datos </w:t>
+            </w:r>
+            <w:r>
+              <w:rPr>
+                <w:rFonts w:cstheme="minorHAnsi"/>
+              </w:rPr>
+              <w:t>de la contraseña</w:t>
+            </w:r>
+            <w:r>
+              <w:rPr>
+                <w:rFonts w:cstheme="minorHAnsi"/>
+              </w:rPr>
+              <w:t xml:space="preserve"> completando o cambiando los campos.</w:t>
             </w:r>
           </w:p>
         </w:tc>
@@ -11579,6 +11483,12 @@
                 <w:rFonts w:cstheme="minorHAnsi"/>
               </w:rPr>
             </w:pPr>
+            <w:r>
+              <w:rPr>
+                <w:rFonts w:cstheme="minorHAnsi"/>
+              </w:rPr>
+              <w:t>1</w:t>
+            </w:r>
           </w:p>
         </w:tc>
         <w:tc>
@@ -11698,6 +11608,12 @@
                 <w:rFonts w:cstheme="minorHAnsi"/>
               </w:rPr>
             </w:pPr>
+            <w:r>
+              <w:rPr>
+                <w:rFonts w:cstheme="minorHAnsi"/>
+              </w:rPr>
+              <w:t>2</w:t>
+            </w:r>
           </w:p>
         </w:tc>
         <w:tc>
@@ -11808,6 +11724,12 @@
                 <w:rFonts w:cstheme="minorHAnsi"/>
               </w:rPr>
             </w:pPr>
+            <w:r>
+              <w:rPr>
+                <w:rFonts w:cstheme="minorHAnsi"/>
+              </w:rPr>
+              <w:t>3</w:t>
+            </w:r>
           </w:p>
         </w:tc>
         <w:tc>
@@ -11918,6 +11840,13 @@
                 <w:rFonts w:cstheme="minorHAnsi"/>
               </w:rPr>
             </w:pPr>
+            <w:r>
+              <w:rPr>
+                <w:rFonts w:cstheme="minorHAnsi"/>
+              </w:rPr>
+              <w:lastRenderedPageBreak/>
+              <w:t>4</w:t>
+            </w:r>
           </w:p>
         </w:tc>
         <w:tc>
@@ -11928,8 +11857,24 @@
             <w:pPr>
               <w:rPr>
                 <w:rFonts w:cstheme="minorHAnsi"/>
-              </w:rPr>
-            </w:pPr>
+                <w:u w:val="single"/>
+              </w:rPr>
+            </w:pPr>
+            <w:r>
+              <w:rPr>
+                <w:rFonts w:cstheme="minorHAnsi"/>
+              </w:rPr>
+              <w:t>En el campo de “</w:t>
+            </w:r>
+            <w:r>
+              <w:t>Current Password</w:t>
+            </w:r>
+            <w:r>
+              <w:rPr>
+                <w:rFonts w:cstheme="minorHAnsi"/>
+              </w:rPr>
+              <w:t>” ingresar contraseña actual</w:t>
+            </w:r>
           </w:p>
         </w:tc>
         <w:tc>
@@ -11942,6 +11887,12 @@
                 <w:rFonts w:cstheme="minorHAnsi"/>
               </w:rPr>
             </w:pPr>
+            <w:r>
+              <w:rPr>
+                <w:rFonts w:cstheme="minorHAnsi"/>
+              </w:rPr>
+              <w:t>http://automationpractice.com/index.php?controller=identity</w:t>
+            </w:r>
           </w:p>
         </w:tc>
         <w:tc>
@@ -11954,6 +11905,12 @@
                 <w:rFonts w:cstheme="minorHAnsi"/>
               </w:rPr>
             </w:pPr>
+            <w:r>
+              <w:rPr>
+                <w:rFonts w:cstheme="minorHAnsi"/>
+              </w:rPr>
+              <w:t>Se puede llenar el campo y se torna verde (contraseña oculta)</w:t>
+            </w:r>
           </w:p>
         </w:tc>
         <w:tc>
@@ -11966,6 +11923,12 @@
                 <w:rFonts w:cstheme="minorHAnsi"/>
               </w:rPr>
             </w:pPr>
+            <w:r>
+              <w:rPr>
+                <w:rFonts w:cstheme="minorHAnsi"/>
+              </w:rPr>
+              <w:t>Se lleva el campo sin problemas</w:t>
+            </w:r>
           </w:p>
         </w:tc>
         <w:tc>
@@ -11978,6 +11941,414 @@
                 <w:rFonts w:cstheme="minorHAnsi"/>
               </w:rPr>
             </w:pPr>
+            <w:r>
+              <w:rPr>
+                <w:rFonts w:cstheme="minorHAnsi"/>
+              </w:rPr>
+              <w:t>Ok</w:t>
+            </w:r>
+          </w:p>
+        </w:tc>
+        <w:tc>
+          <w:tcPr>
+            <w:tcW w:w="2977" w:type="dxa"/>
+          </w:tcPr>
+          <w:p>
+            <w:pPr>
+              <w:rPr>
+                <w:rFonts w:cstheme="minorHAnsi"/>
+              </w:rPr>
+            </w:pPr>
+          </w:p>
+        </w:tc>
+      </w:tr>
+      <w:tr>
+        <w:tc>
+          <w:tcPr>
+            <w:tcW w:w="383" w:type="dxa"/>
+          </w:tcPr>
+          <w:p>
+            <w:pPr>
+              <w:rPr>
+                <w:rFonts w:cstheme="minorHAnsi"/>
+              </w:rPr>
+            </w:pPr>
+            <w:r>
+              <w:rPr>
+                <w:rFonts w:cstheme="minorHAnsi"/>
+              </w:rPr>
+              <w:t>5</w:t>
+            </w:r>
+          </w:p>
+        </w:tc>
+        <w:tc>
+          <w:tcPr>
+            <w:tcW w:w="2409" w:type="dxa"/>
+          </w:tcPr>
+          <w:p>
+            <w:pPr>
+              <w:rPr>
+                <w:rFonts w:cstheme="minorHAnsi"/>
+              </w:rPr>
+            </w:pPr>
+            <w:r>
+              <w:rPr>
+                <w:rFonts w:cstheme="minorHAnsi"/>
+              </w:rPr>
+              <w:t>En el campo de “</w:t>
+            </w:r>
+            <w:r>
+              <w:rPr>
+                <w:rFonts w:cstheme="minorHAnsi"/>
+              </w:rPr>
+              <w:t>New Password</w:t>
+            </w:r>
+            <w:r>
+              <w:rPr>
+                <w:rFonts w:cstheme="minorHAnsi"/>
+              </w:rPr>
+              <w:t>” ingresar contraseña actual</w:t>
+            </w:r>
+          </w:p>
+        </w:tc>
+        <w:tc>
+          <w:tcPr>
+            <w:tcW w:w="2873" w:type="dxa"/>
+          </w:tcPr>
+          <w:p>
+            <w:pPr>
+              <w:rPr>
+                <w:rFonts w:cstheme="minorHAnsi"/>
+              </w:rPr>
+            </w:pPr>
+            <w:r>
+              <w:rPr>
+                <w:rFonts w:cstheme="minorHAnsi"/>
+              </w:rPr>
+              <w:t>http://automationpractice.com/index.php?controller=identity</w:t>
+            </w:r>
+          </w:p>
+        </w:tc>
+        <w:tc>
+          <w:tcPr>
+            <w:tcW w:w="1701" w:type="dxa"/>
+          </w:tcPr>
+          <w:p>
+            <w:pPr>
+              <w:rPr>
+                <w:rFonts w:cstheme="minorHAnsi"/>
+              </w:rPr>
+            </w:pPr>
+            <w:r>
+              <w:rPr>
+                <w:rFonts w:cstheme="minorHAnsi"/>
+              </w:rPr>
+              <w:t xml:space="preserve">Se puede llenar el campo y se torna verde (contraseña </w:t>
+            </w:r>
+            <w:r>
+              <w:rPr>
+                <w:rFonts w:cstheme="minorHAnsi"/>
+              </w:rPr>
+              <w:t xml:space="preserve">nueva </w:t>
+            </w:r>
+            <w:r>
+              <w:rPr>
+                <w:rFonts w:cstheme="minorHAnsi"/>
+              </w:rPr>
+              <w:t>oculta)</w:t>
+            </w:r>
+          </w:p>
+        </w:tc>
+        <w:tc>
+          <w:tcPr>
+            <w:tcW w:w="1418" w:type="dxa"/>
+          </w:tcPr>
+          <w:p>
+            <w:pPr>
+              <w:rPr>
+                <w:rFonts w:cstheme="minorHAnsi"/>
+              </w:rPr>
+            </w:pPr>
+            <w:r>
+              <w:rPr>
+                <w:rFonts w:cstheme="minorHAnsi"/>
+              </w:rPr>
+              <w:t>Se lleva el campo sin problemas</w:t>
+            </w:r>
+          </w:p>
+        </w:tc>
+        <w:tc>
+          <w:tcPr>
+            <w:tcW w:w="992" w:type="dxa"/>
+          </w:tcPr>
+          <w:p>
+            <w:pPr>
+              <w:rPr>
+                <w:rFonts w:cstheme="minorHAnsi"/>
+              </w:rPr>
+            </w:pPr>
+            <w:r>
+              <w:rPr>
+                <w:rFonts w:cstheme="minorHAnsi"/>
+              </w:rPr>
+              <w:t>Ok</w:t>
+            </w:r>
+          </w:p>
+        </w:tc>
+        <w:tc>
+          <w:tcPr>
+            <w:tcW w:w="2977" w:type="dxa"/>
+          </w:tcPr>
+          <w:p>
+            <w:pPr>
+              <w:rPr>
+                <w:rFonts w:cstheme="minorHAnsi"/>
+              </w:rPr>
+            </w:pPr>
+          </w:p>
+        </w:tc>
+      </w:tr>
+      <w:tr>
+        <w:tc>
+          <w:tcPr>
+            <w:tcW w:w="383" w:type="dxa"/>
+          </w:tcPr>
+          <w:p>
+            <w:pPr>
+              <w:rPr>
+                <w:rFonts w:cstheme="minorHAnsi"/>
+              </w:rPr>
+            </w:pPr>
+            <w:r>
+              <w:rPr>
+                <w:rFonts w:cstheme="minorHAnsi"/>
+              </w:rPr>
+              <w:t>6</w:t>
+            </w:r>
+          </w:p>
+        </w:tc>
+        <w:tc>
+          <w:tcPr>
+            <w:tcW w:w="2409" w:type="dxa"/>
+          </w:tcPr>
+          <w:p>
+            <w:pPr>
+              <w:rPr>
+                <w:rFonts w:cstheme="minorHAnsi"/>
+              </w:rPr>
+            </w:pPr>
+            <w:r>
+              <w:rPr>
+                <w:rFonts w:cstheme="minorHAnsi"/>
+              </w:rPr>
+              <w:t>En el campo de “</w:t>
+            </w:r>
+            <w:r>
+              <w:rPr>
+                <w:rFonts w:cstheme="minorHAnsi"/>
+              </w:rPr>
+              <w:t>Confirmation</w:t>
+            </w:r>
+            <w:r>
+              <w:rPr>
+                <w:rFonts w:cstheme="minorHAnsi"/>
+              </w:rPr>
+              <w:t>” ingresar contraseña actual</w:t>
+            </w:r>
+          </w:p>
+        </w:tc>
+        <w:tc>
+          <w:tcPr>
+            <w:tcW w:w="2873" w:type="dxa"/>
+          </w:tcPr>
+          <w:p>
+            <w:pPr>
+              <w:rPr>
+                <w:rFonts w:cstheme="minorHAnsi"/>
+              </w:rPr>
+            </w:pPr>
+            <w:r>
+              <w:rPr>
+                <w:rFonts w:cstheme="minorHAnsi"/>
+              </w:rPr>
+              <w:t>http://automationpractice.com/index.php?controller=identity</w:t>
+            </w:r>
+          </w:p>
+        </w:tc>
+        <w:tc>
+          <w:tcPr>
+            <w:tcW w:w="1701" w:type="dxa"/>
+          </w:tcPr>
+          <w:p>
+            <w:pPr>
+              <w:rPr>
+                <w:rFonts w:cstheme="minorHAnsi"/>
+              </w:rPr>
+            </w:pPr>
+            <w:r>
+              <w:rPr>
+                <w:rFonts w:cstheme="minorHAnsi"/>
+              </w:rPr>
+              <w:t>Se puede llenar el campo y se torna verde (contraseña nueva oculta)</w:t>
+            </w:r>
+          </w:p>
+        </w:tc>
+        <w:tc>
+          <w:tcPr>
+            <w:tcW w:w="1418" w:type="dxa"/>
+          </w:tcPr>
+          <w:p>
+            <w:pPr>
+              <w:rPr>
+                <w:rFonts w:cstheme="minorHAnsi"/>
+              </w:rPr>
+            </w:pPr>
+            <w:r>
+              <w:rPr>
+                <w:rFonts w:cstheme="minorHAnsi"/>
+              </w:rPr>
+              <w:t>Se lleva el campo sin problemas</w:t>
+            </w:r>
+          </w:p>
+        </w:tc>
+        <w:tc>
+          <w:tcPr>
+            <w:tcW w:w="992" w:type="dxa"/>
+          </w:tcPr>
+          <w:p>
+            <w:pPr>
+              <w:rPr>
+                <w:rFonts w:cstheme="minorHAnsi"/>
+              </w:rPr>
+            </w:pPr>
+            <w:r>
+              <w:rPr>
+                <w:rFonts w:cstheme="minorHAnsi"/>
+              </w:rPr>
+              <w:t>Ok</w:t>
+            </w:r>
+          </w:p>
+        </w:tc>
+        <w:tc>
+          <w:tcPr>
+            <w:tcW w:w="2977" w:type="dxa"/>
+          </w:tcPr>
+          <w:p>
+            <w:pPr>
+              <w:rPr>
+                <w:rFonts w:cstheme="minorHAnsi"/>
+              </w:rPr>
+            </w:pPr>
+          </w:p>
+        </w:tc>
+      </w:tr>
+      <w:tr>
+        <w:tc>
+          <w:tcPr>
+            <w:tcW w:w="383" w:type="dxa"/>
+          </w:tcPr>
+          <w:p>
+            <w:pPr>
+              <w:rPr>
+                <w:rFonts w:cstheme="minorHAnsi"/>
+              </w:rPr>
+            </w:pPr>
+            <w:r>
+              <w:rPr>
+                <w:rFonts w:cstheme="minorHAnsi"/>
+              </w:rPr>
+              <w:t>7</w:t>
+            </w:r>
+          </w:p>
+        </w:tc>
+        <w:tc>
+          <w:tcPr>
+            <w:tcW w:w="2409" w:type="dxa"/>
+          </w:tcPr>
+          <w:p>
+            <w:pPr>
+              <w:rPr>
+                <w:rFonts w:cstheme="minorHAnsi"/>
+              </w:rPr>
+            </w:pPr>
+            <w:r>
+              <w:rPr>
+                <w:rFonts w:cstheme="minorHAnsi"/>
+              </w:rPr>
+              <w:t>Se presiona el botón de “Save”</w:t>
+            </w:r>
+          </w:p>
+        </w:tc>
+        <w:tc>
+          <w:tcPr>
+            <w:tcW w:w="2873" w:type="dxa"/>
+          </w:tcPr>
+          <w:p>
+            <w:pPr>
+              <w:rPr>
+                <w:rFonts w:cstheme="minorHAnsi"/>
+              </w:rPr>
+            </w:pPr>
+            <w:r>
+              <w:rPr>
+                <w:rFonts w:cstheme="minorHAnsi"/>
+              </w:rPr>
+              <w:t>http://automationpractice.com/index.php?controller=identity</w:t>
+            </w:r>
+          </w:p>
+        </w:tc>
+        <w:tc>
+          <w:tcPr>
+            <w:tcW w:w="1701" w:type="dxa"/>
+          </w:tcPr>
+          <w:p>
+            <w:pPr>
+              <w:rPr>
+                <w:rFonts w:cstheme="minorHAnsi"/>
+              </w:rPr>
+            </w:pPr>
+            <w:r>
+              <w:rPr>
+                <w:rFonts w:cstheme="minorHAnsi"/>
+              </w:rPr>
+              <w:t>Se confirma el cambio de contraseña</w:t>
+            </w:r>
+          </w:p>
+        </w:tc>
+        <w:tc>
+          <w:tcPr>
+            <w:tcW w:w="1418" w:type="dxa"/>
+          </w:tcPr>
+          <w:p>
+            <w:pPr>
+              <w:rPr>
+                <w:rFonts w:cstheme="minorHAnsi"/>
+              </w:rPr>
+            </w:pPr>
+            <w:r>
+              <w:rPr>
+                <w:rFonts w:cstheme="minorHAnsi"/>
+              </w:rPr>
+              <w:t>Se confirma el cambio de contraseña</w:t>
+            </w:r>
+          </w:p>
+        </w:tc>
+        <w:tc>
+          <w:tcPr>
+            <w:tcW w:w="992" w:type="dxa"/>
+          </w:tcPr>
+          <w:p>
+            <w:pPr>
+              <w:rPr>
+                <w:rFonts w:cstheme="minorHAnsi"/>
+              </w:rPr>
+            </w:pPr>
+            <w:r>
+              <w:rPr>
+                <w:rFonts w:cstheme="minorHAnsi"/>
+              </w:rPr>
+              <w:t>Ok</w:t>
+            </w:r>
           </w:p>
         </w:tc>
         <w:tc>
@@ -12241,6 +12612,12 @@
                 <w:rFonts w:cstheme="minorHAnsi"/>
               </w:rPr>
             </w:pPr>
+            <w:r>
+              <w:rPr>
+                <w:rFonts w:cstheme="minorHAnsi"/>
+              </w:rPr>
+              <w:t>Verificar en la cuenta de usuario, la modificar los datos personales completando o cambiando los campos.</w:t>
+            </w:r>
           </w:p>
         </w:tc>
       </w:tr>
@@ -12517,12 +12894,6 @@
             <w:r>
               <w:rPr>
                 <w:b/>
-                <w:lang w:val="es-ES"/>
-              </w:rPr>
-              <w:t>-</w:t>
-            </w:r>
-            <w:r>
-              <w:rPr>
                 <w:lang w:val="es-ES"/>
               </w:rPr>
               <w:t>-</w:t>
@@ -12785,6 +13156,12 @@
                 <w:rFonts w:cstheme="minorHAnsi"/>
               </w:rPr>
             </w:pPr>
+            <w:r>
+              <w:rPr>
+                <w:rFonts w:cstheme="minorHAnsi"/>
+              </w:rPr>
+              <w:t>1</w:t>
+            </w:r>
           </w:p>
         </w:tc>
         <w:tc>
@@ -12904,6 +13281,12 @@
                 <w:rFonts w:cstheme="minorHAnsi"/>
               </w:rPr>
             </w:pPr>
+            <w:r>
+              <w:rPr>
+                <w:rFonts w:cstheme="minorHAnsi"/>
+              </w:rPr>
+              <w:t>2</w:t>
+            </w:r>
           </w:p>
         </w:tc>
         <w:tc>
@@ -13014,6 +13397,12 @@
                 <w:rFonts w:cstheme="minorHAnsi"/>
               </w:rPr>
             </w:pPr>
+            <w:r>
+              <w:rPr>
+                <w:rFonts w:cstheme="minorHAnsi"/>
+              </w:rPr>
+              <w:t>3</w:t>
+            </w:r>
           </w:p>
         </w:tc>
         <w:tc>
@@ -13124,6 +13513,12 @@
                 <w:rFonts w:cstheme="minorHAnsi"/>
               </w:rPr>
             </w:pPr>
+            <w:r>
+              <w:rPr>
+                <w:rFonts w:cstheme="minorHAnsi"/>
+              </w:rPr>
+              <w:t>4</w:t>
+            </w:r>
           </w:p>
         </w:tc>
         <w:tc>
@@ -13136,6 +13531,24 @@
                 <w:rFonts w:cstheme="minorHAnsi"/>
               </w:rPr>
             </w:pPr>
+            <w:r>
+              <w:rPr>
+                <w:rFonts w:cstheme="minorHAnsi"/>
+              </w:rPr>
+              <w:t>Se presiona el botón de “</w:t>
+            </w:r>
+            <w:r>
+              <w:rPr>
+                <w:rFonts w:cstheme="minorHAnsi"/>
+              </w:rPr>
+              <w:t>Add new Address</w:t>
+            </w:r>
+            <w:r>
+              <w:rPr>
+                <w:rFonts w:cstheme="minorHAnsi"/>
+              </w:rPr>
+              <w:t>”</w:t>
+            </w:r>
           </w:p>
         </w:tc>
         <w:tc>
@@ -13148,6 +13561,12 @@
                 <w:rFonts w:cstheme="minorHAnsi"/>
               </w:rPr>
             </w:pPr>
+            <w:r>
+              <w:rPr>
+                <w:rFonts w:cstheme="minorHAnsi"/>
+              </w:rPr>
+              <w:t>http://automationpractice.com/index.php?controller=addresses</w:t>
+            </w:r>
           </w:p>
         </w:tc>
         <w:tc>
@@ -13160,6 +13579,19 @@
                 <w:rFonts w:cstheme="minorHAnsi"/>
               </w:rPr>
             </w:pPr>
+            <w:r>
+              <w:rPr>
+                <w:rFonts w:cstheme="minorHAnsi"/>
+              </w:rPr>
+              <w:t xml:space="preserve">Se direcciona a una nueva página para </w:t>
+            </w:r>
+            <w:r>
+              <w:rPr>
+                <w:rFonts w:cstheme="minorHAnsi"/>
+              </w:rPr>
+              <w:lastRenderedPageBreak/>
+              <w:t>llenar los campos</w:t>
+            </w:r>
           </w:p>
         </w:tc>
         <w:tc>
@@ -13172,6 +13604,20 @@
                 <w:rFonts w:cstheme="minorHAnsi"/>
               </w:rPr>
             </w:pPr>
+            <w:r>
+              <w:rPr>
+                <w:rFonts w:cstheme="minorHAnsi"/>
+              </w:rPr>
+              <w:lastRenderedPageBreak/>
+              <w:t xml:space="preserve">Se direcciona a una nueva página para </w:t>
+            </w:r>
+            <w:r>
+              <w:rPr>
+                <w:rFonts w:cstheme="minorHAnsi"/>
+              </w:rPr>
+              <w:lastRenderedPageBreak/>
+              <w:t>llenar los campos</w:t>
+            </w:r>
           </w:p>
         </w:tc>
         <w:tc>
@@ -13184,6 +13630,13 @@
                 <w:rFonts w:cstheme="minorHAnsi"/>
               </w:rPr>
             </w:pPr>
+            <w:r>
+              <w:rPr>
+                <w:rFonts w:cstheme="minorHAnsi"/>
+              </w:rPr>
+              <w:lastRenderedPageBreak/>
+              <w:t>Ok</w:t>
+            </w:r>
           </w:p>
         </w:tc>
         <w:tc>
@@ -13194,6 +13647,342 @@
             <w:pPr>
               <w:rPr>
                 <w:rFonts w:cstheme="minorHAnsi"/>
+              </w:rPr>
+            </w:pPr>
+          </w:p>
+        </w:tc>
+      </w:tr>
+      <w:tr>
+        <w:tc>
+          <w:tcPr>
+            <w:tcW w:w="383" w:type="dxa"/>
+          </w:tcPr>
+          <w:p>
+            <w:pPr>
+              <w:rPr>
+                <w:rFonts w:cstheme="minorHAnsi"/>
+              </w:rPr>
+            </w:pPr>
+            <w:r>
+              <w:rPr>
+                <w:rFonts w:cstheme="minorHAnsi"/>
+              </w:rPr>
+              <w:t>5</w:t>
+            </w:r>
+          </w:p>
+        </w:tc>
+        <w:tc>
+          <w:tcPr>
+            <w:tcW w:w="2409" w:type="dxa"/>
+          </w:tcPr>
+          <w:p>
+            <w:pPr>
+              <w:rPr>
+                <w:rFonts w:cstheme="minorHAnsi"/>
+                <w:lang w:val="en-US"/>
+              </w:rPr>
+            </w:pPr>
+            <w:r>
+              <w:rPr>
+                <w:rFonts w:cstheme="minorHAnsi"/>
+                <w:lang w:val="en-US"/>
+              </w:rPr>
+              <w:t>Se completa los campos de address, address2, state, city,post</w:t>
+            </w:r>
+            <w:r>
+              <w:rPr>
+                <w:rFonts w:cstheme="minorHAnsi"/>
+                <w:lang w:val="en-US"/>
+              </w:rPr>
+              <w:t>al code ,number phone,city , country y alias</w:t>
+            </w:r>
+          </w:p>
+        </w:tc>
+        <w:tc>
+          <w:tcPr>
+            <w:tcW w:w="2873" w:type="dxa"/>
+          </w:tcPr>
+          <w:p>
+            <w:pPr>
+              <w:rPr>
+                <w:rFonts w:cstheme="minorHAnsi"/>
+                <w:lang w:val="en-US"/>
+              </w:rPr>
+            </w:pPr>
+            <w:r>
+              <w:rPr>
+                <w:rFonts w:cstheme="minorHAnsi"/>
+                <w:lang w:val="en-US"/>
+              </w:rPr>
+              <w:t>http://automationpractice.com/index.php?controller=address</w:t>
+            </w:r>
+          </w:p>
+        </w:tc>
+        <w:tc>
+          <w:tcPr>
+            <w:tcW w:w="1701" w:type="dxa"/>
+          </w:tcPr>
+          <w:p>
+            <w:pPr>
+              <w:rPr>
+                <w:rFonts w:cstheme="minorHAnsi"/>
+                <w:lang w:val="es-ES"/>
+              </w:rPr>
+            </w:pPr>
+            <w:r>
+              <w:rPr>
+                <w:rFonts w:cstheme="minorHAnsi"/>
+                <w:lang w:val="es-ES"/>
+              </w:rPr>
+              <w:t>Se llena los campos c</w:t>
+            </w:r>
+            <w:r>
+              <w:rPr>
+                <w:rFonts w:cstheme="minorHAnsi"/>
+                <w:lang w:val="es-ES"/>
+              </w:rPr>
+              <w:t>orrectamente, mostrando en verde el campo</w:t>
+            </w:r>
+          </w:p>
+        </w:tc>
+        <w:tc>
+          <w:tcPr>
+            <w:tcW w:w="1418" w:type="dxa"/>
+          </w:tcPr>
+          <w:p>
+            <w:pPr>
+              <w:rPr>
+                <w:rFonts w:cstheme="minorHAnsi"/>
+                <w:lang w:val="es-ES"/>
+              </w:rPr>
+            </w:pPr>
+            <w:r>
+              <w:rPr>
+                <w:rFonts w:cstheme="minorHAnsi"/>
+                <w:lang w:val="es-ES"/>
+              </w:rPr>
+              <w:t>Se llena los campos c</w:t>
+            </w:r>
+            <w:r>
+              <w:rPr>
+                <w:rFonts w:cstheme="minorHAnsi"/>
+                <w:lang w:val="es-ES"/>
+              </w:rPr>
+              <w:t>orrectamente, mostrando en verde el campo</w:t>
+            </w:r>
+          </w:p>
+        </w:tc>
+        <w:tc>
+          <w:tcPr>
+            <w:tcW w:w="992" w:type="dxa"/>
+          </w:tcPr>
+          <w:p>
+            <w:pPr>
+              <w:rPr>
+                <w:rFonts w:cstheme="minorHAnsi"/>
+                <w:lang w:val="es-ES"/>
+              </w:rPr>
+            </w:pPr>
+            <w:r>
+              <w:rPr>
+                <w:rFonts w:cstheme="minorHAnsi"/>
+                <w:lang w:val="es-ES"/>
+              </w:rPr>
+              <w:t>Ok</w:t>
+            </w:r>
+          </w:p>
+        </w:tc>
+        <w:tc>
+          <w:tcPr>
+            <w:tcW w:w="2977" w:type="dxa"/>
+          </w:tcPr>
+          <w:p>
+            <w:pPr>
+              <w:rPr>
+                <w:rFonts w:cstheme="minorHAnsi"/>
+                <w:lang w:val="es-ES"/>
+              </w:rPr>
+            </w:pPr>
+          </w:p>
+        </w:tc>
+      </w:tr>
+      <w:tr>
+        <w:tc>
+          <w:tcPr>
+            <w:tcW w:w="383" w:type="dxa"/>
+          </w:tcPr>
+          <w:p>
+            <w:pPr>
+              <w:rPr>
+                <w:rFonts w:cstheme="minorHAnsi"/>
+              </w:rPr>
+            </w:pPr>
+            <w:r>
+              <w:rPr>
+                <w:rFonts w:cstheme="minorHAnsi"/>
+              </w:rPr>
+              <w:t>6</w:t>
+            </w:r>
+          </w:p>
+        </w:tc>
+        <w:tc>
+          <w:tcPr>
+            <w:tcW w:w="2409" w:type="dxa"/>
+          </w:tcPr>
+          <w:p>
+            <w:pPr>
+              <w:rPr>
+                <w:rFonts w:cstheme="minorHAnsi"/>
+                <w:lang w:val="es-ES"/>
+              </w:rPr>
+            </w:pPr>
+            <w:r>
+              <w:rPr>
+                <w:rFonts w:cstheme="minorHAnsi"/>
+              </w:rPr>
+              <w:t>Se presiona el botón de “</w:t>
+            </w:r>
+            <w:r>
+              <w:rPr>
+                <w:rFonts w:cstheme="minorHAnsi"/>
+              </w:rPr>
+              <w:t>Save</w:t>
+            </w:r>
+            <w:r>
+              <w:rPr>
+                <w:rFonts w:cstheme="minorHAnsi"/>
+              </w:rPr>
+              <w:t>”</w:t>
+            </w:r>
+          </w:p>
+        </w:tc>
+        <w:tc>
+          <w:tcPr>
+            <w:tcW w:w="2873" w:type="dxa"/>
+          </w:tcPr>
+          <w:p>
+            <w:pPr>
+              <w:rPr>
+                <w:rFonts w:cstheme="minorHAnsi"/>
+                <w:lang w:val="es-ES"/>
+              </w:rPr>
+            </w:pPr>
+          </w:p>
+        </w:tc>
+        <w:tc>
+          <w:tcPr>
+            <w:tcW w:w="1701" w:type="dxa"/>
+          </w:tcPr>
+          <w:p>
+            <w:pPr>
+              <w:rPr>
+                <w:rFonts w:cstheme="minorHAnsi"/>
+                <w:lang w:val="es-ES"/>
+              </w:rPr>
+            </w:pPr>
+            <w:r>
+              <w:rPr>
+                <w:rFonts w:cstheme="minorHAnsi"/>
+              </w:rPr>
+              <w:t>Se direcciona a</w:t>
+            </w:r>
+            <w:r>
+              <w:rPr>
+                <w:rFonts w:cstheme="minorHAnsi"/>
+              </w:rPr>
+              <w:t xml:space="preserve"> la página de direcciones</w:t>
+            </w:r>
+          </w:p>
+        </w:tc>
+        <w:tc>
+          <w:tcPr>
+            <w:tcW w:w="1418" w:type="dxa"/>
+          </w:tcPr>
+          <w:p>
+            <w:pPr>
+              <w:rPr>
+                <w:rFonts w:cstheme="minorHAnsi"/>
+                <w:lang w:val="es-ES"/>
+              </w:rPr>
+            </w:pPr>
+            <w:r>
+              <w:rPr>
+                <w:rFonts w:cstheme="minorHAnsi"/>
+              </w:rPr>
+              <w:t xml:space="preserve">Se direcciona a la </w:t>
+            </w:r>
+            <w:r>
+              <w:rPr>
+                <w:rFonts w:cstheme="minorHAnsi"/>
+              </w:rPr>
+              <w:t>página</w:t>
+            </w:r>
+            <w:r>
+              <w:rPr>
+                <w:rFonts w:cstheme="minorHAnsi"/>
+              </w:rPr>
+              <w:t xml:space="preserve"> de </w:t>
+            </w:r>
+            <w:r>
+              <w:rPr>
+                <w:rFonts w:cstheme="minorHAnsi"/>
+              </w:rPr>
+              <w:t>direcciones</w:t>
+            </w:r>
+            <w:r>
+              <w:rPr>
+                <w:rFonts w:cstheme="minorHAnsi"/>
+              </w:rPr>
+              <w:t xml:space="preserve">, </w:t>
+            </w:r>
+            <w:r>
+              <w:rPr>
+                <w:rFonts w:cstheme="minorHAnsi"/>
+              </w:rPr>
+              <w:t>mostrando</w:t>
+            </w:r>
+            <w:r>
+              <w:rPr>
+                <w:rFonts w:cstheme="minorHAnsi"/>
+              </w:rPr>
+              <w:t xml:space="preserve"> </w:t>
+            </w:r>
+            <w:r>
+              <w:rPr>
+                <w:rFonts w:cstheme="minorHAnsi"/>
+              </w:rPr>
+              <w:t>la agregada</w:t>
+            </w:r>
+          </w:p>
+        </w:tc>
+        <w:tc>
+          <w:tcPr>
+            <w:tcW w:w="992" w:type="dxa"/>
+          </w:tcPr>
+          <w:p>
+            <w:pPr>
+              <w:rPr>
+                <w:rFonts w:cstheme="minorHAnsi"/>
+                <w:lang w:val="es-ES"/>
+              </w:rPr>
+            </w:pPr>
+            <w:r>
+              <w:rPr>
+                <w:rFonts w:cstheme="minorHAnsi"/>
+              </w:rPr>
+              <w:t>Ok</w:t>
+            </w:r>
+          </w:p>
+        </w:tc>
+        <w:tc>
+          <w:tcPr>
+            <w:tcW w:w="2977" w:type="dxa"/>
+          </w:tcPr>
+          <w:p>
+            <w:pPr>
+              <w:rPr>
+                <w:rFonts w:cstheme="minorHAnsi"/>
+                <w:lang w:val="es-ES"/>
               </w:rPr>
             </w:pPr>
           </w:p>
@@ -13205,6 +13994,7 @@
         <w:rPr>
           <w:rFonts w:cstheme="minorHAnsi"/>
           <w:b/>
+          <w:lang w:val="es-ES"/>
         </w:rPr>
       </w:pPr>
     </w:p>
@@ -13453,6 +14243,12 @@
                 <w:rFonts w:cstheme="minorHAnsi"/>
               </w:rPr>
             </w:pPr>
+            <w:r>
+              <w:rPr>
+                <w:rFonts w:cstheme="minorHAnsi"/>
+              </w:rPr>
+              <w:t>Verificar que un usuario logeado pueda escribir una reseña de un producto</w:t>
+            </w:r>
           </w:p>
         </w:tc>
       </w:tr>
@@ -13696,14 +14492,19 @@
             <w:pPr>
               <w:pStyle w:val="Prrafodelista"/>
               <w:rPr>
-                <w:rFonts w:cstheme="minorHAnsi"/>
-                <w:b/>
-              </w:rPr>
-            </w:pPr>
-            <w:r>
-              <w:rPr>
                 <w:lang w:val="es-ES"/>
               </w:rPr>
+            </w:pPr>
+            <w:r>
+              <w:rPr>
+                <w:lang w:val="es-ES"/>
+              </w:rPr>
+              <w:t>-</w:t>
+            </w:r>
+            <w:r>
+              <w:rPr>
+                <w:lang w:val="es-ES"/>
+              </w:rPr>
               <w:t>Automation Practice Website debe estar d</w:t>
             </w:r>
             <w:r>
@@ -13711,6 +14512,34 @@
                 <w:lang w:val="es-ES"/>
               </w:rPr>
               <w:t>isponible para ser accedido desde un navegador web.</w:t>
+            </w:r>
+          </w:p>
+          <w:p>
+            <w:pPr>
+              <w:pStyle w:val="Prrafodelista"/>
+              <w:rPr>
+                <w:rFonts w:cstheme="minorHAnsi"/>
+                <w:b/>
+              </w:rPr>
+            </w:pPr>
+            <w:r>
+              <w:rPr>
+                <w:b/>
+                <w:lang w:val="es-ES"/>
+              </w:rPr>
+              <w:t>-</w:t>
+            </w:r>
+            <w:r>
+              <w:rPr>
+                <w:lang w:val="es-ES"/>
+              </w:rPr>
+              <w:t>El usuario debe estar logeado</w:t>
+            </w:r>
+            <w:r>
+              <w:rPr>
+                <w:lang w:val="es-ES"/>
+              </w:rPr>
+              <w:t>.</w:t>
             </w:r>
           </w:p>
         </w:tc>
@@ -13958,6 +14787,12 @@
                 <w:rFonts w:cstheme="minorHAnsi"/>
               </w:rPr>
             </w:pPr>
+            <w:r>
+              <w:rPr>
+                <w:rFonts w:cstheme="minorHAnsi"/>
+              </w:rPr>
+              <w:t>1</w:t>
+            </w:r>
           </w:p>
         </w:tc>
         <w:tc>
@@ -13970,6 +14805,15 @@
                 <w:rFonts w:cstheme="minorHAnsi"/>
               </w:rPr>
             </w:pPr>
+            <w:r>
+              <w:rPr>
+                <w:rFonts w:cstheme="minorHAnsi"/>
+              </w:rPr>
+              <w:t xml:space="preserve">Ir a la página web de </w:t>
+            </w:r>
+            <w:r>
+              <w:t>Automation Practice Website.</w:t>
+            </w:r>
           </w:p>
         </w:tc>
         <w:tc>
@@ -13982,6 +14826,12 @@
                 <w:rFonts w:cstheme="minorHAnsi"/>
               </w:rPr>
             </w:pPr>
+            <w:r>
+              <w:rPr>
+                <w:rFonts w:cstheme="minorHAnsi"/>
+              </w:rPr>
+              <w:t>http://automationpractice.com/index.php</w:t>
+            </w:r>
           </w:p>
         </w:tc>
         <w:tc>
@@ -13994,6 +14844,12 @@
                 <w:rFonts w:cstheme="minorHAnsi"/>
               </w:rPr>
             </w:pPr>
+            <w:r>
+              <w:rPr>
+                <w:rFonts w:cstheme="minorHAnsi"/>
+              </w:rPr>
+              <w:t>Inicio de la página web se muestra en browser.</w:t>
+            </w:r>
           </w:p>
         </w:tc>
         <w:tc>
@@ -14006,6 +14862,12 @@
                 <w:rFonts w:cstheme="minorHAnsi"/>
               </w:rPr>
             </w:pPr>
+            <w:r>
+              <w:rPr>
+                <w:rFonts w:cstheme="minorHAnsi"/>
+              </w:rPr>
+              <w:t>Pagina si se carga</w:t>
+            </w:r>
           </w:p>
         </w:tc>
         <w:tc>
@@ -14018,6 +14880,12 @@
                 <w:rFonts w:cstheme="minorHAnsi"/>
               </w:rPr>
             </w:pPr>
+            <w:r>
+              <w:rPr>
+                <w:rFonts w:cstheme="minorHAnsi"/>
+              </w:rPr>
+              <w:t>Ok</w:t>
+            </w:r>
           </w:p>
         </w:tc>
         <w:tc>
@@ -14044,6 +14912,12 @@
                 <w:rFonts w:cstheme="minorHAnsi"/>
               </w:rPr>
             </w:pPr>
+            <w:r>
+              <w:rPr>
+                <w:rFonts w:cstheme="minorHAnsi"/>
+              </w:rPr>
+              <w:t>2</w:t>
+            </w:r>
           </w:p>
         </w:tc>
         <w:tc>
@@ -14056,6 +14930,12 @@
                 <w:rFonts w:cstheme="minorHAnsi"/>
               </w:rPr>
             </w:pPr>
+            <w:r>
+              <w:rPr>
+                <w:rFonts w:cstheme="minorHAnsi"/>
+              </w:rPr>
+              <w:t>En la barra de navegación presionar en “Dress”</w:t>
+            </w:r>
           </w:p>
         </w:tc>
         <w:tc>
@@ -14068,6 +14948,12 @@
                 <w:rFonts w:cstheme="minorHAnsi"/>
               </w:rPr>
             </w:pPr>
+            <w:r>
+              <w:rPr>
+                <w:rFonts w:cstheme="minorHAnsi"/>
+              </w:rPr>
+              <w:t>http://automationpractice.com/index.php?id_category=8&amp;controller=category</w:t>
+            </w:r>
           </w:p>
         </w:tc>
         <w:tc>
@@ -14080,6 +14966,12 @@
                 <w:rFonts w:cstheme="minorHAnsi"/>
               </w:rPr>
             </w:pPr>
+            <w:r>
+              <w:rPr>
+                <w:rFonts w:cstheme="minorHAnsi"/>
+              </w:rPr>
+              <w:t>Se direcciona a la página donde se muestra el listado de productos.</w:t>
+            </w:r>
           </w:p>
         </w:tc>
         <w:tc>
@@ -14092,6 +14984,12 @@
                 <w:rFonts w:cstheme="minorHAnsi"/>
               </w:rPr>
             </w:pPr>
+            <w:r>
+              <w:rPr>
+                <w:rFonts w:cstheme="minorHAnsi"/>
+              </w:rPr>
+              <w:t>La pagina muestra el listado de productos de la categoría dress</w:t>
+            </w:r>
           </w:p>
         </w:tc>
         <w:tc>
@@ -14104,6 +15002,12 @@
                 <w:rFonts w:cstheme="minorHAnsi"/>
               </w:rPr>
             </w:pPr>
+            <w:r>
+              <w:rPr>
+                <w:rFonts w:cstheme="minorHAnsi"/>
+              </w:rPr>
+              <w:t>Ok</w:t>
+            </w:r>
           </w:p>
         </w:tc>
         <w:tc>
@@ -14130,6 +15034,12 @@
                 <w:rFonts w:cstheme="minorHAnsi"/>
               </w:rPr>
             </w:pPr>
+            <w:r>
+              <w:rPr>
+                <w:rFonts w:cstheme="minorHAnsi"/>
+              </w:rPr>
+              <w:t>3</w:t>
+            </w:r>
           </w:p>
         </w:tc>
         <w:tc>
@@ -14142,6 +15052,12 @@
                 <w:rFonts w:cstheme="minorHAnsi"/>
               </w:rPr>
             </w:pPr>
+            <w:r>
+              <w:rPr>
+                <w:rFonts w:cstheme="minorHAnsi"/>
+              </w:rPr>
+              <w:t>Presionar en un producto</w:t>
+            </w:r>
           </w:p>
         </w:tc>
         <w:tc>
@@ -14166,6 +15082,12 @@
                 <w:rFonts w:cstheme="minorHAnsi"/>
               </w:rPr>
             </w:pPr>
+            <w:r>
+              <w:rPr>
+                <w:rFonts w:cstheme="minorHAnsi"/>
+              </w:rPr>
+              <w:t>Se direcciona a una nueva página mostrando le detalle del producto</w:t>
+            </w:r>
           </w:p>
         </w:tc>
         <w:tc>
@@ -14178,6 +15100,12 @@
                 <w:rFonts w:cstheme="minorHAnsi"/>
               </w:rPr>
             </w:pPr>
+            <w:r>
+              <w:rPr>
+                <w:rFonts w:cstheme="minorHAnsi"/>
+              </w:rPr>
+              <w:t>En la pagina del producto seleccionado se muestra la opción de agregar reseña</w:t>
+            </w:r>
           </w:p>
         </w:tc>
         <w:tc>
@@ -14190,6 +15118,12 @@
                 <w:rFonts w:cstheme="minorHAnsi"/>
               </w:rPr>
             </w:pPr>
+            <w:r>
+              <w:rPr>
+                <w:rFonts w:cstheme="minorHAnsi"/>
+              </w:rPr>
+              <w:t>Ok</w:t>
+            </w:r>
           </w:p>
         </w:tc>
         <w:tc>
@@ -14216,6 +15150,12 @@
                 <w:rFonts w:cstheme="minorHAnsi"/>
               </w:rPr>
             </w:pPr>
+            <w:r>
+              <w:rPr>
+                <w:rFonts w:cstheme="minorHAnsi"/>
+              </w:rPr>
+              <w:t>4</w:t>
+            </w:r>
           </w:p>
         </w:tc>
         <w:tc>
@@ -14228,6 +15168,12 @@
                 <w:rFonts w:cstheme="minorHAnsi"/>
               </w:rPr>
             </w:pPr>
+            <w:r>
+              <w:rPr>
+                <w:rFonts w:cstheme="minorHAnsi"/>
+              </w:rPr>
+              <w:t>Presionar en el botón de “Write a review”</w:t>
+            </w:r>
           </w:p>
         </w:tc>
         <w:tc>
@@ -14252,6 +15198,19 @@
                 <w:rFonts w:cstheme="minorHAnsi"/>
               </w:rPr>
             </w:pPr>
+            <w:r>
+              <w:rPr>
+                <w:rFonts w:cstheme="minorHAnsi"/>
+              </w:rPr>
+              <w:t xml:space="preserve">Se muestra una casilla con los </w:t>
+            </w:r>
+            <w:r>
+              <w:rPr>
+                <w:rFonts w:cstheme="minorHAnsi"/>
+              </w:rPr>
+              <w:lastRenderedPageBreak/>
+              <w:t xml:space="preserve">campos de title y comment </w:t>
+            </w:r>
           </w:p>
         </w:tc>
         <w:tc>
@@ -14264,6 +15223,20 @@
                 <w:rFonts w:cstheme="minorHAnsi"/>
               </w:rPr>
             </w:pPr>
+            <w:r>
+              <w:rPr>
+                <w:rFonts w:cstheme="minorHAnsi"/>
+              </w:rPr>
+              <w:lastRenderedPageBreak/>
+              <w:t xml:space="preserve">Se muestra una casilla </w:t>
+            </w:r>
+            <w:r>
+              <w:rPr>
+                <w:rFonts w:cstheme="minorHAnsi"/>
+              </w:rPr>
+              <w:lastRenderedPageBreak/>
+              <w:t xml:space="preserve">con los campos de title y comment </w:t>
+            </w:r>
           </w:p>
         </w:tc>
         <w:tc>
@@ -14276,6 +15249,244 @@
                 <w:rFonts w:cstheme="minorHAnsi"/>
               </w:rPr>
             </w:pPr>
+          </w:p>
+        </w:tc>
+        <w:tc>
+          <w:tcPr>
+            <w:tcW w:w="2977" w:type="dxa"/>
+          </w:tcPr>
+          <w:p>
+            <w:pPr>
+              <w:rPr>
+                <w:rFonts w:cstheme="minorHAnsi"/>
+              </w:rPr>
+            </w:pPr>
+          </w:p>
+        </w:tc>
+      </w:tr>
+      <w:tr>
+        <w:tc>
+          <w:tcPr>
+            <w:tcW w:w="383" w:type="dxa"/>
+          </w:tcPr>
+          <w:p>
+            <w:pPr>
+              <w:rPr>
+                <w:rFonts w:cstheme="minorHAnsi"/>
+              </w:rPr>
+            </w:pPr>
+            <w:r>
+              <w:rPr>
+                <w:rFonts w:cstheme="minorHAnsi"/>
+              </w:rPr>
+              <w:t>5</w:t>
+            </w:r>
+          </w:p>
+        </w:tc>
+        <w:tc>
+          <w:tcPr>
+            <w:tcW w:w="2409" w:type="dxa"/>
+          </w:tcPr>
+          <w:p>
+            <w:pPr>
+              <w:rPr>
+                <w:rFonts w:cstheme="minorHAnsi"/>
+              </w:rPr>
+            </w:pPr>
+            <w:r>
+              <w:rPr>
+                <w:rFonts w:cstheme="minorHAnsi"/>
+              </w:rPr>
+              <w:t>Escribir en los campos el titulo y un comentario</w:t>
+            </w:r>
+          </w:p>
+        </w:tc>
+        <w:tc>
+          <w:tcPr>
+            <w:tcW w:w="2873" w:type="dxa"/>
+          </w:tcPr>
+          <w:p>
+            <w:pPr>
+              <w:rPr>
+                <w:rFonts w:cstheme="minorHAnsi"/>
+              </w:rPr>
+            </w:pPr>
+          </w:p>
+        </w:tc>
+        <w:tc>
+          <w:tcPr>
+            <w:tcW w:w="1701" w:type="dxa"/>
+          </w:tcPr>
+          <w:p>
+            <w:pPr>
+              <w:rPr>
+                <w:rFonts w:cstheme="minorHAnsi"/>
+              </w:rPr>
+            </w:pPr>
+            <w:r>
+              <w:rPr>
+                <w:rFonts w:cstheme="minorHAnsi"/>
+              </w:rPr>
+              <w:t>Los campos se llenan con los datos escritos</w:t>
+            </w:r>
+          </w:p>
+        </w:tc>
+        <w:tc>
+          <w:tcPr>
+            <w:tcW w:w="1418" w:type="dxa"/>
+          </w:tcPr>
+          <w:p>
+            <w:pPr>
+              <w:rPr>
+                <w:rFonts w:cstheme="minorHAnsi"/>
+              </w:rPr>
+            </w:pPr>
+            <w:r>
+              <w:rPr>
+                <w:rFonts w:cstheme="minorHAnsi"/>
+              </w:rPr>
+              <w:t>Los campos se llenan</w:t>
+            </w:r>
+            <w:r>
+              <w:rPr>
+                <w:rFonts w:cstheme="minorHAnsi"/>
+              </w:rPr>
+              <w:t xml:space="preserve"> con los datos escritos</w:t>
+            </w:r>
+          </w:p>
+        </w:tc>
+        <w:tc>
+          <w:tcPr>
+            <w:tcW w:w="992" w:type="dxa"/>
+          </w:tcPr>
+          <w:p>
+            <w:pPr>
+              <w:rPr>
+                <w:rFonts w:cstheme="minorHAnsi"/>
+              </w:rPr>
+            </w:pPr>
+            <w:r>
+              <w:rPr>
+                <w:rFonts w:cstheme="minorHAnsi"/>
+              </w:rPr>
+              <w:t>Ok</w:t>
+            </w:r>
+          </w:p>
+        </w:tc>
+        <w:tc>
+          <w:tcPr>
+            <w:tcW w:w="2977" w:type="dxa"/>
+          </w:tcPr>
+          <w:p>
+            <w:pPr>
+              <w:rPr>
+                <w:rFonts w:cstheme="minorHAnsi"/>
+              </w:rPr>
+            </w:pPr>
+          </w:p>
+        </w:tc>
+      </w:tr>
+      <w:tr>
+        <w:tc>
+          <w:tcPr>
+            <w:tcW w:w="383" w:type="dxa"/>
+          </w:tcPr>
+          <w:p>
+            <w:pPr>
+              <w:rPr>
+                <w:rFonts w:cstheme="minorHAnsi"/>
+              </w:rPr>
+            </w:pPr>
+            <w:r>
+              <w:rPr>
+                <w:rFonts w:cstheme="minorHAnsi"/>
+              </w:rPr>
+              <w:t>6</w:t>
+            </w:r>
+          </w:p>
+        </w:tc>
+        <w:tc>
+          <w:tcPr>
+            <w:tcW w:w="2409" w:type="dxa"/>
+          </w:tcPr>
+          <w:p>
+            <w:pPr>
+              <w:rPr>
+                <w:rFonts w:cstheme="minorHAnsi"/>
+              </w:rPr>
+            </w:pPr>
+            <w:r>
+              <w:rPr>
+                <w:rFonts w:cstheme="minorHAnsi"/>
+              </w:rPr>
+              <w:t>Presionar en el botón de “Send”</w:t>
+            </w:r>
+          </w:p>
+        </w:tc>
+        <w:tc>
+          <w:tcPr>
+            <w:tcW w:w="2873" w:type="dxa"/>
+          </w:tcPr>
+          <w:p>
+            <w:pPr>
+              <w:rPr>
+                <w:rFonts w:cstheme="minorHAnsi"/>
+              </w:rPr>
+            </w:pPr>
+          </w:p>
+        </w:tc>
+        <w:tc>
+          <w:tcPr>
+            <w:tcW w:w="1701" w:type="dxa"/>
+          </w:tcPr>
+          <w:p>
+            <w:pPr>
+              <w:rPr>
+                <w:rFonts w:cstheme="minorHAnsi"/>
+              </w:rPr>
+            </w:pPr>
+            <w:r>
+              <w:rPr>
+                <w:rFonts w:cstheme="minorHAnsi"/>
+              </w:rPr>
+              <w:t>Al presionar el botón se envía la reseña</w:t>
+            </w:r>
+          </w:p>
+        </w:tc>
+        <w:tc>
+          <w:tcPr>
+            <w:tcW w:w="1418" w:type="dxa"/>
+          </w:tcPr>
+          <w:p>
+            <w:pPr>
+              <w:rPr>
+                <w:rFonts w:cstheme="minorHAnsi"/>
+              </w:rPr>
+            </w:pPr>
+            <w:r>
+              <w:rPr>
+                <w:rFonts w:cstheme="minorHAnsi"/>
+              </w:rPr>
+              <w:t>Al presionar el botón se envía la reseña</w:t>
+            </w:r>
+          </w:p>
+        </w:tc>
+        <w:tc>
+          <w:tcPr>
+            <w:tcW w:w="992" w:type="dxa"/>
+          </w:tcPr>
+          <w:p>
+            <w:pPr>
+              <w:rPr>
+                <w:rFonts w:cstheme="minorHAnsi"/>
+              </w:rPr>
+            </w:pPr>
+            <w:r>
+              <w:rPr>
+                <w:rFonts w:cstheme="minorHAnsi"/>
+              </w:rPr>
+              <w:t>Ok</w:t>
+            </w:r>
           </w:p>
         </w:tc>
         <w:tc>
@@ -14539,6 +15750,18 @@
                 <w:rFonts w:cstheme="minorHAnsi"/>
               </w:rPr>
             </w:pPr>
+            <w:r>
+              <w:rPr>
+                <w:rFonts w:cstheme="minorHAnsi"/>
+              </w:rPr>
+              <w:t xml:space="preserve">Verificar que la pagina </w:t>
+            </w:r>
+            <w:r>
+              <w:rPr>
+                <w:rFonts w:cstheme="minorHAnsi"/>
+              </w:rPr>
+              <w:t>la opción de ordenar productos funciona.</w:t>
+            </w:r>
           </w:p>
         </w:tc>
       </w:tr>
@@ -14727,7 +15950,7 @@
               <w:rPr>
                 <w:rFonts w:cstheme="minorHAnsi"/>
               </w:rPr>
-              <w:t>Paso (todo ok)</w:t>
+              <w:t>Fail</w:t>
             </w:r>
           </w:p>
         </w:tc>
@@ -15044,6 +16267,12 @@
                 <w:rFonts w:cstheme="minorHAnsi"/>
               </w:rPr>
             </w:pPr>
+            <w:r>
+              <w:rPr>
+                <w:rFonts w:cstheme="minorHAnsi"/>
+              </w:rPr>
+              <w:t>1</w:t>
+            </w:r>
           </w:p>
         </w:tc>
         <w:tc>
@@ -15056,6 +16285,15 @@
                 <w:rFonts w:cstheme="minorHAnsi"/>
               </w:rPr>
             </w:pPr>
+            <w:r>
+              <w:rPr>
+                <w:rFonts w:cstheme="minorHAnsi"/>
+              </w:rPr>
+              <w:t xml:space="preserve">Ir a la página web de </w:t>
+            </w:r>
+            <w:r>
+              <w:t>Automation Practice Website.</w:t>
+            </w:r>
           </w:p>
         </w:tc>
         <w:tc>
@@ -15068,6 +16306,12 @@
                 <w:rFonts w:cstheme="minorHAnsi"/>
               </w:rPr>
             </w:pPr>
+            <w:r>
+              <w:rPr>
+                <w:rFonts w:cstheme="minorHAnsi"/>
+              </w:rPr>
+              <w:t>http://automationpractice.com/index.php</w:t>
+            </w:r>
           </w:p>
         </w:tc>
         <w:tc>
@@ -15080,6 +16324,12 @@
                 <w:rFonts w:cstheme="minorHAnsi"/>
               </w:rPr>
             </w:pPr>
+            <w:r>
+              <w:rPr>
+                <w:rFonts w:cstheme="minorHAnsi"/>
+              </w:rPr>
+              <w:t>Inicio de la página web se muestra en browser.</w:t>
+            </w:r>
           </w:p>
         </w:tc>
         <w:tc>
@@ -15092,6 +16342,12 @@
                 <w:rFonts w:cstheme="minorHAnsi"/>
               </w:rPr>
             </w:pPr>
+            <w:r>
+              <w:rPr>
+                <w:rFonts w:cstheme="minorHAnsi"/>
+              </w:rPr>
+              <w:t>Pagina si se carga</w:t>
+            </w:r>
           </w:p>
         </w:tc>
         <w:tc>
@@ -15104,6 +16360,12 @@
                 <w:rFonts w:cstheme="minorHAnsi"/>
               </w:rPr>
             </w:pPr>
+            <w:r>
+              <w:rPr>
+                <w:rFonts w:cstheme="minorHAnsi"/>
+              </w:rPr>
+              <w:t>Ok</w:t>
+            </w:r>
           </w:p>
         </w:tc>
         <w:tc>
@@ -15130,6 +16392,12 @@
                 <w:rFonts w:cstheme="minorHAnsi"/>
               </w:rPr>
             </w:pPr>
+            <w:r>
+              <w:rPr>
+                <w:rFonts w:cstheme="minorHAnsi"/>
+              </w:rPr>
+              <w:t>2</w:t>
+            </w:r>
           </w:p>
         </w:tc>
         <w:tc>
@@ -15142,6 +16410,12 @@
                 <w:rFonts w:cstheme="minorHAnsi"/>
               </w:rPr>
             </w:pPr>
+            <w:r>
+              <w:rPr>
+                <w:rFonts w:cstheme="minorHAnsi"/>
+              </w:rPr>
+              <w:t>En la barra de navegación presionar en “Dress”</w:t>
+            </w:r>
           </w:p>
         </w:tc>
         <w:tc>
@@ -15154,6 +16428,12 @@
                 <w:rFonts w:cstheme="minorHAnsi"/>
               </w:rPr>
             </w:pPr>
+            <w:r>
+              <w:rPr>
+                <w:rFonts w:cstheme="minorHAnsi"/>
+              </w:rPr>
+              <w:t>http://automationpractice.com/index.php?id_category=8&amp;controller=category</w:t>
+            </w:r>
           </w:p>
         </w:tc>
         <w:tc>
@@ -15166,6 +16446,12 @@
                 <w:rFonts w:cstheme="minorHAnsi"/>
               </w:rPr>
             </w:pPr>
+            <w:r>
+              <w:rPr>
+                <w:rFonts w:cstheme="minorHAnsi"/>
+              </w:rPr>
+              <w:t>Se direcciona a la página donde se muestra el listado de productos.</w:t>
+            </w:r>
           </w:p>
         </w:tc>
         <w:tc>
@@ -15178,6 +16464,24 @@
                 <w:rFonts w:cstheme="minorHAnsi"/>
               </w:rPr>
             </w:pPr>
+            <w:r>
+              <w:rPr>
+                <w:rFonts w:cstheme="minorHAnsi"/>
+              </w:rPr>
+              <w:t xml:space="preserve">La </w:t>
+            </w:r>
+            <w:r>
+              <w:rPr>
+                <w:rFonts w:cstheme="minorHAnsi"/>
+              </w:rPr>
+              <w:t>página</w:t>
+            </w:r>
+            <w:r>
+              <w:rPr>
+                <w:rFonts w:cstheme="minorHAnsi"/>
+              </w:rPr>
+              <w:t xml:space="preserve"> muestra el listado de productos de la categoría dress</w:t>
+            </w:r>
           </w:p>
         </w:tc>
         <w:tc>
@@ -15190,6 +16494,12 @@
                 <w:rFonts w:cstheme="minorHAnsi"/>
               </w:rPr>
             </w:pPr>
+            <w:r>
+              <w:rPr>
+                <w:rFonts w:cstheme="minorHAnsi"/>
+              </w:rPr>
+              <w:t>Ok</w:t>
+            </w:r>
           </w:p>
         </w:tc>
         <w:tc>
@@ -15216,6 +16526,12 @@
                 <w:rFonts w:cstheme="minorHAnsi"/>
               </w:rPr>
             </w:pPr>
+            <w:r>
+              <w:rPr>
+                <w:rFonts w:cstheme="minorHAnsi"/>
+              </w:rPr>
+              <w:t>3</w:t>
+            </w:r>
           </w:p>
         </w:tc>
         <w:tc>
@@ -15228,6 +16544,12 @@
                 <w:rFonts w:cstheme="minorHAnsi"/>
               </w:rPr>
             </w:pPr>
+            <w:r>
+              <w:rPr>
+                <w:rFonts w:cstheme="minorHAnsi"/>
+              </w:rPr>
+              <w:t>Presionar una opción de ordenamiento, “In Stock” de ejemplo</w:t>
+            </w:r>
           </w:p>
         </w:tc>
         <w:tc>
@@ -15252,6 +16574,12 @@
                 <w:rFonts w:cstheme="minorHAnsi"/>
               </w:rPr>
             </w:pPr>
+            <w:r>
+              <w:rPr>
+                <w:rFonts w:cstheme="minorHAnsi"/>
+              </w:rPr>
+              <w:t>Se muestran los productos en stock</w:t>
+            </w:r>
           </w:p>
         </w:tc>
         <w:tc>
@@ -15264,6 +16592,12 @@
                 <w:rFonts w:cstheme="minorHAnsi"/>
               </w:rPr>
             </w:pPr>
+            <w:r>
+              <w:rPr>
+                <w:rFonts w:cstheme="minorHAnsi"/>
+              </w:rPr>
+              <w:t>Se muestran los productos en stock</w:t>
+            </w:r>
           </w:p>
         </w:tc>
         <w:tc>
@@ -15276,6 +16610,12 @@
                 <w:rFonts w:cstheme="minorHAnsi"/>
               </w:rPr>
             </w:pPr>
+            <w:r>
+              <w:rPr>
+                <w:rFonts w:cstheme="minorHAnsi"/>
+              </w:rPr>
+              <w:t>Fail</w:t>
+            </w:r>
           </w:p>
         </w:tc>
         <w:tc>
@@ -15457,6 +16797,7 @@
           <w:b/>
           <w:sz w:val="36"/>
         </w:rPr>
+        <w:lastRenderedPageBreak/>
         <w:br w:type="page"/>
       </w:r>
     </w:p>
@@ -15628,6 +16969,12 @@
                 <w:rFonts w:cstheme="minorHAnsi"/>
               </w:rPr>
             </w:pPr>
+            <w:r>
+              <w:rPr>
+                <w:rFonts w:cstheme="minorHAnsi"/>
+              </w:rPr>
+              <w:t>Verificar que se puede realizar una suscripción de forma exitosa.</w:t>
+            </w:r>
           </w:p>
         </w:tc>
       </w:tr>
@@ -16133,6 +17480,12 @@
                 <w:rFonts w:cstheme="minorHAnsi"/>
               </w:rPr>
             </w:pPr>
+            <w:r>
+              <w:rPr>
+                <w:rFonts w:cstheme="minorHAnsi"/>
+              </w:rPr>
+              <w:t>1</w:t>
+            </w:r>
           </w:p>
         </w:tc>
         <w:tc>
@@ -16145,6 +17498,15 @@
                 <w:rFonts w:cstheme="minorHAnsi"/>
               </w:rPr>
             </w:pPr>
+            <w:r>
+              <w:rPr>
+                <w:rFonts w:cstheme="minorHAnsi"/>
+              </w:rPr>
+              <w:t xml:space="preserve">Ir a la página web de </w:t>
+            </w:r>
+            <w:r>
+              <w:t>Automation Practice Website.</w:t>
+            </w:r>
           </w:p>
         </w:tc>
         <w:tc>
@@ -16157,6 +17519,12 @@
                 <w:rFonts w:cstheme="minorHAnsi"/>
               </w:rPr>
             </w:pPr>
+            <w:r>
+              <w:rPr>
+                <w:rFonts w:cstheme="minorHAnsi"/>
+              </w:rPr>
+              <w:t>http://automationpractice.com/index.php</w:t>
+            </w:r>
           </w:p>
         </w:tc>
         <w:tc>
@@ -16169,6 +17537,12 @@
                 <w:rFonts w:cstheme="minorHAnsi"/>
               </w:rPr>
             </w:pPr>
+            <w:r>
+              <w:rPr>
+                <w:rFonts w:cstheme="minorHAnsi"/>
+              </w:rPr>
+              <w:t>Inicio de la página web se muestra en browser.</w:t>
+            </w:r>
           </w:p>
         </w:tc>
         <w:tc>
@@ -16181,6 +17555,12 @@
                 <w:rFonts w:cstheme="minorHAnsi"/>
               </w:rPr>
             </w:pPr>
+            <w:r>
+              <w:rPr>
+                <w:rFonts w:cstheme="minorHAnsi"/>
+              </w:rPr>
+              <w:t>Pagina si se carga</w:t>
+            </w:r>
           </w:p>
         </w:tc>
         <w:tc>
@@ -16193,6 +17573,12 @@
                 <w:rFonts w:cstheme="minorHAnsi"/>
               </w:rPr>
             </w:pPr>
+            <w:r>
+              <w:rPr>
+                <w:rFonts w:cstheme="minorHAnsi"/>
+              </w:rPr>
+              <w:t>Ok</w:t>
+            </w:r>
           </w:p>
         </w:tc>
         <w:tc>
@@ -16219,6 +17605,12 @@
                 <w:rFonts w:cstheme="minorHAnsi"/>
               </w:rPr>
             </w:pPr>
+            <w:r>
+              <w:rPr>
+                <w:rFonts w:cstheme="minorHAnsi"/>
+              </w:rPr>
+              <w:t>2</w:t>
+            </w:r>
           </w:p>
         </w:tc>
         <w:tc>
@@ -16231,6 +17623,12 @@
                 <w:rFonts w:cstheme="minorHAnsi"/>
               </w:rPr>
             </w:pPr>
+            <w:r>
+              <w:rPr>
+                <w:rFonts w:cstheme="minorHAnsi"/>
+              </w:rPr>
+              <w:t>Escribir en la casilla de suscripción un correo valido</w:t>
+            </w:r>
           </w:p>
         </w:tc>
         <w:tc>
@@ -16255,6 +17653,12 @@
                 <w:rFonts w:cstheme="minorHAnsi"/>
               </w:rPr>
             </w:pPr>
+            <w:r>
+              <w:rPr>
+                <w:rFonts w:cstheme="minorHAnsi"/>
+              </w:rPr>
+              <w:t>Se completa la casilla con el email</w:t>
+            </w:r>
           </w:p>
         </w:tc>
         <w:tc>
@@ -16267,6 +17671,12 @@
                 <w:rFonts w:cstheme="minorHAnsi"/>
               </w:rPr>
             </w:pPr>
+            <w:r>
+              <w:rPr>
+                <w:rFonts w:cstheme="minorHAnsi"/>
+              </w:rPr>
+              <w:t>Se completa la casilla con el email</w:t>
+            </w:r>
           </w:p>
         </w:tc>
         <w:tc>
@@ -16279,6 +17689,13 @@
                 <w:rFonts w:cstheme="minorHAnsi"/>
               </w:rPr>
             </w:pPr>
+            <w:r>
+              <w:rPr>
+                <w:rFonts w:cstheme="minorHAnsi"/>
+                <w:u w:val="single"/>
+              </w:rPr>
+              <w:t>Ok</w:t>
+            </w:r>
           </w:p>
         </w:tc>
         <w:tc>
@@ -16305,6 +17722,12 @@
                 <w:rFonts w:cstheme="minorHAnsi"/>
               </w:rPr>
             </w:pPr>
+            <w:r>
+              <w:rPr>
+                <w:rFonts w:cstheme="minorHAnsi"/>
+              </w:rPr>
+              <w:t>3</w:t>
+            </w:r>
           </w:p>
         </w:tc>
         <w:tc>
@@ -16317,6 +17740,12 @@
                 <w:rFonts w:cstheme="minorHAnsi"/>
               </w:rPr>
             </w:pPr>
+            <w:r>
+              <w:rPr>
+                <w:rFonts w:cstheme="minorHAnsi"/>
+              </w:rPr>
+              <w:t>Presionar el botón</w:t>
+            </w:r>
           </w:p>
         </w:tc>
         <w:tc>
@@ -16341,6 +17770,12 @@
                 <w:rFonts w:cstheme="minorHAnsi"/>
               </w:rPr>
             </w:pPr>
+            <w:r>
+              <w:rPr>
+                <w:rFonts w:cstheme="minorHAnsi"/>
+              </w:rPr>
+              <w:t>Se envía la suscripción</w:t>
+            </w:r>
           </w:p>
         </w:tc>
         <w:tc>
@@ -16353,6 +17788,18 @@
                 <w:rFonts w:cstheme="minorHAnsi"/>
               </w:rPr>
             </w:pPr>
+            <w:r>
+              <w:rPr>
+                <w:rFonts w:cstheme="minorHAnsi"/>
+              </w:rPr>
+              <w:t>Se envía la suscripción</w:t>
+            </w:r>
+            <w:r>
+              <w:rPr>
+                <w:rFonts w:cstheme="minorHAnsi"/>
+              </w:rPr>
+              <w:t xml:space="preserve">, se entrega mensaje al usuario </w:t>
+            </w:r>
           </w:p>
         </w:tc>
         <w:tc>
@@ -16365,6 +17812,12 @@
                 <w:rFonts w:cstheme="minorHAnsi"/>
               </w:rPr>
             </w:pPr>
+            <w:r>
+              <w:rPr>
+                <w:rFonts w:cstheme="minorHAnsi"/>
+              </w:rPr>
+              <w:t>Ok</w:t>
+            </w:r>
           </w:p>
         </w:tc>
         <w:tc>

</xml_diff>